<commit_message>
Started putting information onto the slides
</commit_message>
<xml_diff>
--- a/Waterfall Method_Presentation Notes.docx
+++ b/Waterfall Method_Presentation Notes.docx
@@ -2871,6 +2871,611 @@
     <w:p>
       <w:pPr>
         <w:rPr>
+          <w:rFonts w:ascii="Arial" w:hAnsi="Arial" w:cs="Times New Roman"/>
+          <w:color w:val="000000"/>
+          <w:sz w:val="22"/>
+          <w:szCs w:val="22"/>
+        </w:rPr>
+      </w:pPr>
+      <w:r>
+        <w:rPr>
+          <w:rFonts w:ascii="Arial" w:hAnsi="Arial" w:cs="Times New Roman"/>
+          <w:color w:val="000000"/>
+          <w:sz w:val="22"/>
+          <w:szCs w:val="22"/>
+        </w:rPr>
+        <w:t>Example of Waterfall Method</w:t>
+      </w:r>
+    </w:p>
+    <w:p>
+      <w:pPr>
+        <w:pStyle w:val="ListParagraph"/>
+        <w:numPr>
+          <w:ilvl w:val="0"/>
+          <w:numId w:val="11"/>
+        </w:numPr>
+        <w:rPr>
+          <w:rFonts w:ascii="Times" w:hAnsi="Times" w:cs="Times New Roman"/>
+          <w:sz w:val="20"/>
+          <w:szCs w:val="20"/>
+        </w:rPr>
+      </w:pPr>
+      <w:r>
+        <w:rPr>
+          <w:rFonts w:ascii="Arial" w:hAnsi="Arial" w:cs="Arial"/>
+          <w:sz w:val="22"/>
+          <w:szCs w:val="22"/>
+        </w:rPr>
+        <w:t>Product Development – developing a customer address book</w:t>
+      </w:r>
+    </w:p>
+    <w:p>
+      <w:pPr>
+        <w:pStyle w:val="ListParagraph"/>
+        <w:numPr>
+          <w:ilvl w:val="1"/>
+          <w:numId w:val="11"/>
+        </w:numPr>
+        <w:rPr>
+          <w:rFonts w:ascii="Times" w:hAnsi="Times" w:cs="Times New Roman"/>
+          <w:sz w:val="20"/>
+          <w:szCs w:val="20"/>
+        </w:rPr>
+      </w:pPr>
+      <w:r>
+        <w:rPr>
+          <w:rFonts w:ascii="Arial" w:hAnsi="Arial" w:cs="Arial"/>
+          <w:sz w:val="22"/>
+          <w:szCs w:val="22"/>
+        </w:rPr>
+        <w:t>Product Requirements</w:t>
+      </w:r>
+    </w:p>
+    <w:p>
+      <w:pPr>
+        <w:pStyle w:val="ListParagraph"/>
+        <w:numPr>
+          <w:ilvl w:val="2"/>
+          <w:numId w:val="11"/>
+        </w:numPr>
+        <w:rPr>
+          <w:rFonts w:ascii="Times" w:hAnsi="Times" w:cs="Times New Roman"/>
+          <w:sz w:val="20"/>
+          <w:szCs w:val="20"/>
+        </w:rPr>
+      </w:pPr>
+      <w:r>
+        <w:rPr>
+          <w:rFonts w:ascii="Arial" w:hAnsi="Arial" w:cs="Arial"/>
+          <w:sz w:val="22"/>
+          <w:szCs w:val="22"/>
+        </w:rPr>
+        <w:t>Product manager creates requirements documents that include the following requirements (in order of priority)</w:t>
+      </w:r>
+    </w:p>
+    <w:p>
+      <w:pPr>
+        <w:pStyle w:val="ListParagraph"/>
+        <w:numPr>
+          <w:ilvl w:val="3"/>
+          <w:numId w:val="11"/>
+        </w:numPr>
+        <w:rPr>
+          <w:rFonts w:ascii="Times" w:hAnsi="Times" w:cs="Times New Roman"/>
+          <w:sz w:val="20"/>
+          <w:szCs w:val="20"/>
+        </w:rPr>
+      </w:pPr>
+      <w:r>
+        <w:rPr>
+          <w:rFonts w:ascii="Arial" w:hAnsi="Arial" w:cs="Arial"/>
+          <w:sz w:val="22"/>
+          <w:szCs w:val="22"/>
+        </w:rPr>
+        <w:t>User should be able to create new contacts</w:t>
+      </w:r>
+    </w:p>
+    <w:p>
+      <w:pPr>
+        <w:pStyle w:val="ListParagraph"/>
+        <w:numPr>
+          <w:ilvl w:val="3"/>
+          <w:numId w:val="11"/>
+        </w:numPr>
+        <w:rPr>
+          <w:rFonts w:ascii="Times" w:hAnsi="Times" w:cs="Times New Roman"/>
+          <w:sz w:val="20"/>
+          <w:szCs w:val="20"/>
+        </w:rPr>
+      </w:pPr>
+      <w:r>
+        <w:rPr>
+          <w:rFonts w:ascii="Arial" w:hAnsi="Arial" w:cs="Arial"/>
+          <w:sz w:val="22"/>
+          <w:szCs w:val="22"/>
+        </w:rPr>
+        <w:t>User should be able to view their contacts</w:t>
+      </w:r>
+    </w:p>
+    <w:p>
+      <w:pPr>
+        <w:pStyle w:val="ListParagraph"/>
+        <w:numPr>
+          <w:ilvl w:val="3"/>
+          <w:numId w:val="11"/>
+        </w:numPr>
+        <w:rPr>
+          <w:rFonts w:ascii="Times" w:hAnsi="Times" w:cs="Times New Roman"/>
+          <w:sz w:val="20"/>
+          <w:szCs w:val="20"/>
+        </w:rPr>
+      </w:pPr>
+      <w:r>
+        <w:rPr>
+          <w:rFonts w:ascii="Arial" w:hAnsi="Arial" w:cs="Arial"/>
+          <w:sz w:val="22"/>
+          <w:szCs w:val="22"/>
+        </w:rPr>
+        <w:t>User should be able to import contacts from other programs</w:t>
+      </w:r>
+    </w:p>
+    <w:p>
+      <w:pPr>
+        <w:pStyle w:val="ListParagraph"/>
+        <w:numPr>
+          <w:ilvl w:val="3"/>
+          <w:numId w:val="11"/>
+        </w:numPr>
+        <w:rPr>
+          <w:rFonts w:ascii="Times" w:hAnsi="Times" w:cs="Times New Roman"/>
+          <w:sz w:val="20"/>
+          <w:szCs w:val="20"/>
+        </w:rPr>
+      </w:pPr>
+      <w:r>
+        <w:rPr>
+          <w:rFonts w:ascii="Arial" w:hAnsi="Arial" w:cs="Arial"/>
+          <w:sz w:val="22"/>
+          <w:szCs w:val="22"/>
+        </w:rPr>
+        <w:t>User should be able to email their contacts from the address book</w:t>
+      </w:r>
+    </w:p>
+    <w:p>
+      <w:pPr>
+        <w:pStyle w:val="ListParagraph"/>
+        <w:numPr>
+          <w:ilvl w:val="3"/>
+          <w:numId w:val="11"/>
+        </w:numPr>
+        <w:rPr>
+          <w:rFonts w:ascii="Times" w:hAnsi="Times" w:cs="Times New Roman"/>
+          <w:sz w:val="20"/>
+          <w:szCs w:val="20"/>
+        </w:rPr>
+      </w:pPr>
+      <w:r>
+        <w:rPr>
+          <w:rFonts w:ascii="Arial" w:hAnsi="Arial" w:cs="Arial"/>
+          <w:sz w:val="22"/>
+          <w:szCs w:val="22"/>
+        </w:rPr>
+        <w:t>User should be able to add pictures to represent their contacts</w:t>
+      </w:r>
+    </w:p>
+    <w:p>
+      <w:pPr>
+        <w:pStyle w:val="ListParagraph"/>
+        <w:numPr>
+          <w:ilvl w:val="2"/>
+          <w:numId w:val="11"/>
+        </w:numPr>
+        <w:rPr>
+          <w:rFonts w:ascii="Times" w:hAnsi="Times" w:cs="Times New Roman"/>
+          <w:sz w:val="20"/>
+          <w:szCs w:val="20"/>
+        </w:rPr>
+      </w:pPr>
+      <w:r>
+        <w:rPr>
+          <w:rFonts w:ascii="Arial" w:hAnsi="Arial" w:cs="Arial"/>
+          <w:sz w:val="22"/>
+          <w:szCs w:val="22"/>
+        </w:rPr>
+        <w:t>These requirement documents will include details requirements, user scenarios and potential layouts for the functionality</w:t>
+      </w:r>
+    </w:p>
+    <w:p>
+      <w:pPr>
+        <w:pStyle w:val="ListParagraph"/>
+        <w:numPr>
+          <w:ilvl w:val="2"/>
+          <w:numId w:val="11"/>
+        </w:numPr>
+        <w:rPr>
+          <w:rFonts w:ascii="Times" w:hAnsi="Times" w:cs="Times New Roman"/>
+          <w:sz w:val="20"/>
+          <w:szCs w:val="20"/>
+        </w:rPr>
+      </w:pPr>
+      <w:r>
+        <w:rPr>
+          <w:rFonts w:ascii="Arial" w:hAnsi="Arial" w:cs="Arial"/>
+          <w:sz w:val="22"/>
+          <w:szCs w:val="22"/>
+        </w:rPr>
+        <w:t>Timeframe: 2 weeks</w:t>
+      </w:r>
+    </w:p>
+    <w:p>
+      <w:pPr>
+        <w:pStyle w:val="ListParagraph"/>
+        <w:numPr>
+          <w:ilvl w:val="1"/>
+          <w:numId w:val="11"/>
+        </w:numPr>
+        <w:rPr>
+          <w:rFonts w:ascii="Times" w:hAnsi="Times" w:cs="Times New Roman"/>
+          <w:sz w:val="20"/>
+          <w:szCs w:val="20"/>
+        </w:rPr>
+      </w:pPr>
+      <w:r>
+        <w:rPr>
+          <w:rFonts w:ascii="Arial" w:hAnsi="Arial" w:cs="Arial"/>
+          <w:sz w:val="22"/>
+          <w:szCs w:val="22"/>
+        </w:rPr>
+        <w:t>Analysis</w:t>
+      </w:r>
+    </w:p>
+    <w:p>
+      <w:pPr>
+        <w:pStyle w:val="ListParagraph"/>
+        <w:numPr>
+          <w:ilvl w:val="2"/>
+          <w:numId w:val="11"/>
+        </w:numPr>
+        <w:rPr>
+          <w:rFonts w:ascii="Times" w:hAnsi="Times" w:cs="Times New Roman"/>
+          <w:sz w:val="20"/>
+          <w:szCs w:val="20"/>
+        </w:rPr>
+      </w:pPr>
+      <w:r>
+        <w:rPr>
+          <w:rFonts w:ascii="Arial" w:hAnsi="Arial" w:cs="Arial"/>
+          <w:sz w:val="22"/>
+          <w:szCs w:val="22"/>
+        </w:rPr>
+        <w:t xml:space="preserve">Engineering team takes these requirements and analyzes them, asking questions as needed. Product manager updates </w:t>
+      </w:r>
+      <w:proofErr w:type="gramStart"/>
+      <w:r>
+        <w:rPr>
+          <w:rFonts w:ascii="Arial" w:hAnsi="Arial" w:cs="Arial"/>
+          <w:sz w:val="22"/>
+          <w:szCs w:val="22"/>
+        </w:rPr>
+        <w:t>documents</w:t>
+      </w:r>
+      <w:proofErr w:type="gramEnd"/>
+      <w:r>
+        <w:rPr>
+          <w:rFonts w:ascii="Arial" w:hAnsi="Arial" w:cs="Arial"/>
+          <w:sz w:val="22"/>
+          <w:szCs w:val="22"/>
+        </w:rPr>
+        <w:t xml:space="preserve"> as questions are resolved.</w:t>
+      </w:r>
+    </w:p>
+    <w:p>
+      <w:pPr>
+        <w:pStyle w:val="ListParagraph"/>
+        <w:numPr>
+          <w:ilvl w:val="2"/>
+          <w:numId w:val="11"/>
+        </w:numPr>
+        <w:rPr>
+          <w:rFonts w:ascii="Times" w:hAnsi="Times" w:cs="Times New Roman"/>
+          <w:sz w:val="20"/>
+          <w:szCs w:val="20"/>
+        </w:rPr>
+      </w:pPr>
+      <w:r>
+        <w:rPr>
+          <w:rFonts w:ascii="Arial" w:hAnsi="Arial" w:cs="Arial"/>
+          <w:sz w:val="22"/>
+          <w:szCs w:val="22"/>
+        </w:rPr>
+        <w:t>Timeframe: 1 week</w:t>
+      </w:r>
+    </w:p>
+    <w:p>
+      <w:pPr>
+        <w:pStyle w:val="ListParagraph"/>
+        <w:numPr>
+          <w:ilvl w:val="1"/>
+          <w:numId w:val="11"/>
+        </w:numPr>
+        <w:rPr>
+          <w:rFonts w:ascii="Times" w:hAnsi="Times" w:cs="Times New Roman"/>
+          <w:sz w:val="20"/>
+          <w:szCs w:val="20"/>
+        </w:rPr>
+      </w:pPr>
+      <w:r>
+        <w:rPr>
+          <w:rFonts w:ascii="Arial" w:hAnsi="Arial" w:cs="Arial"/>
+          <w:sz w:val="22"/>
+          <w:szCs w:val="22"/>
+        </w:rPr>
+        <w:t>Design</w:t>
+      </w:r>
+    </w:p>
+    <w:p>
+      <w:pPr>
+        <w:pStyle w:val="ListParagraph"/>
+        <w:numPr>
+          <w:ilvl w:val="2"/>
+          <w:numId w:val="11"/>
+        </w:numPr>
+        <w:rPr>
+          <w:rFonts w:ascii="Times" w:hAnsi="Times" w:cs="Times New Roman"/>
+          <w:sz w:val="20"/>
+          <w:szCs w:val="20"/>
+        </w:rPr>
+      </w:pPr>
+      <w:r>
+        <w:rPr>
+          <w:rFonts w:ascii="Arial" w:hAnsi="Arial" w:cs="Arial"/>
+          <w:sz w:val="22"/>
+          <w:szCs w:val="22"/>
+        </w:rPr>
+        <w:t>Engineering team creates a design for functionality, including database design, mock-ups and workflows</w:t>
+      </w:r>
+    </w:p>
+    <w:p>
+      <w:pPr>
+        <w:pStyle w:val="ListParagraph"/>
+        <w:numPr>
+          <w:ilvl w:val="2"/>
+          <w:numId w:val="11"/>
+        </w:numPr>
+        <w:rPr>
+          <w:rFonts w:ascii="Times" w:hAnsi="Times" w:cs="Times New Roman"/>
+          <w:sz w:val="20"/>
+          <w:szCs w:val="20"/>
+        </w:rPr>
+      </w:pPr>
+      <w:r>
+        <w:rPr>
+          <w:rFonts w:ascii="Arial" w:hAnsi="Arial" w:cs="Arial"/>
+          <w:sz w:val="22"/>
+          <w:szCs w:val="22"/>
+        </w:rPr>
+        <w:t>Timeframe: 3 weeks</w:t>
+      </w:r>
+    </w:p>
+    <w:p>
+      <w:pPr>
+        <w:pStyle w:val="ListParagraph"/>
+        <w:numPr>
+          <w:ilvl w:val="1"/>
+          <w:numId w:val="11"/>
+        </w:numPr>
+        <w:rPr>
+          <w:rFonts w:ascii="Times" w:hAnsi="Times" w:cs="Times New Roman"/>
+          <w:sz w:val="20"/>
+          <w:szCs w:val="20"/>
+        </w:rPr>
+      </w:pPr>
+      <w:r>
+        <w:rPr>
+          <w:rFonts w:ascii="Arial" w:hAnsi="Arial" w:cs="Arial"/>
+          <w:sz w:val="22"/>
+          <w:szCs w:val="22"/>
+        </w:rPr>
+        <w:t>Implementation</w:t>
+      </w:r>
+    </w:p>
+    <w:p>
+      <w:pPr>
+        <w:pStyle w:val="ListParagraph"/>
+        <w:numPr>
+          <w:ilvl w:val="2"/>
+          <w:numId w:val="11"/>
+        </w:numPr>
+        <w:rPr>
+          <w:rFonts w:ascii="Times" w:hAnsi="Times" w:cs="Times New Roman"/>
+          <w:sz w:val="20"/>
+          <w:szCs w:val="20"/>
+        </w:rPr>
+      </w:pPr>
+      <w:r>
+        <w:rPr>
+          <w:rFonts w:ascii="Arial" w:hAnsi="Arial" w:cs="Arial"/>
+          <w:sz w:val="22"/>
+          <w:szCs w:val="22"/>
+        </w:rPr>
+        <w:t>Engineering team develops functionality and prepares it for testing</w:t>
+      </w:r>
+    </w:p>
+    <w:p>
+      <w:pPr>
+        <w:pStyle w:val="ListParagraph"/>
+        <w:numPr>
+          <w:ilvl w:val="2"/>
+          <w:numId w:val="11"/>
+        </w:numPr>
+        <w:rPr>
+          <w:rFonts w:ascii="Times" w:hAnsi="Times" w:cs="Times New Roman"/>
+          <w:sz w:val="20"/>
+          <w:szCs w:val="20"/>
+        </w:rPr>
+      </w:pPr>
+      <w:r>
+        <w:rPr>
+          <w:rFonts w:ascii="Arial" w:hAnsi="Arial" w:cs="Arial"/>
+          <w:sz w:val="22"/>
+          <w:szCs w:val="22"/>
+        </w:rPr>
+        <w:t>Timeframe: 1 week</w:t>
+      </w:r>
+    </w:p>
+    <w:p>
+      <w:pPr>
+        <w:pStyle w:val="ListParagraph"/>
+        <w:numPr>
+          <w:ilvl w:val="1"/>
+          <w:numId w:val="11"/>
+        </w:numPr>
+        <w:rPr>
+          <w:rFonts w:ascii="Times" w:hAnsi="Times" w:cs="Times New Roman"/>
+          <w:sz w:val="20"/>
+          <w:szCs w:val="20"/>
+        </w:rPr>
+      </w:pPr>
+      <w:r>
+        <w:rPr>
+          <w:rFonts w:ascii="Arial" w:hAnsi="Arial" w:cs="Arial"/>
+          <w:sz w:val="22"/>
+          <w:szCs w:val="22"/>
+        </w:rPr>
+        <w:t>Software Product Testing</w:t>
+      </w:r>
+    </w:p>
+    <w:p>
+      <w:pPr>
+        <w:pStyle w:val="ListParagraph"/>
+        <w:numPr>
+          <w:ilvl w:val="2"/>
+          <w:numId w:val="11"/>
+        </w:numPr>
+        <w:rPr>
+          <w:rFonts w:ascii="Times" w:hAnsi="Times" w:cs="Times New Roman"/>
+          <w:sz w:val="20"/>
+          <w:szCs w:val="20"/>
+        </w:rPr>
+      </w:pPr>
+      <w:r>
+        <w:rPr>
+          <w:rFonts w:ascii="Arial" w:hAnsi="Arial" w:cs="Arial"/>
+          <w:sz w:val="22"/>
+          <w:szCs w:val="22"/>
+        </w:rPr>
+        <w:t>Product team tests entire functionality</w:t>
+      </w:r>
+    </w:p>
+    <w:p>
+      <w:pPr>
+        <w:pStyle w:val="ListParagraph"/>
+        <w:numPr>
+          <w:ilvl w:val="2"/>
+          <w:numId w:val="11"/>
+        </w:numPr>
+        <w:rPr>
+          <w:rFonts w:ascii="Times" w:hAnsi="Times" w:cs="Times New Roman"/>
+          <w:sz w:val="20"/>
+          <w:szCs w:val="20"/>
+        </w:rPr>
+      </w:pPr>
+      <w:r>
+        <w:rPr>
+          <w:rFonts w:ascii="Arial" w:hAnsi="Arial" w:cs="Arial"/>
+          <w:sz w:val="22"/>
+          <w:szCs w:val="22"/>
+        </w:rPr>
+        <w:t>Timeframe: 2 weeks</w:t>
+      </w:r>
+    </w:p>
+    <w:p>
+      <w:pPr>
+        <w:pStyle w:val="ListParagraph"/>
+        <w:numPr>
+          <w:ilvl w:val="1"/>
+          <w:numId w:val="11"/>
+        </w:numPr>
+        <w:rPr>
+          <w:rFonts w:ascii="Times" w:hAnsi="Times" w:cs="Times New Roman"/>
+          <w:sz w:val="20"/>
+          <w:szCs w:val="20"/>
+        </w:rPr>
+      </w:pPr>
+      <w:r>
+        <w:rPr>
+          <w:rFonts w:ascii="Arial" w:hAnsi="Arial" w:cs="Arial"/>
+          <w:sz w:val="22"/>
+          <w:szCs w:val="22"/>
+        </w:rPr>
+        <w:t>Release</w:t>
+      </w:r>
+    </w:p>
+    <w:p>
+      <w:pPr>
+        <w:pStyle w:val="ListParagraph"/>
+        <w:numPr>
+          <w:ilvl w:val="2"/>
+          <w:numId w:val="11"/>
+        </w:numPr>
+        <w:rPr>
+          <w:rFonts w:ascii="Times" w:hAnsi="Times" w:cs="Times New Roman"/>
+          <w:sz w:val="20"/>
+          <w:szCs w:val="20"/>
+        </w:rPr>
+      </w:pPr>
+      <w:r>
+        <w:rPr>
+          <w:rFonts w:ascii="Arial" w:hAnsi="Arial" w:cs="Arial"/>
+          <w:sz w:val="22"/>
+          <w:szCs w:val="22"/>
+        </w:rPr>
+        <w:t>The product functionality is released</w:t>
+      </w:r>
+    </w:p>
+    <w:p>
+      <w:pPr>
+        <w:pStyle w:val="ListParagraph"/>
+        <w:numPr>
+          <w:ilvl w:val="1"/>
+          <w:numId w:val="11"/>
+        </w:numPr>
+        <w:rPr>
+          <w:rFonts w:ascii="Times" w:hAnsi="Times" w:cs="Times New Roman"/>
+          <w:sz w:val="20"/>
+          <w:szCs w:val="20"/>
+        </w:rPr>
+      </w:pPr>
+      <w:r>
+        <w:rPr>
+          <w:rFonts w:ascii="Arial" w:hAnsi="Arial" w:cs="Arial"/>
+          <w:sz w:val="22"/>
+          <w:szCs w:val="22"/>
+        </w:rPr>
+        <w:t>Note: if any changes to the design occur during this workflow, the project would have to return to the second or third phase and restart the process</w:t>
+      </w:r>
+    </w:p>
+    <w:p>
+      <w:pPr>
+        <w:rPr>
+          <w:rFonts w:ascii="Arial" w:eastAsia="Times New Roman" w:hAnsi="Arial" w:cs="Arial"/>
+          <w:sz w:val="22"/>
+          <w:szCs w:val="22"/>
+        </w:rPr>
+      </w:pPr>
+    </w:p>
+    <w:p>
+      <w:pPr>
+        <w:rPr>
+          <w:rFonts w:ascii="Times" w:eastAsia="Times New Roman" w:hAnsi="Times" w:cs="Times New Roman"/>
+          <w:sz w:val="20"/>
+          <w:szCs w:val="20"/>
+        </w:rPr>
+      </w:pPr>
+    </w:p>
+    <w:p>
+      <w:pPr>
+        <w:rPr>
           <w:rFonts w:ascii="Times" w:hAnsi="Times" w:cs="Times New Roman"/>
           <w:sz w:val="20"/>
           <w:szCs w:val="20"/>
@@ -3686,6 +4291,33 @@
             <w:u w:val="single"/>
           </w:rPr>
           <w:t>http://cabforward.com/waterfallmethodofsoftwaredevelopment/</w:t>
+        </w:r>
+      </w:hyperlink>
+    </w:p>
+    <w:p>
+      <w:pPr>
+        <w:numPr>
+          <w:ilvl w:val="0"/>
+          <w:numId w:val="10"/>
+        </w:numPr>
+        <w:spacing w:before="100" w:beforeAutospacing="1" w:after="100" w:afterAutospacing="1"/>
+        <w:textAlignment w:val="baseline"/>
+        <w:rPr>
+          <w:rFonts w:ascii="Arial" w:eastAsia="Times New Roman" w:hAnsi="Arial" w:cs="Times New Roman"/>
+          <w:color w:val="000000"/>
+          <w:sz w:val="22"/>
+          <w:szCs w:val="22"/>
+        </w:rPr>
+      </w:pPr>
+      <w:hyperlink r:id="rId12" w:history="1">
+        <w:r>
+          <w:rPr>
+            <w:rStyle w:val="Hyperlink"/>
+            <w:rFonts w:ascii="Arial" w:eastAsia="Times New Roman" w:hAnsi="Arial" w:cs="Times New Roman"/>
+            <w:sz w:val="22"/>
+            <w:szCs w:val="22"/>
+          </w:rPr>
+          <w:t>http://www.marsdd.com/mars-library/product-development-the-waterfall-methodology-model-in-software-development/</w:t>
         </w:r>
       </w:hyperlink>
     </w:p>
@@ -4613,6 +5245,119 @@
     </w:lvl>
   </w:abstractNum>
   <w:abstractNum w:abstractNumId="6">
+    <w:nsid w:val="732D5AB7"/>
+    <w:multiLevelType w:val="hybridMultilevel"/>
+    <w:tmpl w:val="E578EB4C"/>
+    <w:lvl w:ilvl="0" w:tplc="04090001">
+      <w:start w:val="1"/>
+      <w:numFmt w:val="bullet"/>
+      <w:lvlText w:val=""/>
+      <w:lvlJc w:val="left"/>
+      <w:pPr>
+        <w:ind w:left="720" w:hanging="360"/>
+      </w:pPr>
+      <w:rPr>
+        <w:rFonts w:ascii="Symbol" w:hAnsi="Symbol" w:hint="default"/>
+      </w:rPr>
+    </w:lvl>
+    <w:lvl w:ilvl="1" w:tplc="04090003">
+      <w:start w:val="1"/>
+      <w:numFmt w:val="bullet"/>
+      <w:lvlText w:val="o"/>
+      <w:lvlJc w:val="left"/>
+      <w:pPr>
+        <w:ind w:left="1440" w:hanging="360"/>
+      </w:pPr>
+      <w:rPr>
+        <w:rFonts w:ascii="Courier New" w:hAnsi="Courier New" w:cs="Courier New" w:hint="default"/>
+      </w:rPr>
+    </w:lvl>
+    <w:lvl w:ilvl="2" w:tplc="04090005">
+      <w:start w:val="1"/>
+      <w:numFmt w:val="bullet"/>
+      <w:lvlText w:val=""/>
+      <w:lvlJc w:val="left"/>
+      <w:pPr>
+        <w:ind w:left="2160" w:hanging="360"/>
+      </w:pPr>
+      <w:rPr>
+        <w:rFonts w:ascii="Wingdings" w:hAnsi="Wingdings" w:hint="default"/>
+      </w:rPr>
+    </w:lvl>
+    <w:lvl w:ilvl="3" w:tplc="04090001">
+      <w:start w:val="1"/>
+      <w:numFmt w:val="bullet"/>
+      <w:lvlText w:val=""/>
+      <w:lvlJc w:val="left"/>
+      <w:pPr>
+        <w:ind w:left="2880" w:hanging="360"/>
+      </w:pPr>
+      <w:rPr>
+        <w:rFonts w:ascii="Symbol" w:hAnsi="Symbol" w:hint="default"/>
+      </w:rPr>
+    </w:lvl>
+    <w:lvl w:ilvl="4" w:tplc="04090003" w:tentative="1">
+      <w:start w:val="1"/>
+      <w:numFmt w:val="bullet"/>
+      <w:lvlText w:val="o"/>
+      <w:lvlJc w:val="left"/>
+      <w:pPr>
+        <w:ind w:left="3600" w:hanging="360"/>
+      </w:pPr>
+      <w:rPr>
+        <w:rFonts w:ascii="Courier New" w:hAnsi="Courier New" w:cs="Courier New" w:hint="default"/>
+      </w:rPr>
+    </w:lvl>
+    <w:lvl w:ilvl="5" w:tplc="04090005" w:tentative="1">
+      <w:start w:val="1"/>
+      <w:numFmt w:val="bullet"/>
+      <w:lvlText w:val=""/>
+      <w:lvlJc w:val="left"/>
+      <w:pPr>
+        <w:ind w:left="4320" w:hanging="360"/>
+      </w:pPr>
+      <w:rPr>
+        <w:rFonts w:ascii="Wingdings" w:hAnsi="Wingdings" w:hint="default"/>
+      </w:rPr>
+    </w:lvl>
+    <w:lvl w:ilvl="6" w:tplc="04090001" w:tentative="1">
+      <w:start w:val="1"/>
+      <w:numFmt w:val="bullet"/>
+      <w:lvlText w:val=""/>
+      <w:lvlJc w:val="left"/>
+      <w:pPr>
+        <w:ind w:left="5040" w:hanging="360"/>
+      </w:pPr>
+      <w:rPr>
+        <w:rFonts w:ascii="Symbol" w:hAnsi="Symbol" w:hint="default"/>
+      </w:rPr>
+    </w:lvl>
+    <w:lvl w:ilvl="7" w:tplc="04090003" w:tentative="1">
+      <w:start w:val="1"/>
+      <w:numFmt w:val="bullet"/>
+      <w:lvlText w:val="o"/>
+      <w:lvlJc w:val="left"/>
+      <w:pPr>
+        <w:ind w:left="5760" w:hanging="360"/>
+      </w:pPr>
+      <w:rPr>
+        <w:rFonts w:ascii="Courier New" w:hAnsi="Courier New" w:cs="Courier New" w:hint="default"/>
+      </w:rPr>
+    </w:lvl>
+    <w:lvl w:ilvl="8" w:tplc="04090005" w:tentative="1">
+      <w:start w:val="1"/>
+      <w:numFmt w:val="bullet"/>
+      <w:lvlText w:val=""/>
+      <w:lvlJc w:val="left"/>
+      <w:pPr>
+        <w:ind w:left="6480" w:hanging="360"/>
+      </w:pPr>
+      <w:rPr>
+        <w:rFonts w:ascii="Wingdings" w:hAnsi="Wingdings" w:hint="default"/>
+      </w:rPr>
+    </w:lvl>
+  </w:abstractNum>
+  <w:abstractNum w:abstractNumId="7">
     <w:nsid w:val="739F6429"/>
     <w:multiLevelType w:val="multilevel"/>
     <w:tmpl w:val="964666E4"/>
@@ -4761,7 +5506,7 @@
       </w:rPr>
     </w:lvl>
   </w:abstractNum>
-  <w:abstractNum w:abstractNumId="7">
+  <w:abstractNum w:abstractNumId="8">
     <w:nsid w:val="789C3E86"/>
     <w:multiLevelType w:val="multilevel"/>
     <w:tmpl w:val="B9AA27D8"/>
@@ -4914,10 +5659,10 @@
     <w:abstractNumId w:val="4"/>
   </w:num>
   <w:num w:numId="2">
-    <w:abstractNumId w:val="6"/>
+    <w:abstractNumId w:val="7"/>
   </w:num>
   <w:num w:numId="3">
-    <w:abstractNumId w:val="6"/>
+    <w:abstractNumId w:val="7"/>
     <w:lvlOverride w:ilvl="3">
       <w:lvl w:ilvl="3">
         <w:numFmt w:val="bullet"/>
@@ -4940,7 +5685,7 @@
     <w:abstractNumId w:val="5"/>
   </w:num>
   <w:num w:numId="5">
-    <w:abstractNumId w:val="7"/>
+    <w:abstractNumId w:val="8"/>
   </w:num>
   <w:num w:numId="6">
     <w:abstractNumId w:val="0"/>
@@ -4973,6 +5718,9 @@
   </w:num>
   <w:num w:numId="10">
     <w:abstractNumId w:val="2"/>
+  </w:num>
+  <w:num w:numId="11">
+    <w:abstractNumId w:val="6"/>
   </w:num>
 </w:numbering>
 </file>
@@ -5179,13 +5927,23 @@
     <w:name w:val="Hyperlink"/>
     <w:basedOn w:val="DefaultParagraphFont"/>
     <w:uiPriority w:val="99"/>
-    <w:semiHidden/>
     <w:unhideWhenUsed/>
     <w:rsid w:val="00E70573"/>
     <w:rPr>
       <w:color w:val="0000FF"/>
       <w:u w:val="single"/>
     </w:rPr>
+  </w:style>
+  <w:style w:type="paragraph" w:styleId="ListParagraph">
+    <w:name w:val="List Paragraph"/>
+    <w:basedOn w:val="Normal"/>
+    <w:uiPriority w:val="34"/>
+    <w:qFormat/>
+    <w:rsid w:val="006E1E02"/>
+    <w:pPr>
+      <w:ind w:left="720"/>
+      <w:contextualSpacing/>
+    </w:pPr>
   </w:style>
 </w:styles>
 </file>
@@ -5392,13 +6150,23 @@
     <w:name w:val="Hyperlink"/>
     <w:basedOn w:val="DefaultParagraphFont"/>
     <w:uiPriority w:val="99"/>
-    <w:semiHidden/>
     <w:unhideWhenUsed/>
     <w:rsid w:val="00E70573"/>
     <w:rPr>
       <w:color w:val="0000FF"/>
       <w:u w:val="single"/>
     </w:rPr>
+  </w:style>
+  <w:style w:type="paragraph" w:styleId="ListParagraph">
+    <w:name w:val="List Paragraph"/>
+    <w:basedOn w:val="Normal"/>
+    <w:uiPriority w:val="34"/>
+    <w:qFormat/>
+    <w:rsid w:val="006E1E02"/>
+    <w:pPr>
+      <w:ind w:left="720"/>
+      <w:contextualSpacing/>
+    </w:pPr>
   </w:style>
 </w:styles>
 </file>

</xml_diff>

<commit_message>
Finished the intro/background slide and am now working on the details
</commit_message>
<xml_diff>
--- a/Waterfall Method_Presentation Notes.docx
+++ b/Waterfall Method_Presentation Notes.docx
@@ -143,6 +143,15 @@
         </w:rPr>
         <w:t>Winston W. Royce wrote an article that first formally describe the waterfall method</w:t>
       </w:r>
+      <w:r>
+        <w:rPr>
+          <w:rFonts w:ascii="Arial" w:hAnsi="Arial" w:cs="Times New Roman"/>
+          <w:color w:val="000000"/>
+          <w:sz w:val="22"/>
+          <w:szCs w:val="22"/>
+        </w:rPr>
+        <w:t xml:space="preserve"> (1970)</w:t>
+      </w:r>
     </w:p>
     <w:p>
       <w:pPr>
@@ -376,6 +385,209 @@
           <w:szCs w:val="22"/>
         </w:rPr>
         <w:t xml:space="preserve"> phase acts as the input for the next phase sequentially</w:t>
+      </w:r>
+    </w:p>
+    <w:p>
+      <w:pPr>
+        <w:numPr>
+          <w:ilvl w:val="0"/>
+          <w:numId w:val="1"/>
+        </w:numPr>
+        <w:textAlignment w:val="baseline"/>
+        <w:rPr>
+          <w:rFonts w:ascii="Arial" w:hAnsi="Arial" w:cs="Times New Roman"/>
+          <w:color w:val="000000"/>
+          <w:sz w:val="22"/>
+          <w:szCs w:val="22"/>
+        </w:rPr>
+      </w:pPr>
+      <w:r>
+        <w:rPr>
+          <w:rFonts w:ascii="Arial" w:hAnsi="Arial" w:cs="Times New Roman"/>
+          <w:color w:val="000000"/>
+          <w:sz w:val="22"/>
+          <w:szCs w:val="22"/>
+        </w:rPr>
+        <w:t>Why still used</w:t>
+      </w:r>
+    </w:p>
+    <w:p>
+      <w:pPr>
+        <w:numPr>
+          <w:ilvl w:val="1"/>
+          <w:numId w:val="1"/>
+        </w:numPr>
+        <w:textAlignment w:val="baseline"/>
+        <w:rPr>
+          <w:rFonts w:ascii="Arial" w:hAnsi="Arial" w:cs="Times New Roman"/>
+          <w:color w:val="000000"/>
+          <w:sz w:val="22"/>
+          <w:szCs w:val="22"/>
+        </w:rPr>
+      </w:pPr>
+      <w:r>
+        <w:rPr>
+          <w:rFonts w:ascii="Arial" w:hAnsi="Arial" w:cs="Times New Roman"/>
+          <w:color w:val="000000"/>
+          <w:sz w:val="22"/>
+          <w:szCs w:val="22"/>
+        </w:rPr>
+        <w:t>Science often works</w:t>
+      </w:r>
+    </w:p>
+    <w:p>
+      <w:pPr>
+        <w:numPr>
+          <w:ilvl w:val="2"/>
+          <w:numId w:val="1"/>
+        </w:numPr>
+        <w:textAlignment w:val="baseline"/>
+        <w:rPr>
+          <w:rFonts w:ascii="Arial" w:hAnsi="Arial" w:cs="Times New Roman"/>
+          <w:color w:val="000000"/>
+          <w:sz w:val="22"/>
+          <w:szCs w:val="22"/>
+        </w:rPr>
+      </w:pPr>
+      <w:r>
+        <w:rPr>
+          <w:rFonts w:ascii="Arial" w:hAnsi="Arial" w:cs="Times New Roman"/>
+          <w:color w:val="000000"/>
+          <w:sz w:val="22"/>
+          <w:szCs w:val="22"/>
+        </w:rPr>
+        <w:t>Look at the scientific articles on software engineering that discuss the waterfall</w:t>
+      </w:r>
+    </w:p>
+    <w:p>
+      <w:pPr>
+        <w:numPr>
+          <w:ilvl w:val="3"/>
+          <w:numId w:val="1"/>
+        </w:numPr>
+        <w:textAlignment w:val="baseline"/>
+        <w:rPr>
+          <w:rFonts w:ascii="Arial" w:hAnsi="Arial" w:cs="Times New Roman"/>
+          <w:color w:val="000000"/>
+          <w:sz w:val="22"/>
+          <w:szCs w:val="22"/>
+        </w:rPr>
+      </w:pPr>
+      <w:r>
+        <w:rPr>
+          <w:rFonts w:ascii="Arial" w:hAnsi="Arial" w:cs="Times New Roman"/>
+          <w:color w:val="000000"/>
+          <w:sz w:val="22"/>
+          <w:szCs w:val="22"/>
+        </w:rPr>
+        <w:t>All cite Royce’s articl</w:t>
+      </w:r>
+      <w:bookmarkStart w:id="0" w:name="_GoBack"/>
+      <w:bookmarkEnd w:id="0"/>
+      <w:r>
+        <w:rPr>
+          <w:rFonts w:ascii="Arial" w:hAnsi="Arial" w:cs="Times New Roman"/>
+          <w:color w:val="000000"/>
+          <w:sz w:val="22"/>
+          <w:szCs w:val="22"/>
+        </w:rPr>
+        <w:t>e</w:t>
+      </w:r>
+    </w:p>
+    <w:p>
+      <w:pPr>
+        <w:numPr>
+          <w:ilvl w:val="3"/>
+          <w:numId w:val="1"/>
+        </w:numPr>
+        <w:textAlignment w:val="baseline"/>
+        <w:rPr>
+          <w:rFonts w:ascii="Arial" w:hAnsi="Arial" w:cs="Times New Roman"/>
+          <w:color w:val="000000"/>
+          <w:sz w:val="22"/>
+          <w:szCs w:val="22"/>
+        </w:rPr>
+      </w:pPr>
+      <w:r>
+        <w:rPr>
+          <w:rFonts w:ascii="Arial" w:hAnsi="Arial" w:cs="Times New Roman"/>
+          <w:color w:val="000000"/>
+          <w:sz w:val="22"/>
+          <w:szCs w:val="22"/>
+        </w:rPr>
+        <w:t>Are saying something like “The waterfall is a proven method (Royce 1970)”</w:t>
+      </w:r>
+    </w:p>
+    <w:p>
+      <w:pPr>
+        <w:numPr>
+          <w:ilvl w:val="2"/>
+          <w:numId w:val="1"/>
+        </w:numPr>
+        <w:textAlignment w:val="baseline"/>
+        <w:rPr>
+          <w:rFonts w:ascii="Arial" w:hAnsi="Arial" w:cs="Times New Roman"/>
+          <w:color w:val="000000"/>
+          <w:sz w:val="22"/>
+          <w:szCs w:val="22"/>
+        </w:rPr>
+      </w:pPr>
+      <w:r>
+        <w:rPr>
+          <w:rFonts w:ascii="Arial" w:hAnsi="Arial" w:cs="Times New Roman"/>
+          <w:color w:val="000000"/>
+          <w:sz w:val="22"/>
+          <w:szCs w:val="22"/>
+        </w:rPr>
+        <w:t>Based their claims on an article that actually says the opposite</w:t>
+      </w:r>
+    </w:p>
+    <w:p>
+      <w:pPr>
+        <w:numPr>
+          <w:ilvl w:val="2"/>
+          <w:numId w:val="1"/>
+        </w:numPr>
+        <w:textAlignment w:val="baseline"/>
+        <w:rPr>
+          <w:rFonts w:ascii="Arial" w:hAnsi="Arial" w:cs="Times New Roman"/>
+          <w:color w:val="000000"/>
+          <w:sz w:val="22"/>
+          <w:szCs w:val="22"/>
+        </w:rPr>
+      </w:pPr>
+      <w:r>
+        <w:rPr>
+          <w:rFonts w:ascii="Arial" w:hAnsi="Arial" w:cs="Times New Roman"/>
+          <w:color w:val="000000"/>
+          <w:sz w:val="22"/>
+          <w:szCs w:val="22"/>
+        </w:rPr>
+        <w:t>Researchers just cite something because everyone else does so as well and don’t really read the publications that they refer to</w:t>
+      </w:r>
+    </w:p>
+    <w:p>
+      <w:pPr>
+        <w:numPr>
+          <w:ilvl w:val="2"/>
+          <w:numId w:val="1"/>
+        </w:numPr>
+        <w:textAlignment w:val="baseline"/>
+        <w:rPr>
+          <w:rFonts w:ascii="Arial" w:hAnsi="Arial" w:cs="Times New Roman"/>
+          <w:color w:val="000000"/>
+          <w:sz w:val="22"/>
+          <w:szCs w:val="22"/>
+        </w:rPr>
+      </w:pPr>
+      <w:r>
+        <w:rPr>
+          <w:rFonts w:ascii="Arial" w:hAnsi="Arial" w:cs="Times New Roman"/>
+          <w:color w:val="000000"/>
+          <w:sz w:val="22"/>
+          <w:szCs w:val="22"/>
+        </w:rPr>
+        <w:t>Eventually an often cited claim becomes a fact</w:t>
       </w:r>
     </w:p>
     <w:p>
@@ -620,6 +832,7 @@
           <w:sz w:val="22"/>
           <w:szCs w:val="22"/>
         </w:rPr>
+        <w:lastRenderedPageBreak/>
         <w:t>Implementation</w:t>
       </w:r>
       <w:r>
@@ -820,7 +1033,6 @@
           <w:sz w:val="22"/>
           <w:szCs w:val="22"/>
         </w:rPr>
-        <w:lastRenderedPageBreak/>
         <w:t>any</w:t>
       </w:r>
       <w:proofErr w:type="gramEnd"/>
@@ -4336,8 +4548,33 @@
           <w:szCs w:val="22"/>
         </w:rPr>
       </w:pPr>
-      <w:bookmarkStart w:id="0" w:name="_GoBack"/>
-      <w:bookmarkEnd w:id="0"/>
+      <w:hyperlink r:id="rId13" w:history="1">
+        <w:r>
+          <w:rPr>
+            <w:rStyle w:val="Hyperlink"/>
+            <w:rFonts w:ascii="Arial" w:eastAsia="Times New Roman" w:hAnsi="Arial" w:cs="Times New Roman"/>
+            <w:sz w:val="22"/>
+            <w:szCs w:val="22"/>
+          </w:rPr>
+          <w:t>http://tarmo.fi/blog/2005/09/dont-draw-diagrams-of-wrong-practices-or-why-people-still-believe-in-the-waterfall-model/</w:t>
+        </w:r>
+      </w:hyperlink>
+    </w:p>
+    <w:p>
+      <w:pPr>
+        <w:numPr>
+          <w:ilvl w:val="0"/>
+          <w:numId w:val="10"/>
+        </w:numPr>
+        <w:spacing w:before="100" w:beforeAutospacing="1" w:after="100" w:afterAutospacing="1"/>
+        <w:textAlignment w:val="baseline"/>
+        <w:rPr>
+          <w:rFonts w:ascii="Arial" w:eastAsia="Times New Roman" w:hAnsi="Arial" w:cs="Times New Roman"/>
+          <w:color w:val="000000"/>
+          <w:sz w:val="22"/>
+          <w:szCs w:val="22"/>
+        </w:rPr>
+      </w:pPr>
     </w:p>
     <w:sectPr>
       <w:pgSz w:w="12240" w:h="15840"/>
@@ -4982,7 +5219,7 @@
         <w:sz w:val="20"/>
       </w:rPr>
     </w:lvl>
-    <w:lvl w:ilvl="2" w:tentative="1">
+    <w:lvl w:ilvl="2">
       <w:start w:val="1"/>
       <w:numFmt w:val="bullet"/>
       <w:lvlText w:val=""/>
@@ -4998,7 +5235,7 @@
         <w:sz w:val="20"/>
       </w:rPr>
     </w:lvl>
-    <w:lvl w:ilvl="3" w:tentative="1">
+    <w:lvl w:ilvl="3">
       <w:start w:val="1"/>
       <w:numFmt w:val="bullet"/>
       <w:lvlText w:val=""/>

</xml_diff>

<commit_message>
Added Advantages/Disadvantages plus other informations
</commit_message>
<xml_diff>
--- a/Waterfall Method_Presentation Notes.docx
+++ b/Waterfall Method_Presentation Notes.docx
@@ -4351,8 +4351,6 @@
         </w:rPr>
         <w:t>Peter DeGrace</w:t>
       </w:r>
-      <w:bookmarkStart w:id="0" w:name="_GoBack"/>
-      <w:bookmarkEnd w:id="0"/>
     </w:p>
     <w:p>
       <w:pPr>
@@ -4847,6 +4845,35 @@
           <w:szCs w:val="22"/>
         </w:rPr>
       </w:pPr>
+      <w:hyperlink r:id="rId14" w:history="1">
+        <w:r>
+          <w:rPr>
+            <w:rStyle w:val="Hyperlink"/>
+            <w:rFonts w:ascii="Arial" w:eastAsia="Times New Roman" w:hAnsi="Arial" w:cs="Times New Roman"/>
+            <w:sz w:val="22"/>
+            <w:szCs w:val="22"/>
+          </w:rPr>
+          <w:t>http://www.slideshare.net/BHARGAV_VISANI/waterfall-model</w:t>
+        </w:r>
+      </w:hyperlink>
+    </w:p>
+    <w:p>
+      <w:pPr>
+        <w:numPr>
+          <w:ilvl w:val="0"/>
+          <w:numId w:val="10"/>
+        </w:numPr>
+        <w:spacing w:before="100" w:beforeAutospacing="1" w:after="100" w:afterAutospacing="1"/>
+        <w:textAlignment w:val="baseline"/>
+        <w:rPr>
+          <w:rFonts w:ascii="Arial" w:eastAsia="Times New Roman" w:hAnsi="Arial" w:cs="Times New Roman"/>
+          <w:color w:val="000000"/>
+          <w:sz w:val="22"/>
+          <w:szCs w:val="22"/>
+        </w:rPr>
+      </w:pPr>
+      <w:bookmarkStart w:id="0" w:name="_GoBack"/>
+      <w:bookmarkEnd w:id="0"/>
     </w:p>
     <w:sectPr>
       <w:pgSz w:w="12240" w:h="15840"/>

</xml_diff>

<commit_message>
Edited and added information for phase
</commit_message>
<xml_diff>
--- a/Waterfall Method_Presentation Notes.docx
+++ b/Waterfall Method_Presentation Notes.docx
@@ -64,14 +64,25 @@
           <w:szCs w:val="22"/>
         </w:rPr>
       </w:pPr>
-      <w:r>
-        <w:rPr>
-          <w:rFonts w:ascii="Arial" w:hAnsi="Arial" w:cs="Times New Roman"/>
-          <w:color w:val="000000"/>
-          <w:sz w:val="22"/>
-          <w:szCs w:val="22"/>
-        </w:rPr>
-        <w:t>a sequential design process, used in software development processes, in which progress is seen as flowing steadily downwards (like a waterfall) through the phases of conception, initiation, analysis, design, construction, testing, production/implementation and maintenance</w:t>
+      <w:proofErr w:type="gramStart"/>
+      <w:r>
+        <w:rPr>
+          <w:rFonts w:ascii="Arial" w:hAnsi="Arial" w:cs="Times New Roman"/>
+          <w:color w:val="000000"/>
+          <w:sz w:val="22"/>
+          <w:szCs w:val="22"/>
+        </w:rPr>
+        <w:t>a</w:t>
+      </w:r>
+      <w:proofErr w:type="gramEnd"/>
+      <w:r>
+        <w:rPr>
+          <w:rFonts w:ascii="Arial" w:hAnsi="Arial" w:cs="Times New Roman"/>
+          <w:color w:val="000000"/>
+          <w:sz w:val="22"/>
+          <w:szCs w:val="22"/>
+        </w:rPr>
+        <w:t xml:space="preserve"> sequential design process, used in software development processes, in which progress is seen as flowing steadily downwards (like a waterfall) through the phases of conception, initiation, analysis, design, construction, testing, production/implementation and maintenance</w:t>
       </w:r>
     </w:p>
     <w:p>
@@ -88,14 +99,25 @@
           <w:szCs w:val="22"/>
         </w:rPr>
       </w:pPr>
-      <w:r>
-        <w:rPr>
-          <w:rFonts w:ascii="Arial" w:hAnsi="Arial" w:cs="Times New Roman"/>
-          <w:color w:val="000000"/>
-          <w:sz w:val="22"/>
-          <w:szCs w:val="22"/>
-        </w:rPr>
-        <w:t xml:space="preserve">originated in the manufacturing and construction industries: </w:t>
+      <w:proofErr w:type="gramStart"/>
+      <w:r>
+        <w:rPr>
+          <w:rFonts w:ascii="Arial" w:hAnsi="Arial" w:cs="Times New Roman"/>
+          <w:color w:val="000000"/>
+          <w:sz w:val="22"/>
+          <w:szCs w:val="22"/>
+        </w:rPr>
+        <w:t>originated</w:t>
+      </w:r>
+      <w:proofErr w:type="gramEnd"/>
+      <w:r>
+        <w:rPr>
+          <w:rFonts w:ascii="Arial" w:hAnsi="Arial" w:cs="Times New Roman"/>
+          <w:color w:val="000000"/>
+          <w:sz w:val="22"/>
+          <w:szCs w:val="22"/>
+        </w:rPr>
+        <w:t xml:space="preserve"> in the manufacturing and construction industries: </w:t>
       </w:r>
     </w:p>
     <w:p>
@@ -112,14 +134,25 @@
           <w:szCs w:val="22"/>
         </w:rPr>
       </w:pPr>
-      <w:r>
-        <w:rPr>
-          <w:rFonts w:ascii="Arial" w:hAnsi="Arial" w:cs="Times New Roman"/>
-          <w:color w:val="000000"/>
-          <w:sz w:val="22"/>
-          <w:szCs w:val="22"/>
-        </w:rPr>
-        <w:t>highly structured physical environments in which after the fact changes are prohibitively costly, if not impossible</w:t>
+      <w:proofErr w:type="gramStart"/>
+      <w:r>
+        <w:rPr>
+          <w:rFonts w:ascii="Arial" w:hAnsi="Arial" w:cs="Times New Roman"/>
+          <w:color w:val="000000"/>
+          <w:sz w:val="22"/>
+          <w:szCs w:val="22"/>
+        </w:rPr>
+        <w:t>highly</w:t>
+      </w:r>
+      <w:proofErr w:type="gramEnd"/>
+      <w:r>
+        <w:rPr>
+          <w:rFonts w:ascii="Arial" w:hAnsi="Arial" w:cs="Times New Roman"/>
+          <w:color w:val="000000"/>
+          <w:sz w:val="22"/>
+          <w:szCs w:val="22"/>
+        </w:rPr>
+        <w:t xml:space="preserve"> structured physical environments in which after the fact changes are prohibitively costly, if not impossible</w:t>
       </w:r>
     </w:p>
     <w:p>
@@ -1358,14 +1391,25 @@
           <w:szCs w:val="22"/>
         </w:rPr>
       </w:pPr>
-      <w:r>
-        <w:rPr>
-          <w:rFonts w:ascii="Arial" w:hAnsi="Arial" w:cs="Times New Roman"/>
-          <w:color w:val="000000"/>
-          <w:sz w:val="22"/>
-          <w:szCs w:val="22"/>
-        </w:rPr>
-        <w:t>each unit is developed and tested for its functionality which is referred to as Unit Testing</w:t>
+      <w:proofErr w:type="gramStart"/>
+      <w:r>
+        <w:rPr>
+          <w:rFonts w:ascii="Arial" w:hAnsi="Arial" w:cs="Times New Roman"/>
+          <w:color w:val="000000"/>
+          <w:sz w:val="22"/>
+          <w:szCs w:val="22"/>
+        </w:rPr>
+        <w:t>each</w:t>
+      </w:r>
+      <w:proofErr w:type="gramEnd"/>
+      <w:r>
+        <w:rPr>
+          <w:rFonts w:ascii="Arial" w:hAnsi="Arial" w:cs="Times New Roman"/>
+          <w:color w:val="000000"/>
+          <w:sz w:val="22"/>
+          <w:szCs w:val="22"/>
+        </w:rPr>
+        <w:t xml:space="preserve"> unit is developed and tested for its functionality which is referred to as Unit Testing</w:t>
       </w:r>
     </w:p>
     <w:p>
@@ -1382,14 +1426,25 @@
           <w:szCs w:val="22"/>
         </w:rPr>
       </w:pPr>
-      <w:r>
-        <w:rPr>
-          <w:rFonts w:ascii="Arial" w:hAnsi="Arial" w:cs="Times New Roman"/>
-          <w:color w:val="000000"/>
-          <w:sz w:val="22"/>
-          <w:szCs w:val="22"/>
-        </w:rPr>
-        <w:t>the source code of the program is written</w:t>
+      <w:proofErr w:type="gramStart"/>
+      <w:r>
+        <w:rPr>
+          <w:rFonts w:ascii="Arial" w:hAnsi="Arial" w:cs="Times New Roman"/>
+          <w:color w:val="000000"/>
+          <w:sz w:val="22"/>
+          <w:szCs w:val="22"/>
+        </w:rPr>
+        <w:t>the</w:t>
+      </w:r>
+      <w:proofErr w:type="gramEnd"/>
+      <w:r>
+        <w:rPr>
+          <w:rFonts w:ascii="Arial" w:hAnsi="Arial" w:cs="Times New Roman"/>
+          <w:color w:val="000000"/>
+          <w:sz w:val="22"/>
+          <w:szCs w:val="22"/>
+        </w:rPr>
+        <w:t xml:space="preserve"> source code of the program is written</w:t>
       </w:r>
       <w:r>
         <w:rPr>
@@ -1427,18 +1482,6 @@
     </w:p>
     <w:p>
       <w:pPr>
-        <w:ind w:left="2160"/>
-        <w:textAlignment w:val="baseline"/>
-        <w:rPr>
-          <w:rFonts w:ascii="Arial" w:hAnsi="Arial" w:cs="Times New Roman"/>
-          <w:color w:val="000000"/>
-          <w:sz w:val="22"/>
-          <w:szCs w:val="22"/>
-        </w:rPr>
-      </w:pPr>
-    </w:p>
-    <w:p>
-      <w:pPr>
         <w:numPr>
           <w:ilvl w:val="1"/>
           <w:numId w:val="2"/>
@@ -1446,6 +1489,60 @@
         <w:textAlignment w:val="baseline"/>
         <w:rPr>
           <w:rFonts w:ascii="Arial" w:hAnsi="Arial" w:cs="Times New Roman"/>
+          <w:color w:val="000000"/>
+          <w:sz w:val="22"/>
+          <w:szCs w:val="22"/>
+        </w:rPr>
+      </w:pPr>
+      <w:r>
+        <w:rPr>
+          <w:rFonts w:ascii="Arial" w:hAnsi="Arial" w:cs="Times New Roman"/>
+          <w:b/>
+          <w:color w:val="000000"/>
+          <w:sz w:val="22"/>
+          <w:szCs w:val="22"/>
+        </w:rPr>
+        <w:t>Deployment</w:t>
+      </w:r>
+    </w:p>
+    <w:p>
+      <w:pPr>
+        <w:numPr>
+          <w:ilvl w:val="2"/>
+          <w:numId w:val="2"/>
+        </w:numPr>
+        <w:textAlignment w:val="baseline"/>
+        <w:rPr>
+          <w:rFonts w:ascii="Arial" w:hAnsi="Arial" w:cs="Times New Roman"/>
+          <w:color w:val="000000"/>
+          <w:sz w:val="22"/>
+          <w:szCs w:val="22"/>
+        </w:rPr>
+      </w:pPr>
+      <w:bookmarkStart w:id="0" w:name="_GoBack"/>
+      <w:bookmarkEnd w:id="0"/>
+    </w:p>
+    <w:p>
+      <w:pPr>
+        <w:ind w:left="2160"/>
+        <w:textAlignment w:val="baseline"/>
+        <w:rPr>
+          <w:rFonts w:ascii="Arial" w:hAnsi="Arial" w:cs="Times New Roman"/>
+          <w:color w:val="000000"/>
+          <w:sz w:val="22"/>
+          <w:szCs w:val="22"/>
+        </w:rPr>
+      </w:pPr>
+    </w:p>
+    <w:p>
+      <w:pPr>
+        <w:numPr>
+          <w:ilvl w:val="1"/>
+          <w:numId w:val="2"/>
+        </w:numPr>
+        <w:textAlignment w:val="baseline"/>
+        <w:rPr>
+          <w:rFonts w:ascii="Arial" w:hAnsi="Arial" w:cs="Times New Roman"/>
           <w:b/>
           <w:bCs/>
           <w:color w:val="000000"/>
@@ -1495,8 +1592,19 @@
           <w:sz w:val="22"/>
           <w:szCs w:val="22"/>
         </w:rPr>
-        <w:t>Post integration the entire system is tested for any faults and failures</w:t>
-      </w:r>
+        <w:t xml:space="preserve">Post integration the entire system is tested for any faults and </w:t>
+      </w:r>
+      <w:proofErr w:type="gramStart"/>
+      <w:r>
+        <w:rPr>
+          <w:rFonts w:ascii="Arial" w:hAnsi="Arial" w:cs="Times New Roman"/>
+          <w:color w:val="000000"/>
+          <w:sz w:val="22"/>
+          <w:szCs w:val="22"/>
+        </w:rPr>
+        <w:t>failures</w:t>
+      </w:r>
+      <w:proofErr w:type="gramEnd"/>
     </w:p>
     <w:p>
       <w:pPr>
@@ -1928,14 +2036,25 @@
           <w:szCs w:val="22"/>
         </w:rPr>
       </w:pPr>
-      <w:r>
-        <w:rPr>
-          <w:rFonts w:ascii="Arial" w:hAnsi="Arial" w:cs="Times New Roman"/>
-          <w:color w:val="000000"/>
-          <w:sz w:val="22"/>
-          <w:szCs w:val="22"/>
-        </w:rPr>
-        <w:t>all these phases are cascaded to each other in which progress is seen as flowing steadily downwards (like a waterfall) through the phases</w:t>
+      <w:proofErr w:type="gramStart"/>
+      <w:r>
+        <w:rPr>
+          <w:rFonts w:ascii="Arial" w:hAnsi="Arial" w:cs="Times New Roman"/>
+          <w:color w:val="000000"/>
+          <w:sz w:val="22"/>
+          <w:szCs w:val="22"/>
+        </w:rPr>
+        <w:t>all</w:t>
+      </w:r>
+      <w:proofErr w:type="gramEnd"/>
+      <w:r>
+        <w:rPr>
+          <w:rFonts w:ascii="Arial" w:hAnsi="Arial" w:cs="Times New Roman"/>
+          <w:color w:val="000000"/>
+          <w:sz w:val="22"/>
+          <w:szCs w:val="22"/>
+        </w:rPr>
+        <w:t xml:space="preserve"> these phases are cascaded to each other in which progress is seen as flowing steadily downwards (like a waterfall) through the phases</w:t>
       </w:r>
     </w:p>
     <w:p>
@@ -1952,14 +2071,25 @@
           <w:szCs w:val="22"/>
         </w:rPr>
       </w:pPr>
-      <w:r>
-        <w:rPr>
-          <w:rFonts w:ascii="Arial" w:hAnsi="Arial" w:cs="Times New Roman"/>
-          <w:color w:val="000000"/>
-          <w:sz w:val="22"/>
-          <w:szCs w:val="22"/>
-        </w:rPr>
-        <w:t>the next phase is started only after the defined set of goals are achieved for previous phase and it is signed off</w:t>
+      <w:proofErr w:type="gramStart"/>
+      <w:r>
+        <w:rPr>
+          <w:rFonts w:ascii="Arial" w:hAnsi="Arial" w:cs="Times New Roman"/>
+          <w:color w:val="000000"/>
+          <w:sz w:val="22"/>
+          <w:szCs w:val="22"/>
+        </w:rPr>
+        <w:t>the</w:t>
+      </w:r>
+      <w:proofErr w:type="gramEnd"/>
+      <w:r>
+        <w:rPr>
+          <w:rFonts w:ascii="Arial" w:hAnsi="Arial" w:cs="Times New Roman"/>
+          <w:color w:val="000000"/>
+          <w:sz w:val="22"/>
+          <w:szCs w:val="22"/>
+        </w:rPr>
+        <w:t xml:space="preserve"> next phase is started only after the defined set of goals are achieved for previous phase and it is signed off</w:t>
       </w:r>
     </w:p>
     <w:p>
@@ -1976,14 +2106,25 @@
           <w:szCs w:val="22"/>
         </w:rPr>
       </w:pPr>
-      <w:r>
-        <w:rPr>
-          <w:rFonts w:ascii="Arial" w:hAnsi="Arial" w:cs="Times New Roman"/>
-          <w:color w:val="000000"/>
-          <w:sz w:val="22"/>
-          <w:szCs w:val="22"/>
-        </w:rPr>
-        <w:t>phases don’t overlap</w:t>
+      <w:proofErr w:type="gramStart"/>
+      <w:r>
+        <w:rPr>
+          <w:rFonts w:ascii="Arial" w:hAnsi="Arial" w:cs="Times New Roman"/>
+          <w:color w:val="000000"/>
+          <w:sz w:val="22"/>
+          <w:szCs w:val="22"/>
+        </w:rPr>
+        <w:t>phases</w:t>
+      </w:r>
+      <w:proofErr w:type="gramEnd"/>
+      <w:r>
+        <w:rPr>
+          <w:rFonts w:ascii="Arial" w:hAnsi="Arial" w:cs="Times New Roman"/>
+          <w:color w:val="000000"/>
+          <w:sz w:val="22"/>
+          <w:szCs w:val="22"/>
+        </w:rPr>
+        <w:t xml:space="preserve"> don’t overlap</w:t>
       </w:r>
     </w:p>
     <w:p>
@@ -2033,14 +2174,25 @@
           <w:szCs w:val="22"/>
         </w:rPr>
       </w:pPr>
-      <w:r>
-        <w:rPr>
-          <w:rFonts w:ascii="Arial" w:hAnsi="Arial" w:cs="Times New Roman"/>
-          <w:color w:val="000000"/>
-          <w:sz w:val="22"/>
-          <w:szCs w:val="22"/>
-        </w:rPr>
-        <w:t>requirements are very well documented, clear and fixed</w:t>
+      <w:proofErr w:type="gramStart"/>
+      <w:r>
+        <w:rPr>
+          <w:rFonts w:ascii="Arial" w:hAnsi="Arial" w:cs="Times New Roman"/>
+          <w:color w:val="000000"/>
+          <w:sz w:val="22"/>
+          <w:szCs w:val="22"/>
+        </w:rPr>
+        <w:t>requirements</w:t>
+      </w:r>
+      <w:proofErr w:type="gramEnd"/>
+      <w:r>
+        <w:rPr>
+          <w:rFonts w:ascii="Arial" w:hAnsi="Arial" w:cs="Times New Roman"/>
+          <w:color w:val="000000"/>
+          <w:sz w:val="22"/>
+          <w:szCs w:val="22"/>
+        </w:rPr>
+        <w:t xml:space="preserve"> are very well documented, clear and fixed</w:t>
       </w:r>
     </w:p>
     <w:p>
@@ -2057,14 +2209,25 @@
           <w:szCs w:val="22"/>
         </w:rPr>
       </w:pPr>
-      <w:r>
-        <w:rPr>
-          <w:rFonts w:ascii="Arial" w:hAnsi="Arial" w:cs="Times New Roman"/>
-          <w:color w:val="000000"/>
-          <w:sz w:val="22"/>
-          <w:szCs w:val="22"/>
-        </w:rPr>
-        <w:t>product definition is stable</w:t>
+      <w:proofErr w:type="gramStart"/>
+      <w:r>
+        <w:rPr>
+          <w:rFonts w:ascii="Arial" w:hAnsi="Arial" w:cs="Times New Roman"/>
+          <w:color w:val="000000"/>
+          <w:sz w:val="22"/>
+          <w:szCs w:val="22"/>
+        </w:rPr>
+        <w:t>product</w:t>
+      </w:r>
+      <w:proofErr w:type="gramEnd"/>
+      <w:r>
+        <w:rPr>
+          <w:rFonts w:ascii="Arial" w:hAnsi="Arial" w:cs="Times New Roman"/>
+          <w:color w:val="000000"/>
+          <w:sz w:val="22"/>
+          <w:szCs w:val="22"/>
+        </w:rPr>
+        <w:t xml:space="preserve"> definition is stable</w:t>
       </w:r>
     </w:p>
     <w:p>
@@ -2081,14 +2244,25 @@
           <w:szCs w:val="22"/>
         </w:rPr>
       </w:pPr>
-      <w:r>
-        <w:rPr>
-          <w:rFonts w:ascii="Arial" w:hAnsi="Arial" w:cs="Times New Roman"/>
-          <w:color w:val="000000"/>
-          <w:sz w:val="22"/>
-          <w:szCs w:val="22"/>
-        </w:rPr>
-        <w:t>technology is understood and is not dynamic</w:t>
+      <w:proofErr w:type="gramStart"/>
+      <w:r>
+        <w:rPr>
+          <w:rFonts w:ascii="Arial" w:hAnsi="Arial" w:cs="Times New Roman"/>
+          <w:color w:val="000000"/>
+          <w:sz w:val="22"/>
+          <w:szCs w:val="22"/>
+        </w:rPr>
+        <w:t>technology</w:t>
+      </w:r>
+      <w:proofErr w:type="gramEnd"/>
+      <w:r>
+        <w:rPr>
+          <w:rFonts w:ascii="Arial" w:hAnsi="Arial" w:cs="Times New Roman"/>
+          <w:color w:val="000000"/>
+          <w:sz w:val="22"/>
+          <w:szCs w:val="22"/>
+        </w:rPr>
+        <w:t xml:space="preserve"> is understood and is not dynamic</w:t>
       </w:r>
     </w:p>
     <w:p>
@@ -2105,14 +2279,25 @@
           <w:szCs w:val="22"/>
         </w:rPr>
       </w:pPr>
-      <w:r>
-        <w:rPr>
-          <w:rFonts w:ascii="Arial" w:hAnsi="Arial" w:cs="Times New Roman"/>
-          <w:color w:val="000000"/>
-          <w:sz w:val="22"/>
-          <w:szCs w:val="22"/>
-        </w:rPr>
-        <w:t>there are no ambiguous requirements</w:t>
+      <w:proofErr w:type="gramStart"/>
+      <w:r>
+        <w:rPr>
+          <w:rFonts w:ascii="Arial" w:hAnsi="Arial" w:cs="Times New Roman"/>
+          <w:color w:val="000000"/>
+          <w:sz w:val="22"/>
+          <w:szCs w:val="22"/>
+        </w:rPr>
+        <w:t>there</w:t>
+      </w:r>
+      <w:proofErr w:type="gramEnd"/>
+      <w:r>
+        <w:rPr>
+          <w:rFonts w:ascii="Arial" w:hAnsi="Arial" w:cs="Times New Roman"/>
+          <w:color w:val="000000"/>
+          <w:sz w:val="22"/>
+          <w:szCs w:val="22"/>
+        </w:rPr>
+        <w:t xml:space="preserve"> are no ambiguous requirements</w:t>
       </w:r>
     </w:p>
     <w:p>
@@ -2129,14 +2314,25 @@
           <w:szCs w:val="22"/>
         </w:rPr>
       </w:pPr>
-      <w:r>
-        <w:rPr>
-          <w:rFonts w:ascii="Arial" w:hAnsi="Arial" w:cs="Times New Roman"/>
-          <w:color w:val="000000"/>
-          <w:sz w:val="22"/>
-          <w:szCs w:val="22"/>
-        </w:rPr>
-        <w:t>ample resources with required expertise are available to support the product</w:t>
+      <w:proofErr w:type="gramStart"/>
+      <w:r>
+        <w:rPr>
+          <w:rFonts w:ascii="Arial" w:hAnsi="Arial" w:cs="Times New Roman"/>
+          <w:color w:val="000000"/>
+          <w:sz w:val="22"/>
+          <w:szCs w:val="22"/>
+        </w:rPr>
+        <w:t>ample</w:t>
+      </w:r>
+      <w:proofErr w:type="gramEnd"/>
+      <w:r>
+        <w:rPr>
+          <w:rFonts w:ascii="Arial" w:hAnsi="Arial" w:cs="Times New Roman"/>
+          <w:color w:val="000000"/>
+          <w:sz w:val="22"/>
+          <w:szCs w:val="22"/>
+        </w:rPr>
+        <w:t xml:space="preserve"> resources with required expertise are available to support the product</w:t>
       </w:r>
     </w:p>
     <w:p>
@@ -2153,14 +2349,25 @@
           <w:szCs w:val="22"/>
         </w:rPr>
       </w:pPr>
-      <w:r>
-        <w:rPr>
-          <w:rFonts w:ascii="Arial" w:hAnsi="Arial" w:cs="Times New Roman"/>
-          <w:color w:val="000000"/>
-          <w:sz w:val="22"/>
-          <w:szCs w:val="22"/>
-        </w:rPr>
-        <w:t>the project is short</w:t>
+      <w:proofErr w:type="gramStart"/>
+      <w:r>
+        <w:rPr>
+          <w:rFonts w:ascii="Arial" w:hAnsi="Arial" w:cs="Times New Roman"/>
+          <w:color w:val="000000"/>
+          <w:sz w:val="22"/>
+          <w:szCs w:val="22"/>
+        </w:rPr>
+        <w:t>the</w:t>
+      </w:r>
+      <w:proofErr w:type="gramEnd"/>
+      <w:r>
+        <w:rPr>
+          <w:rFonts w:ascii="Arial" w:hAnsi="Arial" w:cs="Times New Roman"/>
+          <w:color w:val="000000"/>
+          <w:sz w:val="22"/>
+          <w:szCs w:val="22"/>
+        </w:rPr>
+        <w:t xml:space="preserve"> project is short</w:t>
       </w:r>
     </w:p>
     <w:p>
@@ -2210,14 +2417,25 @@
           <w:szCs w:val="22"/>
         </w:rPr>
       </w:pPr>
-      <w:r>
-        <w:rPr>
-          <w:rFonts w:ascii="Arial" w:hAnsi="Arial" w:cs="Times New Roman"/>
-          <w:color w:val="000000"/>
-          <w:sz w:val="22"/>
-          <w:szCs w:val="22"/>
-        </w:rPr>
-        <w:t>it allows for departmentalization and control</w:t>
+      <w:proofErr w:type="gramStart"/>
+      <w:r>
+        <w:rPr>
+          <w:rFonts w:ascii="Arial" w:hAnsi="Arial" w:cs="Times New Roman"/>
+          <w:color w:val="000000"/>
+          <w:sz w:val="22"/>
+          <w:szCs w:val="22"/>
+        </w:rPr>
+        <w:t>it</w:t>
+      </w:r>
+      <w:proofErr w:type="gramEnd"/>
+      <w:r>
+        <w:rPr>
+          <w:rFonts w:ascii="Arial" w:hAnsi="Arial" w:cs="Times New Roman"/>
+          <w:color w:val="000000"/>
+          <w:sz w:val="22"/>
+          <w:szCs w:val="22"/>
+        </w:rPr>
+        <w:t xml:space="preserve"> allows for departmentalization and control</w:t>
       </w:r>
     </w:p>
     <w:p>
@@ -2234,14 +2452,25 @@
           <w:szCs w:val="22"/>
         </w:rPr>
       </w:pPr>
-      <w:r>
-        <w:rPr>
-          <w:rFonts w:ascii="Arial" w:hAnsi="Arial" w:cs="Times New Roman"/>
-          <w:color w:val="000000"/>
-          <w:sz w:val="22"/>
-          <w:szCs w:val="22"/>
-        </w:rPr>
-        <w:t>a schedule can be set with deadlines for each stage of development and a product can proceed through the development process model phases one by one</w:t>
+      <w:proofErr w:type="gramStart"/>
+      <w:r>
+        <w:rPr>
+          <w:rFonts w:ascii="Arial" w:hAnsi="Arial" w:cs="Times New Roman"/>
+          <w:color w:val="000000"/>
+          <w:sz w:val="22"/>
+          <w:szCs w:val="22"/>
+        </w:rPr>
+        <w:t>a</w:t>
+      </w:r>
+      <w:proofErr w:type="gramEnd"/>
+      <w:r>
+        <w:rPr>
+          <w:rFonts w:ascii="Arial" w:hAnsi="Arial" w:cs="Times New Roman"/>
+          <w:color w:val="000000"/>
+          <w:sz w:val="22"/>
+          <w:szCs w:val="22"/>
+        </w:rPr>
+        <w:t xml:space="preserve"> schedule can be set with deadlines for each stage of development and a product can proceed through the development process model phases one by one</w:t>
       </w:r>
     </w:p>
     <w:p>
@@ -2258,14 +2487,25 @@
           <w:szCs w:val="22"/>
         </w:rPr>
       </w:pPr>
-      <w:r>
-        <w:rPr>
-          <w:rFonts w:ascii="Arial" w:hAnsi="Arial" w:cs="Times New Roman"/>
-          <w:color w:val="000000"/>
-          <w:sz w:val="22"/>
-          <w:szCs w:val="22"/>
-        </w:rPr>
-        <w:t>development moves from concept, through design, implementation, testing, installation, troubleshooting, and ends up at the operation and maintenance</w:t>
+      <w:proofErr w:type="gramStart"/>
+      <w:r>
+        <w:rPr>
+          <w:rFonts w:ascii="Arial" w:hAnsi="Arial" w:cs="Times New Roman"/>
+          <w:color w:val="000000"/>
+          <w:sz w:val="22"/>
+          <w:szCs w:val="22"/>
+        </w:rPr>
+        <w:t>development</w:t>
+      </w:r>
+      <w:proofErr w:type="gramEnd"/>
+      <w:r>
+        <w:rPr>
+          <w:rFonts w:ascii="Arial" w:hAnsi="Arial" w:cs="Times New Roman"/>
+          <w:color w:val="000000"/>
+          <w:sz w:val="22"/>
+          <w:szCs w:val="22"/>
+        </w:rPr>
+        <w:t xml:space="preserve"> moves from concept, through design, implementation, testing, installation, troubleshooting, and ends up at the operation and maintenance</w:t>
       </w:r>
     </w:p>
     <w:p>
@@ -2282,14 +2522,25 @@
           <w:szCs w:val="22"/>
         </w:rPr>
       </w:pPr>
-      <w:r>
-        <w:rPr>
-          <w:rFonts w:ascii="Arial" w:hAnsi="Arial" w:cs="Times New Roman"/>
-          <w:color w:val="000000"/>
-          <w:sz w:val="22"/>
-          <w:szCs w:val="22"/>
-        </w:rPr>
-        <w:t>each phase of development proceeds in strict order</w:t>
+      <w:proofErr w:type="gramStart"/>
+      <w:r>
+        <w:rPr>
+          <w:rFonts w:ascii="Arial" w:hAnsi="Arial" w:cs="Times New Roman"/>
+          <w:color w:val="000000"/>
+          <w:sz w:val="22"/>
+          <w:szCs w:val="22"/>
+        </w:rPr>
+        <w:t>each</w:t>
+      </w:r>
+      <w:proofErr w:type="gramEnd"/>
+      <w:r>
+        <w:rPr>
+          <w:rFonts w:ascii="Arial" w:hAnsi="Arial" w:cs="Times New Roman"/>
+          <w:color w:val="000000"/>
+          <w:sz w:val="22"/>
+          <w:szCs w:val="22"/>
+        </w:rPr>
+        <w:t xml:space="preserve"> phase of development proceeds in strict order</w:t>
       </w:r>
     </w:p>
     <w:p>
@@ -2330,14 +2581,25 @@
           <w:szCs w:val="22"/>
         </w:rPr>
       </w:pPr>
-      <w:r>
-        <w:rPr>
-          <w:rFonts w:ascii="Arial" w:hAnsi="Arial" w:cs="Times New Roman"/>
-          <w:color w:val="000000"/>
-          <w:sz w:val="22"/>
-          <w:szCs w:val="22"/>
-        </w:rPr>
-        <w:t>doesn’t allow for much reflection or revision</w:t>
+      <w:proofErr w:type="gramStart"/>
+      <w:r>
+        <w:rPr>
+          <w:rFonts w:ascii="Arial" w:hAnsi="Arial" w:cs="Times New Roman"/>
+          <w:color w:val="000000"/>
+          <w:sz w:val="22"/>
+          <w:szCs w:val="22"/>
+        </w:rPr>
+        <w:t>doesn’t</w:t>
+      </w:r>
+      <w:proofErr w:type="gramEnd"/>
+      <w:r>
+        <w:rPr>
+          <w:rFonts w:ascii="Arial" w:hAnsi="Arial" w:cs="Times New Roman"/>
+          <w:color w:val="000000"/>
+          <w:sz w:val="22"/>
+          <w:szCs w:val="22"/>
+        </w:rPr>
+        <w:t xml:space="preserve"> allow for much reflection or revision</w:t>
       </w:r>
     </w:p>
     <w:p>
@@ -2354,14 +2616,25 @@
           <w:szCs w:val="22"/>
         </w:rPr>
       </w:pPr>
-      <w:r>
-        <w:rPr>
-          <w:rFonts w:ascii="Arial" w:hAnsi="Arial" w:cs="Times New Roman"/>
-          <w:color w:val="000000"/>
-          <w:sz w:val="22"/>
-          <w:szCs w:val="22"/>
-        </w:rPr>
-        <w:t>once the application is in the testing stage, it is very difficult to go back and change something that was not well documented or thought upon the concept stage</w:t>
+      <w:proofErr w:type="gramStart"/>
+      <w:r>
+        <w:rPr>
+          <w:rFonts w:ascii="Arial" w:hAnsi="Arial" w:cs="Times New Roman"/>
+          <w:color w:val="000000"/>
+          <w:sz w:val="22"/>
+          <w:szCs w:val="22"/>
+        </w:rPr>
+        <w:t>once</w:t>
+      </w:r>
+      <w:proofErr w:type="gramEnd"/>
+      <w:r>
+        <w:rPr>
+          <w:rFonts w:ascii="Arial" w:hAnsi="Arial" w:cs="Times New Roman"/>
+          <w:color w:val="000000"/>
+          <w:sz w:val="22"/>
+          <w:szCs w:val="22"/>
+        </w:rPr>
+        <w:t xml:space="preserve"> the application is in the testing stage, it is very difficult to go back and change something that was not well documented or thought upon the concept stage</w:t>
       </w:r>
     </w:p>
     <w:p>
@@ -2518,6 +2791,7 @@
                 <w:szCs w:val="20"/>
               </w:rPr>
             </w:pPr>
+            <w:proofErr w:type="gramStart"/>
             <w:r>
               <w:rPr>
                 <w:rFonts w:ascii="Arial" w:hAnsi="Arial" w:cs="Times New Roman"/>
@@ -2525,7 +2799,17 @@
                 <w:sz w:val="22"/>
                 <w:szCs w:val="22"/>
               </w:rPr>
-              <w:t>simple and easy to understand and use</w:t>
+              <w:t>simple</w:t>
+            </w:r>
+            <w:proofErr w:type="gramEnd"/>
+            <w:r>
+              <w:rPr>
+                <w:rFonts w:ascii="Arial" w:hAnsi="Arial" w:cs="Times New Roman"/>
+                <w:color w:val="000000"/>
+                <w:sz w:val="22"/>
+                <w:szCs w:val="22"/>
+              </w:rPr>
+              <w:t xml:space="preserve"> and easy to understand and use</w:t>
             </w:r>
           </w:p>
         </w:tc>
@@ -2556,6 +2840,7 @@
                 <w:szCs w:val="20"/>
               </w:rPr>
             </w:pPr>
+            <w:proofErr w:type="gramStart"/>
             <w:r>
               <w:rPr>
                 <w:rFonts w:ascii="Arial" w:hAnsi="Arial" w:cs="Times New Roman"/>
@@ -2563,7 +2848,17 @@
                 <w:sz w:val="22"/>
                 <w:szCs w:val="22"/>
               </w:rPr>
-              <w:t>no working software is produced until late during the life cycle</w:t>
+              <w:t>no</w:t>
+            </w:r>
+            <w:proofErr w:type="gramEnd"/>
+            <w:r>
+              <w:rPr>
+                <w:rFonts w:ascii="Arial" w:hAnsi="Arial" w:cs="Times New Roman"/>
+                <w:color w:val="000000"/>
+                <w:sz w:val="22"/>
+                <w:szCs w:val="22"/>
+              </w:rPr>
+              <w:t xml:space="preserve"> working software is produced until late during the life cycle</w:t>
             </w:r>
           </w:p>
         </w:tc>
@@ -2595,6 +2890,7 @@
                 <w:szCs w:val="20"/>
               </w:rPr>
             </w:pPr>
+            <w:proofErr w:type="gramStart"/>
             <w:r>
               <w:rPr>
                 <w:rFonts w:ascii="Arial" w:hAnsi="Arial" w:cs="Times New Roman"/>
@@ -2602,7 +2898,17 @@
                 <w:sz w:val="22"/>
                 <w:szCs w:val="22"/>
               </w:rPr>
-              <w:t>easy to manage due to the rigidity of the model</w:t>
+              <w:t>easy</w:t>
+            </w:r>
+            <w:proofErr w:type="gramEnd"/>
+            <w:r>
+              <w:rPr>
+                <w:rFonts w:ascii="Arial" w:hAnsi="Arial" w:cs="Times New Roman"/>
+                <w:color w:val="000000"/>
+                <w:sz w:val="22"/>
+                <w:szCs w:val="22"/>
+              </w:rPr>
+              <w:t xml:space="preserve"> to manage due to the rigidity of the model</w:t>
             </w:r>
           </w:p>
           <w:p>
@@ -2615,6 +2921,7 @@
                 <w:szCs w:val="20"/>
               </w:rPr>
             </w:pPr>
+            <w:proofErr w:type="gramStart"/>
             <w:r>
               <w:rPr>
                 <w:rFonts w:ascii="Arial" w:hAnsi="Arial" w:cs="Times New Roman"/>
@@ -2622,7 +2929,17 @@
                 <w:sz w:val="22"/>
                 <w:szCs w:val="22"/>
               </w:rPr>
-              <w:t>each phase has specific deliverables and review process</w:t>
+              <w:t>each</w:t>
+            </w:r>
+            <w:proofErr w:type="gramEnd"/>
+            <w:r>
+              <w:rPr>
+                <w:rFonts w:ascii="Arial" w:hAnsi="Arial" w:cs="Times New Roman"/>
+                <w:color w:val="000000"/>
+                <w:sz w:val="22"/>
+                <w:szCs w:val="22"/>
+              </w:rPr>
+              <w:t xml:space="preserve"> phase has specific deliverables and review process</w:t>
             </w:r>
           </w:p>
         </w:tc>
@@ -2653,6 +2970,7 @@
                 <w:szCs w:val="20"/>
               </w:rPr>
             </w:pPr>
+            <w:proofErr w:type="gramStart"/>
             <w:r>
               <w:rPr>
                 <w:rFonts w:ascii="Arial" w:hAnsi="Arial" w:cs="Times New Roman"/>
@@ -2660,7 +2978,17 @@
                 <w:sz w:val="22"/>
                 <w:szCs w:val="22"/>
               </w:rPr>
-              <w:t>high amounts of risk and uncertainty</w:t>
+              <w:t>high</w:t>
+            </w:r>
+            <w:proofErr w:type="gramEnd"/>
+            <w:r>
+              <w:rPr>
+                <w:rFonts w:ascii="Arial" w:hAnsi="Arial" w:cs="Times New Roman"/>
+                <w:color w:val="000000"/>
+                <w:sz w:val="22"/>
+                <w:szCs w:val="22"/>
+              </w:rPr>
+              <w:t xml:space="preserve"> amounts of risk and uncertainty</w:t>
             </w:r>
           </w:p>
         </w:tc>
@@ -2693,6 +3021,7 @@
                 <w:szCs w:val="20"/>
               </w:rPr>
             </w:pPr>
+            <w:proofErr w:type="gramStart"/>
             <w:r>
               <w:rPr>
                 <w:rFonts w:ascii="Arial" w:hAnsi="Arial" w:cs="Times New Roman"/>
@@ -2700,7 +3029,17 @@
                 <w:sz w:val="22"/>
                 <w:szCs w:val="22"/>
               </w:rPr>
-              <w:t>phases are processed and completed one at a time</w:t>
+              <w:t>phases</w:t>
+            </w:r>
+            <w:proofErr w:type="gramEnd"/>
+            <w:r>
+              <w:rPr>
+                <w:rFonts w:ascii="Arial" w:hAnsi="Arial" w:cs="Times New Roman"/>
+                <w:color w:val="000000"/>
+                <w:sz w:val="22"/>
+                <w:szCs w:val="22"/>
+              </w:rPr>
+              <w:t xml:space="preserve"> are processed and completed one at a time</w:t>
             </w:r>
           </w:p>
         </w:tc>
@@ -2731,6 +3070,7 @@
                 <w:szCs w:val="20"/>
               </w:rPr>
             </w:pPr>
+            <w:proofErr w:type="gramStart"/>
             <w:r>
               <w:rPr>
                 <w:rFonts w:ascii="Arial" w:hAnsi="Arial" w:cs="Times New Roman"/>
@@ -2738,7 +3078,17 @@
                 <w:sz w:val="22"/>
                 <w:szCs w:val="22"/>
               </w:rPr>
-              <w:t>not a good model for complex and object oriented projects</w:t>
+              <w:t>not</w:t>
+            </w:r>
+            <w:proofErr w:type="gramEnd"/>
+            <w:r>
+              <w:rPr>
+                <w:rFonts w:ascii="Arial" w:hAnsi="Arial" w:cs="Times New Roman"/>
+                <w:color w:val="000000"/>
+                <w:sz w:val="22"/>
+                <w:szCs w:val="22"/>
+              </w:rPr>
+              <w:t xml:space="preserve"> a good model for complex and object oriented projects</w:t>
             </w:r>
           </w:p>
         </w:tc>
@@ -2771,6 +3121,7 @@
                 <w:szCs w:val="20"/>
               </w:rPr>
             </w:pPr>
+            <w:proofErr w:type="gramStart"/>
             <w:r>
               <w:rPr>
                 <w:rFonts w:ascii="Arial" w:hAnsi="Arial" w:cs="Times New Roman"/>
@@ -2778,7 +3129,17 @@
                 <w:sz w:val="22"/>
                 <w:szCs w:val="22"/>
               </w:rPr>
-              <w:t>works well for smaller projects where requirements are very well understood</w:t>
+              <w:t>works</w:t>
+            </w:r>
+            <w:proofErr w:type="gramEnd"/>
+            <w:r>
+              <w:rPr>
+                <w:rFonts w:ascii="Arial" w:hAnsi="Arial" w:cs="Times New Roman"/>
+                <w:color w:val="000000"/>
+                <w:sz w:val="22"/>
+                <w:szCs w:val="22"/>
+              </w:rPr>
+              <w:t xml:space="preserve"> well for smaller projects where requirements are very well understood</w:t>
             </w:r>
           </w:p>
         </w:tc>
@@ -2809,6 +3170,7 @@
                 <w:szCs w:val="20"/>
               </w:rPr>
             </w:pPr>
+            <w:proofErr w:type="gramStart"/>
             <w:r>
               <w:rPr>
                 <w:rFonts w:ascii="Arial" w:hAnsi="Arial" w:cs="Times New Roman"/>
@@ -2816,7 +3178,17 @@
                 <w:sz w:val="22"/>
                 <w:szCs w:val="22"/>
               </w:rPr>
-              <w:t>poor model for long ongoing projects</w:t>
+              <w:t>poor</w:t>
+            </w:r>
+            <w:proofErr w:type="gramEnd"/>
+            <w:r>
+              <w:rPr>
+                <w:rFonts w:ascii="Arial" w:hAnsi="Arial" w:cs="Times New Roman"/>
+                <w:color w:val="000000"/>
+                <w:sz w:val="22"/>
+                <w:szCs w:val="22"/>
+              </w:rPr>
+              <w:t xml:space="preserve"> model for long ongoing projects</w:t>
             </w:r>
           </w:p>
         </w:tc>
@@ -2849,6 +3221,7 @@
                 <w:szCs w:val="20"/>
               </w:rPr>
             </w:pPr>
+            <w:proofErr w:type="gramStart"/>
             <w:r>
               <w:rPr>
                 <w:rFonts w:ascii="Arial" w:hAnsi="Arial" w:cs="Times New Roman"/>
@@ -2856,7 +3229,17 @@
                 <w:sz w:val="22"/>
                 <w:szCs w:val="22"/>
               </w:rPr>
-              <w:t>clearly defined stages</w:t>
+              <w:t>clearly</w:t>
+            </w:r>
+            <w:proofErr w:type="gramEnd"/>
+            <w:r>
+              <w:rPr>
+                <w:rFonts w:ascii="Arial" w:hAnsi="Arial" w:cs="Times New Roman"/>
+                <w:color w:val="000000"/>
+                <w:sz w:val="22"/>
+                <w:szCs w:val="22"/>
+              </w:rPr>
+              <w:t xml:space="preserve"> defined stages</w:t>
             </w:r>
           </w:p>
         </w:tc>
@@ -2886,6 +3269,7 @@
                 <w:szCs w:val="20"/>
               </w:rPr>
             </w:pPr>
+            <w:proofErr w:type="gramStart"/>
             <w:r>
               <w:rPr>
                 <w:rFonts w:ascii="Arial" w:hAnsi="Arial" w:cs="Times New Roman"/>
@@ -2893,7 +3277,17 @@
                 <w:sz w:val="22"/>
                 <w:szCs w:val="22"/>
               </w:rPr>
-              <w:t>not suitable for the projects where requirements are at a moderate to high risk of changing</w:t>
+              <w:t>not</w:t>
+            </w:r>
+            <w:proofErr w:type="gramEnd"/>
+            <w:r>
+              <w:rPr>
+                <w:rFonts w:ascii="Arial" w:hAnsi="Arial" w:cs="Times New Roman"/>
+                <w:color w:val="000000"/>
+                <w:sz w:val="22"/>
+                <w:szCs w:val="22"/>
+              </w:rPr>
+              <w:t xml:space="preserve"> suitable for the projects where requirements are at a moderate to high risk of changing</w:t>
             </w:r>
           </w:p>
           <w:p>
@@ -2906,6 +3300,7 @@
                 <w:szCs w:val="20"/>
               </w:rPr>
             </w:pPr>
+            <w:proofErr w:type="gramStart"/>
             <w:r>
               <w:rPr>
                 <w:rFonts w:ascii="Arial" w:hAnsi="Arial" w:cs="Times New Roman"/>
@@ -2913,7 +3308,17 @@
                 <w:sz w:val="22"/>
                 <w:szCs w:val="22"/>
               </w:rPr>
-              <w:t>so risk  and uncertainty is high with this process model</w:t>
+              <w:t>so</w:t>
+            </w:r>
+            <w:proofErr w:type="gramEnd"/>
+            <w:r>
+              <w:rPr>
+                <w:rFonts w:ascii="Arial" w:hAnsi="Arial" w:cs="Times New Roman"/>
+                <w:color w:val="000000"/>
+                <w:sz w:val="22"/>
+                <w:szCs w:val="22"/>
+              </w:rPr>
+              <w:t xml:space="preserve"> risk  and uncertainty is high with this process model</w:t>
             </w:r>
           </w:p>
         </w:tc>
@@ -2946,6 +3351,7 @@
                 <w:szCs w:val="20"/>
               </w:rPr>
             </w:pPr>
+            <w:proofErr w:type="gramStart"/>
             <w:r>
               <w:rPr>
                 <w:rFonts w:ascii="Arial" w:hAnsi="Arial" w:cs="Times New Roman"/>
@@ -2953,7 +3359,17 @@
                 <w:sz w:val="22"/>
                 <w:szCs w:val="22"/>
               </w:rPr>
-              <w:t>well understood milestone</w:t>
+              <w:t>well</w:t>
+            </w:r>
+            <w:proofErr w:type="gramEnd"/>
+            <w:r>
+              <w:rPr>
+                <w:rFonts w:ascii="Arial" w:hAnsi="Arial" w:cs="Times New Roman"/>
+                <w:color w:val="000000"/>
+                <w:sz w:val="22"/>
+                <w:szCs w:val="22"/>
+              </w:rPr>
+              <w:t xml:space="preserve"> understood milestone</w:t>
             </w:r>
           </w:p>
         </w:tc>
@@ -2984,6 +3400,7 @@
                 <w:szCs w:val="20"/>
               </w:rPr>
             </w:pPr>
+            <w:proofErr w:type="gramStart"/>
             <w:r>
               <w:rPr>
                 <w:rFonts w:ascii="Arial" w:hAnsi="Arial" w:cs="Times New Roman"/>
@@ -2991,7 +3408,17 @@
                 <w:sz w:val="22"/>
                 <w:szCs w:val="22"/>
               </w:rPr>
-              <w:t>it is difficult to measure progress within stages</w:t>
+              <w:t>it</w:t>
+            </w:r>
+            <w:proofErr w:type="gramEnd"/>
+            <w:r>
+              <w:rPr>
+                <w:rFonts w:ascii="Arial" w:hAnsi="Arial" w:cs="Times New Roman"/>
+                <w:color w:val="000000"/>
+                <w:sz w:val="22"/>
+                <w:szCs w:val="22"/>
+              </w:rPr>
+              <w:t xml:space="preserve"> is difficult to measure progress within stages</w:t>
             </w:r>
           </w:p>
         </w:tc>
@@ -3024,6 +3451,7 @@
                 <w:szCs w:val="20"/>
               </w:rPr>
             </w:pPr>
+            <w:proofErr w:type="gramStart"/>
             <w:r>
               <w:rPr>
                 <w:rFonts w:ascii="Arial" w:hAnsi="Arial" w:cs="Times New Roman"/>
@@ -3031,7 +3459,17 @@
                 <w:sz w:val="22"/>
                 <w:szCs w:val="22"/>
               </w:rPr>
-              <w:t>easy to arrange tasks</w:t>
+              <w:t>easy</w:t>
+            </w:r>
+            <w:proofErr w:type="gramEnd"/>
+            <w:r>
+              <w:rPr>
+                <w:rFonts w:ascii="Arial" w:hAnsi="Arial" w:cs="Times New Roman"/>
+                <w:color w:val="000000"/>
+                <w:sz w:val="22"/>
+                <w:szCs w:val="22"/>
+              </w:rPr>
+              <w:t xml:space="preserve"> to arrange tasks</w:t>
             </w:r>
           </w:p>
         </w:tc>
@@ -3062,6 +3500,7 @@
                 <w:szCs w:val="20"/>
               </w:rPr>
             </w:pPr>
+            <w:proofErr w:type="gramStart"/>
             <w:r>
               <w:rPr>
                 <w:rFonts w:ascii="Arial" w:hAnsi="Arial" w:cs="Times New Roman"/>
@@ -3069,7 +3508,17 @@
                 <w:sz w:val="22"/>
                 <w:szCs w:val="22"/>
               </w:rPr>
-              <w:t>can’t accommodate changing requirements</w:t>
+              <w:t>can’t</w:t>
+            </w:r>
+            <w:proofErr w:type="gramEnd"/>
+            <w:r>
+              <w:rPr>
+                <w:rFonts w:ascii="Arial" w:hAnsi="Arial" w:cs="Times New Roman"/>
+                <w:color w:val="000000"/>
+                <w:sz w:val="22"/>
+                <w:szCs w:val="22"/>
+              </w:rPr>
+              <w:t xml:space="preserve"> accommodate changing requirements</w:t>
             </w:r>
           </w:p>
         </w:tc>
@@ -3102,6 +3551,7 @@
                 <w:szCs w:val="20"/>
               </w:rPr>
             </w:pPr>
+            <w:proofErr w:type="gramStart"/>
             <w:r>
               <w:rPr>
                 <w:rFonts w:ascii="Arial" w:hAnsi="Arial" w:cs="Times New Roman"/>
@@ -3109,7 +3559,17 @@
                 <w:sz w:val="22"/>
                 <w:szCs w:val="22"/>
               </w:rPr>
-              <w:t>process and results are well documented</w:t>
+              <w:t>process</w:t>
+            </w:r>
+            <w:proofErr w:type="gramEnd"/>
+            <w:r>
+              <w:rPr>
+                <w:rFonts w:ascii="Arial" w:hAnsi="Arial" w:cs="Times New Roman"/>
+                <w:color w:val="000000"/>
+                <w:sz w:val="22"/>
+                <w:szCs w:val="22"/>
+              </w:rPr>
+              <w:t xml:space="preserve"> and results are well documented</w:t>
             </w:r>
           </w:p>
         </w:tc>
@@ -3139,6 +3599,7 @@
                 <w:szCs w:val="20"/>
               </w:rPr>
             </w:pPr>
+            <w:proofErr w:type="gramStart"/>
             <w:r>
               <w:rPr>
                 <w:rFonts w:ascii="Arial" w:hAnsi="Arial" w:cs="Times New Roman"/>
@@ -3146,7 +3607,17 @@
                 <w:sz w:val="22"/>
                 <w:szCs w:val="22"/>
               </w:rPr>
-              <w:t>no working software is produced until late in the lift cycle</w:t>
+              <w:t>no</w:t>
+            </w:r>
+            <w:proofErr w:type="gramEnd"/>
+            <w:r>
+              <w:rPr>
+                <w:rFonts w:ascii="Arial" w:hAnsi="Arial" w:cs="Times New Roman"/>
+                <w:color w:val="000000"/>
+                <w:sz w:val="22"/>
+                <w:szCs w:val="22"/>
+              </w:rPr>
+              <w:t xml:space="preserve"> working software is produced until late in the lift cycle</w:t>
             </w:r>
           </w:p>
           <w:p>
@@ -3216,6 +3687,7 @@
                 <w:szCs w:val="20"/>
               </w:rPr>
             </w:pPr>
+            <w:proofErr w:type="gramStart"/>
             <w:r>
               <w:rPr>
                 <w:rFonts w:ascii="Arial" w:hAnsi="Arial" w:cs="Times New Roman"/>
@@ -3223,7 +3695,17 @@
                 <w:sz w:val="22"/>
                 <w:szCs w:val="22"/>
               </w:rPr>
-              <w:t>adjusting scope during the life cycle can end a project</w:t>
+              <w:t>adjusting</w:t>
+            </w:r>
+            <w:proofErr w:type="gramEnd"/>
+            <w:r>
+              <w:rPr>
+                <w:rFonts w:ascii="Arial" w:hAnsi="Arial" w:cs="Times New Roman"/>
+                <w:color w:val="000000"/>
+                <w:sz w:val="22"/>
+                <w:szCs w:val="22"/>
+              </w:rPr>
+              <w:t xml:space="preserve"> scope during the life cycle can end a project</w:t>
             </w:r>
           </w:p>
         </w:tc>
@@ -3283,6 +3765,7 @@
                 <w:szCs w:val="20"/>
               </w:rPr>
             </w:pPr>
+            <w:proofErr w:type="gramStart"/>
             <w:r>
               <w:rPr>
                 <w:rFonts w:ascii="Arial" w:hAnsi="Arial" w:cs="Times New Roman"/>
@@ -3290,7 +3773,17 @@
                 <w:sz w:val="22"/>
                 <w:szCs w:val="22"/>
               </w:rPr>
-              <w:t>integration is done as a big bang at the very end which doesn’t allow identifying any technological or business bottleneck or challenges early</w:t>
+              <w:t>integration</w:t>
+            </w:r>
+            <w:proofErr w:type="gramEnd"/>
+            <w:r>
+              <w:rPr>
+                <w:rFonts w:ascii="Arial" w:hAnsi="Arial" w:cs="Times New Roman"/>
+                <w:color w:val="000000"/>
+                <w:sz w:val="22"/>
+                <w:szCs w:val="22"/>
+              </w:rPr>
+              <w:t xml:space="preserve"> is done as a big bang at the very end which doesn’t allow identifying any technological or business bottleneck or challenges early</w:t>
             </w:r>
           </w:p>
         </w:tc>
@@ -3664,7 +4157,25 @@
           <w:sz w:val="22"/>
           <w:szCs w:val="22"/>
         </w:rPr>
-        <w:t>Engineering team takes these requirements and analyzes them, asking questions as needed. Product manager updates documents as questions are resolved.</w:t>
+        <w:t xml:space="preserve">Engineering team takes these requirements and analyzes them, asking questions as needed. Product manager updates </w:t>
+      </w:r>
+      <w:proofErr w:type="gramStart"/>
+      <w:r>
+        <w:rPr>
+          <w:rFonts w:ascii="Arial" w:hAnsi="Arial" w:cs="Arial"/>
+          <w:sz w:val="22"/>
+          <w:szCs w:val="22"/>
+        </w:rPr>
+        <w:t>documents</w:t>
+      </w:r>
+      <w:proofErr w:type="gramEnd"/>
+      <w:r>
+        <w:rPr>
+          <w:rFonts w:ascii="Arial" w:hAnsi="Arial" w:cs="Arial"/>
+          <w:sz w:val="22"/>
+          <w:szCs w:val="22"/>
+        </w:rPr>
+        <w:t xml:space="preserve"> as questions are resolved.</w:t>
       </w:r>
     </w:p>
     <w:p>
@@ -4027,14 +4538,25 @@
           <w:szCs w:val="22"/>
         </w:rPr>
       </w:pPr>
-      <w:r>
-        <w:rPr>
-          <w:rFonts w:ascii="Arial" w:hAnsi="Arial" w:cs="Times New Roman"/>
-          <w:color w:val="000000"/>
-          <w:sz w:val="22"/>
-          <w:szCs w:val="22"/>
-        </w:rPr>
-        <w:t>the staged development cycle enforces discipline</w:t>
+      <w:proofErr w:type="gramStart"/>
+      <w:r>
+        <w:rPr>
+          <w:rFonts w:ascii="Arial" w:hAnsi="Arial" w:cs="Times New Roman"/>
+          <w:color w:val="000000"/>
+          <w:sz w:val="22"/>
+          <w:szCs w:val="22"/>
+        </w:rPr>
+        <w:t>the</w:t>
+      </w:r>
+      <w:proofErr w:type="gramEnd"/>
+      <w:r>
+        <w:rPr>
+          <w:rFonts w:ascii="Arial" w:hAnsi="Arial" w:cs="Times New Roman"/>
+          <w:color w:val="000000"/>
+          <w:sz w:val="22"/>
+          <w:szCs w:val="22"/>
+        </w:rPr>
+        <w:t xml:space="preserve"> staged development cycle enforces discipline</w:t>
       </w:r>
     </w:p>
     <w:p>
@@ -4051,14 +4573,25 @@
           <w:szCs w:val="22"/>
         </w:rPr>
       </w:pPr>
-      <w:r>
-        <w:rPr>
-          <w:rFonts w:ascii="Arial" w:hAnsi="Arial" w:cs="Times New Roman"/>
-          <w:color w:val="000000"/>
-          <w:sz w:val="22"/>
-          <w:szCs w:val="22"/>
-        </w:rPr>
-        <w:t>every phase has a defined start and end point and progress can be conclusively identified by both vendor and client</w:t>
+      <w:proofErr w:type="gramStart"/>
+      <w:r>
+        <w:rPr>
+          <w:rFonts w:ascii="Arial" w:hAnsi="Arial" w:cs="Times New Roman"/>
+          <w:color w:val="000000"/>
+          <w:sz w:val="22"/>
+          <w:szCs w:val="22"/>
+        </w:rPr>
+        <w:t>every</w:t>
+      </w:r>
+      <w:proofErr w:type="gramEnd"/>
+      <w:r>
+        <w:rPr>
+          <w:rFonts w:ascii="Arial" w:hAnsi="Arial" w:cs="Times New Roman"/>
+          <w:color w:val="000000"/>
+          <w:sz w:val="22"/>
+          <w:szCs w:val="22"/>
+        </w:rPr>
+        <w:t xml:space="preserve"> phase has a defined start and end point and progress can be conclusively identified by both vendor and client</w:t>
       </w:r>
     </w:p>
     <w:p>
@@ -4075,14 +4608,25 @@
           <w:szCs w:val="22"/>
         </w:rPr>
       </w:pPr>
-      <w:r>
-        <w:rPr>
-          <w:rFonts w:ascii="Arial" w:hAnsi="Arial" w:cs="Times New Roman"/>
-          <w:color w:val="000000"/>
-          <w:sz w:val="22"/>
-          <w:szCs w:val="22"/>
-        </w:rPr>
-        <w:t>emphasis on requirements and design before writing a single line of code ensures minimal wastage of time and effort and reduces the risk of schedule slippage or of customer expectations not being met</w:t>
+      <w:proofErr w:type="gramStart"/>
+      <w:r>
+        <w:rPr>
+          <w:rFonts w:ascii="Arial" w:hAnsi="Arial" w:cs="Times New Roman"/>
+          <w:color w:val="000000"/>
+          <w:sz w:val="22"/>
+          <w:szCs w:val="22"/>
+        </w:rPr>
+        <w:t>emphasis</w:t>
+      </w:r>
+      <w:proofErr w:type="gramEnd"/>
+      <w:r>
+        <w:rPr>
+          <w:rFonts w:ascii="Arial" w:hAnsi="Arial" w:cs="Times New Roman"/>
+          <w:color w:val="000000"/>
+          <w:sz w:val="22"/>
+          <w:szCs w:val="22"/>
+        </w:rPr>
+        <w:t xml:space="preserve"> on requirements and design before writing a single line of code ensures minimal wastage of time and effort and reduces the risk of schedule slippage or of customer expectations not being met</w:t>
       </w:r>
     </w:p>
     <w:p>
@@ -4099,14 +4643,25 @@
           <w:szCs w:val="22"/>
         </w:rPr>
       </w:pPr>
-      <w:r>
-        <w:rPr>
-          <w:rFonts w:ascii="Arial" w:hAnsi="Arial" w:cs="Times New Roman"/>
-          <w:color w:val="000000"/>
-          <w:sz w:val="22"/>
-          <w:szCs w:val="22"/>
-        </w:rPr>
-        <w:t>getting the requirements and design out of the way first also improves quality</w:t>
+      <w:proofErr w:type="gramStart"/>
+      <w:r>
+        <w:rPr>
+          <w:rFonts w:ascii="Arial" w:hAnsi="Arial" w:cs="Times New Roman"/>
+          <w:color w:val="000000"/>
+          <w:sz w:val="22"/>
+          <w:szCs w:val="22"/>
+        </w:rPr>
+        <w:t>getting</w:t>
+      </w:r>
+      <w:proofErr w:type="gramEnd"/>
+      <w:r>
+        <w:rPr>
+          <w:rFonts w:ascii="Arial" w:hAnsi="Arial" w:cs="Times New Roman"/>
+          <w:color w:val="000000"/>
+          <w:sz w:val="22"/>
+          <w:szCs w:val="22"/>
+        </w:rPr>
+        <w:t xml:space="preserve"> the requirements and design out of the way first also improves quality</w:t>
       </w:r>
     </w:p>
     <w:p>
@@ -4123,14 +4678,25 @@
           <w:szCs w:val="22"/>
         </w:rPr>
       </w:pPr>
-      <w:r>
-        <w:rPr>
-          <w:rFonts w:ascii="Arial" w:hAnsi="Arial" w:cs="Times New Roman"/>
-          <w:color w:val="000000"/>
-          <w:sz w:val="22"/>
-          <w:szCs w:val="22"/>
-        </w:rPr>
-        <w:t>much easier to catch and correct possible flaws at the design stage than at the testing stage after all the components have been integrated and tracking down specific errors is more complex</w:t>
+      <w:proofErr w:type="gramStart"/>
+      <w:r>
+        <w:rPr>
+          <w:rFonts w:ascii="Arial" w:hAnsi="Arial" w:cs="Times New Roman"/>
+          <w:color w:val="000000"/>
+          <w:sz w:val="22"/>
+          <w:szCs w:val="22"/>
+        </w:rPr>
+        <w:t>much</w:t>
+      </w:r>
+      <w:proofErr w:type="gramEnd"/>
+      <w:r>
+        <w:rPr>
+          <w:rFonts w:ascii="Arial" w:hAnsi="Arial" w:cs="Times New Roman"/>
+          <w:color w:val="000000"/>
+          <w:sz w:val="22"/>
+          <w:szCs w:val="22"/>
+        </w:rPr>
+        <w:t xml:space="preserve"> easier to catch and correct possible flaws at the design stage than at the testing stage after all the components have been integrated and tracking down specific errors is more complex</w:t>
       </w:r>
     </w:p>
     <w:p>
@@ -4147,14 +4713,25 @@
           <w:szCs w:val="22"/>
         </w:rPr>
       </w:pPr>
-      <w:r>
-        <w:rPr>
-          <w:rFonts w:ascii="Arial" w:hAnsi="Arial" w:cs="Times New Roman"/>
-          <w:color w:val="000000"/>
-          <w:sz w:val="22"/>
-          <w:szCs w:val="22"/>
-        </w:rPr>
-        <w:t>can aid efficient knowledge transfer when team members are dispersed in different locations</w:t>
+      <w:proofErr w:type="gramStart"/>
+      <w:r>
+        <w:rPr>
+          <w:rFonts w:ascii="Arial" w:hAnsi="Arial" w:cs="Times New Roman"/>
+          <w:color w:val="000000"/>
+          <w:sz w:val="22"/>
+          <w:szCs w:val="22"/>
+        </w:rPr>
+        <w:t>can</w:t>
+      </w:r>
+      <w:proofErr w:type="gramEnd"/>
+      <w:r>
+        <w:rPr>
+          <w:rFonts w:ascii="Arial" w:hAnsi="Arial" w:cs="Times New Roman"/>
+          <w:color w:val="000000"/>
+          <w:sz w:val="22"/>
+          <w:szCs w:val="22"/>
+        </w:rPr>
+        <w:t xml:space="preserve"> aid efficient knowledge transfer when team members are dispersed in different locations</w:t>
       </w:r>
     </w:p>
     <w:p>
@@ -4171,14 +4748,25 @@
           <w:szCs w:val="22"/>
         </w:rPr>
       </w:pPr>
-      <w:r>
-        <w:rPr>
-          <w:rFonts w:ascii="Arial" w:hAnsi="Arial" w:cs="Times New Roman"/>
-          <w:color w:val="000000"/>
-          <w:sz w:val="22"/>
-          <w:szCs w:val="22"/>
-        </w:rPr>
-        <w:t>project management team spends a lot of time before the project begins to try to understand, document and plan everything that needs to be included</w:t>
+      <w:proofErr w:type="gramStart"/>
+      <w:r>
+        <w:rPr>
+          <w:rFonts w:ascii="Arial" w:hAnsi="Arial" w:cs="Times New Roman"/>
+          <w:color w:val="000000"/>
+          <w:sz w:val="22"/>
+          <w:szCs w:val="22"/>
+        </w:rPr>
+        <w:t>project</w:t>
+      </w:r>
+      <w:proofErr w:type="gramEnd"/>
+      <w:r>
+        <w:rPr>
+          <w:rFonts w:ascii="Arial" w:hAnsi="Arial" w:cs="Times New Roman"/>
+          <w:color w:val="000000"/>
+          <w:sz w:val="22"/>
+          <w:szCs w:val="22"/>
+        </w:rPr>
+        <w:t xml:space="preserve"> management team spends a lot of time before the project begins to try to understand, document and plan everything that needs to be included</w:t>
       </w:r>
     </w:p>
     <w:p>
@@ -4195,14 +4783,25 @@
           <w:szCs w:val="22"/>
         </w:rPr>
       </w:pPr>
-      <w:r>
-        <w:rPr>
-          <w:rFonts w:ascii="Arial" w:hAnsi="Arial" w:cs="Times New Roman"/>
-          <w:color w:val="000000"/>
-          <w:sz w:val="22"/>
-          <w:szCs w:val="22"/>
-        </w:rPr>
-        <w:t>client meetings, interviews, surveys and all types of information gathering goes into the front end so sketches or mocks up of workflow can be produced and approved by the customer</w:t>
+      <w:proofErr w:type="gramStart"/>
+      <w:r>
+        <w:rPr>
+          <w:rFonts w:ascii="Arial" w:hAnsi="Arial" w:cs="Times New Roman"/>
+          <w:color w:val="000000"/>
+          <w:sz w:val="22"/>
+          <w:szCs w:val="22"/>
+        </w:rPr>
+        <w:t>client</w:t>
+      </w:r>
+      <w:proofErr w:type="gramEnd"/>
+      <w:r>
+        <w:rPr>
+          <w:rFonts w:ascii="Arial" w:hAnsi="Arial" w:cs="Times New Roman"/>
+          <w:color w:val="000000"/>
+          <w:sz w:val="22"/>
+          <w:szCs w:val="22"/>
+        </w:rPr>
+        <w:t xml:space="preserve"> meetings, interviews, surveys and all types of information gathering goes into the front end so sketches or mocks up of workflow can be produced and approved by the customer</w:t>
       </w:r>
     </w:p>
     <w:p>
@@ -4349,8 +4948,19 @@
           <w:sz w:val="22"/>
           <w:szCs w:val="22"/>
         </w:rPr>
-        <w:t>Peter DeGrace</w:t>
-      </w:r>
+        <w:t xml:space="preserve">Peter </w:t>
+      </w:r>
+      <w:proofErr w:type="spellStart"/>
+      <w:r>
+        <w:rPr>
+          <w:rFonts w:ascii="Arial" w:hAnsi="Arial" w:cs="Times New Roman"/>
+          <w:color w:val="000000"/>
+          <w:sz w:val="22"/>
+          <w:szCs w:val="22"/>
+        </w:rPr>
+        <w:t>DeGrace</w:t>
+      </w:r>
+      <w:proofErr w:type="spellEnd"/>
     </w:p>
     <w:p>
       <w:pPr>
@@ -4423,14 +5033,25 @@
           <w:szCs w:val="22"/>
         </w:rPr>
       </w:pPr>
-      <w:r>
-        <w:rPr>
-          <w:rFonts w:ascii="Arial" w:hAnsi="Arial" w:cs="Times New Roman"/>
-          <w:color w:val="000000"/>
-          <w:sz w:val="22"/>
-          <w:szCs w:val="22"/>
-        </w:rPr>
-        <w:t>one can return to the previous step if desired</w:t>
+      <w:proofErr w:type="gramStart"/>
+      <w:r>
+        <w:rPr>
+          <w:rFonts w:ascii="Arial" w:hAnsi="Arial" w:cs="Times New Roman"/>
+          <w:color w:val="000000"/>
+          <w:sz w:val="22"/>
+          <w:szCs w:val="22"/>
+        </w:rPr>
+        <w:t>one</w:t>
+      </w:r>
+      <w:proofErr w:type="gramEnd"/>
+      <w:r>
+        <w:rPr>
+          <w:rFonts w:ascii="Arial" w:hAnsi="Arial" w:cs="Times New Roman"/>
+          <w:color w:val="000000"/>
+          <w:sz w:val="22"/>
+          <w:szCs w:val="22"/>
+        </w:rPr>
+        <w:t xml:space="preserve"> can return to the previous step if desired</w:t>
       </w:r>
     </w:p>
     <w:p>
@@ -4872,8 +5493,6 @@
           <w:szCs w:val="22"/>
         </w:rPr>
       </w:pPr>
-      <w:bookmarkStart w:id="0" w:name="_GoBack"/>
-      <w:bookmarkEnd w:id="0"/>
     </w:p>
     <w:sectPr>
       <w:pgSz w:w="12240" w:h="15840"/>

</xml_diff>

<commit_message>
adding version with added phase
</commit_message>
<xml_diff>
--- a/Waterfall Method_Presentation Notes.docx
+++ b/Waterfall Method_Presentation Notes.docx
@@ -1519,20 +1519,212 @@
           <w:szCs w:val="22"/>
         </w:rPr>
       </w:pPr>
+      <w:r>
+        <w:rPr>
+          <w:rFonts w:ascii="Arial" w:hAnsi="Arial" w:cs="Times New Roman"/>
+          <w:color w:val="000000"/>
+          <w:sz w:val="22"/>
+          <w:szCs w:val="22"/>
+        </w:rPr>
+        <w:t>Once the functional and non functional testing is done, the product</w:t>
+      </w:r>
+      <w:r>
+        <w:rPr>
+          <w:rFonts w:ascii="Arial" w:hAnsi="Arial" w:cs="Times New Roman"/>
+          <w:color w:val="000000"/>
+          <w:sz w:val="22"/>
+          <w:szCs w:val="22"/>
+        </w:rPr>
+        <w:t xml:space="preserve"> </w:t>
+      </w:r>
+      <w:r>
+        <w:rPr>
+          <w:rFonts w:ascii="Arial" w:hAnsi="Arial" w:cs="Times New Roman"/>
+          <w:color w:val="000000"/>
+          <w:sz w:val="22"/>
+          <w:szCs w:val="22"/>
+        </w:rPr>
+        <w:t>is deployed in the customer environment o</w:t>
+      </w:r>
+      <w:r>
+        <w:rPr>
+          <w:rFonts w:ascii="Arial" w:hAnsi="Arial" w:cs="Times New Roman"/>
+          <w:color w:val="000000"/>
+          <w:sz w:val="22"/>
+          <w:szCs w:val="22"/>
+        </w:rPr>
+        <w:t>r released into the market</w:t>
+      </w:r>
+    </w:p>
+    <w:p>
+      <w:pPr>
+        <w:numPr>
+          <w:ilvl w:val="2"/>
+          <w:numId w:val="2"/>
+        </w:numPr>
+        <w:textAlignment w:val="baseline"/>
+        <w:rPr>
+          <w:rFonts w:ascii="Arial" w:hAnsi="Arial" w:cs="Times New Roman"/>
+          <w:color w:val="000000"/>
+          <w:sz w:val="22"/>
+          <w:szCs w:val="22"/>
+        </w:rPr>
+      </w:pPr>
+      <w:r>
+        <w:rPr>
+          <w:rFonts w:ascii="Arial" w:hAnsi="Arial" w:cs="Times New Roman"/>
+          <w:color w:val="000000"/>
+          <w:sz w:val="22"/>
+          <w:szCs w:val="22"/>
+        </w:rPr>
+        <w:t>In order to deploy the system the engineers need to make sure</w:t>
+      </w:r>
+    </w:p>
+    <w:p>
+      <w:pPr>
+        <w:numPr>
+          <w:ilvl w:val="2"/>
+          <w:numId w:val="2"/>
+        </w:numPr>
+        <w:textAlignment w:val="baseline"/>
+        <w:rPr>
+          <w:rFonts w:ascii="Arial" w:hAnsi="Arial" w:cs="Times New Roman"/>
+          <w:color w:val="000000"/>
+          <w:sz w:val="22"/>
+          <w:szCs w:val="22"/>
+        </w:rPr>
+      </w:pPr>
+      <w:r>
+        <w:rPr>
+          <w:rFonts w:ascii="Arial" w:hAnsi="Arial" w:cs="Times New Roman"/>
+          <w:color w:val="000000"/>
+          <w:sz w:val="22"/>
+          <w:szCs w:val="22"/>
+        </w:rPr>
+        <w:t>That the environment is up</w:t>
+      </w:r>
+    </w:p>
+    <w:p>
+      <w:pPr>
+        <w:numPr>
+          <w:ilvl w:val="2"/>
+          <w:numId w:val="2"/>
+        </w:numPr>
+        <w:textAlignment w:val="baseline"/>
+        <w:rPr>
+          <w:rFonts w:ascii="Arial" w:hAnsi="Arial" w:cs="Times New Roman"/>
+          <w:color w:val="000000"/>
+          <w:sz w:val="22"/>
+          <w:szCs w:val="22"/>
+        </w:rPr>
+      </w:pPr>
+      <w:r>
+        <w:rPr>
+          <w:rFonts w:ascii="Arial" w:hAnsi="Arial" w:cs="Times New Roman"/>
+          <w:color w:val="000000"/>
+          <w:sz w:val="22"/>
+          <w:szCs w:val="22"/>
+        </w:rPr>
+        <w:t>That there are no severe defects open</w:t>
+      </w:r>
+    </w:p>
+    <w:p>
+      <w:pPr>
+        <w:numPr>
+          <w:ilvl w:val="2"/>
+          <w:numId w:val="2"/>
+        </w:numPr>
+        <w:textAlignment w:val="baseline"/>
+        <w:rPr>
+          <w:rFonts w:ascii="Arial" w:hAnsi="Arial" w:cs="Times New Roman"/>
+          <w:color w:val="000000"/>
+          <w:sz w:val="22"/>
+          <w:szCs w:val="22"/>
+        </w:rPr>
+      </w:pPr>
+      <w:r>
+        <w:rPr>
+          <w:rFonts w:ascii="Arial" w:hAnsi="Arial" w:cs="Times New Roman"/>
+          <w:color w:val="000000"/>
+          <w:sz w:val="22"/>
+          <w:szCs w:val="22"/>
+        </w:rPr>
+        <w:t>Make sure that the test exit criteria are met</w:t>
+      </w:r>
+    </w:p>
+    <w:p>
+      <w:pPr>
+        <w:numPr>
+          <w:ilvl w:val="2"/>
+          <w:numId w:val="2"/>
+        </w:numPr>
+        <w:textAlignment w:val="baseline"/>
+        <w:rPr>
+          <w:rFonts w:ascii="Arial" w:hAnsi="Arial" w:cs="Times New Roman"/>
+          <w:color w:val="000000"/>
+          <w:sz w:val="22"/>
+          <w:szCs w:val="22"/>
+        </w:rPr>
+      </w:pPr>
+      <w:r>
+        <w:rPr>
+          <w:rFonts w:ascii="Arial" w:hAnsi="Arial" w:cs="Times New Roman"/>
+          <w:color w:val="000000"/>
+          <w:sz w:val="22"/>
+          <w:szCs w:val="22"/>
+        </w:rPr>
+        <w:t>Deploy the application in the respective environment</w:t>
+      </w:r>
+    </w:p>
+    <w:p>
+      <w:pPr>
+        <w:numPr>
+          <w:ilvl w:val="2"/>
+          <w:numId w:val="2"/>
+        </w:numPr>
+        <w:textAlignment w:val="baseline"/>
+        <w:rPr>
+          <w:rFonts w:ascii="Arial" w:hAnsi="Arial" w:cs="Times New Roman"/>
+          <w:color w:val="000000"/>
+          <w:sz w:val="22"/>
+          <w:szCs w:val="22"/>
+        </w:rPr>
+      </w:pPr>
+      <w:r>
+        <w:rPr>
+          <w:rFonts w:ascii="Arial" w:hAnsi="Arial" w:cs="Times New Roman"/>
+          <w:color w:val="000000"/>
+          <w:sz w:val="22"/>
+          <w:szCs w:val="22"/>
+        </w:rPr>
+        <w:t>Perform a sanity check in the environment after the application is deployed to ensure the application does not break</w:t>
+      </w:r>
+    </w:p>
+    <w:p>
+      <w:pPr>
+        <w:numPr>
+          <w:ilvl w:val="2"/>
+          <w:numId w:val="2"/>
+        </w:numPr>
+        <w:textAlignment w:val="baseline"/>
+        <w:rPr>
+          <w:rFonts w:ascii="Arial" w:hAnsi="Arial" w:cs="Times New Roman"/>
+          <w:color w:val="000000"/>
+          <w:sz w:val="22"/>
+          <w:szCs w:val="22"/>
+        </w:rPr>
+      </w:pPr>
+      <w:r>
+        <w:rPr>
+          <w:rFonts w:ascii="Arial" w:hAnsi="Arial" w:cs="Times New Roman"/>
+          <w:color w:val="000000"/>
+          <w:sz w:val="22"/>
+          <w:szCs w:val="22"/>
+        </w:rPr>
+        <w:t>The User Manual is also produced at this time</w:t>
+      </w:r>
       <w:bookmarkStart w:id="0" w:name="_GoBack"/>
       <w:bookmarkEnd w:id="0"/>
-    </w:p>
-    <w:p>
-      <w:pPr>
-        <w:ind w:left="2160"/>
-        <w:textAlignment w:val="baseline"/>
-        <w:rPr>
-          <w:rFonts w:ascii="Arial" w:hAnsi="Arial" w:cs="Times New Roman"/>
-          <w:color w:val="000000"/>
-          <w:sz w:val="22"/>
-          <w:szCs w:val="22"/>
-        </w:rPr>
-      </w:pPr>
     </w:p>
     <w:p>
       <w:pPr>

</xml_diff>

<commit_message>
added question to the example of waterfall model used
</commit_message>
<xml_diff>
--- a/Waterfall Method_Presentation Notes.docx
+++ b/Waterfall Method_Presentation Notes.docx
@@ -64,25 +64,14 @@
           <w:szCs w:val="22"/>
         </w:rPr>
       </w:pPr>
-      <w:proofErr w:type="gramStart"/>
-      <w:r>
-        <w:rPr>
-          <w:rFonts w:ascii="Arial" w:hAnsi="Arial" w:cs="Times New Roman"/>
-          <w:color w:val="000000"/>
-          <w:sz w:val="22"/>
-          <w:szCs w:val="22"/>
-        </w:rPr>
-        <w:t>a</w:t>
-      </w:r>
-      <w:proofErr w:type="gramEnd"/>
-      <w:r>
-        <w:rPr>
-          <w:rFonts w:ascii="Arial" w:hAnsi="Arial" w:cs="Times New Roman"/>
-          <w:color w:val="000000"/>
-          <w:sz w:val="22"/>
-          <w:szCs w:val="22"/>
-        </w:rPr>
-        <w:t xml:space="preserve"> sequential design process, used in software development processes, in which progress is seen as flowing steadily downwards (like a waterfall) through the phases of conception, initiation, analysis, design, construction, testing, production/implementation and maintenance</w:t>
+      <w:r>
+        <w:rPr>
+          <w:rFonts w:ascii="Arial" w:hAnsi="Arial" w:cs="Times New Roman"/>
+          <w:color w:val="000000"/>
+          <w:sz w:val="22"/>
+          <w:szCs w:val="22"/>
+        </w:rPr>
+        <w:t>a sequential design process, used in software development processes, in which progress is seen as flowing steadily downwards (like a waterfall) through the phases of conception, initiation, analysis, design, construction, testing, production/implementation and maintenance</w:t>
       </w:r>
     </w:p>
     <w:p>
@@ -99,25 +88,14 @@
           <w:szCs w:val="22"/>
         </w:rPr>
       </w:pPr>
-      <w:proofErr w:type="gramStart"/>
-      <w:r>
-        <w:rPr>
-          <w:rFonts w:ascii="Arial" w:hAnsi="Arial" w:cs="Times New Roman"/>
-          <w:color w:val="000000"/>
-          <w:sz w:val="22"/>
-          <w:szCs w:val="22"/>
-        </w:rPr>
-        <w:t>originated</w:t>
-      </w:r>
-      <w:proofErr w:type="gramEnd"/>
-      <w:r>
-        <w:rPr>
-          <w:rFonts w:ascii="Arial" w:hAnsi="Arial" w:cs="Times New Roman"/>
-          <w:color w:val="000000"/>
-          <w:sz w:val="22"/>
-          <w:szCs w:val="22"/>
-        </w:rPr>
-        <w:t xml:space="preserve"> in the manufacturing and construction industries: </w:t>
+      <w:r>
+        <w:rPr>
+          <w:rFonts w:ascii="Arial" w:hAnsi="Arial" w:cs="Times New Roman"/>
+          <w:color w:val="000000"/>
+          <w:sz w:val="22"/>
+          <w:szCs w:val="22"/>
+        </w:rPr>
+        <w:t xml:space="preserve">originated in the manufacturing and construction industries: </w:t>
       </w:r>
     </w:p>
     <w:p>
@@ -134,25 +112,14 @@
           <w:szCs w:val="22"/>
         </w:rPr>
       </w:pPr>
-      <w:proofErr w:type="gramStart"/>
-      <w:r>
-        <w:rPr>
-          <w:rFonts w:ascii="Arial" w:hAnsi="Arial" w:cs="Times New Roman"/>
-          <w:color w:val="000000"/>
-          <w:sz w:val="22"/>
-          <w:szCs w:val="22"/>
-        </w:rPr>
-        <w:t>highly</w:t>
-      </w:r>
-      <w:proofErr w:type="gramEnd"/>
-      <w:r>
-        <w:rPr>
-          <w:rFonts w:ascii="Arial" w:hAnsi="Arial" w:cs="Times New Roman"/>
-          <w:color w:val="000000"/>
-          <w:sz w:val="22"/>
-          <w:szCs w:val="22"/>
-        </w:rPr>
-        <w:t xml:space="preserve"> structured physical environments in which after the fact changes are prohibitively costly, if not impossible</w:t>
+      <w:r>
+        <w:rPr>
+          <w:rFonts w:ascii="Arial" w:hAnsi="Arial" w:cs="Times New Roman"/>
+          <w:color w:val="000000"/>
+          <w:sz w:val="22"/>
+          <w:szCs w:val="22"/>
+        </w:rPr>
+        <w:t>highly structured physical environments in which after the fact changes are prohibitively costly, if not impossible</w:t>
       </w:r>
     </w:p>
     <w:p>
@@ -1391,25 +1358,14 @@
           <w:szCs w:val="22"/>
         </w:rPr>
       </w:pPr>
-      <w:proofErr w:type="gramStart"/>
-      <w:r>
-        <w:rPr>
-          <w:rFonts w:ascii="Arial" w:hAnsi="Arial" w:cs="Times New Roman"/>
-          <w:color w:val="000000"/>
-          <w:sz w:val="22"/>
-          <w:szCs w:val="22"/>
-        </w:rPr>
-        <w:t>each</w:t>
-      </w:r>
-      <w:proofErr w:type="gramEnd"/>
-      <w:r>
-        <w:rPr>
-          <w:rFonts w:ascii="Arial" w:hAnsi="Arial" w:cs="Times New Roman"/>
-          <w:color w:val="000000"/>
-          <w:sz w:val="22"/>
-          <w:szCs w:val="22"/>
-        </w:rPr>
-        <w:t xml:space="preserve"> unit is developed and tested for its functionality which is referred to as Unit Testing</w:t>
+      <w:r>
+        <w:rPr>
+          <w:rFonts w:ascii="Arial" w:hAnsi="Arial" w:cs="Times New Roman"/>
+          <w:color w:val="000000"/>
+          <w:sz w:val="22"/>
+          <w:szCs w:val="22"/>
+        </w:rPr>
+        <w:t>each unit is developed and tested for its functionality which is referred to as Unit Testing</w:t>
       </w:r>
     </w:p>
     <w:p>
@@ -1426,25 +1382,14 @@
           <w:szCs w:val="22"/>
         </w:rPr>
       </w:pPr>
-      <w:proofErr w:type="gramStart"/>
-      <w:r>
-        <w:rPr>
-          <w:rFonts w:ascii="Arial" w:hAnsi="Arial" w:cs="Times New Roman"/>
-          <w:color w:val="000000"/>
-          <w:sz w:val="22"/>
-          <w:szCs w:val="22"/>
-        </w:rPr>
-        <w:t>the</w:t>
-      </w:r>
-      <w:proofErr w:type="gramEnd"/>
-      <w:r>
-        <w:rPr>
-          <w:rFonts w:ascii="Arial" w:hAnsi="Arial" w:cs="Times New Roman"/>
-          <w:color w:val="000000"/>
-          <w:sz w:val="22"/>
-          <w:szCs w:val="22"/>
-        </w:rPr>
-        <w:t xml:space="preserve"> source code of the program is written</w:t>
+      <w:r>
+        <w:rPr>
+          <w:rFonts w:ascii="Arial" w:hAnsi="Arial" w:cs="Times New Roman"/>
+          <w:color w:val="000000"/>
+          <w:sz w:val="22"/>
+          <w:szCs w:val="22"/>
+        </w:rPr>
+        <w:t>the source code of the program is written</w:t>
       </w:r>
       <w:r>
         <w:rPr>
@@ -1723,8 +1668,6 @@
         </w:rPr>
         <w:t>The User Manual is also produced at this time</w:t>
       </w:r>
-      <w:bookmarkStart w:id="0" w:name="_GoBack"/>
-      <w:bookmarkEnd w:id="0"/>
     </w:p>
     <w:p>
       <w:pPr>
@@ -1784,19 +1727,8 @@
           <w:sz w:val="22"/>
           <w:szCs w:val="22"/>
         </w:rPr>
-        <w:t xml:space="preserve">Post integration the entire system is tested for any faults and </w:t>
-      </w:r>
-      <w:proofErr w:type="gramStart"/>
-      <w:r>
-        <w:rPr>
-          <w:rFonts w:ascii="Arial" w:hAnsi="Arial" w:cs="Times New Roman"/>
-          <w:color w:val="000000"/>
-          <w:sz w:val="22"/>
-          <w:szCs w:val="22"/>
-        </w:rPr>
-        <w:t>failures</w:t>
-      </w:r>
-      <w:proofErr w:type="gramEnd"/>
+        <w:t>Post integration the entire system is tested for any faults and failures</w:t>
+      </w:r>
     </w:p>
     <w:p>
       <w:pPr>
@@ -2228,25 +2160,14 @@
           <w:szCs w:val="22"/>
         </w:rPr>
       </w:pPr>
-      <w:proofErr w:type="gramStart"/>
-      <w:r>
-        <w:rPr>
-          <w:rFonts w:ascii="Arial" w:hAnsi="Arial" w:cs="Times New Roman"/>
-          <w:color w:val="000000"/>
-          <w:sz w:val="22"/>
-          <w:szCs w:val="22"/>
-        </w:rPr>
-        <w:t>all</w:t>
-      </w:r>
-      <w:proofErr w:type="gramEnd"/>
-      <w:r>
-        <w:rPr>
-          <w:rFonts w:ascii="Arial" w:hAnsi="Arial" w:cs="Times New Roman"/>
-          <w:color w:val="000000"/>
-          <w:sz w:val="22"/>
-          <w:szCs w:val="22"/>
-        </w:rPr>
-        <w:t xml:space="preserve"> these phases are cascaded to each other in which progress is seen as flowing steadily downwards (like a waterfall) through the phases</w:t>
+      <w:r>
+        <w:rPr>
+          <w:rFonts w:ascii="Arial" w:hAnsi="Arial" w:cs="Times New Roman"/>
+          <w:color w:val="000000"/>
+          <w:sz w:val="22"/>
+          <w:szCs w:val="22"/>
+        </w:rPr>
+        <w:t>all these phases are cascaded to each other in which progress is seen as flowing steadily downwards (like a waterfall) through the phases</w:t>
       </w:r>
     </w:p>
     <w:p>
@@ -2263,25 +2184,14 @@
           <w:szCs w:val="22"/>
         </w:rPr>
       </w:pPr>
-      <w:proofErr w:type="gramStart"/>
-      <w:r>
-        <w:rPr>
-          <w:rFonts w:ascii="Arial" w:hAnsi="Arial" w:cs="Times New Roman"/>
-          <w:color w:val="000000"/>
-          <w:sz w:val="22"/>
-          <w:szCs w:val="22"/>
-        </w:rPr>
-        <w:t>the</w:t>
-      </w:r>
-      <w:proofErr w:type="gramEnd"/>
-      <w:r>
-        <w:rPr>
-          <w:rFonts w:ascii="Arial" w:hAnsi="Arial" w:cs="Times New Roman"/>
-          <w:color w:val="000000"/>
-          <w:sz w:val="22"/>
-          <w:szCs w:val="22"/>
-        </w:rPr>
-        <w:t xml:space="preserve"> next phase is started only after the defined set of goals are achieved for previous phase and it is signed off</w:t>
+      <w:r>
+        <w:rPr>
+          <w:rFonts w:ascii="Arial" w:hAnsi="Arial" w:cs="Times New Roman"/>
+          <w:color w:val="000000"/>
+          <w:sz w:val="22"/>
+          <w:szCs w:val="22"/>
+        </w:rPr>
+        <w:t>the next phase is started only after the defined set of goals are achieved for previous phase and it is signed off</w:t>
       </w:r>
     </w:p>
     <w:p>
@@ -2298,25 +2208,14 @@
           <w:szCs w:val="22"/>
         </w:rPr>
       </w:pPr>
-      <w:proofErr w:type="gramStart"/>
-      <w:r>
-        <w:rPr>
-          <w:rFonts w:ascii="Arial" w:hAnsi="Arial" w:cs="Times New Roman"/>
-          <w:color w:val="000000"/>
-          <w:sz w:val="22"/>
-          <w:szCs w:val="22"/>
-        </w:rPr>
-        <w:t>phases</w:t>
-      </w:r>
-      <w:proofErr w:type="gramEnd"/>
-      <w:r>
-        <w:rPr>
-          <w:rFonts w:ascii="Arial" w:hAnsi="Arial" w:cs="Times New Roman"/>
-          <w:color w:val="000000"/>
-          <w:sz w:val="22"/>
-          <w:szCs w:val="22"/>
-        </w:rPr>
-        <w:t xml:space="preserve"> don’t overlap</w:t>
+      <w:r>
+        <w:rPr>
+          <w:rFonts w:ascii="Arial" w:hAnsi="Arial" w:cs="Times New Roman"/>
+          <w:color w:val="000000"/>
+          <w:sz w:val="22"/>
+          <w:szCs w:val="22"/>
+        </w:rPr>
+        <w:t>phases don’t overlap</w:t>
       </w:r>
     </w:p>
     <w:p>
@@ -2366,25 +2265,14 @@
           <w:szCs w:val="22"/>
         </w:rPr>
       </w:pPr>
-      <w:proofErr w:type="gramStart"/>
-      <w:r>
-        <w:rPr>
-          <w:rFonts w:ascii="Arial" w:hAnsi="Arial" w:cs="Times New Roman"/>
-          <w:color w:val="000000"/>
-          <w:sz w:val="22"/>
-          <w:szCs w:val="22"/>
-        </w:rPr>
-        <w:t>requirements</w:t>
-      </w:r>
-      <w:proofErr w:type="gramEnd"/>
-      <w:r>
-        <w:rPr>
-          <w:rFonts w:ascii="Arial" w:hAnsi="Arial" w:cs="Times New Roman"/>
-          <w:color w:val="000000"/>
-          <w:sz w:val="22"/>
-          <w:szCs w:val="22"/>
-        </w:rPr>
-        <w:t xml:space="preserve"> are very well documented, clear and fixed</w:t>
+      <w:r>
+        <w:rPr>
+          <w:rFonts w:ascii="Arial" w:hAnsi="Arial" w:cs="Times New Roman"/>
+          <w:color w:val="000000"/>
+          <w:sz w:val="22"/>
+          <w:szCs w:val="22"/>
+        </w:rPr>
+        <w:t>requirements are very well documented, clear and fixed</w:t>
       </w:r>
     </w:p>
     <w:p>
@@ -2401,25 +2289,14 @@
           <w:szCs w:val="22"/>
         </w:rPr>
       </w:pPr>
-      <w:proofErr w:type="gramStart"/>
-      <w:r>
-        <w:rPr>
-          <w:rFonts w:ascii="Arial" w:hAnsi="Arial" w:cs="Times New Roman"/>
-          <w:color w:val="000000"/>
-          <w:sz w:val="22"/>
-          <w:szCs w:val="22"/>
-        </w:rPr>
-        <w:t>product</w:t>
-      </w:r>
-      <w:proofErr w:type="gramEnd"/>
-      <w:r>
-        <w:rPr>
-          <w:rFonts w:ascii="Arial" w:hAnsi="Arial" w:cs="Times New Roman"/>
-          <w:color w:val="000000"/>
-          <w:sz w:val="22"/>
-          <w:szCs w:val="22"/>
-        </w:rPr>
-        <w:t xml:space="preserve"> definition is stable</w:t>
+      <w:r>
+        <w:rPr>
+          <w:rFonts w:ascii="Arial" w:hAnsi="Arial" w:cs="Times New Roman"/>
+          <w:color w:val="000000"/>
+          <w:sz w:val="22"/>
+          <w:szCs w:val="22"/>
+        </w:rPr>
+        <w:t>product definition is stable</w:t>
       </w:r>
     </w:p>
     <w:p>
@@ -2436,25 +2313,14 @@
           <w:szCs w:val="22"/>
         </w:rPr>
       </w:pPr>
-      <w:proofErr w:type="gramStart"/>
-      <w:r>
-        <w:rPr>
-          <w:rFonts w:ascii="Arial" w:hAnsi="Arial" w:cs="Times New Roman"/>
-          <w:color w:val="000000"/>
-          <w:sz w:val="22"/>
-          <w:szCs w:val="22"/>
-        </w:rPr>
-        <w:t>technology</w:t>
-      </w:r>
-      <w:proofErr w:type="gramEnd"/>
-      <w:r>
-        <w:rPr>
-          <w:rFonts w:ascii="Arial" w:hAnsi="Arial" w:cs="Times New Roman"/>
-          <w:color w:val="000000"/>
-          <w:sz w:val="22"/>
-          <w:szCs w:val="22"/>
-        </w:rPr>
-        <w:t xml:space="preserve"> is understood and is not dynamic</w:t>
+      <w:r>
+        <w:rPr>
+          <w:rFonts w:ascii="Arial" w:hAnsi="Arial" w:cs="Times New Roman"/>
+          <w:color w:val="000000"/>
+          <w:sz w:val="22"/>
+          <w:szCs w:val="22"/>
+        </w:rPr>
+        <w:t>technology is understood and is not dynamic</w:t>
       </w:r>
     </w:p>
     <w:p>
@@ -2471,25 +2337,14 @@
           <w:szCs w:val="22"/>
         </w:rPr>
       </w:pPr>
-      <w:proofErr w:type="gramStart"/>
-      <w:r>
-        <w:rPr>
-          <w:rFonts w:ascii="Arial" w:hAnsi="Arial" w:cs="Times New Roman"/>
-          <w:color w:val="000000"/>
-          <w:sz w:val="22"/>
-          <w:szCs w:val="22"/>
-        </w:rPr>
-        <w:t>there</w:t>
-      </w:r>
-      <w:proofErr w:type="gramEnd"/>
-      <w:r>
-        <w:rPr>
-          <w:rFonts w:ascii="Arial" w:hAnsi="Arial" w:cs="Times New Roman"/>
-          <w:color w:val="000000"/>
-          <w:sz w:val="22"/>
-          <w:szCs w:val="22"/>
-        </w:rPr>
-        <w:t xml:space="preserve"> are no ambiguous requirements</w:t>
+      <w:r>
+        <w:rPr>
+          <w:rFonts w:ascii="Arial" w:hAnsi="Arial" w:cs="Times New Roman"/>
+          <w:color w:val="000000"/>
+          <w:sz w:val="22"/>
+          <w:szCs w:val="22"/>
+        </w:rPr>
+        <w:t>there are no ambiguous requirements</w:t>
       </w:r>
     </w:p>
     <w:p>
@@ -2506,25 +2361,14 @@
           <w:szCs w:val="22"/>
         </w:rPr>
       </w:pPr>
-      <w:proofErr w:type="gramStart"/>
-      <w:r>
-        <w:rPr>
-          <w:rFonts w:ascii="Arial" w:hAnsi="Arial" w:cs="Times New Roman"/>
-          <w:color w:val="000000"/>
-          <w:sz w:val="22"/>
-          <w:szCs w:val="22"/>
-        </w:rPr>
-        <w:t>ample</w:t>
-      </w:r>
-      <w:proofErr w:type="gramEnd"/>
-      <w:r>
-        <w:rPr>
-          <w:rFonts w:ascii="Arial" w:hAnsi="Arial" w:cs="Times New Roman"/>
-          <w:color w:val="000000"/>
-          <w:sz w:val="22"/>
-          <w:szCs w:val="22"/>
-        </w:rPr>
-        <w:t xml:space="preserve"> resources with required expertise are available to support the product</w:t>
+      <w:r>
+        <w:rPr>
+          <w:rFonts w:ascii="Arial" w:hAnsi="Arial" w:cs="Times New Roman"/>
+          <w:color w:val="000000"/>
+          <w:sz w:val="22"/>
+          <w:szCs w:val="22"/>
+        </w:rPr>
+        <w:t>ample resources with required expertise are available to support the product</w:t>
       </w:r>
     </w:p>
     <w:p>
@@ -2541,25 +2385,14 @@
           <w:szCs w:val="22"/>
         </w:rPr>
       </w:pPr>
-      <w:proofErr w:type="gramStart"/>
-      <w:r>
-        <w:rPr>
-          <w:rFonts w:ascii="Arial" w:hAnsi="Arial" w:cs="Times New Roman"/>
-          <w:color w:val="000000"/>
-          <w:sz w:val="22"/>
-          <w:szCs w:val="22"/>
-        </w:rPr>
-        <w:t>the</w:t>
-      </w:r>
-      <w:proofErr w:type="gramEnd"/>
-      <w:r>
-        <w:rPr>
-          <w:rFonts w:ascii="Arial" w:hAnsi="Arial" w:cs="Times New Roman"/>
-          <w:color w:val="000000"/>
-          <w:sz w:val="22"/>
-          <w:szCs w:val="22"/>
-        </w:rPr>
-        <w:t xml:space="preserve"> project is short</w:t>
+      <w:r>
+        <w:rPr>
+          <w:rFonts w:ascii="Arial" w:hAnsi="Arial" w:cs="Times New Roman"/>
+          <w:color w:val="000000"/>
+          <w:sz w:val="22"/>
+          <w:szCs w:val="22"/>
+        </w:rPr>
+        <w:t>the project is short</w:t>
       </w:r>
     </w:p>
     <w:p>
@@ -2609,25 +2442,14 @@
           <w:szCs w:val="22"/>
         </w:rPr>
       </w:pPr>
-      <w:proofErr w:type="gramStart"/>
-      <w:r>
-        <w:rPr>
-          <w:rFonts w:ascii="Arial" w:hAnsi="Arial" w:cs="Times New Roman"/>
-          <w:color w:val="000000"/>
-          <w:sz w:val="22"/>
-          <w:szCs w:val="22"/>
-        </w:rPr>
-        <w:t>it</w:t>
-      </w:r>
-      <w:proofErr w:type="gramEnd"/>
-      <w:r>
-        <w:rPr>
-          <w:rFonts w:ascii="Arial" w:hAnsi="Arial" w:cs="Times New Roman"/>
-          <w:color w:val="000000"/>
-          <w:sz w:val="22"/>
-          <w:szCs w:val="22"/>
-        </w:rPr>
-        <w:t xml:space="preserve"> allows for departmentalization and control</w:t>
+      <w:r>
+        <w:rPr>
+          <w:rFonts w:ascii="Arial" w:hAnsi="Arial" w:cs="Times New Roman"/>
+          <w:color w:val="000000"/>
+          <w:sz w:val="22"/>
+          <w:szCs w:val="22"/>
+        </w:rPr>
+        <w:t>it allows for departmentalization and control</w:t>
       </w:r>
     </w:p>
     <w:p>
@@ -2644,25 +2466,14 @@
           <w:szCs w:val="22"/>
         </w:rPr>
       </w:pPr>
-      <w:proofErr w:type="gramStart"/>
-      <w:r>
-        <w:rPr>
-          <w:rFonts w:ascii="Arial" w:hAnsi="Arial" w:cs="Times New Roman"/>
-          <w:color w:val="000000"/>
-          <w:sz w:val="22"/>
-          <w:szCs w:val="22"/>
-        </w:rPr>
-        <w:t>a</w:t>
-      </w:r>
-      <w:proofErr w:type="gramEnd"/>
-      <w:r>
-        <w:rPr>
-          <w:rFonts w:ascii="Arial" w:hAnsi="Arial" w:cs="Times New Roman"/>
-          <w:color w:val="000000"/>
-          <w:sz w:val="22"/>
-          <w:szCs w:val="22"/>
-        </w:rPr>
-        <w:t xml:space="preserve"> schedule can be set with deadlines for each stage of development and a product can proceed through the development process model phases one by one</w:t>
+      <w:r>
+        <w:rPr>
+          <w:rFonts w:ascii="Arial" w:hAnsi="Arial" w:cs="Times New Roman"/>
+          <w:color w:val="000000"/>
+          <w:sz w:val="22"/>
+          <w:szCs w:val="22"/>
+        </w:rPr>
+        <w:t>a schedule can be set with deadlines for each stage of development and a product can proceed through the development process model phases one by one</w:t>
       </w:r>
     </w:p>
     <w:p>
@@ -2679,25 +2490,14 @@
           <w:szCs w:val="22"/>
         </w:rPr>
       </w:pPr>
-      <w:proofErr w:type="gramStart"/>
-      <w:r>
-        <w:rPr>
-          <w:rFonts w:ascii="Arial" w:hAnsi="Arial" w:cs="Times New Roman"/>
-          <w:color w:val="000000"/>
-          <w:sz w:val="22"/>
-          <w:szCs w:val="22"/>
-        </w:rPr>
-        <w:t>development</w:t>
-      </w:r>
-      <w:proofErr w:type="gramEnd"/>
-      <w:r>
-        <w:rPr>
-          <w:rFonts w:ascii="Arial" w:hAnsi="Arial" w:cs="Times New Roman"/>
-          <w:color w:val="000000"/>
-          <w:sz w:val="22"/>
-          <w:szCs w:val="22"/>
-        </w:rPr>
-        <w:t xml:space="preserve"> moves from concept, through design, implementation, testing, installation, troubleshooting, and ends up at the operation and maintenance</w:t>
+      <w:r>
+        <w:rPr>
+          <w:rFonts w:ascii="Arial" w:hAnsi="Arial" w:cs="Times New Roman"/>
+          <w:color w:val="000000"/>
+          <w:sz w:val="22"/>
+          <w:szCs w:val="22"/>
+        </w:rPr>
+        <w:t>development moves from concept, through design, implementation, testing, installation, troubleshooting, and ends up at the operation and maintenance</w:t>
       </w:r>
     </w:p>
     <w:p>
@@ -2714,25 +2514,14 @@
           <w:szCs w:val="22"/>
         </w:rPr>
       </w:pPr>
-      <w:proofErr w:type="gramStart"/>
-      <w:r>
-        <w:rPr>
-          <w:rFonts w:ascii="Arial" w:hAnsi="Arial" w:cs="Times New Roman"/>
-          <w:color w:val="000000"/>
-          <w:sz w:val="22"/>
-          <w:szCs w:val="22"/>
-        </w:rPr>
-        <w:t>each</w:t>
-      </w:r>
-      <w:proofErr w:type="gramEnd"/>
-      <w:r>
-        <w:rPr>
-          <w:rFonts w:ascii="Arial" w:hAnsi="Arial" w:cs="Times New Roman"/>
-          <w:color w:val="000000"/>
-          <w:sz w:val="22"/>
-          <w:szCs w:val="22"/>
-        </w:rPr>
-        <w:t xml:space="preserve"> phase of development proceeds in strict order</w:t>
+      <w:r>
+        <w:rPr>
+          <w:rFonts w:ascii="Arial" w:hAnsi="Arial" w:cs="Times New Roman"/>
+          <w:color w:val="000000"/>
+          <w:sz w:val="22"/>
+          <w:szCs w:val="22"/>
+        </w:rPr>
+        <w:t>each phase of development proceeds in strict order</w:t>
       </w:r>
     </w:p>
     <w:p>
@@ -2773,25 +2562,14 @@
           <w:szCs w:val="22"/>
         </w:rPr>
       </w:pPr>
-      <w:proofErr w:type="gramStart"/>
-      <w:r>
-        <w:rPr>
-          <w:rFonts w:ascii="Arial" w:hAnsi="Arial" w:cs="Times New Roman"/>
-          <w:color w:val="000000"/>
-          <w:sz w:val="22"/>
-          <w:szCs w:val="22"/>
-        </w:rPr>
-        <w:t>doesn’t</w:t>
-      </w:r>
-      <w:proofErr w:type="gramEnd"/>
-      <w:r>
-        <w:rPr>
-          <w:rFonts w:ascii="Arial" w:hAnsi="Arial" w:cs="Times New Roman"/>
-          <w:color w:val="000000"/>
-          <w:sz w:val="22"/>
-          <w:szCs w:val="22"/>
-        </w:rPr>
-        <w:t xml:space="preserve"> allow for much reflection or revision</w:t>
+      <w:r>
+        <w:rPr>
+          <w:rFonts w:ascii="Arial" w:hAnsi="Arial" w:cs="Times New Roman"/>
+          <w:color w:val="000000"/>
+          <w:sz w:val="22"/>
+          <w:szCs w:val="22"/>
+        </w:rPr>
+        <w:t>doesn’t allow for much reflection or revision</w:t>
       </w:r>
     </w:p>
     <w:p>
@@ -2808,25 +2586,14 @@
           <w:szCs w:val="22"/>
         </w:rPr>
       </w:pPr>
-      <w:proofErr w:type="gramStart"/>
-      <w:r>
-        <w:rPr>
-          <w:rFonts w:ascii="Arial" w:hAnsi="Arial" w:cs="Times New Roman"/>
-          <w:color w:val="000000"/>
-          <w:sz w:val="22"/>
-          <w:szCs w:val="22"/>
-        </w:rPr>
-        <w:t>once</w:t>
-      </w:r>
-      <w:proofErr w:type="gramEnd"/>
-      <w:r>
-        <w:rPr>
-          <w:rFonts w:ascii="Arial" w:hAnsi="Arial" w:cs="Times New Roman"/>
-          <w:color w:val="000000"/>
-          <w:sz w:val="22"/>
-          <w:szCs w:val="22"/>
-        </w:rPr>
-        <w:t xml:space="preserve"> the application is in the testing stage, it is very difficult to go back and change something that was not well documented or thought upon the concept stage</w:t>
+      <w:r>
+        <w:rPr>
+          <w:rFonts w:ascii="Arial" w:hAnsi="Arial" w:cs="Times New Roman"/>
+          <w:color w:val="000000"/>
+          <w:sz w:val="22"/>
+          <w:szCs w:val="22"/>
+        </w:rPr>
+        <w:t>once the application is in the testing stage, it is very difficult to go back and change something that was not well documented or thought upon the concept stage</w:t>
       </w:r>
     </w:p>
     <w:p>
@@ -2983,7 +2750,6 @@
                 <w:szCs w:val="20"/>
               </w:rPr>
             </w:pPr>
-            <w:proofErr w:type="gramStart"/>
             <w:r>
               <w:rPr>
                 <w:rFonts w:ascii="Arial" w:hAnsi="Arial" w:cs="Times New Roman"/>
@@ -2991,17 +2757,7 @@
                 <w:sz w:val="22"/>
                 <w:szCs w:val="22"/>
               </w:rPr>
-              <w:t>simple</w:t>
-            </w:r>
-            <w:proofErr w:type="gramEnd"/>
-            <w:r>
-              <w:rPr>
-                <w:rFonts w:ascii="Arial" w:hAnsi="Arial" w:cs="Times New Roman"/>
-                <w:color w:val="000000"/>
-                <w:sz w:val="22"/>
-                <w:szCs w:val="22"/>
-              </w:rPr>
-              <w:t xml:space="preserve"> and easy to understand and use</w:t>
+              <w:t>simple and easy to understand and use</w:t>
             </w:r>
           </w:p>
         </w:tc>
@@ -3032,7 +2788,6 @@
                 <w:szCs w:val="20"/>
               </w:rPr>
             </w:pPr>
-            <w:proofErr w:type="gramStart"/>
             <w:r>
               <w:rPr>
                 <w:rFonts w:ascii="Arial" w:hAnsi="Arial" w:cs="Times New Roman"/>
@@ -3040,17 +2795,7 @@
                 <w:sz w:val="22"/>
                 <w:szCs w:val="22"/>
               </w:rPr>
-              <w:t>no</w:t>
-            </w:r>
-            <w:proofErr w:type="gramEnd"/>
-            <w:r>
-              <w:rPr>
-                <w:rFonts w:ascii="Arial" w:hAnsi="Arial" w:cs="Times New Roman"/>
-                <w:color w:val="000000"/>
-                <w:sz w:val="22"/>
-                <w:szCs w:val="22"/>
-              </w:rPr>
-              <w:t xml:space="preserve"> working software is produced until late during the life cycle</w:t>
+              <w:t>no working software is produced until late during the life cycle</w:t>
             </w:r>
           </w:p>
         </w:tc>
@@ -3082,7 +2827,6 @@
                 <w:szCs w:val="20"/>
               </w:rPr>
             </w:pPr>
-            <w:proofErr w:type="gramStart"/>
             <w:r>
               <w:rPr>
                 <w:rFonts w:ascii="Arial" w:hAnsi="Arial" w:cs="Times New Roman"/>
@@ -3090,17 +2834,7 @@
                 <w:sz w:val="22"/>
                 <w:szCs w:val="22"/>
               </w:rPr>
-              <w:t>easy</w:t>
-            </w:r>
-            <w:proofErr w:type="gramEnd"/>
-            <w:r>
-              <w:rPr>
-                <w:rFonts w:ascii="Arial" w:hAnsi="Arial" w:cs="Times New Roman"/>
-                <w:color w:val="000000"/>
-                <w:sz w:val="22"/>
-                <w:szCs w:val="22"/>
-              </w:rPr>
-              <w:t xml:space="preserve"> to manage due to the rigidity of the model</w:t>
+              <w:t>easy to manage due to the rigidity of the model</w:t>
             </w:r>
           </w:p>
           <w:p>
@@ -3113,7 +2847,6 @@
                 <w:szCs w:val="20"/>
               </w:rPr>
             </w:pPr>
-            <w:proofErr w:type="gramStart"/>
             <w:r>
               <w:rPr>
                 <w:rFonts w:ascii="Arial" w:hAnsi="Arial" w:cs="Times New Roman"/>
@@ -3121,17 +2854,7 @@
                 <w:sz w:val="22"/>
                 <w:szCs w:val="22"/>
               </w:rPr>
-              <w:t>each</w:t>
-            </w:r>
-            <w:proofErr w:type="gramEnd"/>
-            <w:r>
-              <w:rPr>
-                <w:rFonts w:ascii="Arial" w:hAnsi="Arial" w:cs="Times New Roman"/>
-                <w:color w:val="000000"/>
-                <w:sz w:val="22"/>
-                <w:szCs w:val="22"/>
-              </w:rPr>
-              <w:t xml:space="preserve"> phase has specific deliverables and review process</w:t>
+              <w:t>each phase has specific deliverables and review process</w:t>
             </w:r>
           </w:p>
         </w:tc>
@@ -3162,7 +2885,6 @@
                 <w:szCs w:val="20"/>
               </w:rPr>
             </w:pPr>
-            <w:proofErr w:type="gramStart"/>
             <w:r>
               <w:rPr>
                 <w:rFonts w:ascii="Arial" w:hAnsi="Arial" w:cs="Times New Roman"/>
@@ -3170,17 +2892,7 @@
                 <w:sz w:val="22"/>
                 <w:szCs w:val="22"/>
               </w:rPr>
-              <w:t>high</w:t>
-            </w:r>
-            <w:proofErr w:type="gramEnd"/>
-            <w:r>
-              <w:rPr>
-                <w:rFonts w:ascii="Arial" w:hAnsi="Arial" w:cs="Times New Roman"/>
-                <w:color w:val="000000"/>
-                <w:sz w:val="22"/>
-                <w:szCs w:val="22"/>
-              </w:rPr>
-              <w:t xml:space="preserve"> amounts of risk and uncertainty</w:t>
+              <w:t>high amounts of risk and uncertainty</w:t>
             </w:r>
           </w:p>
         </w:tc>
@@ -3213,7 +2925,6 @@
                 <w:szCs w:val="20"/>
               </w:rPr>
             </w:pPr>
-            <w:proofErr w:type="gramStart"/>
             <w:r>
               <w:rPr>
                 <w:rFonts w:ascii="Arial" w:hAnsi="Arial" w:cs="Times New Roman"/>
@@ -3221,17 +2932,7 @@
                 <w:sz w:val="22"/>
                 <w:szCs w:val="22"/>
               </w:rPr>
-              <w:t>phases</w:t>
-            </w:r>
-            <w:proofErr w:type="gramEnd"/>
-            <w:r>
-              <w:rPr>
-                <w:rFonts w:ascii="Arial" w:hAnsi="Arial" w:cs="Times New Roman"/>
-                <w:color w:val="000000"/>
-                <w:sz w:val="22"/>
-                <w:szCs w:val="22"/>
-              </w:rPr>
-              <w:t xml:space="preserve"> are processed and completed one at a time</w:t>
+              <w:t>phases are processed and completed one at a time</w:t>
             </w:r>
           </w:p>
         </w:tc>
@@ -3262,7 +2963,6 @@
                 <w:szCs w:val="20"/>
               </w:rPr>
             </w:pPr>
-            <w:proofErr w:type="gramStart"/>
             <w:r>
               <w:rPr>
                 <w:rFonts w:ascii="Arial" w:hAnsi="Arial" w:cs="Times New Roman"/>
@@ -3270,17 +2970,7 @@
                 <w:sz w:val="22"/>
                 <w:szCs w:val="22"/>
               </w:rPr>
-              <w:t>not</w:t>
-            </w:r>
-            <w:proofErr w:type="gramEnd"/>
-            <w:r>
-              <w:rPr>
-                <w:rFonts w:ascii="Arial" w:hAnsi="Arial" w:cs="Times New Roman"/>
-                <w:color w:val="000000"/>
-                <w:sz w:val="22"/>
-                <w:szCs w:val="22"/>
-              </w:rPr>
-              <w:t xml:space="preserve"> a good model for complex and object oriented projects</w:t>
+              <w:t>not a good model for complex and object oriented projects</w:t>
             </w:r>
           </w:p>
         </w:tc>
@@ -3313,7 +3003,6 @@
                 <w:szCs w:val="20"/>
               </w:rPr>
             </w:pPr>
-            <w:proofErr w:type="gramStart"/>
             <w:r>
               <w:rPr>
                 <w:rFonts w:ascii="Arial" w:hAnsi="Arial" w:cs="Times New Roman"/>
@@ -3321,17 +3010,7 @@
                 <w:sz w:val="22"/>
                 <w:szCs w:val="22"/>
               </w:rPr>
-              <w:t>works</w:t>
-            </w:r>
-            <w:proofErr w:type="gramEnd"/>
-            <w:r>
-              <w:rPr>
-                <w:rFonts w:ascii="Arial" w:hAnsi="Arial" w:cs="Times New Roman"/>
-                <w:color w:val="000000"/>
-                <w:sz w:val="22"/>
-                <w:szCs w:val="22"/>
-              </w:rPr>
-              <w:t xml:space="preserve"> well for smaller projects where requirements are very well understood</w:t>
+              <w:t>works well for smaller projects where requirements are very well understood</w:t>
             </w:r>
           </w:p>
         </w:tc>
@@ -3362,7 +3041,6 @@
                 <w:szCs w:val="20"/>
               </w:rPr>
             </w:pPr>
-            <w:proofErr w:type="gramStart"/>
             <w:r>
               <w:rPr>
                 <w:rFonts w:ascii="Arial" w:hAnsi="Arial" w:cs="Times New Roman"/>
@@ -3370,17 +3048,7 @@
                 <w:sz w:val="22"/>
                 <w:szCs w:val="22"/>
               </w:rPr>
-              <w:t>poor</w:t>
-            </w:r>
-            <w:proofErr w:type="gramEnd"/>
-            <w:r>
-              <w:rPr>
-                <w:rFonts w:ascii="Arial" w:hAnsi="Arial" w:cs="Times New Roman"/>
-                <w:color w:val="000000"/>
-                <w:sz w:val="22"/>
-                <w:szCs w:val="22"/>
-              </w:rPr>
-              <w:t xml:space="preserve"> model for long ongoing projects</w:t>
+              <w:t>poor model for long ongoing projects</w:t>
             </w:r>
           </w:p>
         </w:tc>
@@ -3413,7 +3081,6 @@
                 <w:szCs w:val="20"/>
               </w:rPr>
             </w:pPr>
-            <w:proofErr w:type="gramStart"/>
             <w:r>
               <w:rPr>
                 <w:rFonts w:ascii="Arial" w:hAnsi="Arial" w:cs="Times New Roman"/>
@@ -3421,17 +3088,7 @@
                 <w:sz w:val="22"/>
                 <w:szCs w:val="22"/>
               </w:rPr>
-              <w:t>clearly</w:t>
-            </w:r>
-            <w:proofErr w:type="gramEnd"/>
-            <w:r>
-              <w:rPr>
-                <w:rFonts w:ascii="Arial" w:hAnsi="Arial" w:cs="Times New Roman"/>
-                <w:color w:val="000000"/>
-                <w:sz w:val="22"/>
-                <w:szCs w:val="22"/>
-              </w:rPr>
-              <w:t xml:space="preserve"> defined stages</w:t>
+              <w:t>clearly defined stages</w:t>
             </w:r>
           </w:p>
         </w:tc>
@@ -3461,7 +3118,6 @@
                 <w:szCs w:val="20"/>
               </w:rPr>
             </w:pPr>
-            <w:proofErr w:type="gramStart"/>
             <w:r>
               <w:rPr>
                 <w:rFonts w:ascii="Arial" w:hAnsi="Arial" w:cs="Times New Roman"/>
@@ -3469,17 +3125,7 @@
                 <w:sz w:val="22"/>
                 <w:szCs w:val="22"/>
               </w:rPr>
-              <w:t>not</w:t>
-            </w:r>
-            <w:proofErr w:type="gramEnd"/>
-            <w:r>
-              <w:rPr>
-                <w:rFonts w:ascii="Arial" w:hAnsi="Arial" w:cs="Times New Roman"/>
-                <w:color w:val="000000"/>
-                <w:sz w:val="22"/>
-                <w:szCs w:val="22"/>
-              </w:rPr>
-              <w:t xml:space="preserve"> suitable for the projects where requirements are at a moderate to high risk of changing</w:t>
+              <w:t>not suitable for the projects where requirements are at a moderate to high risk of changing</w:t>
             </w:r>
           </w:p>
           <w:p>
@@ -3492,7 +3138,6 @@
                 <w:szCs w:val="20"/>
               </w:rPr>
             </w:pPr>
-            <w:proofErr w:type="gramStart"/>
             <w:r>
               <w:rPr>
                 <w:rFonts w:ascii="Arial" w:hAnsi="Arial" w:cs="Times New Roman"/>
@@ -3500,17 +3145,7 @@
                 <w:sz w:val="22"/>
                 <w:szCs w:val="22"/>
               </w:rPr>
-              <w:t>so</w:t>
-            </w:r>
-            <w:proofErr w:type="gramEnd"/>
-            <w:r>
-              <w:rPr>
-                <w:rFonts w:ascii="Arial" w:hAnsi="Arial" w:cs="Times New Roman"/>
-                <w:color w:val="000000"/>
-                <w:sz w:val="22"/>
-                <w:szCs w:val="22"/>
-              </w:rPr>
-              <w:t xml:space="preserve"> risk  and uncertainty is high with this process model</w:t>
+              <w:t>so risk  and uncertainty is high with this process model</w:t>
             </w:r>
           </w:p>
         </w:tc>
@@ -3543,7 +3178,6 @@
                 <w:szCs w:val="20"/>
               </w:rPr>
             </w:pPr>
-            <w:proofErr w:type="gramStart"/>
             <w:r>
               <w:rPr>
                 <w:rFonts w:ascii="Arial" w:hAnsi="Arial" w:cs="Times New Roman"/>
@@ -3551,17 +3185,7 @@
                 <w:sz w:val="22"/>
                 <w:szCs w:val="22"/>
               </w:rPr>
-              <w:t>well</w:t>
-            </w:r>
-            <w:proofErr w:type="gramEnd"/>
-            <w:r>
-              <w:rPr>
-                <w:rFonts w:ascii="Arial" w:hAnsi="Arial" w:cs="Times New Roman"/>
-                <w:color w:val="000000"/>
-                <w:sz w:val="22"/>
-                <w:szCs w:val="22"/>
-              </w:rPr>
-              <w:t xml:space="preserve"> understood milestone</w:t>
+              <w:t>well understood milestone</w:t>
             </w:r>
           </w:p>
         </w:tc>
@@ -3592,7 +3216,6 @@
                 <w:szCs w:val="20"/>
               </w:rPr>
             </w:pPr>
-            <w:proofErr w:type="gramStart"/>
             <w:r>
               <w:rPr>
                 <w:rFonts w:ascii="Arial" w:hAnsi="Arial" w:cs="Times New Roman"/>
@@ -3600,17 +3223,7 @@
                 <w:sz w:val="22"/>
                 <w:szCs w:val="22"/>
               </w:rPr>
-              <w:t>it</w:t>
-            </w:r>
-            <w:proofErr w:type="gramEnd"/>
-            <w:r>
-              <w:rPr>
-                <w:rFonts w:ascii="Arial" w:hAnsi="Arial" w:cs="Times New Roman"/>
-                <w:color w:val="000000"/>
-                <w:sz w:val="22"/>
-                <w:szCs w:val="22"/>
-              </w:rPr>
-              <w:t xml:space="preserve"> is difficult to measure progress within stages</w:t>
+              <w:t>it is difficult to measure progress within stages</w:t>
             </w:r>
           </w:p>
         </w:tc>
@@ -3643,7 +3256,6 @@
                 <w:szCs w:val="20"/>
               </w:rPr>
             </w:pPr>
-            <w:proofErr w:type="gramStart"/>
             <w:r>
               <w:rPr>
                 <w:rFonts w:ascii="Arial" w:hAnsi="Arial" w:cs="Times New Roman"/>
@@ -3651,17 +3263,7 @@
                 <w:sz w:val="22"/>
                 <w:szCs w:val="22"/>
               </w:rPr>
-              <w:t>easy</w:t>
-            </w:r>
-            <w:proofErr w:type="gramEnd"/>
-            <w:r>
-              <w:rPr>
-                <w:rFonts w:ascii="Arial" w:hAnsi="Arial" w:cs="Times New Roman"/>
-                <w:color w:val="000000"/>
-                <w:sz w:val="22"/>
-                <w:szCs w:val="22"/>
-              </w:rPr>
-              <w:t xml:space="preserve"> to arrange tasks</w:t>
+              <w:t>easy to arrange tasks</w:t>
             </w:r>
           </w:p>
         </w:tc>
@@ -3692,7 +3294,6 @@
                 <w:szCs w:val="20"/>
               </w:rPr>
             </w:pPr>
-            <w:proofErr w:type="gramStart"/>
             <w:r>
               <w:rPr>
                 <w:rFonts w:ascii="Arial" w:hAnsi="Arial" w:cs="Times New Roman"/>
@@ -3700,17 +3301,7 @@
                 <w:sz w:val="22"/>
                 <w:szCs w:val="22"/>
               </w:rPr>
-              <w:t>can’t</w:t>
-            </w:r>
-            <w:proofErr w:type="gramEnd"/>
-            <w:r>
-              <w:rPr>
-                <w:rFonts w:ascii="Arial" w:hAnsi="Arial" w:cs="Times New Roman"/>
-                <w:color w:val="000000"/>
-                <w:sz w:val="22"/>
-                <w:szCs w:val="22"/>
-              </w:rPr>
-              <w:t xml:space="preserve"> accommodate changing requirements</w:t>
+              <w:t>can’t accommodate changing requirements</w:t>
             </w:r>
           </w:p>
         </w:tc>
@@ -3743,7 +3334,6 @@
                 <w:szCs w:val="20"/>
               </w:rPr>
             </w:pPr>
-            <w:proofErr w:type="gramStart"/>
             <w:r>
               <w:rPr>
                 <w:rFonts w:ascii="Arial" w:hAnsi="Arial" w:cs="Times New Roman"/>
@@ -3751,17 +3341,7 @@
                 <w:sz w:val="22"/>
                 <w:szCs w:val="22"/>
               </w:rPr>
-              <w:t>process</w:t>
-            </w:r>
-            <w:proofErr w:type="gramEnd"/>
-            <w:r>
-              <w:rPr>
-                <w:rFonts w:ascii="Arial" w:hAnsi="Arial" w:cs="Times New Roman"/>
-                <w:color w:val="000000"/>
-                <w:sz w:val="22"/>
-                <w:szCs w:val="22"/>
-              </w:rPr>
-              <w:t xml:space="preserve"> and results are well documented</w:t>
+              <w:t>process and results are well documented</w:t>
             </w:r>
           </w:p>
         </w:tc>
@@ -3791,7 +3371,6 @@
                 <w:szCs w:val="20"/>
               </w:rPr>
             </w:pPr>
-            <w:proofErr w:type="gramStart"/>
             <w:r>
               <w:rPr>
                 <w:rFonts w:ascii="Arial" w:hAnsi="Arial" w:cs="Times New Roman"/>
@@ -3799,17 +3378,7 @@
                 <w:sz w:val="22"/>
                 <w:szCs w:val="22"/>
               </w:rPr>
-              <w:t>no</w:t>
-            </w:r>
-            <w:proofErr w:type="gramEnd"/>
-            <w:r>
-              <w:rPr>
-                <w:rFonts w:ascii="Arial" w:hAnsi="Arial" w:cs="Times New Roman"/>
-                <w:color w:val="000000"/>
-                <w:sz w:val="22"/>
-                <w:szCs w:val="22"/>
-              </w:rPr>
-              <w:t xml:space="preserve"> working software is produced until late in the lift cycle</w:t>
+              <w:t>no working software is produced until late in the lift cycle</w:t>
             </w:r>
           </w:p>
           <w:p>
@@ -3879,7 +3448,6 @@
                 <w:szCs w:val="20"/>
               </w:rPr>
             </w:pPr>
-            <w:proofErr w:type="gramStart"/>
             <w:r>
               <w:rPr>
                 <w:rFonts w:ascii="Arial" w:hAnsi="Arial" w:cs="Times New Roman"/>
@@ -3887,17 +3455,7 @@
                 <w:sz w:val="22"/>
                 <w:szCs w:val="22"/>
               </w:rPr>
-              <w:t>adjusting</w:t>
-            </w:r>
-            <w:proofErr w:type="gramEnd"/>
-            <w:r>
-              <w:rPr>
-                <w:rFonts w:ascii="Arial" w:hAnsi="Arial" w:cs="Times New Roman"/>
-                <w:color w:val="000000"/>
-                <w:sz w:val="22"/>
-                <w:szCs w:val="22"/>
-              </w:rPr>
-              <w:t xml:space="preserve"> scope during the life cycle can end a project</w:t>
+              <w:t>adjusting scope during the life cycle can end a project</w:t>
             </w:r>
           </w:p>
         </w:tc>
@@ -3957,7 +3515,6 @@
                 <w:szCs w:val="20"/>
               </w:rPr>
             </w:pPr>
-            <w:proofErr w:type="gramStart"/>
             <w:r>
               <w:rPr>
                 <w:rFonts w:ascii="Arial" w:hAnsi="Arial" w:cs="Times New Roman"/>
@@ -3965,17 +3522,7 @@
                 <w:sz w:val="22"/>
                 <w:szCs w:val="22"/>
               </w:rPr>
-              <w:t>integration</w:t>
-            </w:r>
-            <w:proofErr w:type="gramEnd"/>
-            <w:r>
-              <w:rPr>
-                <w:rFonts w:ascii="Arial" w:hAnsi="Arial" w:cs="Times New Roman"/>
-                <w:color w:val="000000"/>
-                <w:sz w:val="22"/>
-                <w:szCs w:val="22"/>
-              </w:rPr>
-              <w:t xml:space="preserve"> is done as a big bang at the very end which doesn’t allow identifying any technological or business bottleneck or challenges early</w:t>
+              <w:t>integration is done as a big bang at the very end which doesn’t allow identifying any technological or business bottleneck or challenges early</w:t>
             </w:r>
           </w:p>
         </w:tc>
@@ -4349,25 +3896,7 @@
           <w:sz w:val="22"/>
           <w:szCs w:val="22"/>
         </w:rPr>
-        <w:t xml:space="preserve">Engineering team takes these requirements and analyzes them, asking questions as needed. Product manager updates </w:t>
-      </w:r>
-      <w:proofErr w:type="gramStart"/>
-      <w:r>
-        <w:rPr>
-          <w:rFonts w:ascii="Arial" w:hAnsi="Arial" w:cs="Arial"/>
-          <w:sz w:val="22"/>
-          <w:szCs w:val="22"/>
-        </w:rPr>
-        <w:t>documents</w:t>
-      </w:r>
-      <w:proofErr w:type="gramEnd"/>
-      <w:r>
-        <w:rPr>
-          <w:rFonts w:ascii="Arial" w:hAnsi="Arial" w:cs="Arial"/>
-          <w:sz w:val="22"/>
-          <w:szCs w:val="22"/>
-        </w:rPr>
-        <w:t xml:space="preserve"> as questions are resolved.</w:t>
+        <w:t>Engineering team takes these requirements and analyzes them, asking questions as needed. Product manager updates documents as questions are resolved.</w:t>
       </w:r>
     </w:p>
     <w:p>
@@ -4658,6 +4187,26 @@
     </w:p>
     <w:p>
       <w:pPr>
+        <w:ind w:left="1080"/>
+        <w:rPr>
+          <w:rFonts w:ascii="Times" w:hAnsi="Times" w:cs="Times New Roman"/>
+          <w:sz w:val="20"/>
+          <w:szCs w:val="20"/>
+        </w:rPr>
+      </w:pPr>
+      <w:r>
+        <w:rPr>
+          <w:rFonts w:ascii="Times" w:hAnsi="Times" w:cs="Times New Roman"/>
+          <w:sz w:val="20"/>
+          <w:szCs w:val="20"/>
+        </w:rPr>
+        <w:t xml:space="preserve">***In the slides I changed implementation and software product testing to fit with the earlier phase descriptions and added deployment instead of implementation. </w:t>
+      </w:r>
+      <w:bookmarkStart w:id="0" w:name="_GoBack"/>
+      <w:bookmarkEnd w:id="0"/>
+    </w:p>
+    <w:p>
+      <w:pPr>
         <w:rPr>
           <w:rFonts w:ascii="Arial" w:eastAsia="Times New Roman" w:hAnsi="Arial" w:cs="Arial"/>
           <w:sz w:val="22"/>
@@ -4730,25 +4279,14 @@
           <w:szCs w:val="22"/>
         </w:rPr>
       </w:pPr>
-      <w:proofErr w:type="gramStart"/>
-      <w:r>
-        <w:rPr>
-          <w:rFonts w:ascii="Arial" w:hAnsi="Arial" w:cs="Times New Roman"/>
-          <w:color w:val="000000"/>
-          <w:sz w:val="22"/>
-          <w:szCs w:val="22"/>
-        </w:rPr>
-        <w:t>the</w:t>
-      </w:r>
-      <w:proofErr w:type="gramEnd"/>
-      <w:r>
-        <w:rPr>
-          <w:rFonts w:ascii="Arial" w:hAnsi="Arial" w:cs="Times New Roman"/>
-          <w:color w:val="000000"/>
-          <w:sz w:val="22"/>
-          <w:szCs w:val="22"/>
-        </w:rPr>
-        <w:t xml:space="preserve"> staged development cycle enforces discipline</w:t>
+      <w:r>
+        <w:rPr>
+          <w:rFonts w:ascii="Arial" w:hAnsi="Arial" w:cs="Times New Roman"/>
+          <w:color w:val="000000"/>
+          <w:sz w:val="22"/>
+          <w:szCs w:val="22"/>
+        </w:rPr>
+        <w:t>the staged development cycle enforces discipline</w:t>
       </w:r>
     </w:p>
     <w:p>
@@ -4765,25 +4303,14 @@
           <w:szCs w:val="22"/>
         </w:rPr>
       </w:pPr>
-      <w:proofErr w:type="gramStart"/>
-      <w:r>
-        <w:rPr>
-          <w:rFonts w:ascii="Arial" w:hAnsi="Arial" w:cs="Times New Roman"/>
-          <w:color w:val="000000"/>
-          <w:sz w:val="22"/>
-          <w:szCs w:val="22"/>
-        </w:rPr>
-        <w:t>every</w:t>
-      </w:r>
-      <w:proofErr w:type="gramEnd"/>
-      <w:r>
-        <w:rPr>
-          <w:rFonts w:ascii="Arial" w:hAnsi="Arial" w:cs="Times New Roman"/>
-          <w:color w:val="000000"/>
-          <w:sz w:val="22"/>
-          <w:szCs w:val="22"/>
-        </w:rPr>
-        <w:t xml:space="preserve"> phase has a defined start and end point and progress can be conclusively identified by both vendor and client</w:t>
+      <w:r>
+        <w:rPr>
+          <w:rFonts w:ascii="Arial" w:hAnsi="Arial" w:cs="Times New Roman"/>
+          <w:color w:val="000000"/>
+          <w:sz w:val="22"/>
+          <w:szCs w:val="22"/>
+        </w:rPr>
+        <w:t>every phase has a defined start and end point and progress can be conclusively identified by both vendor and client</w:t>
       </w:r>
     </w:p>
     <w:p>
@@ -4800,25 +4327,14 @@
           <w:szCs w:val="22"/>
         </w:rPr>
       </w:pPr>
-      <w:proofErr w:type="gramStart"/>
-      <w:r>
-        <w:rPr>
-          <w:rFonts w:ascii="Arial" w:hAnsi="Arial" w:cs="Times New Roman"/>
-          <w:color w:val="000000"/>
-          <w:sz w:val="22"/>
-          <w:szCs w:val="22"/>
-        </w:rPr>
-        <w:t>emphasis</w:t>
-      </w:r>
-      <w:proofErr w:type="gramEnd"/>
-      <w:r>
-        <w:rPr>
-          <w:rFonts w:ascii="Arial" w:hAnsi="Arial" w:cs="Times New Roman"/>
-          <w:color w:val="000000"/>
-          <w:sz w:val="22"/>
-          <w:szCs w:val="22"/>
-        </w:rPr>
-        <w:t xml:space="preserve"> on requirements and design before writing a single line of code ensures minimal wastage of time and effort and reduces the risk of schedule slippage or of customer expectations not being met</w:t>
+      <w:r>
+        <w:rPr>
+          <w:rFonts w:ascii="Arial" w:hAnsi="Arial" w:cs="Times New Roman"/>
+          <w:color w:val="000000"/>
+          <w:sz w:val="22"/>
+          <w:szCs w:val="22"/>
+        </w:rPr>
+        <w:t>emphasis on requirements and design before writing a single line of code ensures minimal wastage of time and effort and reduces the risk of schedule slippage or of customer expectations not being met</w:t>
       </w:r>
     </w:p>
     <w:p>
@@ -4835,25 +4351,14 @@
           <w:szCs w:val="22"/>
         </w:rPr>
       </w:pPr>
-      <w:proofErr w:type="gramStart"/>
-      <w:r>
-        <w:rPr>
-          <w:rFonts w:ascii="Arial" w:hAnsi="Arial" w:cs="Times New Roman"/>
-          <w:color w:val="000000"/>
-          <w:sz w:val="22"/>
-          <w:szCs w:val="22"/>
-        </w:rPr>
-        <w:t>getting</w:t>
-      </w:r>
-      <w:proofErr w:type="gramEnd"/>
-      <w:r>
-        <w:rPr>
-          <w:rFonts w:ascii="Arial" w:hAnsi="Arial" w:cs="Times New Roman"/>
-          <w:color w:val="000000"/>
-          <w:sz w:val="22"/>
-          <w:szCs w:val="22"/>
-        </w:rPr>
-        <w:t xml:space="preserve"> the requirements and design out of the way first also improves quality</w:t>
+      <w:r>
+        <w:rPr>
+          <w:rFonts w:ascii="Arial" w:hAnsi="Arial" w:cs="Times New Roman"/>
+          <w:color w:val="000000"/>
+          <w:sz w:val="22"/>
+          <w:szCs w:val="22"/>
+        </w:rPr>
+        <w:t>getting the requirements and design out of the way first also improves quality</w:t>
       </w:r>
     </w:p>
     <w:p>
@@ -4870,25 +4375,14 @@
           <w:szCs w:val="22"/>
         </w:rPr>
       </w:pPr>
-      <w:proofErr w:type="gramStart"/>
-      <w:r>
-        <w:rPr>
-          <w:rFonts w:ascii="Arial" w:hAnsi="Arial" w:cs="Times New Roman"/>
-          <w:color w:val="000000"/>
-          <w:sz w:val="22"/>
-          <w:szCs w:val="22"/>
-        </w:rPr>
-        <w:t>much</w:t>
-      </w:r>
-      <w:proofErr w:type="gramEnd"/>
-      <w:r>
-        <w:rPr>
-          <w:rFonts w:ascii="Arial" w:hAnsi="Arial" w:cs="Times New Roman"/>
-          <w:color w:val="000000"/>
-          <w:sz w:val="22"/>
-          <w:szCs w:val="22"/>
-        </w:rPr>
-        <w:t xml:space="preserve"> easier to catch and correct possible flaws at the design stage than at the testing stage after all the components have been integrated and tracking down specific errors is more complex</w:t>
+      <w:r>
+        <w:rPr>
+          <w:rFonts w:ascii="Arial" w:hAnsi="Arial" w:cs="Times New Roman"/>
+          <w:color w:val="000000"/>
+          <w:sz w:val="22"/>
+          <w:szCs w:val="22"/>
+        </w:rPr>
+        <w:t>much easier to catch and correct possible flaws at the design stage than at the testing stage after all the components have been integrated and tracking down specific errors is more complex</w:t>
       </w:r>
     </w:p>
     <w:p>
@@ -4905,25 +4399,14 @@
           <w:szCs w:val="22"/>
         </w:rPr>
       </w:pPr>
-      <w:proofErr w:type="gramStart"/>
-      <w:r>
-        <w:rPr>
-          <w:rFonts w:ascii="Arial" w:hAnsi="Arial" w:cs="Times New Roman"/>
-          <w:color w:val="000000"/>
-          <w:sz w:val="22"/>
-          <w:szCs w:val="22"/>
-        </w:rPr>
-        <w:t>can</w:t>
-      </w:r>
-      <w:proofErr w:type="gramEnd"/>
-      <w:r>
-        <w:rPr>
-          <w:rFonts w:ascii="Arial" w:hAnsi="Arial" w:cs="Times New Roman"/>
-          <w:color w:val="000000"/>
-          <w:sz w:val="22"/>
-          <w:szCs w:val="22"/>
-        </w:rPr>
-        <w:t xml:space="preserve"> aid efficient knowledge transfer when team members are dispersed in different locations</w:t>
+      <w:r>
+        <w:rPr>
+          <w:rFonts w:ascii="Arial" w:hAnsi="Arial" w:cs="Times New Roman"/>
+          <w:color w:val="000000"/>
+          <w:sz w:val="22"/>
+          <w:szCs w:val="22"/>
+        </w:rPr>
+        <w:t>can aid efficient knowledge transfer when team members are dispersed in different locations</w:t>
       </w:r>
     </w:p>
     <w:p>
@@ -4940,25 +4423,14 @@
           <w:szCs w:val="22"/>
         </w:rPr>
       </w:pPr>
-      <w:proofErr w:type="gramStart"/>
-      <w:r>
-        <w:rPr>
-          <w:rFonts w:ascii="Arial" w:hAnsi="Arial" w:cs="Times New Roman"/>
-          <w:color w:val="000000"/>
-          <w:sz w:val="22"/>
-          <w:szCs w:val="22"/>
-        </w:rPr>
-        <w:t>project</w:t>
-      </w:r>
-      <w:proofErr w:type="gramEnd"/>
-      <w:r>
-        <w:rPr>
-          <w:rFonts w:ascii="Arial" w:hAnsi="Arial" w:cs="Times New Roman"/>
-          <w:color w:val="000000"/>
-          <w:sz w:val="22"/>
-          <w:szCs w:val="22"/>
-        </w:rPr>
-        <w:t xml:space="preserve"> management team spends a lot of time before the project begins to try to understand, document and plan everything that needs to be included</w:t>
+      <w:r>
+        <w:rPr>
+          <w:rFonts w:ascii="Arial" w:hAnsi="Arial" w:cs="Times New Roman"/>
+          <w:color w:val="000000"/>
+          <w:sz w:val="22"/>
+          <w:szCs w:val="22"/>
+        </w:rPr>
+        <w:t>project management team spends a lot of time before the project begins to try to understand, document and plan everything that needs to be included</w:t>
       </w:r>
     </w:p>
     <w:p>
@@ -4975,25 +4447,14 @@
           <w:szCs w:val="22"/>
         </w:rPr>
       </w:pPr>
-      <w:proofErr w:type="gramStart"/>
-      <w:r>
-        <w:rPr>
-          <w:rFonts w:ascii="Arial" w:hAnsi="Arial" w:cs="Times New Roman"/>
-          <w:color w:val="000000"/>
-          <w:sz w:val="22"/>
-          <w:szCs w:val="22"/>
-        </w:rPr>
-        <w:t>client</w:t>
-      </w:r>
-      <w:proofErr w:type="gramEnd"/>
-      <w:r>
-        <w:rPr>
-          <w:rFonts w:ascii="Arial" w:hAnsi="Arial" w:cs="Times New Roman"/>
-          <w:color w:val="000000"/>
-          <w:sz w:val="22"/>
-          <w:szCs w:val="22"/>
-        </w:rPr>
-        <w:t xml:space="preserve"> meetings, interviews, surveys and all types of information gathering goes into the front end so sketches or mocks up of workflow can be produced and approved by the customer</w:t>
+      <w:r>
+        <w:rPr>
+          <w:rFonts w:ascii="Arial" w:hAnsi="Arial" w:cs="Times New Roman"/>
+          <w:color w:val="000000"/>
+          <w:sz w:val="22"/>
+          <w:szCs w:val="22"/>
+        </w:rPr>
+        <w:t>client meetings, interviews, surveys and all types of information gathering goes into the front end so sketches or mocks up of workflow can be produced and approved by the customer</w:t>
       </w:r>
     </w:p>
     <w:p>
@@ -5140,19 +4601,8 @@
           <w:sz w:val="22"/>
           <w:szCs w:val="22"/>
         </w:rPr>
-        <w:t xml:space="preserve">Peter </w:t>
-      </w:r>
-      <w:proofErr w:type="spellStart"/>
-      <w:r>
-        <w:rPr>
-          <w:rFonts w:ascii="Arial" w:hAnsi="Arial" w:cs="Times New Roman"/>
-          <w:color w:val="000000"/>
-          <w:sz w:val="22"/>
-          <w:szCs w:val="22"/>
-        </w:rPr>
-        <w:t>DeGrace</w:t>
-      </w:r>
-      <w:proofErr w:type="spellEnd"/>
+        <w:t>Peter DeGrace</w:t>
+      </w:r>
     </w:p>
     <w:p>
       <w:pPr>
@@ -5225,25 +4675,14 @@
           <w:szCs w:val="22"/>
         </w:rPr>
       </w:pPr>
-      <w:proofErr w:type="gramStart"/>
-      <w:r>
-        <w:rPr>
-          <w:rFonts w:ascii="Arial" w:hAnsi="Arial" w:cs="Times New Roman"/>
-          <w:color w:val="000000"/>
-          <w:sz w:val="22"/>
-          <w:szCs w:val="22"/>
-        </w:rPr>
-        <w:t>one</w:t>
-      </w:r>
-      <w:proofErr w:type="gramEnd"/>
-      <w:r>
-        <w:rPr>
-          <w:rFonts w:ascii="Arial" w:hAnsi="Arial" w:cs="Times New Roman"/>
-          <w:color w:val="000000"/>
-          <w:sz w:val="22"/>
-          <w:szCs w:val="22"/>
-        </w:rPr>
-        <w:t xml:space="preserve"> can return to the previous step if desired</w:t>
+      <w:r>
+        <w:rPr>
+          <w:rFonts w:ascii="Arial" w:hAnsi="Arial" w:cs="Times New Roman"/>
+          <w:color w:val="000000"/>
+          <w:sz w:val="22"/>
+          <w:szCs w:val="22"/>
+        </w:rPr>
+        <w:t>one can return to the previous step if desired</w:t>
       </w:r>
     </w:p>
     <w:p>

</xml_diff>

<commit_message>
added sources to notes
</commit_message>
<xml_diff>
--- a/Waterfall Method_Presentation Notes.docx
+++ b/Waterfall Method_Presentation Notes.docx
@@ -4202,8 +4202,6 @@
         </w:rPr>
         <w:t xml:space="preserve">***In the slides I changed implementation and software product testing to fit with the earlier phase descriptions and added deployment instead of implementation. </w:t>
       </w:r>
-      <w:bookmarkStart w:id="0" w:name="_GoBack"/>
-      <w:bookmarkEnd w:id="0"/>
     </w:p>
     <w:p>
       <w:pPr>
@@ -5124,6 +5122,83 @@
           <w:szCs w:val="22"/>
         </w:rPr>
       </w:pPr>
+      <w:r>
+        <w:rPr>
+          <w:rFonts w:ascii="Arial" w:eastAsia="Times New Roman" w:hAnsi="Arial" w:cs="Times New Roman"/>
+          <w:color w:val="000000"/>
+          <w:sz w:val="22"/>
+          <w:szCs w:val="22"/>
+        </w:rPr>
+        <w:t>http://istqbexamcertification.com/what-is-waterfall-model-advantages-disadvantages-and-when-to-use-it/</w:t>
+      </w:r>
+    </w:p>
+    <w:p>
+      <w:pPr>
+        <w:numPr>
+          <w:ilvl w:val="0"/>
+          <w:numId w:val="10"/>
+        </w:numPr>
+        <w:spacing w:before="100" w:beforeAutospacing="1" w:after="100" w:afterAutospacing="1"/>
+        <w:textAlignment w:val="baseline"/>
+        <w:rPr>
+          <w:rFonts w:ascii="Arial" w:eastAsia="Times New Roman" w:hAnsi="Arial" w:cs="Times New Roman"/>
+          <w:color w:val="000000"/>
+          <w:sz w:val="22"/>
+          <w:szCs w:val="22"/>
+        </w:rPr>
+      </w:pPr>
+      <w:r>
+        <w:rPr>
+          <w:rFonts w:ascii="Arial" w:eastAsia="Times New Roman" w:hAnsi="Arial" w:cs="Times New Roman"/>
+          <w:color w:val="000000"/>
+          <w:sz w:val="22"/>
+          <w:szCs w:val="22"/>
+        </w:rPr>
+        <w:t>http://www.umsl.edu/~hugheyd/is6840/waterfall.html</w:t>
+      </w:r>
+    </w:p>
+    <w:p>
+      <w:pPr>
+        <w:numPr>
+          <w:ilvl w:val="0"/>
+          <w:numId w:val="10"/>
+        </w:numPr>
+        <w:spacing w:before="100" w:beforeAutospacing="1" w:after="100" w:afterAutospacing="1"/>
+        <w:textAlignment w:val="baseline"/>
+        <w:rPr>
+          <w:rFonts w:ascii="Arial" w:eastAsia="Times New Roman" w:hAnsi="Arial" w:cs="Times New Roman"/>
+          <w:color w:val="000000"/>
+          <w:sz w:val="22"/>
+          <w:szCs w:val="22"/>
+        </w:rPr>
+      </w:pPr>
+      <w:r>
+        <w:rPr>
+          <w:rFonts w:ascii="Arial" w:eastAsia="Times New Roman" w:hAnsi="Arial" w:cs="Times New Roman"/>
+          <w:color w:val="000000"/>
+          <w:sz w:val="22"/>
+          <w:szCs w:val="22"/>
+        </w:rPr>
+        <w:t>http://www.tutorialspoint.com/sdlc/pdf/sdlc_waterfall_model.pdf</w:t>
+      </w:r>
+    </w:p>
+    <w:p>
+      <w:pPr>
+        <w:numPr>
+          <w:ilvl w:val="0"/>
+          <w:numId w:val="10"/>
+        </w:numPr>
+        <w:spacing w:before="100" w:beforeAutospacing="1" w:after="100" w:afterAutospacing="1"/>
+        <w:textAlignment w:val="baseline"/>
+        <w:rPr>
+          <w:rFonts w:ascii="Arial" w:eastAsia="Times New Roman" w:hAnsi="Arial" w:cs="Times New Roman"/>
+          <w:color w:val="000000"/>
+          <w:sz w:val="22"/>
+          <w:szCs w:val="22"/>
+        </w:rPr>
+      </w:pPr>
+      <w:bookmarkStart w:id="0" w:name="_GoBack"/>
+      <w:bookmarkEnd w:id="0"/>
     </w:p>
     <w:sectPr>
       <w:pgSz w:w="12240" w:h="15840"/>

</xml_diff>

<commit_message>
Added more information to the document
</commit_message>
<xml_diff>
--- a/Waterfall Method_Presentation Notes.docx
+++ b/Waterfall Method_Presentation Notes.docx
@@ -64,14 +64,25 @@
           <w:szCs w:val="22"/>
         </w:rPr>
       </w:pPr>
-      <w:r>
-        <w:rPr>
-          <w:rFonts w:ascii="Arial" w:hAnsi="Arial" w:cs="Times New Roman"/>
-          <w:color w:val="000000"/>
-          <w:sz w:val="22"/>
-          <w:szCs w:val="22"/>
-        </w:rPr>
-        <w:t>a sequential design process, used in software development processes, in which progress is seen as flowing steadily downwards (like a waterfall) through the phases of conception, initiation, analysis, design, construction, testing, production/implementation and maintenance</w:t>
+      <w:proofErr w:type="gramStart"/>
+      <w:r>
+        <w:rPr>
+          <w:rFonts w:ascii="Arial" w:hAnsi="Arial" w:cs="Times New Roman"/>
+          <w:color w:val="000000"/>
+          <w:sz w:val="22"/>
+          <w:szCs w:val="22"/>
+        </w:rPr>
+        <w:t>a</w:t>
+      </w:r>
+      <w:proofErr w:type="gramEnd"/>
+      <w:r>
+        <w:rPr>
+          <w:rFonts w:ascii="Arial" w:hAnsi="Arial" w:cs="Times New Roman"/>
+          <w:color w:val="000000"/>
+          <w:sz w:val="22"/>
+          <w:szCs w:val="22"/>
+        </w:rPr>
+        <w:t xml:space="preserve"> sequential design process, used in software development processes, in which progress is seen as flowing steadily downwards (like a waterfall) through the phases of conception, initiation, analysis, design, construction, testing, production/implementation and maintenance</w:t>
       </w:r>
     </w:p>
     <w:p>
@@ -88,14 +99,25 @@
           <w:szCs w:val="22"/>
         </w:rPr>
       </w:pPr>
-      <w:r>
-        <w:rPr>
-          <w:rFonts w:ascii="Arial" w:hAnsi="Arial" w:cs="Times New Roman"/>
-          <w:color w:val="000000"/>
-          <w:sz w:val="22"/>
-          <w:szCs w:val="22"/>
-        </w:rPr>
-        <w:t xml:space="preserve">originated in the manufacturing and construction industries: </w:t>
+      <w:proofErr w:type="gramStart"/>
+      <w:r>
+        <w:rPr>
+          <w:rFonts w:ascii="Arial" w:hAnsi="Arial" w:cs="Times New Roman"/>
+          <w:color w:val="000000"/>
+          <w:sz w:val="22"/>
+          <w:szCs w:val="22"/>
+        </w:rPr>
+        <w:t>originated</w:t>
+      </w:r>
+      <w:proofErr w:type="gramEnd"/>
+      <w:r>
+        <w:rPr>
+          <w:rFonts w:ascii="Arial" w:hAnsi="Arial" w:cs="Times New Roman"/>
+          <w:color w:val="000000"/>
+          <w:sz w:val="22"/>
+          <w:szCs w:val="22"/>
+        </w:rPr>
+        <w:t xml:space="preserve"> in the manufacturing and construction industries: </w:t>
       </w:r>
     </w:p>
     <w:p>
@@ -112,14 +134,25 @@
           <w:szCs w:val="22"/>
         </w:rPr>
       </w:pPr>
-      <w:r>
-        <w:rPr>
-          <w:rFonts w:ascii="Arial" w:hAnsi="Arial" w:cs="Times New Roman"/>
-          <w:color w:val="000000"/>
-          <w:sz w:val="22"/>
-          <w:szCs w:val="22"/>
-        </w:rPr>
-        <w:t>highly structured physical environments in which after the fact changes are prohibitively costly, if not impossible</w:t>
+      <w:proofErr w:type="gramStart"/>
+      <w:r>
+        <w:rPr>
+          <w:rFonts w:ascii="Arial" w:hAnsi="Arial" w:cs="Times New Roman"/>
+          <w:color w:val="000000"/>
+          <w:sz w:val="22"/>
+          <w:szCs w:val="22"/>
+        </w:rPr>
+        <w:t>highly</w:t>
+      </w:r>
+      <w:proofErr w:type="gramEnd"/>
+      <w:r>
+        <w:rPr>
+          <w:rFonts w:ascii="Arial" w:hAnsi="Arial" w:cs="Times New Roman"/>
+          <w:color w:val="000000"/>
+          <w:sz w:val="22"/>
+          <w:szCs w:val="22"/>
+        </w:rPr>
+        <w:t xml:space="preserve"> structured physical environments in which after the fact changes are prohibitively costly, if not impossible</w:t>
       </w:r>
     </w:p>
     <w:p>
@@ -308,7 +341,27 @@
           <w:sz w:val="22"/>
           <w:szCs w:val="22"/>
         </w:rPr>
-        <w:t xml:space="preserve"> phase in the development process begins only if the previous phase is complete</w:t>
+        <w:t xml:space="preserve"> phase in the development process begins only if the previous phase </w:t>
+      </w:r>
+      <w:proofErr w:type="gramStart"/>
+      <w:r>
+        <w:rPr>
+          <w:rFonts w:ascii="Arial" w:hAnsi="Arial" w:cs="Times New Roman"/>
+          <w:color w:val="000000"/>
+          <w:sz w:val="22"/>
+          <w:szCs w:val="22"/>
+        </w:rPr>
+        <w:t>is</w:t>
+      </w:r>
+      <w:proofErr w:type="gramEnd"/>
+      <w:r>
+        <w:rPr>
+          <w:rFonts w:ascii="Arial" w:hAnsi="Arial" w:cs="Times New Roman"/>
+          <w:color w:val="000000"/>
+          <w:sz w:val="22"/>
+          <w:szCs w:val="22"/>
+        </w:rPr>
+        <w:t xml:space="preserve"> complete</w:t>
       </w:r>
     </w:p>
     <w:p>
@@ -1358,14 +1411,25 @@
           <w:szCs w:val="22"/>
         </w:rPr>
       </w:pPr>
-      <w:r>
-        <w:rPr>
-          <w:rFonts w:ascii="Arial" w:hAnsi="Arial" w:cs="Times New Roman"/>
-          <w:color w:val="000000"/>
-          <w:sz w:val="22"/>
-          <w:szCs w:val="22"/>
-        </w:rPr>
-        <w:t>each unit is developed and tested for its functionality which is referred to as Unit Testing</w:t>
+      <w:proofErr w:type="gramStart"/>
+      <w:r>
+        <w:rPr>
+          <w:rFonts w:ascii="Arial" w:hAnsi="Arial" w:cs="Times New Roman"/>
+          <w:color w:val="000000"/>
+          <w:sz w:val="22"/>
+          <w:szCs w:val="22"/>
+        </w:rPr>
+        <w:t>each</w:t>
+      </w:r>
+      <w:proofErr w:type="gramEnd"/>
+      <w:r>
+        <w:rPr>
+          <w:rFonts w:ascii="Arial" w:hAnsi="Arial" w:cs="Times New Roman"/>
+          <w:color w:val="000000"/>
+          <w:sz w:val="22"/>
+          <w:szCs w:val="22"/>
+        </w:rPr>
+        <w:t xml:space="preserve"> unit is developed and tested for its functionality which is referred to as Unit Testing</w:t>
       </w:r>
     </w:p>
     <w:p>
@@ -1382,14 +1446,25 @@
           <w:szCs w:val="22"/>
         </w:rPr>
       </w:pPr>
-      <w:r>
-        <w:rPr>
-          <w:rFonts w:ascii="Arial" w:hAnsi="Arial" w:cs="Times New Roman"/>
-          <w:color w:val="000000"/>
-          <w:sz w:val="22"/>
-          <w:szCs w:val="22"/>
-        </w:rPr>
-        <w:t>the source code of the program is written</w:t>
+      <w:proofErr w:type="gramStart"/>
+      <w:r>
+        <w:rPr>
+          <w:rFonts w:ascii="Arial" w:hAnsi="Arial" w:cs="Times New Roman"/>
+          <w:color w:val="000000"/>
+          <w:sz w:val="22"/>
+          <w:szCs w:val="22"/>
+        </w:rPr>
+        <w:t>the</w:t>
+      </w:r>
+      <w:proofErr w:type="gramEnd"/>
+      <w:r>
+        <w:rPr>
+          <w:rFonts w:ascii="Arial" w:hAnsi="Arial" w:cs="Times New Roman"/>
+          <w:color w:val="000000"/>
+          <w:sz w:val="22"/>
+          <w:szCs w:val="22"/>
+        </w:rPr>
+        <w:t xml:space="preserve"> source code of the program is written</w:t>
       </w:r>
       <w:r>
         <w:rPr>
@@ -1928,14 +2003,25 @@
           <w:szCs w:val="22"/>
         </w:rPr>
       </w:pPr>
-      <w:r>
-        <w:rPr>
-          <w:rFonts w:ascii="Arial" w:hAnsi="Arial" w:cs="Times New Roman"/>
-          <w:color w:val="000000"/>
-          <w:sz w:val="22"/>
-          <w:szCs w:val="22"/>
-        </w:rPr>
-        <w:t>all these phases are cascaded to each other in which progress is seen as flowing steadily downwards (like a waterfall) through the phases</w:t>
+      <w:proofErr w:type="gramStart"/>
+      <w:r>
+        <w:rPr>
+          <w:rFonts w:ascii="Arial" w:hAnsi="Arial" w:cs="Times New Roman"/>
+          <w:color w:val="000000"/>
+          <w:sz w:val="22"/>
+          <w:szCs w:val="22"/>
+        </w:rPr>
+        <w:t>all</w:t>
+      </w:r>
+      <w:proofErr w:type="gramEnd"/>
+      <w:r>
+        <w:rPr>
+          <w:rFonts w:ascii="Arial" w:hAnsi="Arial" w:cs="Times New Roman"/>
+          <w:color w:val="000000"/>
+          <w:sz w:val="22"/>
+          <w:szCs w:val="22"/>
+        </w:rPr>
+        <w:t xml:space="preserve"> these phases are cascaded to each other in which progress is seen as flowing steadily downwards (like a waterfall) through the phases</w:t>
       </w:r>
     </w:p>
     <w:p>
@@ -1952,14 +2038,25 @@
           <w:szCs w:val="22"/>
         </w:rPr>
       </w:pPr>
-      <w:r>
-        <w:rPr>
-          <w:rFonts w:ascii="Arial" w:hAnsi="Arial" w:cs="Times New Roman"/>
-          <w:color w:val="000000"/>
-          <w:sz w:val="22"/>
-          <w:szCs w:val="22"/>
-        </w:rPr>
-        <w:t>the next phase is started only after the defined set of goals are achieved for previous phase and it is signed off</w:t>
+      <w:proofErr w:type="gramStart"/>
+      <w:r>
+        <w:rPr>
+          <w:rFonts w:ascii="Arial" w:hAnsi="Arial" w:cs="Times New Roman"/>
+          <w:color w:val="000000"/>
+          <w:sz w:val="22"/>
+          <w:szCs w:val="22"/>
+        </w:rPr>
+        <w:t>the</w:t>
+      </w:r>
+      <w:proofErr w:type="gramEnd"/>
+      <w:r>
+        <w:rPr>
+          <w:rFonts w:ascii="Arial" w:hAnsi="Arial" w:cs="Times New Roman"/>
+          <w:color w:val="000000"/>
+          <w:sz w:val="22"/>
+          <w:szCs w:val="22"/>
+        </w:rPr>
+        <w:t xml:space="preserve"> next phase is started only after the defined set of goals are achieved for previous phase and it is signed off</w:t>
       </w:r>
     </w:p>
     <w:p>
@@ -1976,14 +2073,25 @@
           <w:szCs w:val="22"/>
         </w:rPr>
       </w:pPr>
-      <w:r>
-        <w:rPr>
-          <w:rFonts w:ascii="Arial" w:hAnsi="Arial" w:cs="Times New Roman"/>
-          <w:color w:val="000000"/>
-          <w:sz w:val="22"/>
-          <w:szCs w:val="22"/>
-        </w:rPr>
-        <w:t>phases don’t overlap</w:t>
+      <w:proofErr w:type="gramStart"/>
+      <w:r>
+        <w:rPr>
+          <w:rFonts w:ascii="Arial" w:hAnsi="Arial" w:cs="Times New Roman"/>
+          <w:color w:val="000000"/>
+          <w:sz w:val="22"/>
+          <w:szCs w:val="22"/>
+        </w:rPr>
+        <w:t>phases</w:t>
+      </w:r>
+      <w:proofErr w:type="gramEnd"/>
+      <w:r>
+        <w:rPr>
+          <w:rFonts w:ascii="Arial" w:hAnsi="Arial" w:cs="Times New Roman"/>
+          <w:color w:val="000000"/>
+          <w:sz w:val="22"/>
+          <w:szCs w:val="22"/>
+        </w:rPr>
+        <w:t xml:space="preserve"> don’t overlap</w:t>
       </w:r>
     </w:p>
     <w:p>
@@ -2033,14 +2141,25 @@
           <w:szCs w:val="22"/>
         </w:rPr>
       </w:pPr>
-      <w:r>
-        <w:rPr>
-          <w:rFonts w:ascii="Arial" w:hAnsi="Arial" w:cs="Times New Roman"/>
-          <w:color w:val="000000"/>
-          <w:sz w:val="22"/>
-          <w:szCs w:val="22"/>
-        </w:rPr>
-        <w:t>requirements are very well documented, clear and fixed</w:t>
+      <w:proofErr w:type="gramStart"/>
+      <w:r>
+        <w:rPr>
+          <w:rFonts w:ascii="Arial" w:hAnsi="Arial" w:cs="Times New Roman"/>
+          <w:color w:val="000000"/>
+          <w:sz w:val="22"/>
+          <w:szCs w:val="22"/>
+        </w:rPr>
+        <w:t>requirements</w:t>
+      </w:r>
+      <w:proofErr w:type="gramEnd"/>
+      <w:r>
+        <w:rPr>
+          <w:rFonts w:ascii="Arial" w:hAnsi="Arial" w:cs="Times New Roman"/>
+          <w:color w:val="000000"/>
+          <w:sz w:val="22"/>
+          <w:szCs w:val="22"/>
+        </w:rPr>
+        <w:t xml:space="preserve"> are very well documented, clear and fixed</w:t>
       </w:r>
     </w:p>
     <w:p>
@@ -2057,14 +2176,25 @@
           <w:szCs w:val="22"/>
         </w:rPr>
       </w:pPr>
-      <w:r>
-        <w:rPr>
-          <w:rFonts w:ascii="Arial" w:hAnsi="Arial" w:cs="Times New Roman"/>
-          <w:color w:val="000000"/>
-          <w:sz w:val="22"/>
-          <w:szCs w:val="22"/>
-        </w:rPr>
-        <w:t>product definition is stable</w:t>
+      <w:proofErr w:type="gramStart"/>
+      <w:r>
+        <w:rPr>
+          <w:rFonts w:ascii="Arial" w:hAnsi="Arial" w:cs="Times New Roman"/>
+          <w:color w:val="000000"/>
+          <w:sz w:val="22"/>
+          <w:szCs w:val="22"/>
+        </w:rPr>
+        <w:t>product</w:t>
+      </w:r>
+      <w:proofErr w:type="gramEnd"/>
+      <w:r>
+        <w:rPr>
+          <w:rFonts w:ascii="Arial" w:hAnsi="Arial" w:cs="Times New Roman"/>
+          <w:color w:val="000000"/>
+          <w:sz w:val="22"/>
+          <w:szCs w:val="22"/>
+        </w:rPr>
+        <w:t xml:space="preserve"> definition is stable</w:t>
       </w:r>
     </w:p>
     <w:p>
@@ -2081,14 +2211,25 @@
           <w:szCs w:val="22"/>
         </w:rPr>
       </w:pPr>
-      <w:r>
-        <w:rPr>
-          <w:rFonts w:ascii="Arial" w:hAnsi="Arial" w:cs="Times New Roman"/>
-          <w:color w:val="000000"/>
-          <w:sz w:val="22"/>
-          <w:szCs w:val="22"/>
-        </w:rPr>
-        <w:t>technology is understood and is not dynamic</w:t>
+      <w:proofErr w:type="gramStart"/>
+      <w:r>
+        <w:rPr>
+          <w:rFonts w:ascii="Arial" w:hAnsi="Arial" w:cs="Times New Roman"/>
+          <w:color w:val="000000"/>
+          <w:sz w:val="22"/>
+          <w:szCs w:val="22"/>
+        </w:rPr>
+        <w:t>technology</w:t>
+      </w:r>
+      <w:proofErr w:type="gramEnd"/>
+      <w:r>
+        <w:rPr>
+          <w:rFonts w:ascii="Arial" w:hAnsi="Arial" w:cs="Times New Roman"/>
+          <w:color w:val="000000"/>
+          <w:sz w:val="22"/>
+          <w:szCs w:val="22"/>
+        </w:rPr>
+        <w:t xml:space="preserve"> is understood and is not dynamic</w:t>
       </w:r>
     </w:p>
     <w:p>
@@ -2105,14 +2246,25 @@
           <w:szCs w:val="22"/>
         </w:rPr>
       </w:pPr>
-      <w:r>
-        <w:rPr>
-          <w:rFonts w:ascii="Arial" w:hAnsi="Arial" w:cs="Times New Roman"/>
-          <w:color w:val="000000"/>
-          <w:sz w:val="22"/>
-          <w:szCs w:val="22"/>
-        </w:rPr>
-        <w:t>there are no ambiguous requirements</w:t>
+      <w:proofErr w:type="gramStart"/>
+      <w:r>
+        <w:rPr>
+          <w:rFonts w:ascii="Arial" w:hAnsi="Arial" w:cs="Times New Roman"/>
+          <w:color w:val="000000"/>
+          <w:sz w:val="22"/>
+          <w:szCs w:val="22"/>
+        </w:rPr>
+        <w:t>there</w:t>
+      </w:r>
+      <w:proofErr w:type="gramEnd"/>
+      <w:r>
+        <w:rPr>
+          <w:rFonts w:ascii="Arial" w:hAnsi="Arial" w:cs="Times New Roman"/>
+          <w:color w:val="000000"/>
+          <w:sz w:val="22"/>
+          <w:szCs w:val="22"/>
+        </w:rPr>
+        <w:t xml:space="preserve"> are no ambiguous requirements</w:t>
       </w:r>
     </w:p>
     <w:p>
@@ -2129,14 +2281,25 @@
           <w:szCs w:val="22"/>
         </w:rPr>
       </w:pPr>
-      <w:r>
-        <w:rPr>
-          <w:rFonts w:ascii="Arial" w:hAnsi="Arial" w:cs="Times New Roman"/>
-          <w:color w:val="000000"/>
-          <w:sz w:val="22"/>
-          <w:szCs w:val="22"/>
-        </w:rPr>
-        <w:t>ample resources with required expertise are available to support the product</w:t>
+      <w:proofErr w:type="gramStart"/>
+      <w:r>
+        <w:rPr>
+          <w:rFonts w:ascii="Arial" w:hAnsi="Arial" w:cs="Times New Roman"/>
+          <w:color w:val="000000"/>
+          <w:sz w:val="22"/>
+          <w:szCs w:val="22"/>
+        </w:rPr>
+        <w:t>ample</w:t>
+      </w:r>
+      <w:proofErr w:type="gramEnd"/>
+      <w:r>
+        <w:rPr>
+          <w:rFonts w:ascii="Arial" w:hAnsi="Arial" w:cs="Times New Roman"/>
+          <w:color w:val="000000"/>
+          <w:sz w:val="22"/>
+          <w:szCs w:val="22"/>
+        </w:rPr>
+        <w:t xml:space="preserve"> resources with required expertise are available to support the product</w:t>
       </w:r>
     </w:p>
     <w:p>
@@ -2153,14 +2316,25 @@
           <w:szCs w:val="22"/>
         </w:rPr>
       </w:pPr>
-      <w:r>
-        <w:rPr>
-          <w:rFonts w:ascii="Arial" w:hAnsi="Arial" w:cs="Times New Roman"/>
-          <w:color w:val="000000"/>
-          <w:sz w:val="22"/>
-          <w:szCs w:val="22"/>
-        </w:rPr>
-        <w:t>the project is short</w:t>
+      <w:proofErr w:type="gramStart"/>
+      <w:r>
+        <w:rPr>
+          <w:rFonts w:ascii="Arial" w:hAnsi="Arial" w:cs="Times New Roman"/>
+          <w:color w:val="000000"/>
+          <w:sz w:val="22"/>
+          <w:szCs w:val="22"/>
+        </w:rPr>
+        <w:t>the</w:t>
+      </w:r>
+      <w:proofErr w:type="gramEnd"/>
+      <w:r>
+        <w:rPr>
+          <w:rFonts w:ascii="Arial" w:hAnsi="Arial" w:cs="Times New Roman"/>
+          <w:color w:val="000000"/>
+          <w:sz w:val="22"/>
+          <w:szCs w:val="22"/>
+        </w:rPr>
+        <w:t xml:space="preserve"> project is short</w:t>
       </w:r>
     </w:p>
     <w:p>
@@ -2210,14 +2384,25 @@
           <w:szCs w:val="22"/>
         </w:rPr>
       </w:pPr>
-      <w:r>
-        <w:rPr>
-          <w:rFonts w:ascii="Arial" w:hAnsi="Arial" w:cs="Times New Roman"/>
-          <w:color w:val="000000"/>
-          <w:sz w:val="22"/>
-          <w:szCs w:val="22"/>
-        </w:rPr>
-        <w:t>it allows for departmentalization and control</w:t>
+      <w:proofErr w:type="gramStart"/>
+      <w:r>
+        <w:rPr>
+          <w:rFonts w:ascii="Arial" w:hAnsi="Arial" w:cs="Times New Roman"/>
+          <w:color w:val="000000"/>
+          <w:sz w:val="22"/>
+          <w:szCs w:val="22"/>
+        </w:rPr>
+        <w:t>it</w:t>
+      </w:r>
+      <w:proofErr w:type="gramEnd"/>
+      <w:r>
+        <w:rPr>
+          <w:rFonts w:ascii="Arial" w:hAnsi="Arial" w:cs="Times New Roman"/>
+          <w:color w:val="000000"/>
+          <w:sz w:val="22"/>
+          <w:szCs w:val="22"/>
+        </w:rPr>
+        <w:t xml:space="preserve"> allows for departmentalization and control</w:t>
       </w:r>
     </w:p>
     <w:p>
@@ -2234,14 +2419,25 @@
           <w:szCs w:val="22"/>
         </w:rPr>
       </w:pPr>
-      <w:r>
-        <w:rPr>
-          <w:rFonts w:ascii="Arial" w:hAnsi="Arial" w:cs="Times New Roman"/>
-          <w:color w:val="000000"/>
-          <w:sz w:val="22"/>
-          <w:szCs w:val="22"/>
-        </w:rPr>
-        <w:t>a schedule can be set with deadlines for each stage of development and a product can proceed through the development process model phases one by one</w:t>
+      <w:proofErr w:type="gramStart"/>
+      <w:r>
+        <w:rPr>
+          <w:rFonts w:ascii="Arial" w:hAnsi="Arial" w:cs="Times New Roman"/>
+          <w:color w:val="000000"/>
+          <w:sz w:val="22"/>
+          <w:szCs w:val="22"/>
+        </w:rPr>
+        <w:t>a</w:t>
+      </w:r>
+      <w:proofErr w:type="gramEnd"/>
+      <w:r>
+        <w:rPr>
+          <w:rFonts w:ascii="Arial" w:hAnsi="Arial" w:cs="Times New Roman"/>
+          <w:color w:val="000000"/>
+          <w:sz w:val="22"/>
+          <w:szCs w:val="22"/>
+        </w:rPr>
+        <w:t xml:space="preserve"> schedule can be set with deadlines for each stage of development and a product can proceed through the development process model phases one by one</w:t>
       </w:r>
     </w:p>
     <w:p>
@@ -2258,14 +2454,25 @@
           <w:szCs w:val="22"/>
         </w:rPr>
       </w:pPr>
-      <w:r>
-        <w:rPr>
-          <w:rFonts w:ascii="Arial" w:hAnsi="Arial" w:cs="Times New Roman"/>
-          <w:color w:val="000000"/>
-          <w:sz w:val="22"/>
-          <w:szCs w:val="22"/>
-        </w:rPr>
-        <w:t>development moves from concept, through design, implementation, testing, installation, troubleshooting, and ends up at the operation and maintenance</w:t>
+      <w:proofErr w:type="gramStart"/>
+      <w:r>
+        <w:rPr>
+          <w:rFonts w:ascii="Arial" w:hAnsi="Arial" w:cs="Times New Roman"/>
+          <w:color w:val="000000"/>
+          <w:sz w:val="22"/>
+          <w:szCs w:val="22"/>
+        </w:rPr>
+        <w:t>development</w:t>
+      </w:r>
+      <w:proofErr w:type="gramEnd"/>
+      <w:r>
+        <w:rPr>
+          <w:rFonts w:ascii="Arial" w:hAnsi="Arial" w:cs="Times New Roman"/>
+          <w:color w:val="000000"/>
+          <w:sz w:val="22"/>
+          <w:szCs w:val="22"/>
+        </w:rPr>
+        <w:t xml:space="preserve"> moves from concept, through design, implementation, testing, installation, troubleshooting, and ends up at the operation and maintenance</w:t>
       </w:r>
     </w:p>
     <w:p>
@@ -2282,14 +2489,25 @@
           <w:szCs w:val="22"/>
         </w:rPr>
       </w:pPr>
-      <w:r>
-        <w:rPr>
-          <w:rFonts w:ascii="Arial" w:hAnsi="Arial" w:cs="Times New Roman"/>
-          <w:color w:val="000000"/>
-          <w:sz w:val="22"/>
-          <w:szCs w:val="22"/>
-        </w:rPr>
-        <w:t>each phase of development proceeds in strict order</w:t>
+      <w:proofErr w:type="gramStart"/>
+      <w:r>
+        <w:rPr>
+          <w:rFonts w:ascii="Arial" w:hAnsi="Arial" w:cs="Times New Roman"/>
+          <w:color w:val="000000"/>
+          <w:sz w:val="22"/>
+          <w:szCs w:val="22"/>
+        </w:rPr>
+        <w:t>each</w:t>
+      </w:r>
+      <w:proofErr w:type="gramEnd"/>
+      <w:r>
+        <w:rPr>
+          <w:rFonts w:ascii="Arial" w:hAnsi="Arial" w:cs="Times New Roman"/>
+          <w:color w:val="000000"/>
+          <w:sz w:val="22"/>
+          <w:szCs w:val="22"/>
+        </w:rPr>
+        <w:t xml:space="preserve"> phase of development proceeds in strict order</w:t>
       </w:r>
     </w:p>
     <w:p>
@@ -2330,14 +2548,25 @@
           <w:szCs w:val="22"/>
         </w:rPr>
       </w:pPr>
-      <w:r>
-        <w:rPr>
-          <w:rFonts w:ascii="Arial" w:hAnsi="Arial" w:cs="Times New Roman"/>
-          <w:color w:val="000000"/>
-          <w:sz w:val="22"/>
-          <w:szCs w:val="22"/>
-        </w:rPr>
-        <w:t>doesn’t allow for much reflection or revision</w:t>
+      <w:proofErr w:type="gramStart"/>
+      <w:r>
+        <w:rPr>
+          <w:rFonts w:ascii="Arial" w:hAnsi="Arial" w:cs="Times New Roman"/>
+          <w:color w:val="000000"/>
+          <w:sz w:val="22"/>
+          <w:szCs w:val="22"/>
+        </w:rPr>
+        <w:t>doesn’t</w:t>
+      </w:r>
+      <w:proofErr w:type="gramEnd"/>
+      <w:r>
+        <w:rPr>
+          <w:rFonts w:ascii="Arial" w:hAnsi="Arial" w:cs="Times New Roman"/>
+          <w:color w:val="000000"/>
+          <w:sz w:val="22"/>
+          <w:szCs w:val="22"/>
+        </w:rPr>
+        <w:t xml:space="preserve"> allow for much reflection or revision</w:t>
       </w:r>
     </w:p>
     <w:p>
@@ -2354,14 +2583,25 @@
           <w:szCs w:val="22"/>
         </w:rPr>
       </w:pPr>
-      <w:r>
-        <w:rPr>
-          <w:rFonts w:ascii="Arial" w:hAnsi="Arial" w:cs="Times New Roman"/>
-          <w:color w:val="000000"/>
-          <w:sz w:val="22"/>
-          <w:szCs w:val="22"/>
-        </w:rPr>
-        <w:t>once the application is in the testing stage, it is very difficult to go back and change something that was not well documented or thought upon the concept stage</w:t>
+      <w:proofErr w:type="gramStart"/>
+      <w:r>
+        <w:rPr>
+          <w:rFonts w:ascii="Arial" w:hAnsi="Arial" w:cs="Times New Roman"/>
+          <w:color w:val="000000"/>
+          <w:sz w:val="22"/>
+          <w:szCs w:val="22"/>
+        </w:rPr>
+        <w:t>once</w:t>
+      </w:r>
+      <w:proofErr w:type="gramEnd"/>
+      <w:r>
+        <w:rPr>
+          <w:rFonts w:ascii="Arial" w:hAnsi="Arial" w:cs="Times New Roman"/>
+          <w:color w:val="000000"/>
+          <w:sz w:val="22"/>
+          <w:szCs w:val="22"/>
+        </w:rPr>
+        <w:t xml:space="preserve"> the application is in the testing stage, it is very difficult to go back and change something that was not well documented or thought upon the concept stage</w:t>
       </w:r>
     </w:p>
     <w:p>
@@ -2518,6 +2758,7 @@
                 <w:szCs w:val="20"/>
               </w:rPr>
             </w:pPr>
+            <w:proofErr w:type="gramStart"/>
             <w:r>
               <w:rPr>
                 <w:rFonts w:ascii="Arial" w:hAnsi="Arial" w:cs="Times New Roman"/>
@@ -2525,7 +2766,17 @@
                 <w:sz w:val="22"/>
                 <w:szCs w:val="22"/>
               </w:rPr>
-              <w:t>simple and easy to understand and use</w:t>
+              <w:t>simple</w:t>
+            </w:r>
+            <w:proofErr w:type="gramEnd"/>
+            <w:r>
+              <w:rPr>
+                <w:rFonts w:ascii="Arial" w:hAnsi="Arial" w:cs="Times New Roman"/>
+                <w:color w:val="000000"/>
+                <w:sz w:val="22"/>
+                <w:szCs w:val="22"/>
+              </w:rPr>
+              <w:t xml:space="preserve"> and easy to understand and use</w:t>
             </w:r>
           </w:p>
         </w:tc>
@@ -2556,6 +2807,7 @@
                 <w:szCs w:val="20"/>
               </w:rPr>
             </w:pPr>
+            <w:proofErr w:type="gramStart"/>
             <w:r>
               <w:rPr>
                 <w:rFonts w:ascii="Arial" w:hAnsi="Arial" w:cs="Times New Roman"/>
@@ -2563,7 +2815,17 @@
                 <w:sz w:val="22"/>
                 <w:szCs w:val="22"/>
               </w:rPr>
-              <w:t>no working software is produced until late during the life cycle</w:t>
+              <w:t>no</w:t>
+            </w:r>
+            <w:proofErr w:type="gramEnd"/>
+            <w:r>
+              <w:rPr>
+                <w:rFonts w:ascii="Arial" w:hAnsi="Arial" w:cs="Times New Roman"/>
+                <w:color w:val="000000"/>
+                <w:sz w:val="22"/>
+                <w:szCs w:val="22"/>
+              </w:rPr>
+              <w:t xml:space="preserve"> working software is produced until late during the life cycle</w:t>
             </w:r>
           </w:p>
         </w:tc>
@@ -2595,6 +2857,7 @@
                 <w:szCs w:val="20"/>
               </w:rPr>
             </w:pPr>
+            <w:proofErr w:type="gramStart"/>
             <w:r>
               <w:rPr>
                 <w:rFonts w:ascii="Arial" w:hAnsi="Arial" w:cs="Times New Roman"/>
@@ -2602,7 +2865,17 @@
                 <w:sz w:val="22"/>
                 <w:szCs w:val="22"/>
               </w:rPr>
-              <w:t>easy to manage due to the rigidity of the model</w:t>
+              <w:t>easy</w:t>
+            </w:r>
+            <w:proofErr w:type="gramEnd"/>
+            <w:r>
+              <w:rPr>
+                <w:rFonts w:ascii="Arial" w:hAnsi="Arial" w:cs="Times New Roman"/>
+                <w:color w:val="000000"/>
+                <w:sz w:val="22"/>
+                <w:szCs w:val="22"/>
+              </w:rPr>
+              <w:t xml:space="preserve"> to manage due to the rigidity of the model</w:t>
             </w:r>
           </w:p>
           <w:p>
@@ -2615,6 +2888,7 @@
                 <w:szCs w:val="20"/>
               </w:rPr>
             </w:pPr>
+            <w:proofErr w:type="gramStart"/>
             <w:r>
               <w:rPr>
                 <w:rFonts w:ascii="Arial" w:hAnsi="Arial" w:cs="Times New Roman"/>
@@ -2622,7 +2896,17 @@
                 <w:sz w:val="22"/>
                 <w:szCs w:val="22"/>
               </w:rPr>
-              <w:t>each phase has specific deliverables and review process</w:t>
+              <w:t>each</w:t>
+            </w:r>
+            <w:proofErr w:type="gramEnd"/>
+            <w:r>
+              <w:rPr>
+                <w:rFonts w:ascii="Arial" w:hAnsi="Arial" w:cs="Times New Roman"/>
+                <w:color w:val="000000"/>
+                <w:sz w:val="22"/>
+                <w:szCs w:val="22"/>
+              </w:rPr>
+              <w:t xml:space="preserve"> phase has specific deliverables and review process</w:t>
             </w:r>
           </w:p>
         </w:tc>
@@ -2653,6 +2937,7 @@
                 <w:szCs w:val="20"/>
               </w:rPr>
             </w:pPr>
+            <w:proofErr w:type="gramStart"/>
             <w:r>
               <w:rPr>
                 <w:rFonts w:ascii="Arial" w:hAnsi="Arial" w:cs="Times New Roman"/>
@@ -2660,7 +2945,17 @@
                 <w:sz w:val="22"/>
                 <w:szCs w:val="22"/>
               </w:rPr>
-              <w:t>high amounts of risk and uncertainty</w:t>
+              <w:t>high</w:t>
+            </w:r>
+            <w:proofErr w:type="gramEnd"/>
+            <w:r>
+              <w:rPr>
+                <w:rFonts w:ascii="Arial" w:hAnsi="Arial" w:cs="Times New Roman"/>
+                <w:color w:val="000000"/>
+                <w:sz w:val="22"/>
+                <w:szCs w:val="22"/>
+              </w:rPr>
+              <w:t xml:space="preserve"> amounts of risk and uncertainty</w:t>
             </w:r>
           </w:p>
         </w:tc>
@@ -2693,6 +2988,7 @@
                 <w:szCs w:val="20"/>
               </w:rPr>
             </w:pPr>
+            <w:proofErr w:type="gramStart"/>
             <w:r>
               <w:rPr>
                 <w:rFonts w:ascii="Arial" w:hAnsi="Arial" w:cs="Times New Roman"/>
@@ -2700,7 +2996,17 @@
                 <w:sz w:val="22"/>
                 <w:szCs w:val="22"/>
               </w:rPr>
-              <w:t>phases are processed and completed one at a time</w:t>
+              <w:t>phases</w:t>
+            </w:r>
+            <w:proofErr w:type="gramEnd"/>
+            <w:r>
+              <w:rPr>
+                <w:rFonts w:ascii="Arial" w:hAnsi="Arial" w:cs="Times New Roman"/>
+                <w:color w:val="000000"/>
+                <w:sz w:val="22"/>
+                <w:szCs w:val="22"/>
+              </w:rPr>
+              <w:t xml:space="preserve"> are processed and completed one at a time</w:t>
             </w:r>
           </w:p>
         </w:tc>
@@ -2731,6 +3037,7 @@
                 <w:szCs w:val="20"/>
               </w:rPr>
             </w:pPr>
+            <w:proofErr w:type="gramStart"/>
             <w:r>
               <w:rPr>
                 <w:rFonts w:ascii="Arial" w:hAnsi="Arial" w:cs="Times New Roman"/>
@@ -2738,7 +3045,17 @@
                 <w:sz w:val="22"/>
                 <w:szCs w:val="22"/>
               </w:rPr>
-              <w:t>not a good model for complex and object oriented projects</w:t>
+              <w:t>not</w:t>
+            </w:r>
+            <w:proofErr w:type="gramEnd"/>
+            <w:r>
+              <w:rPr>
+                <w:rFonts w:ascii="Arial" w:hAnsi="Arial" w:cs="Times New Roman"/>
+                <w:color w:val="000000"/>
+                <w:sz w:val="22"/>
+                <w:szCs w:val="22"/>
+              </w:rPr>
+              <w:t xml:space="preserve"> a good model for complex and object oriented projects</w:t>
             </w:r>
           </w:p>
         </w:tc>
@@ -2771,6 +3088,7 @@
                 <w:szCs w:val="20"/>
               </w:rPr>
             </w:pPr>
+            <w:proofErr w:type="gramStart"/>
             <w:r>
               <w:rPr>
                 <w:rFonts w:ascii="Arial" w:hAnsi="Arial" w:cs="Times New Roman"/>
@@ -2778,7 +3096,17 @@
                 <w:sz w:val="22"/>
                 <w:szCs w:val="22"/>
               </w:rPr>
-              <w:t>works well for smaller projects where requirements are very well understood</w:t>
+              <w:t>works</w:t>
+            </w:r>
+            <w:proofErr w:type="gramEnd"/>
+            <w:r>
+              <w:rPr>
+                <w:rFonts w:ascii="Arial" w:hAnsi="Arial" w:cs="Times New Roman"/>
+                <w:color w:val="000000"/>
+                <w:sz w:val="22"/>
+                <w:szCs w:val="22"/>
+              </w:rPr>
+              <w:t xml:space="preserve"> well for smaller projects where requirements are very well understood</w:t>
             </w:r>
           </w:p>
         </w:tc>
@@ -2809,6 +3137,7 @@
                 <w:szCs w:val="20"/>
               </w:rPr>
             </w:pPr>
+            <w:proofErr w:type="gramStart"/>
             <w:r>
               <w:rPr>
                 <w:rFonts w:ascii="Arial" w:hAnsi="Arial" w:cs="Times New Roman"/>
@@ -2816,7 +3145,17 @@
                 <w:sz w:val="22"/>
                 <w:szCs w:val="22"/>
               </w:rPr>
-              <w:t>poor model for long ongoing projects</w:t>
+              <w:t>poor</w:t>
+            </w:r>
+            <w:proofErr w:type="gramEnd"/>
+            <w:r>
+              <w:rPr>
+                <w:rFonts w:ascii="Arial" w:hAnsi="Arial" w:cs="Times New Roman"/>
+                <w:color w:val="000000"/>
+                <w:sz w:val="22"/>
+                <w:szCs w:val="22"/>
+              </w:rPr>
+              <w:t xml:space="preserve"> model for long ongoing projects</w:t>
             </w:r>
           </w:p>
         </w:tc>
@@ -2849,6 +3188,7 @@
                 <w:szCs w:val="20"/>
               </w:rPr>
             </w:pPr>
+            <w:proofErr w:type="gramStart"/>
             <w:r>
               <w:rPr>
                 <w:rFonts w:ascii="Arial" w:hAnsi="Arial" w:cs="Times New Roman"/>
@@ -2856,7 +3196,17 @@
                 <w:sz w:val="22"/>
                 <w:szCs w:val="22"/>
               </w:rPr>
-              <w:t>clearly defined stages</w:t>
+              <w:t>clearly</w:t>
+            </w:r>
+            <w:proofErr w:type="gramEnd"/>
+            <w:r>
+              <w:rPr>
+                <w:rFonts w:ascii="Arial" w:hAnsi="Arial" w:cs="Times New Roman"/>
+                <w:color w:val="000000"/>
+                <w:sz w:val="22"/>
+                <w:szCs w:val="22"/>
+              </w:rPr>
+              <w:t xml:space="preserve"> defined stages</w:t>
             </w:r>
           </w:p>
         </w:tc>
@@ -2886,6 +3236,7 @@
                 <w:szCs w:val="20"/>
               </w:rPr>
             </w:pPr>
+            <w:proofErr w:type="gramStart"/>
             <w:r>
               <w:rPr>
                 <w:rFonts w:ascii="Arial" w:hAnsi="Arial" w:cs="Times New Roman"/>
@@ -2893,7 +3244,17 @@
                 <w:sz w:val="22"/>
                 <w:szCs w:val="22"/>
               </w:rPr>
-              <w:t>not suitable for the projects where requirements are at a moderate to high risk of changing</w:t>
+              <w:t>not</w:t>
+            </w:r>
+            <w:proofErr w:type="gramEnd"/>
+            <w:r>
+              <w:rPr>
+                <w:rFonts w:ascii="Arial" w:hAnsi="Arial" w:cs="Times New Roman"/>
+                <w:color w:val="000000"/>
+                <w:sz w:val="22"/>
+                <w:szCs w:val="22"/>
+              </w:rPr>
+              <w:t xml:space="preserve"> suitable for the projects where requirements are at a moderate to high risk of changing</w:t>
             </w:r>
           </w:p>
           <w:p>
@@ -2906,6 +3267,7 @@
                 <w:szCs w:val="20"/>
               </w:rPr>
             </w:pPr>
+            <w:proofErr w:type="gramStart"/>
             <w:r>
               <w:rPr>
                 <w:rFonts w:ascii="Arial" w:hAnsi="Arial" w:cs="Times New Roman"/>
@@ -2913,7 +3275,17 @@
                 <w:sz w:val="22"/>
                 <w:szCs w:val="22"/>
               </w:rPr>
-              <w:t>so risk  and uncertainty is high with this process model</w:t>
+              <w:t>so</w:t>
+            </w:r>
+            <w:proofErr w:type="gramEnd"/>
+            <w:r>
+              <w:rPr>
+                <w:rFonts w:ascii="Arial" w:hAnsi="Arial" w:cs="Times New Roman"/>
+                <w:color w:val="000000"/>
+                <w:sz w:val="22"/>
+                <w:szCs w:val="22"/>
+              </w:rPr>
+              <w:t xml:space="preserve"> risk  and uncertainty is high with this process model</w:t>
             </w:r>
           </w:p>
         </w:tc>
@@ -2946,6 +3318,7 @@
                 <w:szCs w:val="20"/>
               </w:rPr>
             </w:pPr>
+            <w:proofErr w:type="gramStart"/>
             <w:r>
               <w:rPr>
                 <w:rFonts w:ascii="Arial" w:hAnsi="Arial" w:cs="Times New Roman"/>
@@ -2953,7 +3326,17 @@
                 <w:sz w:val="22"/>
                 <w:szCs w:val="22"/>
               </w:rPr>
-              <w:t>well understood milestone</w:t>
+              <w:t>well</w:t>
+            </w:r>
+            <w:proofErr w:type="gramEnd"/>
+            <w:r>
+              <w:rPr>
+                <w:rFonts w:ascii="Arial" w:hAnsi="Arial" w:cs="Times New Roman"/>
+                <w:color w:val="000000"/>
+                <w:sz w:val="22"/>
+                <w:szCs w:val="22"/>
+              </w:rPr>
+              <w:t xml:space="preserve"> understood milestone</w:t>
             </w:r>
           </w:p>
         </w:tc>
@@ -2984,6 +3367,7 @@
                 <w:szCs w:val="20"/>
               </w:rPr>
             </w:pPr>
+            <w:proofErr w:type="gramStart"/>
             <w:r>
               <w:rPr>
                 <w:rFonts w:ascii="Arial" w:hAnsi="Arial" w:cs="Times New Roman"/>
@@ -2991,7 +3375,17 @@
                 <w:sz w:val="22"/>
                 <w:szCs w:val="22"/>
               </w:rPr>
-              <w:t>it is difficult to measure progress within stages</w:t>
+              <w:t>it</w:t>
+            </w:r>
+            <w:proofErr w:type="gramEnd"/>
+            <w:r>
+              <w:rPr>
+                <w:rFonts w:ascii="Arial" w:hAnsi="Arial" w:cs="Times New Roman"/>
+                <w:color w:val="000000"/>
+                <w:sz w:val="22"/>
+                <w:szCs w:val="22"/>
+              </w:rPr>
+              <w:t xml:space="preserve"> is difficult to measure progress within stages</w:t>
             </w:r>
           </w:p>
         </w:tc>
@@ -3024,6 +3418,7 @@
                 <w:szCs w:val="20"/>
               </w:rPr>
             </w:pPr>
+            <w:proofErr w:type="gramStart"/>
             <w:r>
               <w:rPr>
                 <w:rFonts w:ascii="Arial" w:hAnsi="Arial" w:cs="Times New Roman"/>
@@ -3031,7 +3426,17 @@
                 <w:sz w:val="22"/>
                 <w:szCs w:val="22"/>
               </w:rPr>
-              <w:t>easy to arrange tasks</w:t>
+              <w:t>easy</w:t>
+            </w:r>
+            <w:proofErr w:type="gramEnd"/>
+            <w:r>
+              <w:rPr>
+                <w:rFonts w:ascii="Arial" w:hAnsi="Arial" w:cs="Times New Roman"/>
+                <w:color w:val="000000"/>
+                <w:sz w:val="22"/>
+                <w:szCs w:val="22"/>
+              </w:rPr>
+              <w:t xml:space="preserve"> to arrange tasks</w:t>
             </w:r>
           </w:p>
         </w:tc>
@@ -3062,6 +3467,7 @@
                 <w:szCs w:val="20"/>
               </w:rPr>
             </w:pPr>
+            <w:proofErr w:type="gramStart"/>
             <w:r>
               <w:rPr>
                 <w:rFonts w:ascii="Arial" w:hAnsi="Arial" w:cs="Times New Roman"/>
@@ -3069,7 +3475,17 @@
                 <w:sz w:val="22"/>
                 <w:szCs w:val="22"/>
               </w:rPr>
-              <w:t>can’t accommodate changing requirements</w:t>
+              <w:t>can’t</w:t>
+            </w:r>
+            <w:proofErr w:type="gramEnd"/>
+            <w:r>
+              <w:rPr>
+                <w:rFonts w:ascii="Arial" w:hAnsi="Arial" w:cs="Times New Roman"/>
+                <w:color w:val="000000"/>
+                <w:sz w:val="22"/>
+                <w:szCs w:val="22"/>
+              </w:rPr>
+              <w:t xml:space="preserve"> accommodate changing requirements</w:t>
             </w:r>
           </w:p>
         </w:tc>
@@ -3102,6 +3518,7 @@
                 <w:szCs w:val="20"/>
               </w:rPr>
             </w:pPr>
+            <w:proofErr w:type="gramStart"/>
             <w:r>
               <w:rPr>
                 <w:rFonts w:ascii="Arial" w:hAnsi="Arial" w:cs="Times New Roman"/>
@@ -3109,7 +3526,17 @@
                 <w:sz w:val="22"/>
                 <w:szCs w:val="22"/>
               </w:rPr>
-              <w:t>process and results are well documented</w:t>
+              <w:t>process</w:t>
+            </w:r>
+            <w:proofErr w:type="gramEnd"/>
+            <w:r>
+              <w:rPr>
+                <w:rFonts w:ascii="Arial" w:hAnsi="Arial" w:cs="Times New Roman"/>
+                <w:color w:val="000000"/>
+                <w:sz w:val="22"/>
+                <w:szCs w:val="22"/>
+              </w:rPr>
+              <w:t xml:space="preserve"> and results are well documented</w:t>
             </w:r>
           </w:p>
         </w:tc>
@@ -3139,6 +3566,7 @@
                 <w:szCs w:val="20"/>
               </w:rPr>
             </w:pPr>
+            <w:proofErr w:type="gramStart"/>
             <w:r>
               <w:rPr>
                 <w:rFonts w:ascii="Arial" w:hAnsi="Arial" w:cs="Times New Roman"/>
@@ -3146,7 +3574,17 @@
                 <w:sz w:val="22"/>
                 <w:szCs w:val="22"/>
               </w:rPr>
-              <w:t>no working software is produced until late in the lift cycle</w:t>
+              <w:t>no</w:t>
+            </w:r>
+            <w:proofErr w:type="gramEnd"/>
+            <w:r>
+              <w:rPr>
+                <w:rFonts w:ascii="Arial" w:hAnsi="Arial" w:cs="Times New Roman"/>
+                <w:color w:val="000000"/>
+                <w:sz w:val="22"/>
+                <w:szCs w:val="22"/>
+              </w:rPr>
+              <w:t xml:space="preserve"> working software is produced until late in the lift cycle</w:t>
             </w:r>
           </w:p>
           <w:p>
@@ -3216,6 +3654,7 @@
                 <w:szCs w:val="20"/>
               </w:rPr>
             </w:pPr>
+            <w:proofErr w:type="gramStart"/>
             <w:r>
               <w:rPr>
                 <w:rFonts w:ascii="Arial" w:hAnsi="Arial" w:cs="Times New Roman"/>
@@ -3223,7 +3662,17 @@
                 <w:sz w:val="22"/>
                 <w:szCs w:val="22"/>
               </w:rPr>
-              <w:t>adjusting scope during the life cycle can end a project</w:t>
+              <w:t>adjusting</w:t>
+            </w:r>
+            <w:proofErr w:type="gramEnd"/>
+            <w:r>
+              <w:rPr>
+                <w:rFonts w:ascii="Arial" w:hAnsi="Arial" w:cs="Times New Roman"/>
+                <w:color w:val="000000"/>
+                <w:sz w:val="22"/>
+                <w:szCs w:val="22"/>
+              </w:rPr>
+              <w:t xml:space="preserve"> scope during the life cycle can end a project</w:t>
             </w:r>
           </w:p>
         </w:tc>
@@ -3283,6 +3732,7 @@
                 <w:szCs w:val="20"/>
               </w:rPr>
             </w:pPr>
+            <w:proofErr w:type="gramStart"/>
             <w:r>
               <w:rPr>
                 <w:rFonts w:ascii="Arial" w:hAnsi="Arial" w:cs="Times New Roman"/>
@@ -3290,7 +3740,17 @@
                 <w:sz w:val="22"/>
                 <w:szCs w:val="22"/>
               </w:rPr>
-              <w:t>integration is done as a big bang at the very end which doesn’t allow identifying any technological or business bottleneck or challenges early</w:t>
+              <w:t>integration</w:t>
+            </w:r>
+            <w:proofErr w:type="gramEnd"/>
+            <w:r>
+              <w:rPr>
+                <w:rFonts w:ascii="Arial" w:hAnsi="Arial" w:cs="Times New Roman"/>
+                <w:color w:val="000000"/>
+                <w:sz w:val="22"/>
+                <w:szCs w:val="22"/>
+              </w:rPr>
+              <w:t xml:space="preserve"> is done as a big bang at the very end which doesn’t allow identifying any technological or business bottleneck or challenges early</w:t>
             </w:r>
           </w:p>
         </w:tc>
@@ -3664,7 +4124,25 @@
           <w:sz w:val="22"/>
           <w:szCs w:val="22"/>
         </w:rPr>
-        <w:t>Engineering team takes these requirements and analyzes them, asking questions as needed. Product manager updates documents as questions are resolved.</w:t>
+        <w:t xml:space="preserve">Engineering team takes these requirements and analyzes them, asking questions as needed. Product manager updates </w:t>
+      </w:r>
+      <w:proofErr w:type="gramStart"/>
+      <w:r>
+        <w:rPr>
+          <w:rFonts w:ascii="Arial" w:hAnsi="Arial" w:cs="Arial"/>
+          <w:sz w:val="22"/>
+          <w:szCs w:val="22"/>
+        </w:rPr>
+        <w:t>documents</w:t>
+      </w:r>
+      <w:proofErr w:type="gramEnd"/>
+      <w:r>
+        <w:rPr>
+          <w:rFonts w:ascii="Arial" w:hAnsi="Arial" w:cs="Arial"/>
+          <w:sz w:val="22"/>
+          <w:szCs w:val="22"/>
+        </w:rPr>
+        <w:t xml:space="preserve"> as questions are resolved.</w:t>
       </w:r>
     </w:p>
     <w:p>
@@ -4027,14 +4505,25 @@
           <w:szCs w:val="22"/>
         </w:rPr>
       </w:pPr>
-      <w:r>
-        <w:rPr>
-          <w:rFonts w:ascii="Arial" w:hAnsi="Arial" w:cs="Times New Roman"/>
-          <w:color w:val="000000"/>
-          <w:sz w:val="22"/>
-          <w:szCs w:val="22"/>
-        </w:rPr>
-        <w:t>the staged development cycle enforces discipline</w:t>
+      <w:proofErr w:type="gramStart"/>
+      <w:r>
+        <w:rPr>
+          <w:rFonts w:ascii="Arial" w:hAnsi="Arial" w:cs="Times New Roman"/>
+          <w:color w:val="000000"/>
+          <w:sz w:val="22"/>
+          <w:szCs w:val="22"/>
+        </w:rPr>
+        <w:t>the</w:t>
+      </w:r>
+      <w:proofErr w:type="gramEnd"/>
+      <w:r>
+        <w:rPr>
+          <w:rFonts w:ascii="Arial" w:hAnsi="Arial" w:cs="Times New Roman"/>
+          <w:color w:val="000000"/>
+          <w:sz w:val="22"/>
+          <w:szCs w:val="22"/>
+        </w:rPr>
+        <w:t xml:space="preserve"> staged development cycle enforces discipline</w:t>
       </w:r>
     </w:p>
     <w:p>
@@ -4051,14 +4540,25 @@
           <w:szCs w:val="22"/>
         </w:rPr>
       </w:pPr>
-      <w:r>
-        <w:rPr>
-          <w:rFonts w:ascii="Arial" w:hAnsi="Arial" w:cs="Times New Roman"/>
-          <w:color w:val="000000"/>
-          <w:sz w:val="22"/>
-          <w:szCs w:val="22"/>
-        </w:rPr>
-        <w:t>every phase has a defined start and end point and progress can be conclusively identified by both vendor and client</w:t>
+      <w:proofErr w:type="gramStart"/>
+      <w:r>
+        <w:rPr>
+          <w:rFonts w:ascii="Arial" w:hAnsi="Arial" w:cs="Times New Roman"/>
+          <w:color w:val="000000"/>
+          <w:sz w:val="22"/>
+          <w:szCs w:val="22"/>
+        </w:rPr>
+        <w:t>every</w:t>
+      </w:r>
+      <w:proofErr w:type="gramEnd"/>
+      <w:r>
+        <w:rPr>
+          <w:rFonts w:ascii="Arial" w:hAnsi="Arial" w:cs="Times New Roman"/>
+          <w:color w:val="000000"/>
+          <w:sz w:val="22"/>
+          <w:szCs w:val="22"/>
+        </w:rPr>
+        <w:t xml:space="preserve"> phase has a defined start and end point and progress can be conclusively identified by both vendor and client</w:t>
       </w:r>
     </w:p>
     <w:p>
@@ -4075,14 +4575,25 @@
           <w:szCs w:val="22"/>
         </w:rPr>
       </w:pPr>
-      <w:r>
-        <w:rPr>
-          <w:rFonts w:ascii="Arial" w:hAnsi="Arial" w:cs="Times New Roman"/>
-          <w:color w:val="000000"/>
-          <w:sz w:val="22"/>
-          <w:szCs w:val="22"/>
-        </w:rPr>
-        <w:t>emphasis on requirements and design before writing a single line of code ensures minimal wastage of time and effort and reduces the risk of schedule slippage or of customer expectations not being met</w:t>
+      <w:proofErr w:type="gramStart"/>
+      <w:r>
+        <w:rPr>
+          <w:rFonts w:ascii="Arial" w:hAnsi="Arial" w:cs="Times New Roman"/>
+          <w:color w:val="000000"/>
+          <w:sz w:val="22"/>
+          <w:szCs w:val="22"/>
+        </w:rPr>
+        <w:t>emphasis</w:t>
+      </w:r>
+      <w:proofErr w:type="gramEnd"/>
+      <w:r>
+        <w:rPr>
+          <w:rFonts w:ascii="Arial" w:hAnsi="Arial" w:cs="Times New Roman"/>
+          <w:color w:val="000000"/>
+          <w:sz w:val="22"/>
+          <w:szCs w:val="22"/>
+        </w:rPr>
+        <w:t xml:space="preserve"> on requirements and design before writing a single line of code ensures minimal wastage of time and effort and reduces the risk of schedule slippage or of customer expectations not being met</w:t>
       </w:r>
     </w:p>
     <w:p>
@@ -4099,14 +4610,25 @@
           <w:szCs w:val="22"/>
         </w:rPr>
       </w:pPr>
-      <w:r>
-        <w:rPr>
-          <w:rFonts w:ascii="Arial" w:hAnsi="Arial" w:cs="Times New Roman"/>
-          <w:color w:val="000000"/>
-          <w:sz w:val="22"/>
-          <w:szCs w:val="22"/>
-        </w:rPr>
-        <w:t>getting the requirements and design out of the way first also improves quality</w:t>
+      <w:proofErr w:type="gramStart"/>
+      <w:r>
+        <w:rPr>
+          <w:rFonts w:ascii="Arial" w:hAnsi="Arial" w:cs="Times New Roman"/>
+          <w:color w:val="000000"/>
+          <w:sz w:val="22"/>
+          <w:szCs w:val="22"/>
+        </w:rPr>
+        <w:t>getting</w:t>
+      </w:r>
+      <w:proofErr w:type="gramEnd"/>
+      <w:r>
+        <w:rPr>
+          <w:rFonts w:ascii="Arial" w:hAnsi="Arial" w:cs="Times New Roman"/>
+          <w:color w:val="000000"/>
+          <w:sz w:val="22"/>
+          <w:szCs w:val="22"/>
+        </w:rPr>
+        <w:t xml:space="preserve"> the requirements and design out of the way first also improves quality</w:t>
       </w:r>
     </w:p>
     <w:p>
@@ -4123,14 +4645,25 @@
           <w:szCs w:val="22"/>
         </w:rPr>
       </w:pPr>
-      <w:r>
-        <w:rPr>
-          <w:rFonts w:ascii="Arial" w:hAnsi="Arial" w:cs="Times New Roman"/>
-          <w:color w:val="000000"/>
-          <w:sz w:val="22"/>
-          <w:szCs w:val="22"/>
-        </w:rPr>
-        <w:t>much easier to catch and correct possible flaws at the design stage than at the testing stage after all the components have been integrated and tracking down specific errors is more complex</w:t>
+      <w:proofErr w:type="gramStart"/>
+      <w:r>
+        <w:rPr>
+          <w:rFonts w:ascii="Arial" w:hAnsi="Arial" w:cs="Times New Roman"/>
+          <w:color w:val="000000"/>
+          <w:sz w:val="22"/>
+          <w:szCs w:val="22"/>
+        </w:rPr>
+        <w:t>much</w:t>
+      </w:r>
+      <w:proofErr w:type="gramEnd"/>
+      <w:r>
+        <w:rPr>
+          <w:rFonts w:ascii="Arial" w:hAnsi="Arial" w:cs="Times New Roman"/>
+          <w:color w:val="000000"/>
+          <w:sz w:val="22"/>
+          <w:szCs w:val="22"/>
+        </w:rPr>
+        <w:t xml:space="preserve"> easier to catch and correct possible flaws at the design stage than at the testing stage after all the components have been integrated and tracking down specific errors is more complex</w:t>
       </w:r>
     </w:p>
     <w:p>
@@ -4147,14 +4680,25 @@
           <w:szCs w:val="22"/>
         </w:rPr>
       </w:pPr>
-      <w:r>
-        <w:rPr>
-          <w:rFonts w:ascii="Arial" w:hAnsi="Arial" w:cs="Times New Roman"/>
-          <w:color w:val="000000"/>
-          <w:sz w:val="22"/>
-          <w:szCs w:val="22"/>
-        </w:rPr>
-        <w:t>can aid efficient knowledge transfer when team members are dispersed in different locations</w:t>
+      <w:proofErr w:type="gramStart"/>
+      <w:r>
+        <w:rPr>
+          <w:rFonts w:ascii="Arial" w:hAnsi="Arial" w:cs="Times New Roman"/>
+          <w:color w:val="000000"/>
+          <w:sz w:val="22"/>
+          <w:szCs w:val="22"/>
+        </w:rPr>
+        <w:t>can</w:t>
+      </w:r>
+      <w:proofErr w:type="gramEnd"/>
+      <w:r>
+        <w:rPr>
+          <w:rFonts w:ascii="Arial" w:hAnsi="Arial" w:cs="Times New Roman"/>
+          <w:color w:val="000000"/>
+          <w:sz w:val="22"/>
+          <w:szCs w:val="22"/>
+        </w:rPr>
+        <w:t xml:space="preserve"> aid efficient knowledge transfer when team members are dispersed in different locations</w:t>
       </w:r>
     </w:p>
     <w:p>
@@ -4171,14 +4715,25 @@
           <w:szCs w:val="22"/>
         </w:rPr>
       </w:pPr>
-      <w:r>
-        <w:rPr>
-          <w:rFonts w:ascii="Arial" w:hAnsi="Arial" w:cs="Times New Roman"/>
-          <w:color w:val="000000"/>
-          <w:sz w:val="22"/>
-          <w:szCs w:val="22"/>
-        </w:rPr>
-        <w:t>project management team spends a lot of time before the project begins to try to understand, document and plan everything that needs to be included</w:t>
+      <w:proofErr w:type="gramStart"/>
+      <w:r>
+        <w:rPr>
+          <w:rFonts w:ascii="Arial" w:hAnsi="Arial" w:cs="Times New Roman"/>
+          <w:color w:val="000000"/>
+          <w:sz w:val="22"/>
+          <w:szCs w:val="22"/>
+        </w:rPr>
+        <w:t>project</w:t>
+      </w:r>
+      <w:proofErr w:type="gramEnd"/>
+      <w:r>
+        <w:rPr>
+          <w:rFonts w:ascii="Arial" w:hAnsi="Arial" w:cs="Times New Roman"/>
+          <w:color w:val="000000"/>
+          <w:sz w:val="22"/>
+          <w:szCs w:val="22"/>
+        </w:rPr>
+        <w:t xml:space="preserve"> management team spends a lot of time before the project begins to try to understand, document and plan everything that needs to be included</w:t>
       </w:r>
     </w:p>
     <w:p>
@@ -4195,14 +4750,25 @@
           <w:szCs w:val="22"/>
         </w:rPr>
       </w:pPr>
-      <w:r>
-        <w:rPr>
-          <w:rFonts w:ascii="Arial" w:hAnsi="Arial" w:cs="Times New Roman"/>
-          <w:color w:val="000000"/>
-          <w:sz w:val="22"/>
-          <w:szCs w:val="22"/>
-        </w:rPr>
-        <w:t>client meetings, interviews, surveys and all types of information gathering goes into the front end so sketches or mocks up of workflow can be produced and approved by the customer</w:t>
+      <w:proofErr w:type="gramStart"/>
+      <w:r>
+        <w:rPr>
+          <w:rFonts w:ascii="Arial" w:hAnsi="Arial" w:cs="Times New Roman"/>
+          <w:color w:val="000000"/>
+          <w:sz w:val="22"/>
+          <w:szCs w:val="22"/>
+        </w:rPr>
+        <w:t>client</w:t>
+      </w:r>
+      <w:proofErr w:type="gramEnd"/>
+      <w:r>
+        <w:rPr>
+          <w:rFonts w:ascii="Arial" w:hAnsi="Arial" w:cs="Times New Roman"/>
+          <w:color w:val="000000"/>
+          <w:sz w:val="22"/>
+          <w:szCs w:val="22"/>
+        </w:rPr>
+        <w:t xml:space="preserve"> meetings, interviews, surveys and all types of information gathering goes into the front end so sketches or mocks up of workflow can be produced and approved by the customer</w:t>
       </w:r>
     </w:p>
     <w:p>
@@ -4349,8 +4915,19 @@
           <w:sz w:val="22"/>
           <w:szCs w:val="22"/>
         </w:rPr>
-        <w:t>Peter DeGrace</w:t>
-      </w:r>
+        <w:t xml:space="preserve">Peter </w:t>
+      </w:r>
+      <w:proofErr w:type="spellStart"/>
+      <w:r>
+        <w:rPr>
+          <w:rFonts w:ascii="Arial" w:hAnsi="Arial" w:cs="Times New Roman"/>
+          <w:color w:val="000000"/>
+          <w:sz w:val="22"/>
+          <w:szCs w:val="22"/>
+        </w:rPr>
+        <w:t>DeGrace</w:t>
+      </w:r>
+      <w:proofErr w:type="spellEnd"/>
     </w:p>
     <w:p>
       <w:pPr>
@@ -4423,14 +5000,25 @@
           <w:szCs w:val="22"/>
         </w:rPr>
       </w:pPr>
-      <w:r>
-        <w:rPr>
-          <w:rFonts w:ascii="Arial" w:hAnsi="Arial" w:cs="Times New Roman"/>
-          <w:color w:val="000000"/>
-          <w:sz w:val="22"/>
-          <w:szCs w:val="22"/>
-        </w:rPr>
-        <w:t>one can return to the previous step if desired</w:t>
+      <w:proofErr w:type="gramStart"/>
+      <w:r>
+        <w:rPr>
+          <w:rFonts w:ascii="Arial" w:hAnsi="Arial" w:cs="Times New Roman"/>
+          <w:color w:val="000000"/>
+          <w:sz w:val="22"/>
+          <w:szCs w:val="22"/>
+        </w:rPr>
+        <w:t>one</w:t>
+      </w:r>
+      <w:proofErr w:type="gramEnd"/>
+      <w:r>
+        <w:rPr>
+          <w:rFonts w:ascii="Arial" w:hAnsi="Arial" w:cs="Times New Roman"/>
+          <w:color w:val="000000"/>
+          <w:sz w:val="22"/>
+          <w:szCs w:val="22"/>
+        </w:rPr>
+        <w:t xml:space="preserve"> can return to the previous step if desired</w:t>
       </w:r>
     </w:p>
     <w:p>
@@ -4696,6 +5284,24 @@
           <w:t>http://www.waterfall-model.com</w:t>
         </w:r>
       </w:hyperlink>
+      <w:r>
+        <w:rPr>
+          <w:rFonts w:ascii="Arial" w:hAnsi="Arial" w:cs="Times New Roman"/>
+          <w:color w:val="1155CC"/>
+          <w:sz w:val="22"/>
+          <w:szCs w:val="22"/>
+        </w:rPr>
+        <w:t xml:space="preserve"> - </w:t>
+      </w:r>
+      <w:r>
+        <w:rPr>
+          <w:rFonts w:ascii="Arial" w:hAnsi="Arial" w:cs="Times New Roman"/>
+          <w:color w:val="FF0000"/>
+          <w:sz w:val="22"/>
+          <w:szCs w:val="22"/>
+        </w:rPr>
+        <w:t>Account Suspended</w:t>
+      </w:r>
     </w:p>
     <w:p>
       <w:pPr>
@@ -4859,9 +5465,55 @@
     </w:p>
     <w:p>
       <w:pPr>
+        <w:spacing w:before="100" w:beforeAutospacing="1" w:after="100" w:afterAutospacing="1"/>
+        <w:textAlignment w:val="baseline"/>
+        <w:rPr>
+          <w:rFonts w:ascii="Arial" w:eastAsia="Times New Roman" w:hAnsi="Arial" w:cs="Times New Roman"/>
+          <w:color w:val="000000"/>
+          <w:sz w:val="22"/>
+          <w:szCs w:val="22"/>
+        </w:rPr>
+      </w:pPr>
+    </w:p>
+    <w:p>
+      <w:pPr>
+        <w:spacing w:before="100" w:beforeAutospacing="1" w:after="100" w:afterAutospacing="1"/>
+        <w:textAlignment w:val="baseline"/>
+        <w:rPr>
+          <w:rFonts w:ascii="Arial" w:eastAsia="Times New Roman" w:hAnsi="Arial" w:cs="Times New Roman"/>
+          <w:color w:val="000000"/>
+          <w:sz w:val="22"/>
+          <w:szCs w:val="22"/>
+        </w:rPr>
+      </w:pPr>
+    </w:p>
+    <w:p>
+      <w:pPr>
+        <w:spacing w:before="100" w:beforeAutospacing="1" w:after="100" w:afterAutospacing="1"/>
+        <w:textAlignment w:val="baseline"/>
+        <w:rPr>
+          <w:rFonts w:ascii="Arial" w:eastAsia="Times New Roman" w:hAnsi="Arial" w:cs="Times New Roman"/>
+          <w:color w:val="000000"/>
+          <w:sz w:val="22"/>
+          <w:szCs w:val="22"/>
+        </w:rPr>
+      </w:pPr>
+      <w:r>
+        <w:rPr>
+          <w:rFonts w:ascii="Arial" w:eastAsia="Times New Roman" w:hAnsi="Arial" w:cs="Times New Roman"/>
+          <w:color w:val="000000"/>
+          <w:sz w:val="22"/>
+          <w:szCs w:val="22"/>
+        </w:rPr>
+        <w:t>MLA Format</w:t>
+      </w:r>
+    </w:p>
+    <w:p>
+      <w:pPr>
+        <w:pStyle w:val="ListParagraph"/>
         <w:numPr>
           <w:ilvl w:val="0"/>
-          <w:numId w:val="10"/>
+          <w:numId w:val="13"/>
         </w:numPr>
         <w:spacing w:before="100" w:beforeAutospacing="1" w:after="100" w:afterAutospacing="1"/>
         <w:textAlignment w:val="baseline"/>
@@ -4872,8 +5524,436 @@
           <w:szCs w:val="22"/>
         </w:rPr>
       </w:pPr>
+      <w:r>
+        <w:rPr>
+          <w:rFonts w:ascii="Times" w:hAnsi="Times" w:cs="Times"/>
+          <w:color w:val="262626"/>
+          <w:sz w:val="32"/>
+          <w:szCs w:val="32"/>
+        </w:rPr>
+        <w:t xml:space="preserve">"Waterfall Model." </w:t>
+      </w:r>
+      <w:r>
+        <w:rPr>
+          <w:rFonts w:ascii="Times" w:hAnsi="Times" w:cs="Times"/>
+          <w:i/>
+          <w:iCs/>
+          <w:color w:val="262626"/>
+          <w:sz w:val="32"/>
+          <w:szCs w:val="32"/>
+        </w:rPr>
+        <w:t>Wikipedia</w:t>
+      </w:r>
+      <w:r>
+        <w:rPr>
+          <w:rFonts w:ascii="Times" w:hAnsi="Times" w:cs="Times"/>
+          <w:color w:val="262626"/>
+          <w:sz w:val="32"/>
+          <w:szCs w:val="32"/>
+        </w:rPr>
+        <w:t>. Wikimedia Foundation. Web. 24 Sept. 2015. &lt;https://en.wikipedia.org/wiki/Waterfall_model&gt;.</w:t>
+      </w:r>
+    </w:p>
+    <w:p>
+      <w:pPr>
+        <w:pStyle w:val="ListParagraph"/>
+        <w:numPr>
+          <w:ilvl w:val="0"/>
+          <w:numId w:val="13"/>
+        </w:numPr>
+        <w:spacing w:before="100" w:beforeAutospacing="1" w:after="100" w:afterAutospacing="1"/>
+        <w:textAlignment w:val="baseline"/>
+        <w:rPr>
+          <w:rFonts w:ascii="Arial" w:eastAsia="Times New Roman" w:hAnsi="Arial" w:cs="Times New Roman"/>
+          <w:color w:val="000000"/>
+          <w:sz w:val="22"/>
+          <w:szCs w:val="22"/>
+        </w:rPr>
+      </w:pPr>
+      <w:r>
+        <w:rPr>
+          <w:rFonts w:ascii="Times" w:hAnsi="Times" w:cs="Times"/>
+          <w:color w:val="262626"/>
+          <w:sz w:val="32"/>
+          <w:szCs w:val="32"/>
+        </w:rPr>
+        <w:t xml:space="preserve">"SDLC - Waterfall Model." </w:t>
+      </w:r>
+      <w:r>
+        <w:rPr>
+          <w:rFonts w:ascii="Times" w:hAnsi="Times" w:cs="Times"/>
+          <w:i/>
+          <w:iCs/>
+          <w:color w:val="262626"/>
+          <w:sz w:val="32"/>
+          <w:szCs w:val="32"/>
+        </w:rPr>
+        <w:t>Www.tutorialspoint.com</w:t>
+      </w:r>
+      <w:r>
+        <w:rPr>
+          <w:rFonts w:ascii="Times" w:hAnsi="Times" w:cs="Times"/>
+          <w:color w:val="262626"/>
+          <w:sz w:val="32"/>
+          <w:szCs w:val="32"/>
+        </w:rPr>
+        <w:t>. Web. 24 Sept. 2015. &lt;http://www.tutorialspoint.com/sdlc/sdlc_waterfall_model.htm&gt;.</w:t>
+      </w:r>
+    </w:p>
+    <w:p>
+      <w:pPr>
+        <w:pStyle w:val="ListParagraph"/>
+        <w:numPr>
+          <w:ilvl w:val="0"/>
+          <w:numId w:val="13"/>
+        </w:numPr>
+        <w:spacing w:before="100" w:beforeAutospacing="1" w:after="100" w:afterAutospacing="1"/>
+        <w:textAlignment w:val="baseline"/>
+        <w:rPr>
+          <w:rFonts w:ascii="Arial" w:eastAsia="Times New Roman" w:hAnsi="Arial" w:cs="Times New Roman"/>
+          <w:color w:val="000000"/>
+          <w:sz w:val="22"/>
+          <w:szCs w:val="22"/>
+        </w:rPr>
+      </w:pPr>
+      <w:r>
+        <w:rPr>
+          <w:rFonts w:ascii="Times" w:hAnsi="Times" w:cs="Times"/>
+          <w:color w:val="262626"/>
+          <w:sz w:val="32"/>
+          <w:szCs w:val="32"/>
+        </w:rPr>
+        <w:t xml:space="preserve">"Reflections on the Waterfall Method of Software Development." </w:t>
+      </w:r>
+      <w:proofErr w:type="spellStart"/>
+      <w:r>
+        <w:rPr>
+          <w:rFonts w:ascii="Times" w:hAnsi="Times" w:cs="Times"/>
+          <w:i/>
+          <w:iCs/>
+          <w:color w:val="262626"/>
+          <w:sz w:val="32"/>
+          <w:szCs w:val="32"/>
+        </w:rPr>
+        <w:t>CabForward</w:t>
+      </w:r>
+      <w:proofErr w:type="spellEnd"/>
+      <w:r>
+        <w:rPr>
+          <w:rFonts w:ascii="Times" w:hAnsi="Times" w:cs="Times"/>
+          <w:color w:val="262626"/>
+          <w:sz w:val="32"/>
+          <w:szCs w:val="32"/>
+        </w:rPr>
+        <w:t>. 5 June 2014. Web. 24 Sept. 2015. &lt;http://cabforward.com/waterfallmethodofsoftwaredevelopment/&gt;.</w:t>
+      </w:r>
+    </w:p>
+    <w:p>
+      <w:pPr>
+        <w:pStyle w:val="ListParagraph"/>
+        <w:numPr>
+          <w:ilvl w:val="0"/>
+          <w:numId w:val="13"/>
+        </w:numPr>
+        <w:spacing w:before="100" w:beforeAutospacing="1" w:after="100" w:afterAutospacing="1"/>
+        <w:textAlignment w:val="baseline"/>
+        <w:rPr>
+          <w:rFonts w:ascii="Arial" w:eastAsia="Times New Roman" w:hAnsi="Arial" w:cs="Times New Roman"/>
+          <w:color w:val="000000"/>
+          <w:sz w:val="22"/>
+          <w:szCs w:val="22"/>
+        </w:rPr>
+      </w:pPr>
+      <w:proofErr w:type="spellStart"/>
+      <w:r>
+        <w:rPr>
+          <w:rFonts w:ascii="Times" w:hAnsi="Times" w:cs="Times"/>
+          <w:color w:val="262626"/>
+          <w:sz w:val="32"/>
+          <w:szCs w:val="32"/>
+        </w:rPr>
+        <w:t>Melonfire</w:t>
+      </w:r>
+      <w:proofErr w:type="spellEnd"/>
+      <w:r>
+        <w:rPr>
+          <w:rFonts w:ascii="Times" w:hAnsi="Times" w:cs="Times"/>
+          <w:color w:val="262626"/>
+          <w:sz w:val="32"/>
+          <w:szCs w:val="32"/>
+        </w:rPr>
+        <w:t xml:space="preserve">, Contributor. "Understanding the Pros and Cons of the Waterfall Model of Software Development." </w:t>
+      </w:r>
+      <w:proofErr w:type="spellStart"/>
+      <w:r>
+        <w:rPr>
+          <w:rFonts w:ascii="Times" w:hAnsi="Times" w:cs="Times"/>
+          <w:i/>
+          <w:iCs/>
+          <w:color w:val="262626"/>
+          <w:sz w:val="32"/>
+          <w:szCs w:val="32"/>
+        </w:rPr>
+        <w:t>TechRepublic</w:t>
+      </w:r>
+      <w:proofErr w:type="spellEnd"/>
+      <w:r>
+        <w:rPr>
+          <w:rFonts w:ascii="Times" w:hAnsi="Times" w:cs="Times"/>
+          <w:color w:val="262626"/>
+          <w:sz w:val="32"/>
+          <w:szCs w:val="32"/>
+        </w:rPr>
+        <w:t>. Web. 24 Sept. 2015. &lt;http://www.techrepublic.com/article/understanding-the-pros-and-cons-of-the-waterfall-model-of-software-development/&gt;.</w:t>
+      </w:r>
+    </w:p>
+    <w:p>
+      <w:pPr>
+        <w:pStyle w:val="ListParagraph"/>
+        <w:numPr>
+          <w:ilvl w:val="0"/>
+          <w:numId w:val="13"/>
+        </w:numPr>
+        <w:spacing w:before="100" w:beforeAutospacing="1" w:after="100" w:afterAutospacing="1"/>
+        <w:textAlignment w:val="baseline"/>
+        <w:rPr>
+          <w:rFonts w:ascii="Arial" w:eastAsia="Times New Roman" w:hAnsi="Arial" w:cs="Times New Roman"/>
+          <w:color w:val="000000"/>
+          <w:sz w:val="22"/>
+          <w:szCs w:val="22"/>
+        </w:rPr>
+      </w:pPr>
+      <w:r>
+        <w:rPr>
+          <w:rFonts w:ascii="Times" w:hAnsi="Times" w:cs="Times"/>
+          <w:color w:val="262626"/>
+          <w:sz w:val="32"/>
+          <w:szCs w:val="32"/>
+        </w:rPr>
+        <w:t xml:space="preserve">"Product Development: The Waterfall Methodology (model) in Software Development." </w:t>
+      </w:r>
+      <w:proofErr w:type="spellStart"/>
+      <w:r>
+        <w:rPr>
+          <w:rFonts w:ascii="Times" w:hAnsi="Times" w:cs="Times"/>
+          <w:i/>
+          <w:iCs/>
+          <w:color w:val="262626"/>
+          <w:sz w:val="32"/>
+          <w:szCs w:val="32"/>
+        </w:rPr>
+        <w:t>MaRS</w:t>
+      </w:r>
+      <w:proofErr w:type="spellEnd"/>
+      <w:r>
+        <w:rPr>
+          <w:rFonts w:ascii="Times" w:hAnsi="Times" w:cs="Times"/>
+          <w:color w:val="262626"/>
+          <w:sz w:val="32"/>
+          <w:szCs w:val="32"/>
+        </w:rPr>
+        <w:t>. 6 Dec. 2009. Web. 24 Sept. 2015. &lt;http://www.marsdd.com/mars-library/product-development-the-waterfall-methodology-model-in-software-development/&gt;.</w:t>
+      </w:r>
+    </w:p>
+    <w:p>
+      <w:pPr>
+        <w:pStyle w:val="ListParagraph"/>
+        <w:numPr>
+          <w:ilvl w:val="0"/>
+          <w:numId w:val="13"/>
+        </w:numPr>
+        <w:spacing w:before="100" w:beforeAutospacing="1" w:after="100" w:afterAutospacing="1"/>
+        <w:textAlignment w:val="baseline"/>
+        <w:rPr>
+          <w:rFonts w:ascii="Arial" w:eastAsia="Times New Roman" w:hAnsi="Arial" w:cs="Times New Roman"/>
+          <w:color w:val="000000"/>
+          <w:sz w:val="22"/>
+          <w:szCs w:val="22"/>
+        </w:rPr>
+      </w:pPr>
+      <w:proofErr w:type="spellStart"/>
+      <w:r>
+        <w:rPr>
+          <w:rFonts w:ascii="Times" w:hAnsi="Times" w:cs="Times"/>
+          <w:color w:val="262626"/>
+          <w:sz w:val="32"/>
+          <w:szCs w:val="32"/>
+        </w:rPr>
+        <w:t>Tikkanen</w:t>
+      </w:r>
+      <w:proofErr w:type="spellEnd"/>
+      <w:r>
+        <w:rPr>
+          <w:rFonts w:ascii="Times" w:hAnsi="Times" w:cs="Times"/>
+          <w:color w:val="262626"/>
+          <w:sz w:val="32"/>
+          <w:szCs w:val="32"/>
+        </w:rPr>
+        <w:t xml:space="preserve">, </w:t>
+      </w:r>
+      <w:proofErr w:type="spellStart"/>
+      <w:r>
+        <w:rPr>
+          <w:rFonts w:ascii="Times" w:hAnsi="Times" w:cs="Times"/>
+          <w:color w:val="262626"/>
+          <w:sz w:val="32"/>
+          <w:szCs w:val="32"/>
+        </w:rPr>
+        <w:t>Tarmo</w:t>
+      </w:r>
+      <w:proofErr w:type="spellEnd"/>
+      <w:r>
+        <w:rPr>
+          <w:rFonts w:ascii="Times" w:hAnsi="Times" w:cs="Times"/>
+          <w:color w:val="262626"/>
+          <w:sz w:val="32"/>
+          <w:szCs w:val="32"/>
+        </w:rPr>
+        <w:t xml:space="preserve">. "Don't Draw Diagrams of Wrong Practices – Or: Why People Still Believe in the Waterfall Model." </w:t>
+      </w:r>
+      <w:proofErr w:type="spellStart"/>
+      <w:r>
+        <w:rPr>
+          <w:rFonts w:ascii="Times" w:hAnsi="Times" w:cs="Times"/>
+          <w:i/>
+          <w:iCs/>
+          <w:color w:val="262626"/>
+          <w:sz w:val="32"/>
+          <w:szCs w:val="32"/>
+        </w:rPr>
+        <w:t>Tarmofi</w:t>
+      </w:r>
+      <w:proofErr w:type="spellEnd"/>
+      <w:r>
+        <w:rPr>
+          <w:rFonts w:ascii="Times" w:hAnsi="Times" w:cs="Times"/>
+          <w:color w:val="262626"/>
+          <w:sz w:val="32"/>
+          <w:szCs w:val="32"/>
+        </w:rPr>
+        <w:t>. 9 Sept. 2005. Web. 24 Sept. 2015. &lt;http://tarmo.fi/blog/2005/09/dont-draw-diagrams-of-wrong-practices-or-why-people-still-believe-in-the-waterfall-model/&gt;.</w:t>
+      </w:r>
+    </w:p>
+    <w:p>
+      <w:pPr>
+        <w:pStyle w:val="ListParagraph"/>
+        <w:numPr>
+          <w:ilvl w:val="0"/>
+          <w:numId w:val="13"/>
+        </w:numPr>
+        <w:spacing w:before="100" w:beforeAutospacing="1" w:after="100" w:afterAutospacing="1"/>
+        <w:textAlignment w:val="baseline"/>
+        <w:rPr>
+          <w:rFonts w:ascii="Arial" w:eastAsia="Times New Roman" w:hAnsi="Arial" w:cs="Times New Roman"/>
+          <w:color w:val="000000"/>
+          <w:sz w:val="22"/>
+          <w:szCs w:val="22"/>
+        </w:rPr>
+      </w:pPr>
       <w:bookmarkStart w:id="0" w:name="_GoBack"/>
-      <w:bookmarkEnd w:id="0"/>
+      <w:proofErr w:type="spellStart"/>
+      <w:r>
+        <w:rPr>
+          <w:rFonts w:ascii="Times" w:hAnsi="Times" w:cs="Times"/>
+          <w:color w:val="262626"/>
+          <w:sz w:val="32"/>
+          <w:szCs w:val="32"/>
+        </w:rPr>
+        <w:t>Melonfire</w:t>
+      </w:r>
+      <w:proofErr w:type="spellEnd"/>
+      <w:r>
+        <w:rPr>
+          <w:rFonts w:ascii="Times" w:hAnsi="Times" w:cs="Times"/>
+          <w:color w:val="262626"/>
+          <w:sz w:val="32"/>
+          <w:szCs w:val="32"/>
+        </w:rPr>
+        <w:t xml:space="preserve">, Contributor. "Understanding the Pros and Cons of the Waterfall Model of Software Development." </w:t>
+      </w:r>
+      <w:proofErr w:type="spellStart"/>
+      <w:r>
+        <w:rPr>
+          <w:rFonts w:ascii="Times" w:hAnsi="Times" w:cs="Times"/>
+          <w:i/>
+          <w:iCs/>
+          <w:color w:val="262626"/>
+          <w:sz w:val="32"/>
+          <w:szCs w:val="32"/>
+        </w:rPr>
+        <w:t>TechRepublic</w:t>
+      </w:r>
+      <w:proofErr w:type="spellEnd"/>
+      <w:r>
+        <w:rPr>
+          <w:rFonts w:ascii="Times" w:hAnsi="Times" w:cs="Times"/>
+          <w:color w:val="262626"/>
+          <w:sz w:val="32"/>
+          <w:szCs w:val="32"/>
+        </w:rPr>
+        <w:t>. 22 Sept. 2006. Web. 24 Sept. 2015. &lt;http://www.techrepublic.com/article/understanding-the-pros-and-cons-of-the-waterfall-model-of-software-development/&gt;.</w:t>
+      </w:r>
+    </w:p>
+    <w:bookmarkEnd w:id="0"/>
+    <w:p>
+      <w:pPr>
+        <w:spacing w:before="100" w:beforeAutospacing="1" w:after="100" w:afterAutospacing="1"/>
+        <w:textAlignment w:val="baseline"/>
+        <w:rPr>
+          <w:rFonts w:ascii="Arial" w:eastAsia="Times New Roman" w:hAnsi="Arial" w:cs="Times New Roman"/>
+          <w:color w:val="000000"/>
+          <w:sz w:val="22"/>
+          <w:szCs w:val="22"/>
+        </w:rPr>
+      </w:pPr>
+    </w:p>
+    <w:p>
+      <w:pPr>
+        <w:spacing w:before="100" w:beforeAutospacing="1" w:after="100" w:afterAutospacing="1"/>
+        <w:textAlignment w:val="baseline"/>
+        <w:rPr>
+          <w:rFonts w:ascii="Arial" w:eastAsia="Times New Roman" w:hAnsi="Arial" w:cs="Times New Roman"/>
+          <w:color w:val="000000"/>
+          <w:sz w:val="22"/>
+          <w:szCs w:val="22"/>
+        </w:rPr>
+      </w:pPr>
+    </w:p>
+    <w:p>
+      <w:pPr>
+        <w:spacing w:before="100" w:beforeAutospacing="1" w:after="100" w:afterAutospacing="1"/>
+        <w:textAlignment w:val="baseline"/>
+        <w:rPr>
+          <w:rFonts w:ascii="Arial" w:eastAsia="Times New Roman" w:hAnsi="Arial" w:cs="Times New Roman"/>
+          <w:color w:val="000000"/>
+          <w:sz w:val="22"/>
+          <w:szCs w:val="22"/>
+        </w:rPr>
+      </w:pPr>
+    </w:p>
+    <w:p>
+      <w:pPr>
+        <w:spacing w:before="100" w:beforeAutospacing="1" w:after="100" w:afterAutospacing="1"/>
+        <w:textAlignment w:val="baseline"/>
+        <w:rPr>
+          <w:rFonts w:ascii="Arial" w:eastAsia="Times New Roman" w:hAnsi="Arial" w:cs="Times New Roman"/>
+          <w:color w:val="000000"/>
+          <w:sz w:val="22"/>
+          <w:szCs w:val="22"/>
+        </w:rPr>
+      </w:pPr>
+    </w:p>
+    <w:p>
+      <w:pPr>
+        <w:spacing w:before="100" w:beforeAutospacing="1" w:after="100" w:afterAutospacing="1"/>
+        <w:textAlignment w:val="baseline"/>
+        <w:rPr>
+          <w:rFonts w:ascii="Arial" w:eastAsia="Times New Roman" w:hAnsi="Arial" w:cs="Times New Roman"/>
+          <w:color w:val="000000"/>
+          <w:sz w:val="22"/>
+          <w:szCs w:val="22"/>
+        </w:rPr>
+      </w:pPr>
     </w:p>
     <w:sectPr>
       <w:pgSz w:w="12240" w:h="15840"/>
@@ -6097,6 +7177,119 @@
     </w:lvl>
   </w:abstractNum>
   <w:abstractNum w:abstractNumId="9">
+    <w:nsid w:val="78940F59"/>
+    <w:multiLevelType w:val="hybridMultilevel"/>
+    <w:tmpl w:val="DE028538"/>
+    <w:lvl w:ilvl="0" w:tplc="04090001">
+      <w:start w:val="1"/>
+      <w:numFmt w:val="bullet"/>
+      <w:lvlText w:val=""/>
+      <w:lvlJc w:val="left"/>
+      <w:pPr>
+        <w:ind w:left="720" w:hanging="360"/>
+      </w:pPr>
+      <w:rPr>
+        <w:rFonts w:ascii="Symbol" w:hAnsi="Symbol" w:hint="default"/>
+      </w:rPr>
+    </w:lvl>
+    <w:lvl w:ilvl="1" w:tplc="04090003" w:tentative="1">
+      <w:start w:val="1"/>
+      <w:numFmt w:val="bullet"/>
+      <w:lvlText w:val="o"/>
+      <w:lvlJc w:val="left"/>
+      <w:pPr>
+        <w:ind w:left="1440" w:hanging="360"/>
+      </w:pPr>
+      <w:rPr>
+        <w:rFonts w:ascii="Courier New" w:hAnsi="Courier New" w:hint="default"/>
+      </w:rPr>
+    </w:lvl>
+    <w:lvl w:ilvl="2" w:tplc="04090005" w:tentative="1">
+      <w:start w:val="1"/>
+      <w:numFmt w:val="bullet"/>
+      <w:lvlText w:val=""/>
+      <w:lvlJc w:val="left"/>
+      <w:pPr>
+        <w:ind w:left="2160" w:hanging="360"/>
+      </w:pPr>
+      <w:rPr>
+        <w:rFonts w:ascii="Wingdings" w:hAnsi="Wingdings" w:hint="default"/>
+      </w:rPr>
+    </w:lvl>
+    <w:lvl w:ilvl="3" w:tplc="04090001" w:tentative="1">
+      <w:start w:val="1"/>
+      <w:numFmt w:val="bullet"/>
+      <w:lvlText w:val=""/>
+      <w:lvlJc w:val="left"/>
+      <w:pPr>
+        <w:ind w:left="2880" w:hanging="360"/>
+      </w:pPr>
+      <w:rPr>
+        <w:rFonts w:ascii="Symbol" w:hAnsi="Symbol" w:hint="default"/>
+      </w:rPr>
+    </w:lvl>
+    <w:lvl w:ilvl="4" w:tplc="04090003" w:tentative="1">
+      <w:start w:val="1"/>
+      <w:numFmt w:val="bullet"/>
+      <w:lvlText w:val="o"/>
+      <w:lvlJc w:val="left"/>
+      <w:pPr>
+        <w:ind w:left="3600" w:hanging="360"/>
+      </w:pPr>
+      <w:rPr>
+        <w:rFonts w:ascii="Courier New" w:hAnsi="Courier New" w:hint="default"/>
+      </w:rPr>
+    </w:lvl>
+    <w:lvl w:ilvl="5" w:tplc="04090005" w:tentative="1">
+      <w:start w:val="1"/>
+      <w:numFmt w:val="bullet"/>
+      <w:lvlText w:val=""/>
+      <w:lvlJc w:val="left"/>
+      <w:pPr>
+        <w:ind w:left="4320" w:hanging="360"/>
+      </w:pPr>
+      <w:rPr>
+        <w:rFonts w:ascii="Wingdings" w:hAnsi="Wingdings" w:hint="default"/>
+      </w:rPr>
+    </w:lvl>
+    <w:lvl w:ilvl="6" w:tplc="04090001" w:tentative="1">
+      <w:start w:val="1"/>
+      <w:numFmt w:val="bullet"/>
+      <w:lvlText w:val=""/>
+      <w:lvlJc w:val="left"/>
+      <w:pPr>
+        <w:ind w:left="5040" w:hanging="360"/>
+      </w:pPr>
+      <w:rPr>
+        <w:rFonts w:ascii="Symbol" w:hAnsi="Symbol" w:hint="default"/>
+      </w:rPr>
+    </w:lvl>
+    <w:lvl w:ilvl="7" w:tplc="04090003" w:tentative="1">
+      <w:start w:val="1"/>
+      <w:numFmt w:val="bullet"/>
+      <w:lvlText w:val="o"/>
+      <w:lvlJc w:val="left"/>
+      <w:pPr>
+        <w:ind w:left="5760" w:hanging="360"/>
+      </w:pPr>
+      <w:rPr>
+        <w:rFonts w:ascii="Courier New" w:hAnsi="Courier New" w:hint="default"/>
+      </w:rPr>
+    </w:lvl>
+    <w:lvl w:ilvl="8" w:tplc="04090005" w:tentative="1">
+      <w:start w:val="1"/>
+      <w:numFmt w:val="bullet"/>
+      <w:lvlText w:val=""/>
+      <w:lvlJc w:val="left"/>
+      <w:pPr>
+        <w:ind w:left="6480" w:hanging="360"/>
+      </w:pPr>
+      <w:rPr>
+        <w:rFonts w:ascii="Wingdings" w:hAnsi="Wingdings" w:hint="default"/>
+      </w:rPr>
+    </w:lvl>
+  </w:abstractNum>
+  <w:abstractNum w:abstractNumId="10">
     <w:nsid w:val="789C3E86"/>
     <w:multiLevelType w:val="multilevel"/>
     <w:tmpl w:val="B9AA27D8"/>
@@ -6275,7 +7468,7 @@
     <w:abstractNumId w:val="6"/>
   </w:num>
   <w:num w:numId="5">
-    <w:abstractNumId w:val="9"/>
+    <w:abstractNumId w:val="10"/>
   </w:num>
   <w:num w:numId="6">
     <w:abstractNumId w:val="1"/>
@@ -6314,6 +7507,9 @@
   </w:num>
   <w:num w:numId="12">
     <w:abstractNumId w:val="0"/>
+  </w:num>
+  <w:num w:numId="13">
+    <w:abstractNumId w:val="9"/>
   </w:num>
 </w:numbering>
 </file>

</xml_diff>

<commit_message>
Added a fun fact about the waterfall model
</commit_message>
<xml_diff>
--- a/Waterfall Method_Presentation Notes.docx
+++ b/Waterfall Method_Presentation Notes.docx
@@ -341,27 +341,7 @@
           <w:sz w:val="22"/>
           <w:szCs w:val="22"/>
         </w:rPr>
-        <w:t xml:space="preserve"> phase in the development process begins only if the previous phase </w:t>
-      </w:r>
-      <w:proofErr w:type="gramStart"/>
-      <w:r>
-        <w:rPr>
-          <w:rFonts w:ascii="Arial" w:hAnsi="Arial" w:cs="Times New Roman"/>
-          <w:color w:val="000000"/>
-          <w:sz w:val="22"/>
-          <w:szCs w:val="22"/>
-        </w:rPr>
-        <w:t>is</w:t>
-      </w:r>
-      <w:proofErr w:type="gramEnd"/>
-      <w:r>
-        <w:rPr>
-          <w:rFonts w:ascii="Arial" w:hAnsi="Arial" w:cs="Times New Roman"/>
-          <w:color w:val="000000"/>
-          <w:sz w:val="22"/>
-          <w:szCs w:val="22"/>
-        </w:rPr>
-        <w:t xml:space="preserve"> complete</w:t>
+        <w:t xml:space="preserve"> phase in the development process begins only if the previous phase is complete</w:t>
       </w:r>
     </w:p>
     <w:p>
@@ -5047,135 +5027,267 @@
     </w:p>
     <w:p>
       <w:pPr>
+        <w:pStyle w:val="NormalWeb"/>
+        <w:spacing w:before="0" w:beforeAutospacing="0" w:after="200" w:afterAutospacing="0"/>
+      </w:pPr>
+      <w:hyperlink r:id="rId7" w:history="1">
+        <w:r>
+          <w:rPr>
+            <w:rStyle w:val="Hyperlink"/>
+            <w:rFonts w:ascii="Calibri" w:hAnsi="Calibri"/>
+            <w:sz w:val="22"/>
+            <w:szCs w:val="22"/>
+          </w:rPr>
+          <w:t>http://www.thomasalspaugh.org/pub/fnd/img/softwareProcess-sashimi.png</w:t>
+        </w:r>
+      </w:hyperlink>
+    </w:p>
+    <w:p>
+      <w:pPr>
+        <w:pStyle w:val="NormalWeb"/>
+        <w:spacing w:before="0" w:beforeAutospacing="0" w:after="200" w:afterAutospacing="0"/>
+      </w:pPr>
+      <w:hyperlink r:id="rId8" w:history="1">
+        <w:r>
+          <w:rPr>
+            <w:rStyle w:val="Hyperlink"/>
+            <w:rFonts w:ascii="Calibri" w:hAnsi="Calibri"/>
+            <w:sz w:val="22"/>
+            <w:szCs w:val="22"/>
+          </w:rPr>
+          <w:t>http://www.thomasalspaugh.org/pub/fnd/img/softwareProcess-waterfallFeedback.png</w:t>
+        </w:r>
+      </w:hyperlink>
+    </w:p>
+    <w:p>
+      <w:pPr>
+        <w:pStyle w:val="NormalWeb"/>
+        <w:numPr>
+          <w:ilvl w:val="0"/>
+          <w:numId w:val="14"/>
+        </w:numPr>
+        <w:tabs>
+          <w:tab w:val="clear" w:pos="720"/>
+          <w:tab w:val="num" w:pos="2160"/>
+        </w:tabs>
+        <w:spacing w:before="0" w:beforeAutospacing="0" w:after="0" w:afterAutospacing="0"/>
+        <w:ind w:left="2160"/>
+        <w:textAlignment w:val="baseline"/>
+        <w:rPr>
+          <w:rFonts w:ascii="Arial" w:hAnsi="Arial"/>
+          <w:color w:val="000000"/>
+          <w:sz w:val="22"/>
+          <w:szCs w:val="22"/>
+        </w:rPr>
+      </w:pPr>
+      <w:r>
+        <w:rPr>
+          <w:rFonts w:ascii="Calibri" w:hAnsi="Calibri"/>
+          <w:color w:val="000000"/>
+          <w:sz w:val="22"/>
+          <w:szCs w:val="22"/>
+        </w:rPr>
+        <w:t xml:space="preserve">Originated by Peter </w:t>
+      </w:r>
+      <w:proofErr w:type="spellStart"/>
+      <w:r>
+        <w:rPr>
+          <w:rFonts w:ascii="Calibri" w:hAnsi="Calibri"/>
+          <w:color w:val="000000"/>
+          <w:sz w:val="22"/>
+          <w:szCs w:val="22"/>
+        </w:rPr>
+        <w:t>DeGrace</w:t>
+      </w:r>
+      <w:proofErr w:type="spellEnd"/>
+    </w:p>
+    <w:p>
+      <w:pPr>
+        <w:pStyle w:val="NormalWeb"/>
+        <w:numPr>
+          <w:ilvl w:val="0"/>
+          <w:numId w:val="14"/>
+        </w:numPr>
+        <w:tabs>
+          <w:tab w:val="clear" w:pos="720"/>
+          <w:tab w:val="num" w:pos="2160"/>
+        </w:tabs>
+        <w:spacing w:before="0" w:beforeAutospacing="0" w:after="0" w:afterAutospacing="0"/>
+        <w:ind w:left="2160"/>
+        <w:textAlignment w:val="baseline"/>
+        <w:rPr>
+          <w:rFonts w:ascii="Arial" w:hAnsi="Arial"/>
+          <w:color w:val="000000"/>
+          <w:sz w:val="22"/>
+          <w:szCs w:val="22"/>
+        </w:rPr>
+      </w:pPr>
+      <w:r>
+        <w:rPr>
+          <w:rFonts w:ascii="Calibri" w:hAnsi="Calibri"/>
+          <w:color w:val="000000"/>
+          <w:sz w:val="22"/>
+          <w:szCs w:val="22"/>
+        </w:rPr>
+        <w:t>Called Sashimi because it features overlapping phases, like the overlapping fish of Japanese sashimi</w:t>
+      </w:r>
+    </w:p>
+    <w:p>
+      <w:pPr>
+        <w:pStyle w:val="NormalWeb"/>
+        <w:numPr>
+          <w:ilvl w:val="0"/>
+          <w:numId w:val="14"/>
+        </w:numPr>
+        <w:tabs>
+          <w:tab w:val="clear" w:pos="720"/>
+          <w:tab w:val="num" w:pos="2160"/>
+        </w:tabs>
+        <w:spacing w:before="0" w:beforeAutospacing="0" w:after="0" w:afterAutospacing="0"/>
+        <w:ind w:left="2160"/>
+        <w:textAlignment w:val="baseline"/>
+        <w:rPr>
+          <w:rFonts w:ascii="Arial" w:hAnsi="Arial"/>
+          <w:color w:val="000000"/>
+          <w:sz w:val="22"/>
+          <w:szCs w:val="22"/>
+        </w:rPr>
+      </w:pPr>
+      <w:r>
+        <w:rPr>
+          <w:rFonts w:ascii="Calibri" w:hAnsi="Calibri"/>
+          <w:color w:val="000000"/>
+          <w:sz w:val="22"/>
+          <w:szCs w:val="22"/>
+        </w:rPr>
+        <w:t>Sometimes referred to as the “waterfall model with overlapping phases” or “the waterfall model with feedback”</w:t>
+      </w:r>
+    </w:p>
+    <w:p>
+      <w:pPr>
+        <w:pStyle w:val="NormalWeb"/>
+        <w:numPr>
+          <w:ilvl w:val="0"/>
+          <w:numId w:val="14"/>
+        </w:numPr>
+        <w:tabs>
+          <w:tab w:val="clear" w:pos="720"/>
+          <w:tab w:val="num" w:pos="2160"/>
+        </w:tabs>
+        <w:spacing w:before="0" w:beforeAutospacing="0" w:after="0" w:afterAutospacing="0"/>
+        <w:ind w:left="2160"/>
+        <w:textAlignment w:val="baseline"/>
+        <w:rPr>
+          <w:rFonts w:ascii="Arial" w:hAnsi="Arial"/>
+          <w:color w:val="000000"/>
+          <w:sz w:val="22"/>
+          <w:szCs w:val="22"/>
+        </w:rPr>
+      </w:pPr>
+      <w:r>
+        <w:rPr>
+          <w:rFonts w:ascii="Calibri" w:hAnsi="Calibri"/>
+          <w:color w:val="000000"/>
+          <w:sz w:val="22"/>
+          <w:szCs w:val="22"/>
+        </w:rPr>
+        <w:t>Since phases overlap, information of problem spots can be acted upon during phases of the waterfall model that would typically “precede” others in the pure waterfall model</w:t>
+      </w:r>
+    </w:p>
+    <w:p>
+      <w:pPr>
+        <w:pStyle w:val="NormalWeb"/>
+        <w:numPr>
+          <w:ilvl w:val="0"/>
+          <w:numId w:val="14"/>
+        </w:numPr>
+        <w:tabs>
+          <w:tab w:val="clear" w:pos="720"/>
+          <w:tab w:val="num" w:pos="2160"/>
+        </w:tabs>
+        <w:spacing w:before="0" w:beforeAutospacing="0" w:after="0" w:afterAutospacing="0"/>
+        <w:ind w:left="2160"/>
+        <w:textAlignment w:val="baseline"/>
+        <w:rPr>
+          <w:rFonts w:ascii="Arial" w:hAnsi="Arial"/>
+          <w:color w:val="000000"/>
+          <w:sz w:val="22"/>
+          <w:szCs w:val="22"/>
+        </w:rPr>
+      </w:pPr>
+      <w:r>
+        <w:rPr>
+          <w:rFonts w:ascii="Calibri" w:hAnsi="Calibri"/>
+          <w:color w:val="000000"/>
+          <w:sz w:val="22"/>
+          <w:szCs w:val="22"/>
+        </w:rPr>
+        <w:t>Ex: design and implementation phase overlap – implementation problems may be discovered during the “design and implementation” phases of the development process</w:t>
+      </w:r>
+    </w:p>
+    <w:p>
+      <w:pPr>
+        <w:pStyle w:val="NormalWeb"/>
         <w:numPr>
           <w:ilvl w:val="1"/>
-          <w:numId w:val="9"/>
-        </w:numPr>
-        <w:textAlignment w:val="baseline"/>
-        <w:rPr>
-          <w:rFonts w:ascii="Arial" w:hAnsi="Arial" w:cs="Times New Roman"/>
-          <w:color w:val="000000"/>
-          <w:sz w:val="22"/>
-          <w:szCs w:val="22"/>
-        </w:rPr>
-      </w:pPr>
-      <w:r>
-        <w:rPr>
-          <w:rFonts w:ascii="Arial" w:hAnsi="Arial" w:cs="Times New Roman"/>
-          <w:color w:val="000000"/>
-          <w:sz w:val="22"/>
-          <w:szCs w:val="22"/>
-        </w:rPr>
-        <w:t>Aorta Lifecycle Model</w:t>
-      </w:r>
-    </w:p>
-    <w:p>
-      <w:pPr>
-        <w:numPr>
-          <w:ilvl w:val="2"/>
-          <w:numId w:val="9"/>
-        </w:numPr>
-        <w:textAlignment w:val="baseline"/>
-        <w:rPr>
-          <w:rFonts w:ascii="Arial" w:hAnsi="Arial" w:cs="Times New Roman"/>
-          <w:color w:val="000000"/>
-          <w:sz w:val="22"/>
-          <w:szCs w:val="22"/>
-        </w:rPr>
-      </w:pPr>
-      <w:r>
-        <w:rPr>
-          <w:rFonts w:ascii="Arial" w:hAnsi="Arial" w:cs="Times New Roman"/>
-          <w:color w:val="000000"/>
-          <w:sz w:val="22"/>
-          <w:szCs w:val="22"/>
-        </w:rPr>
-        <w:t>Relies</w:t>
-      </w:r>
-      <w:r>
-        <w:rPr>
-          <w:rFonts w:ascii="Arial" w:hAnsi="Arial" w:cs="Times New Roman"/>
-          <w:color w:val="000000"/>
-          <w:sz w:val="22"/>
-          <w:szCs w:val="22"/>
-        </w:rPr>
-        <w:t xml:space="preserve"> a lot on the feedback which comes from other phases before progressing onto the next</w:t>
-      </w:r>
-    </w:p>
-    <w:p>
-      <w:pPr>
-        <w:numPr>
-          <w:ilvl w:val="1"/>
-          <w:numId w:val="9"/>
-        </w:numPr>
-        <w:textAlignment w:val="baseline"/>
-        <w:rPr>
-          <w:rFonts w:ascii="Arial" w:hAnsi="Arial" w:cs="Times New Roman"/>
-          <w:color w:val="000000"/>
-          <w:sz w:val="22"/>
-          <w:szCs w:val="22"/>
-        </w:rPr>
-      </w:pPr>
-      <w:r>
-        <w:rPr>
-          <w:rFonts w:ascii="Arial" w:hAnsi="Arial" w:cs="Times New Roman"/>
-          <w:color w:val="000000"/>
-          <w:sz w:val="22"/>
-          <w:szCs w:val="22"/>
-        </w:rPr>
-        <w:t>V Waterfall Model</w:t>
-      </w:r>
-    </w:p>
-    <w:p>
-      <w:pPr>
-        <w:numPr>
-          <w:ilvl w:val="2"/>
-          <w:numId w:val="9"/>
-        </w:numPr>
-        <w:textAlignment w:val="baseline"/>
-        <w:rPr>
-          <w:rFonts w:ascii="Arial" w:hAnsi="Arial" w:cs="Times New Roman"/>
-          <w:color w:val="000000"/>
-          <w:sz w:val="22"/>
-          <w:szCs w:val="22"/>
-        </w:rPr>
-      </w:pPr>
-      <w:r>
-        <w:rPr>
-          <w:rFonts w:ascii="Arial" w:hAnsi="Arial" w:cs="Times New Roman"/>
-          <w:color w:val="000000"/>
-          <w:sz w:val="22"/>
-          <w:szCs w:val="22"/>
-        </w:rPr>
-        <w:t>Relies</w:t>
-      </w:r>
-      <w:r>
-        <w:rPr>
-          <w:rFonts w:ascii="Arial" w:hAnsi="Arial" w:cs="Times New Roman"/>
-          <w:color w:val="000000"/>
-          <w:sz w:val="22"/>
-          <w:szCs w:val="22"/>
-        </w:rPr>
-        <w:t xml:space="preserve"> on a linear software devel</w:t>
-      </w:r>
-      <w:r>
-        <w:rPr>
-          <w:rFonts w:ascii="Arial" w:hAnsi="Arial" w:cs="Times New Roman"/>
-          <w:color w:val="000000"/>
-          <w:sz w:val="22"/>
-          <w:szCs w:val="22"/>
-        </w:rPr>
-        <w:t>opmental program which stresses</w:t>
-      </w:r>
-      <w:r>
-        <w:rPr>
-          <w:rFonts w:ascii="Arial" w:hAnsi="Arial" w:cs="Times New Roman"/>
-          <w:color w:val="000000"/>
-          <w:sz w:val="22"/>
-          <w:szCs w:val="22"/>
-        </w:rPr>
-        <w:t> on balanced development more than anything else</w:t>
-      </w:r>
+          <w:numId w:val="15"/>
+        </w:numPr>
+        <w:tabs>
+          <w:tab w:val="clear" w:pos="1440"/>
+          <w:tab w:val="num" w:pos="2880"/>
+        </w:tabs>
+        <w:spacing w:before="0" w:beforeAutospacing="0" w:after="0" w:afterAutospacing="0"/>
+        <w:ind w:left="2880"/>
+        <w:textAlignment w:val="baseline"/>
+        <w:rPr>
+          <w:rFonts w:ascii="Arial" w:hAnsi="Arial"/>
+          <w:color w:val="000000"/>
+          <w:sz w:val="22"/>
+          <w:szCs w:val="22"/>
+        </w:rPr>
+      </w:pPr>
+      <w:r>
+        <w:rPr>
+          <w:rFonts w:ascii="Calibri" w:hAnsi="Calibri"/>
+          <w:color w:val="000000"/>
+          <w:sz w:val="22"/>
+          <w:szCs w:val="22"/>
+        </w:rPr>
+        <w:t>Helps alleviate many of the problems associated with the Big Design Up Front philosophy of the waterfall model</w:t>
+      </w:r>
+    </w:p>
+    <w:p>
+      <w:pPr>
+        <w:pStyle w:val="NormalWeb"/>
+        <w:numPr>
+          <w:ilvl w:val="0"/>
+          <w:numId w:val="15"/>
+        </w:numPr>
+        <w:tabs>
+          <w:tab w:val="clear" w:pos="720"/>
+          <w:tab w:val="num" w:pos="2160"/>
+        </w:tabs>
+        <w:spacing w:before="0" w:beforeAutospacing="0" w:after="200" w:afterAutospacing="0"/>
+        <w:ind w:left="2160"/>
+        <w:textAlignment w:val="baseline"/>
+        <w:rPr>
+          <w:rFonts w:ascii="Arial" w:hAnsi="Arial"/>
+          <w:color w:val="000000"/>
+          <w:sz w:val="22"/>
+          <w:szCs w:val="22"/>
+        </w:rPr>
+      </w:pPr>
+      <w:hyperlink r:id="rId9" w:history="1">
+        <w:r>
+          <w:rPr>
+            <w:rStyle w:val="Hyperlink"/>
+            <w:rFonts w:ascii="Calibri" w:hAnsi="Calibri"/>
+            <w:sz w:val="22"/>
+            <w:szCs w:val="22"/>
+          </w:rPr>
+          <w:t>http://iamjeab9.blogspot.com/2007/12/sashimi-model.html</w:t>
+        </w:r>
+      </w:hyperlink>
     </w:p>
     <w:p>
       <w:pPr>
@@ -5188,6 +5300,2064 @@
     </w:p>
     <w:p>
       <w:pPr>
+        <w:pStyle w:val="NormalWeb"/>
+        <w:numPr>
+          <w:ilvl w:val="0"/>
+          <w:numId w:val="16"/>
+        </w:numPr>
+        <w:spacing w:before="0" w:beforeAutospacing="0" w:after="0" w:afterAutospacing="0"/>
+        <w:textAlignment w:val="baseline"/>
+        <w:rPr>
+          <w:rFonts w:ascii="Arial" w:hAnsi="Arial"/>
+          <w:color w:val="000000"/>
+          <w:sz w:val="22"/>
+          <w:szCs w:val="22"/>
+        </w:rPr>
+      </w:pPr>
+      <w:r>
+        <w:rPr>
+          <w:rFonts w:ascii="Calibri" w:hAnsi="Calibri"/>
+          <w:color w:val="000000"/>
+          <w:sz w:val="22"/>
+          <w:szCs w:val="22"/>
+        </w:rPr>
+        <w:t>Similar to the waterfall, except that the phases overlap to show that requirements can’t be completed until architecture is at least partially explored</w:t>
+      </w:r>
+    </w:p>
+    <w:p>
+      <w:pPr>
+        <w:pStyle w:val="NormalWeb"/>
+        <w:numPr>
+          <w:ilvl w:val="0"/>
+          <w:numId w:val="16"/>
+        </w:numPr>
+        <w:spacing w:before="0" w:beforeAutospacing="0" w:after="0" w:afterAutospacing="0"/>
+        <w:textAlignment w:val="baseline"/>
+        <w:rPr>
+          <w:rFonts w:ascii="Arial" w:hAnsi="Arial"/>
+          <w:color w:val="000000"/>
+          <w:sz w:val="22"/>
+          <w:szCs w:val="22"/>
+        </w:rPr>
+      </w:pPr>
+      <w:r>
+        <w:rPr>
+          <w:rFonts w:ascii="Calibri" w:hAnsi="Calibri"/>
+          <w:color w:val="000000"/>
+          <w:sz w:val="22"/>
+          <w:szCs w:val="22"/>
+        </w:rPr>
+        <w:t>Architecture can’t be completed until module design is at least partially explored and so on</w:t>
+      </w:r>
+    </w:p>
+    <w:p>
+      <w:pPr>
+        <w:pStyle w:val="NormalWeb"/>
+        <w:numPr>
+          <w:ilvl w:val="0"/>
+          <w:numId w:val="16"/>
+        </w:numPr>
+        <w:spacing w:before="0" w:beforeAutospacing="0" w:after="0" w:afterAutospacing="0"/>
+        <w:textAlignment w:val="baseline"/>
+        <w:rPr>
+          <w:rFonts w:ascii="Arial" w:hAnsi="Arial"/>
+          <w:color w:val="000000"/>
+          <w:sz w:val="22"/>
+          <w:szCs w:val="22"/>
+        </w:rPr>
+      </w:pPr>
+      <w:r>
+        <w:rPr>
+          <w:rFonts w:ascii="Calibri" w:hAnsi="Calibri"/>
+          <w:color w:val="000000"/>
+          <w:sz w:val="22"/>
+          <w:szCs w:val="22"/>
+        </w:rPr>
+        <w:t>Most appropriate for medium-sized projects for which the communication between phases can be handled in an improvised manner</w:t>
+      </w:r>
+    </w:p>
+    <w:p>
+      <w:pPr>
+        <w:pStyle w:val="NormalWeb"/>
+        <w:numPr>
+          <w:ilvl w:val="0"/>
+          <w:numId w:val="16"/>
+        </w:numPr>
+        <w:spacing w:before="0" w:beforeAutospacing="0" w:after="200" w:afterAutospacing="0"/>
+        <w:textAlignment w:val="baseline"/>
+        <w:rPr>
+          <w:rFonts w:ascii="Arial" w:hAnsi="Arial"/>
+          <w:color w:val="000000"/>
+          <w:sz w:val="22"/>
+          <w:szCs w:val="22"/>
+        </w:rPr>
+      </w:pPr>
+      <w:hyperlink r:id="rId10" w:history="1">
+        <w:r>
+          <w:rPr>
+            <w:rStyle w:val="Hyperlink"/>
+            <w:rFonts w:ascii="Calibri" w:hAnsi="Calibri"/>
+            <w:sz w:val="22"/>
+            <w:szCs w:val="22"/>
+          </w:rPr>
+          <w:t>http://www.thomasalspaugh.org/pub/fnd/softwareProcess.html</w:t>
+        </w:r>
+      </w:hyperlink>
+    </w:p>
+    <w:p>
+      <w:pPr>
+        <w:rPr>
+          <w:rFonts w:ascii="Times" w:eastAsia="Times New Roman" w:hAnsi="Times" w:cs="Times New Roman"/>
+          <w:sz w:val="20"/>
+          <w:szCs w:val="20"/>
+        </w:rPr>
+      </w:pPr>
+    </w:p>
+    <w:p>
+      <w:pPr>
+        <w:pStyle w:val="NormalWeb"/>
+        <w:numPr>
+          <w:ilvl w:val="0"/>
+          <w:numId w:val="17"/>
+        </w:numPr>
+        <w:tabs>
+          <w:tab w:val="clear" w:pos="720"/>
+          <w:tab w:val="num" w:pos="2160"/>
+        </w:tabs>
+        <w:spacing w:before="0" w:beforeAutospacing="0" w:after="0" w:afterAutospacing="0"/>
+        <w:ind w:left="2160"/>
+        <w:textAlignment w:val="baseline"/>
+        <w:rPr>
+          <w:rFonts w:ascii="Arial" w:hAnsi="Arial"/>
+          <w:color w:val="000000"/>
+          <w:sz w:val="22"/>
+          <w:szCs w:val="22"/>
+        </w:rPr>
+      </w:pPr>
+      <w:r>
+        <w:rPr>
+          <w:rFonts w:ascii="Calibri" w:hAnsi="Calibri"/>
+          <w:color w:val="000000"/>
+          <w:sz w:val="22"/>
+          <w:szCs w:val="22"/>
+        </w:rPr>
+        <w:t>Key feature is the possibility of overlapping development phases</w:t>
+      </w:r>
+    </w:p>
+    <w:p>
+      <w:pPr>
+        <w:pStyle w:val="NormalWeb"/>
+        <w:numPr>
+          <w:ilvl w:val="1"/>
+          <w:numId w:val="18"/>
+        </w:numPr>
+        <w:tabs>
+          <w:tab w:val="clear" w:pos="1440"/>
+          <w:tab w:val="num" w:pos="2880"/>
+        </w:tabs>
+        <w:spacing w:before="0" w:beforeAutospacing="0" w:after="0" w:afterAutospacing="0"/>
+        <w:ind w:left="2880"/>
+        <w:textAlignment w:val="baseline"/>
+        <w:rPr>
+          <w:rFonts w:ascii="Arial" w:hAnsi="Arial"/>
+          <w:color w:val="000000"/>
+          <w:sz w:val="22"/>
+          <w:szCs w:val="22"/>
+        </w:rPr>
+      </w:pPr>
+      <w:r>
+        <w:rPr>
+          <w:rFonts w:ascii="Calibri" w:hAnsi="Calibri"/>
+          <w:color w:val="000000"/>
+          <w:sz w:val="22"/>
+          <w:szCs w:val="22"/>
+        </w:rPr>
+        <w:t>Introducing feedback into the classical waterfall model</w:t>
+      </w:r>
+    </w:p>
+    <w:p>
+      <w:pPr>
+        <w:pStyle w:val="NormalWeb"/>
+        <w:numPr>
+          <w:ilvl w:val="0"/>
+          <w:numId w:val="18"/>
+        </w:numPr>
+        <w:tabs>
+          <w:tab w:val="clear" w:pos="720"/>
+          <w:tab w:val="num" w:pos="2160"/>
+        </w:tabs>
+        <w:spacing w:before="0" w:beforeAutospacing="0" w:after="0" w:afterAutospacing="0"/>
+        <w:ind w:left="2160"/>
+        <w:textAlignment w:val="baseline"/>
+        <w:rPr>
+          <w:rFonts w:ascii="Arial" w:hAnsi="Arial"/>
+          <w:color w:val="000000"/>
+          <w:sz w:val="22"/>
+          <w:szCs w:val="22"/>
+        </w:rPr>
+      </w:pPr>
+      <w:r>
+        <w:rPr>
+          <w:rFonts w:ascii="Calibri" w:hAnsi="Calibri"/>
+          <w:color w:val="000000"/>
+          <w:sz w:val="22"/>
+          <w:szCs w:val="22"/>
+        </w:rPr>
+        <w:t>Idea – identification of errors made on time, while the development phase is still in progress</w:t>
+      </w:r>
+    </w:p>
+    <w:p>
+      <w:pPr>
+        <w:pStyle w:val="NormalWeb"/>
+        <w:numPr>
+          <w:ilvl w:val="0"/>
+          <w:numId w:val="18"/>
+        </w:numPr>
+        <w:tabs>
+          <w:tab w:val="clear" w:pos="720"/>
+          <w:tab w:val="num" w:pos="2160"/>
+        </w:tabs>
+        <w:spacing w:before="0" w:beforeAutospacing="0" w:after="0" w:afterAutospacing="0"/>
+        <w:ind w:left="2160"/>
+        <w:textAlignment w:val="baseline"/>
+        <w:rPr>
+          <w:rFonts w:ascii="Arial" w:hAnsi="Arial"/>
+          <w:color w:val="000000"/>
+          <w:sz w:val="22"/>
+          <w:szCs w:val="22"/>
+        </w:rPr>
+      </w:pPr>
+      <w:r>
+        <w:rPr>
+          <w:rFonts w:ascii="Calibri" w:hAnsi="Calibri"/>
+          <w:color w:val="000000"/>
+          <w:sz w:val="22"/>
+          <w:szCs w:val="22"/>
+        </w:rPr>
+        <w:t>Ex: errors made in the design phase are identified during implementation, while design is still in progress</w:t>
+      </w:r>
+    </w:p>
+    <w:p>
+      <w:pPr>
+        <w:pStyle w:val="NormalWeb"/>
+        <w:numPr>
+          <w:ilvl w:val="0"/>
+          <w:numId w:val="18"/>
+        </w:numPr>
+        <w:tabs>
+          <w:tab w:val="clear" w:pos="720"/>
+          <w:tab w:val="num" w:pos="2160"/>
+        </w:tabs>
+        <w:spacing w:before="0" w:beforeAutospacing="0" w:after="0" w:afterAutospacing="0"/>
+        <w:ind w:left="2160"/>
+        <w:textAlignment w:val="baseline"/>
+        <w:rPr>
+          <w:rFonts w:ascii="Arial" w:hAnsi="Arial"/>
+          <w:color w:val="000000"/>
+          <w:sz w:val="22"/>
+          <w:szCs w:val="22"/>
+        </w:rPr>
+      </w:pPr>
+      <w:r>
+        <w:rPr>
+          <w:rFonts w:ascii="Calibri" w:hAnsi="Calibri"/>
+          <w:color w:val="000000"/>
+          <w:sz w:val="22"/>
+          <w:szCs w:val="22"/>
+        </w:rPr>
+        <w:t>Another important feature – different treatment of documentation</w:t>
+      </w:r>
+    </w:p>
+    <w:p>
+      <w:pPr>
+        <w:pStyle w:val="NormalWeb"/>
+        <w:numPr>
+          <w:ilvl w:val="1"/>
+          <w:numId w:val="18"/>
+        </w:numPr>
+        <w:tabs>
+          <w:tab w:val="clear" w:pos="1440"/>
+          <w:tab w:val="num" w:pos="2880"/>
+        </w:tabs>
+        <w:spacing w:before="0" w:beforeAutospacing="0" w:after="0" w:afterAutospacing="0"/>
+        <w:ind w:left="2880"/>
+        <w:textAlignment w:val="baseline"/>
+        <w:rPr>
+          <w:rFonts w:ascii="Arial" w:hAnsi="Arial"/>
+          <w:color w:val="000000"/>
+          <w:sz w:val="22"/>
+          <w:szCs w:val="22"/>
+        </w:rPr>
+      </w:pPr>
+      <w:r>
+        <w:rPr>
+          <w:rFonts w:ascii="Calibri" w:hAnsi="Calibri"/>
+          <w:color w:val="000000"/>
+          <w:sz w:val="22"/>
+          <w:szCs w:val="22"/>
+        </w:rPr>
+        <w:t>Documentation in the classical waterfall model is exchanged by teams in charge of completing individual phases</w:t>
+      </w:r>
+    </w:p>
+    <w:p>
+      <w:pPr>
+        <w:pStyle w:val="NormalWeb"/>
+        <w:numPr>
+          <w:ilvl w:val="1"/>
+          <w:numId w:val="18"/>
+        </w:numPr>
+        <w:tabs>
+          <w:tab w:val="clear" w:pos="1440"/>
+          <w:tab w:val="num" w:pos="2880"/>
+        </w:tabs>
+        <w:spacing w:before="0" w:beforeAutospacing="0" w:after="0" w:afterAutospacing="0"/>
+        <w:ind w:left="2880"/>
+        <w:textAlignment w:val="baseline"/>
+        <w:rPr>
+          <w:rFonts w:ascii="Arial" w:hAnsi="Arial"/>
+          <w:color w:val="000000"/>
+          <w:sz w:val="22"/>
+          <w:szCs w:val="22"/>
+        </w:rPr>
+      </w:pPr>
+      <w:r>
+        <w:rPr>
+          <w:rFonts w:ascii="Calibri" w:hAnsi="Calibri"/>
+          <w:color w:val="000000"/>
+          <w:sz w:val="22"/>
+          <w:szCs w:val="22"/>
+        </w:rPr>
+        <w:t>Sashimi model treats the documentation as unified document</w:t>
+      </w:r>
+    </w:p>
+    <w:p>
+      <w:pPr>
+        <w:pStyle w:val="NormalWeb"/>
+        <w:numPr>
+          <w:ilvl w:val="2"/>
+          <w:numId w:val="19"/>
+        </w:numPr>
+        <w:tabs>
+          <w:tab w:val="clear" w:pos="2160"/>
+          <w:tab w:val="num" w:pos="3600"/>
+        </w:tabs>
+        <w:spacing w:before="0" w:beforeAutospacing="0" w:after="0" w:afterAutospacing="0"/>
+        <w:ind w:left="3600"/>
+        <w:textAlignment w:val="baseline"/>
+        <w:rPr>
+          <w:rFonts w:ascii="Arial" w:hAnsi="Arial"/>
+          <w:color w:val="000000"/>
+          <w:sz w:val="22"/>
+          <w:szCs w:val="22"/>
+        </w:rPr>
+      </w:pPr>
+      <w:r>
+        <w:rPr>
+          <w:rFonts w:ascii="Calibri" w:hAnsi="Calibri"/>
+          <w:color w:val="000000"/>
+          <w:sz w:val="22"/>
+          <w:szCs w:val="22"/>
+        </w:rPr>
+        <w:t>This results in a significant reduction in the documentation volume</w:t>
+      </w:r>
+    </w:p>
+    <w:p>
+      <w:pPr>
+        <w:pStyle w:val="NormalWeb"/>
+        <w:numPr>
+          <w:ilvl w:val="0"/>
+          <w:numId w:val="19"/>
+        </w:numPr>
+        <w:tabs>
+          <w:tab w:val="clear" w:pos="720"/>
+          <w:tab w:val="num" w:pos="2160"/>
+        </w:tabs>
+        <w:spacing w:before="0" w:beforeAutospacing="0" w:after="200" w:afterAutospacing="0"/>
+        <w:ind w:left="2160"/>
+        <w:textAlignment w:val="baseline"/>
+        <w:rPr>
+          <w:rFonts w:ascii="Arial" w:hAnsi="Arial"/>
+          <w:color w:val="000000"/>
+          <w:sz w:val="22"/>
+          <w:szCs w:val="22"/>
+        </w:rPr>
+      </w:pPr>
+      <w:hyperlink r:id="rId11" w:history="1">
+        <w:r>
+          <w:rPr>
+            <w:rStyle w:val="Hyperlink"/>
+            <w:rFonts w:ascii="Calibri" w:hAnsi="Calibri"/>
+            <w:sz w:val="22"/>
+            <w:szCs w:val="22"/>
+          </w:rPr>
+          <w:t>http://www.iim.ftn.uns.ac.rs/casopis/volume1/ijiem_vol1_no4_4.pdf</w:t>
+        </w:r>
+      </w:hyperlink>
+    </w:p>
+    <w:p>
+      <w:pPr>
+        <w:numPr>
+          <w:ilvl w:val="1"/>
+          <w:numId w:val="9"/>
+        </w:numPr>
+        <w:textAlignment w:val="baseline"/>
+        <w:rPr>
+          <w:rFonts w:ascii="Arial" w:hAnsi="Arial" w:cs="Times New Roman"/>
+          <w:color w:val="000000"/>
+          <w:sz w:val="22"/>
+          <w:szCs w:val="22"/>
+        </w:rPr>
+      </w:pPr>
+      <w:r>
+        <w:rPr>
+          <w:rFonts w:ascii="Arial" w:hAnsi="Arial" w:cs="Times New Roman"/>
+          <w:color w:val="000000"/>
+          <w:sz w:val="22"/>
+          <w:szCs w:val="22"/>
+        </w:rPr>
+        <w:t>Aorta Lifecycle Model</w:t>
+      </w:r>
+    </w:p>
+    <w:p>
+      <w:pPr>
+        <w:numPr>
+          <w:ilvl w:val="2"/>
+          <w:numId w:val="9"/>
+        </w:numPr>
+        <w:textAlignment w:val="baseline"/>
+        <w:rPr>
+          <w:rFonts w:ascii="Arial" w:hAnsi="Arial" w:cs="Times New Roman"/>
+          <w:color w:val="000000"/>
+          <w:sz w:val="22"/>
+          <w:szCs w:val="22"/>
+        </w:rPr>
+      </w:pPr>
+      <w:r>
+        <w:rPr>
+          <w:rFonts w:ascii="Arial" w:hAnsi="Arial" w:cs="Times New Roman"/>
+          <w:color w:val="000000"/>
+          <w:sz w:val="22"/>
+          <w:szCs w:val="22"/>
+        </w:rPr>
+        <w:t>Relies</w:t>
+      </w:r>
+      <w:r>
+        <w:rPr>
+          <w:rFonts w:ascii="Arial" w:hAnsi="Arial" w:cs="Times New Roman"/>
+          <w:color w:val="000000"/>
+          <w:sz w:val="22"/>
+          <w:szCs w:val="22"/>
+        </w:rPr>
+        <w:t xml:space="preserve"> a lot on the feedback which comes from other phases before progressing onto the next</w:t>
+      </w:r>
+    </w:p>
+    <w:p>
+      <w:pPr>
+        <w:pStyle w:val="NormalWeb"/>
+        <w:spacing w:before="0" w:beforeAutospacing="0" w:after="200" w:afterAutospacing="0"/>
+      </w:pPr>
+      <w:r>
+        <w:rPr>
+          <w:rFonts w:ascii="Calibri" w:hAnsi="Calibri"/>
+          <w:color w:val="000000"/>
+          <w:sz w:val="22"/>
+          <w:szCs w:val="22"/>
+        </w:rPr>
+        <w:t>https://complextester.files.wordpress.com/2012/08/aorta1.png</w:t>
+      </w:r>
+    </w:p>
+    <w:p>
+      <w:pPr>
+        <w:pStyle w:val="NormalWeb"/>
+        <w:numPr>
+          <w:ilvl w:val="0"/>
+          <w:numId w:val="20"/>
+        </w:numPr>
+        <w:tabs>
+          <w:tab w:val="clear" w:pos="720"/>
+          <w:tab w:val="num" w:pos="2160"/>
+        </w:tabs>
+        <w:spacing w:before="0" w:beforeAutospacing="0" w:after="0" w:afterAutospacing="0"/>
+        <w:ind w:left="2160"/>
+        <w:textAlignment w:val="baseline"/>
+        <w:rPr>
+          <w:rFonts w:ascii="Arial" w:hAnsi="Arial"/>
+          <w:color w:val="000000"/>
+          <w:sz w:val="22"/>
+          <w:szCs w:val="22"/>
+        </w:rPr>
+      </w:pPr>
+      <w:r>
+        <w:rPr>
+          <w:rFonts w:ascii="Calibri" w:hAnsi="Calibri"/>
+          <w:color w:val="000000"/>
+          <w:sz w:val="22"/>
+          <w:szCs w:val="22"/>
+        </w:rPr>
+        <w:t>Development method according to the waterfall method, but after each cycle gets back to the customer location</w:t>
+      </w:r>
+    </w:p>
+    <w:p>
+      <w:pPr>
+        <w:pStyle w:val="NormalWeb"/>
+        <w:numPr>
+          <w:ilvl w:val="0"/>
+          <w:numId w:val="20"/>
+        </w:numPr>
+        <w:tabs>
+          <w:tab w:val="clear" w:pos="720"/>
+          <w:tab w:val="num" w:pos="2160"/>
+        </w:tabs>
+        <w:spacing w:before="0" w:beforeAutospacing="0" w:after="0" w:afterAutospacing="0"/>
+        <w:ind w:left="2160"/>
+        <w:textAlignment w:val="baseline"/>
+        <w:rPr>
+          <w:rFonts w:ascii="Arial" w:hAnsi="Arial"/>
+          <w:color w:val="000000"/>
+          <w:sz w:val="22"/>
+          <w:szCs w:val="22"/>
+        </w:rPr>
+      </w:pPr>
+      <w:r>
+        <w:rPr>
+          <w:rFonts w:ascii="Calibri" w:hAnsi="Calibri"/>
+          <w:color w:val="000000"/>
+          <w:sz w:val="22"/>
+          <w:szCs w:val="22"/>
+        </w:rPr>
+        <w:t>Includes 9 steps</w:t>
+      </w:r>
+    </w:p>
+    <w:p>
+      <w:pPr>
+        <w:pStyle w:val="NormalWeb"/>
+        <w:numPr>
+          <w:ilvl w:val="1"/>
+          <w:numId w:val="21"/>
+        </w:numPr>
+        <w:tabs>
+          <w:tab w:val="clear" w:pos="1440"/>
+          <w:tab w:val="num" w:pos="2880"/>
+        </w:tabs>
+        <w:spacing w:before="0" w:beforeAutospacing="0" w:after="0" w:afterAutospacing="0"/>
+        <w:ind w:left="2880"/>
+        <w:textAlignment w:val="baseline"/>
+        <w:rPr>
+          <w:rFonts w:ascii="Arial" w:hAnsi="Arial"/>
+          <w:color w:val="000000"/>
+          <w:sz w:val="22"/>
+          <w:szCs w:val="22"/>
+        </w:rPr>
+      </w:pPr>
+      <w:r>
+        <w:rPr>
+          <w:rFonts w:ascii="Calibri" w:hAnsi="Calibri"/>
+          <w:color w:val="000000"/>
+          <w:sz w:val="22"/>
+          <w:szCs w:val="22"/>
+        </w:rPr>
+        <w:t>Orientation phase</w:t>
+      </w:r>
+    </w:p>
+    <w:p>
+      <w:pPr>
+        <w:pStyle w:val="NormalWeb"/>
+        <w:numPr>
+          <w:ilvl w:val="2"/>
+          <w:numId w:val="22"/>
+        </w:numPr>
+        <w:tabs>
+          <w:tab w:val="clear" w:pos="2160"/>
+          <w:tab w:val="num" w:pos="3600"/>
+        </w:tabs>
+        <w:spacing w:before="0" w:beforeAutospacing="0" w:after="0" w:afterAutospacing="0"/>
+        <w:ind w:left="3600"/>
+        <w:textAlignment w:val="baseline"/>
+        <w:rPr>
+          <w:rFonts w:ascii="Arial" w:hAnsi="Arial"/>
+          <w:color w:val="000000"/>
+          <w:sz w:val="22"/>
+          <w:szCs w:val="22"/>
+        </w:rPr>
+      </w:pPr>
+      <w:r>
+        <w:rPr>
+          <w:rFonts w:ascii="Calibri" w:hAnsi="Calibri"/>
+          <w:color w:val="000000"/>
+          <w:sz w:val="22"/>
+          <w:szCs w:val="22"/>
+        </w:rPr>
+        <w:t>Globally mapped to the wishes of the user of application is</w:t>
+      </w:r>
+    </w:p>
+    <w:p>
+      <w:pPr>
+        <w:pStyle w:val="NormalWeb"/>
+        <w:numPr>
+          <w:ilvl w:val="1"/>
+          <w:numId w:val="22"/>
+        </w:numPr>
+        <w:tabs>
+          <w:tab w:val="clear" w:pos="1440"/>
+          <w:tab w:val="num" w:pos="2880"/>
+        </w:tabs>
+        <w:spacing w:before="0" w:beforeAutospacing="0" w:after="0" w:afterAutospacing="0"/>
+        <w:ind w:left="2880"/>
+        <w:textAlignment w:val="baseline"/>
+        <w:rPr>
+          <w:rFonts w:ascii="Arial" w:hAnsi="Arial"/>
+          <w:color w:val="000000"/>
+          <w:sz w:val="22"/>
+          <w:szCs w:val="22"/>
+        </w:rPr>
+      </w:pPr>
+      <w:r>
+        <w:rPr>
+          <w:rFonts w:ascii="Calibri" w:hAnsi="Calibri"/>
+          <w:color w:val="000000"/>
+          <w:sz w:val="22"/>
+          <w:szCs w:val="22"/>
+        </w:rPr>
+        <w:t>Planning</w:t>
+      </w:r>
+    </w:p>
+    <w:p>
+      <w:pPr>
+        <w:pStyle w:val="NormalWeb"/>
+        <w:numPr>
+          <w:ilvl w:val="2"/>
+          <w:numId w:val="22"/>
+        </w:numPr>
+        <w:tabs>
+          <w:tab w:val="clear" w:pos="2160"/>
+          <w:tab w:val="num" w:pos="3600"/>
+        </w:tabs>
+        <w:spacing w:before="0" w:beforeAutospacing="0" w:after="0" w:afterAutospacing="0"/>
+        <w:ind w:left="3600"/>
+        <w:textAlignment w:val="baseline"/>
+        <w:rPr>
+          <w:rFonts w:ascii="Arial" w:hAnsi="Arial"/>
+          <w:color w:val="000000"/>
+          <w:sz w:val="22"/>
+          <w:szCs w:val="22"/>
+        </w:rPr>
+      </w:pPr>
+      <w:r>
+        <w:rPr>
+          <w:rFonts w:ascii="Calibri" w:hAnsi="Calibri"/>
+          <w:color w:val="000000"/>
+          <w:sz w:val="22"/>
+          <w:szCs w:val="22"/>
+        </w:rPr>
+        <w:t>Project plan is drawn up for the rest of the project</w:t>
+      </w:r>
+    </w:p>
+    <w:p>
+      <w:pPr>
+        <w:pStyle w:val="NormalWeb"/>
+        <w:numPr>
+          <w:ilvl w:val="1"/>
+          <w:numId w:val="22"/>
+        </w:numPr>
+        <w:tabs>
+          <w:tab w:val="clear" w:pos="1440"/>
+          <w:tab w:val="num" w:pos="2880"/>
+        </w:tabs>
+        <w:spacing w:before="0" w:beforeAutospacing="0" w:after="0" w:afterAutospacing="0"/>
+        <w:ind w:left="2880"/>
+        <w:textAlignment w:val="baseline"/>
+        <w:rPr>
+          <w:rFonts w:ascii="Arial" w:hAnsi="Arial"/>
+          <w:color w:val="000000"/>
+          <w:sz w:val="22"/>
+          <w:szCs w:val="22"/>
+        </w:rPr>
+      </w:pPr>
+      <w:r>
+        <w:rPr>
+          <w:rFonts w:ascii="Calibri" w:hAnsi="Calibri"/>
+          <w:color w:val="000000"/>
+          <w:sz w:val="22"/>
+          <w:szCs w:val="22"/>
+        </w:rPr>
+        <w:t>Concrete work comprising of 5 essential phases</w:t>
+      </w:r>
+    </w:p>
+    <w:p>
+      <w:pPr>
+        <w:pStyle w:val="NormalWeb"/>
+        <w:numPr>
+          <w:ilvl w:val="2"/>
+          <w:numId w:val="22"/>
+        </w:numPr>
+        <w:tabs>
+          <w:tab w:val="clear" w:pos="2160"/>
+          <w:tab w:val="num" w:pos="3600"/>
+        </w:tabs>
+        <w:spacing w:before="0" w:beforeAutospacing="0" w:after="0" w:afterAutospacing="0"/>
+        <w:ind w:left="3600"/>
+        <w:textAlignment w:val="baseline"/>
+        <w:rPr>
+          <w:rFonts w:ascii="Arial" w:hAnsi="Arial"/>
+          <w:color w:val="000000"/>
+          <w:sz w:val="22"/>
+          <w:szCs w:val="22"/>
+        </w:rPr>
+      </w:pPr>
+      <w:proofErr w:type="spellStart"/>
+      <w:r>
+        <w:rPr>
+          <w:rFonts w:ascii="Calibri" w:hAnsi="Calibri"/>
+          <w:color w:val="000000"/>
+          <w:sz w:val="22"/>
+          <w:szCs w:val="22"/>
+        </w:rPr>
+        <w:t>Analyse</w:t>
+      </w:r>
+      <w:proofErr w:type="spellEnd"/>
+    </w:p>
+    <w:p>
+      <w:pPr>
+        <w:pStyle w:val="NormalWeb"/>
+        <w:numPr>
+          <w:ilvl w:val="2"/>
+          <w:numId w:val="22"/>
+        </w:numPr>
+        <w:tabs>
+          <w:tab w:val="clear" w:pos="2160"/>
+          <w:tab w:val="num" w:pos="3600"/>
+        </w:tabs>
+        <w:spacing w:before="0" w:beforeAutospacing="0" w:after="0" w:afterAutospacing="0"/>
+        <w:ind w:left="3600"/>
+        <w:textAlignment w:val="baseline"/>
+        <w:rPr>
+          <w:rFonts w:ascii="Arial" w:hAnsi="Arial"/>
+          <w:color w:val="000000"/>
+          <w:sz w:val="22"/>
+          <w:szCs w:val="22"/>
+        </w:rPr>
+      </w:pPr>
+      <w:r>
+        <w:rPr>
+          <w:rFonts w:ascii="Calibri" w:hAnsi="Calibri"/>
+          <w:color w:val="000000"/>
+          <w:sz w:val="22"/>
+          <w:szCs w:val="22"/>
+        </w:rPr>
+        <w:t>Design</w:t>
+      </w:r>
+    </w:p>
+    <w:p>
+      <w:pPr>
+        <w:pStyle w:val="NormalWeb"/>
+        <w:numPr>
+          <w:ilvl w:val="2"/>
+          <w:numId w:val="22"/>
+        </w:numPr>
+        <w:tabs>
+          <w:tab w:val="clear" w:pos="2160"/>
+          <w:tab w:val="num" w:pos="3600"/>
+        </w:tabs>
+        <w:spacing w:before="0" w:beforeAutospacing="0" w:after="0" w:afterAutospacing="0"/>
+        <w:ind w:left="3600"/>
+        <w:textAlignment w:val="baseline"/>
+        <w:rPr>
+          <w:rFonts w:ascii="Arial" w:hAnsi="Arial"/>
+          <w:color w:val="000000"/>
+          <w:sz w:val="22"/>
+          <w:szCs w:val="22"/>
+        </w:rPr>
+      </w:pPr>
+      <w:proofErr w:type="spellStart"/>
+      <w:r>
+        <w:rPr>
+          <w:rFonts w:ascii="Calibri" w:hAnsi="Calibri"/>
+          <w:color w:val="000000"/>
+          <w:sz w:val="22"/>
+          <w:szCs w:val="22"/>
+        </w:rPr>
+        <w:t>Realisation</w:t>
+      </w:r>
+      <w:proofErr w:type="spellEnd"/>
+    </w:p>
+    <w:p>
+      <w:pPr>
+        <w:pStyle w:val="NormalWeb"/>
+        <w:numPr>
+          <w:ilvl w:val="2"/>
+          <w:numId w:val="22"/>
+        </w:numPr>
+        <w:tabs>
+          <w:tab w:val="clear" w:pos="2160"/>
+          <w:tab w:val="num" w:pos="3600"/>
+        </w:tabs>
+        <w:spacing w:before="0" w:beforeAutospacing="0" w:after="0" w:afterAutospacing="0"/>
+        <w:ind w:left="3600"/>
+        <w:textAlignment w:val="baseline"/>
+        <w:rPr>
+          <w:rFonts w:ascii="Arial" w:hAnsi="Arial"/>
+          <w:color w:val="000000"/>
+          <w:sz w:val="22"/>
+          <w:szCs w:val="22"/>
+        </w:rPr>
+      </w:pPr>
+      <w:r>
+        <w:rPr>
+          <w:rFonts w:ascii="Calibri" w:hAnsi="Calibri"/>
+          <w:color w:val="000000"/>
+          <w:sz w:val="22"/>
+          <w:szCs w:val="22"/>
+        </w:rPr>
+        <w:t>Test</w:t>
+      </w:r>
+    </w:p>
+    <w:p>
+      <w:pPr>
+        <w:pStyle w:val="NormalWeb"/>
+        <w:numPr>
+          <w:ilvl w:val="2"/>
+          <w:numId w:val="22"/>
+        </w:numPr>
+        <w:tabs>
+          <w:tab w:val="clear" w:pos="2160"/>
+          <w:tab w:val="num" w:pos="3600"/>
+        </w:tabs>
+        <w:spacing w:before="0" w:beforeAutospacing="0" w:after="0" w:afterAutospacing="0"/>
+        <w:ind w:left="3600"/>
+        <w:textAlignment w:val="baseline"/>
+        <w:rPr>
+          <w:rFonts w:ascii="Arial" w:hAnsi="Arial"/>
+          <w:color w:val="000000"/>
+          <w:sz w:val="22"/>
+          <w:szCs w:val="22"/>
+        </w:rPr>
+      </w:pPr>
+      <w:r>
+        <w:rPr>
+          <w:rFonts w:ascii="Calibri" w:hAnsi="Calibri"/>
+          <w:color w:val="000000"/>
+          <w:sz w:val="22"/>
+          <w:szCs w:val="22"/>
+        </w:rPr>
+        <w:t>Acceptation</w:t>
+      </w:r>
+    </w:p>
+    <w:p>
+      <w:pPr>
+        <w:pStyle w:val="NormalWeb"/>
+        <w:numPr>
+          <w:ilvl w:val="2"/>
+          <w:numId w:val="22"/>
+        </w:numPr>
+        <w:tabs>
+          <w:tab w:val="clear" w:pos="2160"/>
+          <w:tab w:val="num" w:pos="3600"/>
+        </w:tabs>
+        <w:spacing w:before="0" w:beforeAutospacing="0" w:after="0" w:afterAutospacing="0"/>
+        <w:ind w:left="3600"/>
+        <w:textAlignment w:val="baseline"/>
+        <w:rPr>
+          <w:rFonts w:ascii="Arial" w:hAnsi="Arial"/>
+          <w:color w:val="000000"/>
+          <w:sz w:val="22"/>
+          <w:szCs w:val="22"/>
+        </w:rPr>
+      </w:pPr>
+      <w:r>
+        <w:rPr>
+          <w:rFonts w:ascii="Calibri" w:hAnsi="Calibri"/>
+          <w:color w:val="000000"/>
+          <w:sz w:val="22"/>
+          <w:szCs w:val="22"/>
+        </w:rPr>
+        <w:t>Note: Aorta</w:t>
+      </w:r>
+    </w:p>
+    <w:p>
+      <w:pPr>
+        <w:pStyle w:val="NormalWeb"/>
+        <w:numPr>
+          <w:ilvl w:val="1"/>
+          <w:numId w:val="22"/>
+        </w:numPr>
+        <w:tabs>
+          <w:tab w:val="clear" w:pos="1440"/>
+          <w:tab w:val="num" w:pos="2880"/>
+        </w:tabs>
+        <w:spacing w:before="0" w:beforeAutospacing="0" w:after="0" w:afterAutospacing="0"/>
+        <w:ind w:left="2880"/>
+        <w:textAlignment w:val="baseline"/>
+        <w:rPr>
+          <w:rFonts w:ascii="Arial" w:hAnsi="Arial"/>
+          <w:color w:val="000000"/>
+          <w:sz w:val="22"/>
+          <w:szCs w:val="22"/>
+        </w:rPr>
+      </w:pPr>
+      <w:r>
+        <w:rPr>
+          <w:rFonts w:ascii="Calibri" w:hAnsi="Calibri"/>
+          <w:color w:val="000000"/>
+          <w:sz w:val="22"/>
+          <w:szCs w:val="22"/>
+        </w:rPr>
+        <w:t>Evaluation</w:t>
+      </w:r>
+    </w:p>
+    <w:p>
+      <w:pPr>
+        <w:pStyle w:val="NormalWeb"/>
+        <w:numPr>
+          <w:ilvl w:val="2"/>
+          <w:numId w:val="22"/>
+        </w:numPr>
+        <w:tabs>
+          <w:tab w:val="clear" w:pos="2160"/>
+          <w:tab w:val="num" w:pos="3600"/>
+        </w:tabs>
+        <w:spacing w:before="0" w:beforeAutospacing="0" w:after="0" w:afterAutospacing="0"/>
+        <w:ind w:left="3600"/>
+        <w:textAlignment w:val="baseline"/>
+        <w:rPr>
+          <w:rFonts w:ascii="Arial" w:hAnsi="Arial"/>
+          <w:color w:val="000000"/>
+          <w:sz w:val="22"/>
+          <w:szCs w:val="22"/>
+        </w:rPr>
+      </w:pPr>
+      <w:r>
+        <w:rPr>
+          <w:rFonts w:ascii="Calibri" w:hAnsi="Calibri"/>
+          <w:color w:val="000000"/>
+          <w:sz w:val="22"/>
+          <w:szCs w:val="22"/>
+        </w:rPr>
+        <w:t>Looks back on the project to bring the experience card</w:t>
+      </w:r>
+    </w:p>
+    <w:p>
+      <w:pPr>
+        <w:pStyle w:val="NormalWeb"/>
+        <w:numPr>
+          <w:ilvl w:val="1"/>
+          <w:numId w:val="22"/>
+        </w:numPr>
+        <w:tabs>
+          <w:tab w:val="clear" w:pos="1440"/>
+          <w:tab w:val="num" w:pos="2880"/>
+        </w:tabs>
+        <w:spacing w:before="0" w:beforeAutospacing="0" w:after="0" w:afterAutospacing="0"/>
+        <w:ind w:left="2880"/>
+        <w:textAlignment w:val="baseline"/>
+        <w:rPr>
+          <w:rFonts w:ascii="Arial" w:hAnsi="Arial"/>
+          <w:color w:val="000000"/>
+          <w:sz w:val="22"/>
+          <w:szCs w:val="22"/>
+        </w:rPr>
+      </w:pPr>
+      <w:r>
+        <w:rPr>
+          <w:rFonts w:ascii="Calibri" w:hAnsi="Calibri"/>
+          <w:color w:val="000000"/>
+          <w:sz w:val="22"/>
+          <w:szCs w:val="22"/>
+        </w:rPr>
+        <w:t>Maintenance</w:t>
+      </w:r>
+    </w:p>
+    <w:p>
+      <w:pPr>
+        <w:pStyle w:val="NormalWeb"/>
+        <w:numPr>
+          <w:ilvl w:val="2"/>
+          <w:numId w:val="22"/>
+        </w:numPr>
+        <w:tabs>
+          <w:tab w:val="clear" w:pos="2160"/>
+          <w:tab w:val="num" w:pos="3600"/>
+        </w:tabs>
+        <w:spacing w:before="0" w:beforeAutospacing="0" w:after="0" w:afterAutospacing="0"/>
+        <w:ind w:left="3600"/>
+        <w:textAlignment w:val="baseline"/>
+        <w:rPr>
+          <w:rFonts w:ascii="Arial" w:hAnsi="Arial"/>
+          <w:color w:val="000000"/>
+          <w:sz w:val="22"/>
+          <w:szCs w:val="22"/>
+        </w:rPr>
+      </w:pPr>
+      <w:r>
+        <w:rPr>
+          <w:rFonts w:ascii="Calibri" w:hAnsi="Calibri"/>
+          <w:color w:val="000000"/>
+          <w:sz w:val="22"/>
+          <w:szCs w:val="22"/>
+        </w:rPr>
+        <w:t>Maintenance on the delivered application</w:t>
+      </w:r>
+    </w:p>
+    <w:p>
+      <w:pPr>
+        <w:pStyle w:val="NormalWeb"/>
+        <w:numPr>
+          <w:ilvl w:val="0"/>
+          <w:numId w:val="22"/>
+        </w:numPr>
+        <w:tabs>
+          <w:tab w:val="clear" w:pos="720"/>
+          <w:tab w:val="num" w:pos="2160"/>
+        </w:tabs>
+        <w:spacing w:before="0" w:beforeAutospacing="0" w:after="200" w:afterAutospacing="0"/>
+        <w:ind w:left="2160"/>
+        <w:textAlignment w:val="baseline"/>
+        <w:rPr>
+          <w:rFonts w:ascii="Arial" w:hAnsi="Arial"/>
+          <w:color w:val="000000"/>
+          <w:sz w:val="22"/>
+          <w:szCs w:val="22"/>
+        </w:rPr>
+      </w:pPr>
+      <w:hyperlink r:id="rId12" w:history="1">
+        <w:r>
+          <w:rPr>
+            <w:rStyle w:val="Hyperlink"/>
+            <w:rFonts w:ascii="Calibri" w:hAnsi="Calibri"/>
+            <w:sz w:val="22"/>
+            <w:szCs w:val="22"/>
+          </w:rPr>
+          <w:t>https://nl.wikipedia.org/wiki/Aorta_lifecycle-model</w:t>
+        </w:r>
+      </w:hyperlink>
+    </w:p>
+    <w:p>
+      <w:pPr>
+        <w:numPr>
+          <w:ilvl w:val="1"/>
+          <w:numId w:val="9"/>
+        </w:numPr>
+        <w:textAlignment w:val="baseline"/>
+        <w:rPr>
+          <w:rFonts w:ascii="Arial" w:hAnsi="Arial" w:cs="Times New Roman"/>
+          <w:color w:val="000000"/>
+          <w:sz w:val="22"/>
+          <w:szCs w:val="22"/>
+        </w:rPr>
+      </w:pPr>
+      <w:r>
+        <w:rPr>
+          <w:rFonts w:ascii="Arial" w:hAnsi="Arial" w:cs="Times New Roman"/>
+          <w:color w:val="000000"/>
+          <w:sz w:val="22"/>
+          <w:szCs w:val="22"/>
+        </w:rPr>
+        <w:t>V Waterfall Model</w:t>
+      </w:r>
+    </w:p>
+    <w:p>
+      <w:pPr>
+        <w:numPr>
+          <w:ilvl w:val="2"/>
+          <w:numId w:val="9"/>
+        </w:numPr>
+        <w:textAlignment w:val="baseline"/>
+        <w:rPr>
+          <w:rFonts w:ascii="Arial" w:hAnsi="Arial" w:cs="Times New Roman"/>
+          <w:color w:val="000000"/>
+          <w:sz w:val="22"/>
+          <w:szCs w:val="22"/>
+        </w:rPr>
+      </w:pPr>
+      <w:r>
+        <w:rPr>
+          <w:rFonts w:ascii="Arial" w:hAnsi="Arial" w:cs="Times New Roman"/>
+          <w:color w:val="000000"/>
+          <w:sz w:val="22"/>
+          <w:szCs w:val="22"/>
+        </w:rPr>
+        <w:t>Relies</w:t>
+      </w:r>
+      <w:r>
+        <w:rPr>
+          <w:rFonts w:ascii="Arial" w:hAnsi="Arial" w:cs="Times New Roman"/>
+          <w:color w:val="000000"/>
+          <w:sz w:val="22"/>
+          <w:szCs w:val="22"/>
+        </w:rPr>
+        <w:t xml:space="preserve"> on a linear software devel</w:t>
+      </w:r>
+      <w:r>
+        <w:rPr>
+          <w:rFonts w:ascii="Arial" w:hAnsi="Arial" w:cs="Times New Roman"/>
+          <w:color w:val="000000"/>
+          <w:sz w:val="22"/>
+          <w:szCs w:val="22"/>
+        </w:rPr>
+        <w:t>opmental program which stresses</w:t>
+      </w:r>
+      <w:r>
+        <w:rPr>
+          <w:rFonts w:ascii="Arial" w:hAnsi="Arial" w:cs="Times New Roman"/>
+          <w:color w:val="000000"/>
+          <w:sz w:val="22"/>
+          <w:szCs w:val="22"/>
+        </w:rPr>
+        <w:t> on balanced development more than anything else</w:t>
+      </w:r>
+    </w:p>
+    <w:p>
+      <w:pPr>
+        <w:pStyle w:val="NormalWeb"/>
+        <w:spacing w:before="0" w:beforeAutospacing="0" w:after="200" w:afterAutospacing="0"/>
+      </w:pPr>
+      <w:hyperlink r:id="rId13" w:history="1">
+        <w:r>
+          <w:rPr>
+            <w:rStyle w:val="Hyperlink"/>
+            <w:rFonts w:ascii="Calibri" w:hAnsi="Calibri"/>
+            <w:sz w:val="22"/>
+            <w:szCs w:val="22"/>
+          </w:rPr>
+          <w:t>http://1.bp.blogspot.com/-puUJFe5lFHk/T4iml5pOc9I/AAAAAAAACb8/yKMKNb_ff8g/s1600/V-Shaped.png</w:t>
+        </w:r>
+      </w:hyperlink>
+    </w:p>
+    <w:p>
+      <w:pPr>
+        <w:pStyle w:val="NormalWeb"/>
+        <w:spacing w:before="0" w:beforeAutospacing="0" w:after="200" w:afterAutospacing="0"/>
+      </w:pPr>
+      <w:r>
+        <w:rPr>
+          <w:rFonts w:ascii="Calibri" w:hAnsi="Calibri"/>
+          <w:color w:val="000000"/>
+          <w:sz w:val="22"/>
+          <w:szCs w:val="22"/>
+        </w:rPr>
+        <w:t>https://melsatar.files.wordpress.com/2012/03/vmodel.jpg</w:t>
+      </w:r>
+    </w:p>
+    <w:p>
+      <w:pPr>
+        <w:pStyle w:val="NormalWeb"/>
+        <w:numPr>
+          <w:ilvl w:val="0"/>
+          <w:numId w:val="23"/>
+        </w:numPr>
+        <w:tabs>
+          <w:tab w:val="clear" w:pos="720"/>
+          <w:tab w:val="num" w:pos="2160"/>
+        </w:tabs>
+        <w:spacing w:before="0" w:beforeAutospacing="0" w:after="0" w:afterAutospacing="0"/>
+        <w:ind w:left="2160"/>
+        <w:textAlignment w:val="baseline"/>
+        <w:rPr>
+          <w:rFonts w:ascii="Arial" w:hAnsi="Arial"/>
+          <w:color w:val="000000"/>
+          <w:sz w:val="22"/>
+          <w:szCs w:val="22"/>
+        </w:rPr>
+      </w:pPr>
+      <w:r>
+        <w:rPr>
+          <w:rFonts w:ascii="Calibri" w:hAnsi="Calibri"/>
+          <w:color w:val="000000"/>
+          <w:sz w:val="22"/>
+          <w:szCs w:val="22"/>
+        </w:rPr>
+        <w:t>Means Verification and Validation model</w:t>
+      </w:r>
+    </w:p>
+    <w:p>
+      <w:pPr>
+        <w:pStyle w:val="NormalWeb"/>
+        <w:numPr>
+          <w:ilvl w:val="0"/>
+          <w:numId w:val="23"/>
+        </w:numPr>
+        <w:tabs>
+          <w:tab w:val="clear" w:pos="720"/>
+          <w:tab w:val="num" w:pos="2160"/>
+        </w:tabs>
+        <w:spacing w:before="0" w:beforeAutospacing="0" w:after="0" w:afterAutospacing="0"/>
+        <w:ind w:left="2160"/>
+        <w:textAlignment w:val="baseline"/>
+        <w:rPr>
+          <w:rFonts w:ascii="Arial" w:hAnsi="Arial"/>
+          <w:color w:val="000000"/>
+          <w:sz w:val="22"/>
+          <w:szCs w:val="22"/>
+        </w:rPr>
+      </w:pPr>
+      <w:r>
+        <w:rPr>
+          <w:rFonts w:ascii="Calibri" w:hAnsi="Calibri"/>
+          <w:color w:val="000000"/>
+          <w:sz w:val="22"/>
+          <w:szCs w:val="22"/>
+        </w:rPr>
+        <w:t>Just like waterfall, life cycle is a sequential path of execution of processes</w:t>
+      </w:r>
+    </w:p>
+    <w:p>
+      <w:pPr>
+        <w:pStyle w:val="NormalWeb"/>
+        <w:numPr>
+          <w:ilvl w:val="0"/>
+          <w:numId w:val="23"/>
+        </w:numPr>
+        <w:tabs>
+          <w:tab w:val="clear" w:pos="720"/>
+          <w:tab w:val="num" w:pos="2160"/>
+        </w:tabs>
+        <w:spacing w:before="0" w:beforeAutospacing="0" w:after="0" w:afterAutospacing="0"/>
+        <w:ind w:left="2160"/>
+        <w:textAlignment w:val="baseline"/>
+        <w:rPr>
+          <w:rFonts w:ascii="Arial" w:hAnsi="Arial"/>
+          <w:color w:val="000000"/>
+          <w:sz w:val="22"/>
+          <w:szCs w:val="22"/>
+        </w:rPr>
+      </w:pPr>
+      <w:r>
+        <w:rPr>
+          <w:rFonts w:ascii="Calibri" w:hAnsi="Calibri"/>
+          <w:color w:val="000000"/>
+          <w:sz w:val="22"/>
+          <w:szCs w:val="22"/>
+        </w:rPr>
+        <w:t>Each phase must be completed before the next phase begins</w:t>
+      </w:r>
+    </w:p>
+    <w:p>
+      <w:pPr>
+        <w:pStyle w:val="NormalWeb"/>
+        <w:numPr>
+          <w:ilvl w:val="0"/>
+          <w:numId w:val="23"/>
+        </w:numPr>
+        <w:tabs>
+          <w:tab w:val="clear" w:pos="720"/>
+          <w:tab w:val="num" w:pos="2160"/>
+        </w:tabs>
+        <w:spacing w:before="0" w:beforeAutospacing="0" w:after="0" w:afterAutospacing="0"/>
+        <w:ind w:left="2160"/>
+        <w:textAlignment w:val="baseline"/>
+        <w:rPr>
+          <w:rFonts w:ascii="Arial" w:hAnsi="Arial"/>
+          <w:color w:val="000000"/>
+          <w:sz w:val="22"/>
+          <w:szCs w:val="22"/>
+        </w:rPr>
+      </w:pPr>
+      <w:r>
+        <w:rPr>
+          <w:rFonts w:ascii="Calibri" w:hAnsi="Calibri"/>
+          <w:color w:val="000000"/>
+          <w:sz w:val="22"/>
+          <w:szCs w:val="22"/>
+        </w:rPr>
+        <w:t>Testing of the product is planned in parallel with a corresponding phase of development</w:t>
+      </w:r>
+    </w:p>
+    <w:p>
+      <w:pPr>
+        <w:pStyle w:val="NormalWeb"/>
+        <w:numPr>
+          <w:ilvl w:val="0"/>
+          <w:numId w:val="23"/>
+        </w:numPr>
+        <w:tabs>
+          <w:tab w:val="clear" w:pos="720"/>
+          <w:tab w:val="num" w:pos="2160"/>
+        </w:tabs>
+        <w:spacing w:before="0" w:beforeAutospacing="0" w:after="0" w:afterAutospacing="0"/>
+        <w:ind w:left="2160"/>
+        <w:textAlignment w:val="baseline"/>
+        <w:rPr>
+          <w:rFonts w:ascii="Arial" w:hAnsi="Arial"/>
+          <w:color w:val="000000"/>
+          <w:sz w:val="22"/>
+          <w:szCs w:val="22"/>
+        </w:rPr>
+      </w:pPr>
+      <w:r>
+        <w:rPr>
+          <w:rFonts w:ascii="Calibri" w:hAnsi="Calibri"/>
+          <w:color w:val="000000"/>
+          <w:sz w:val="22"/>
+          <w:szCs w:val="22"/>
+        </w:rPr>
+        <w:t>Requirements – before development is started, a system test plan is created</w:t>
+      </w:r>
+    </w:p>
+    <w:p>
+      <w:pPr>
+        <w:pStyle w:val="NormalWeb"/>
+        <w:numPr>
+          <w:ilvl w:val="1"/>
+          <w:numId w:val="24"/>
+        </w:numPr>
+        <w:tabs>
+          <w:tab w:val="clear" w:pos="1440"/>
+          <w:tab w:val="num" w:pos="2880"/>
+        </w:tabs>
+        <w:spacing w:before="0" w:beforeAutospacing="0" w:after="0" w:afterAutospacing="0"/>
+        <w:ind w:left="2880"/>
+        <w:textAlignment w:val="baseline"/>
+        <w:rPr>
+          <w:rFonts w:ascii="Arial" w:hAnsi="Arial"/>
+          <w:color w:val="000000"/>
+          <w:sz w:val="22"/>
+          <w:szCs w:val="22"/>
+        </w:rPr>
+      </w:pPr>
+      <w:r>
+        <w:rPr>
+          <w:rFonts w:ascii="Calibri" w:hAnsi="Calibri"/>
+          <w:color w:val="000000"/>
+          <w:sz w:val="22"/>
+          <w:szCs w:val="22"/>
+        </w:rPr>
+        <w:t>Test plan focuses on meeting the functionality specified in the requirements gathering</w:t>
+      </w:r>
+    </w:p>
+    <w:p>
+      <w:pPr>
+        <w:pStyle w:val="NormalWeb"/>
+        <w:numPr>
+          <w:ilvl w:val="0"/>
+          <w:numId w:val="24"/>
+        </w:numPr>
+        <w:tabs>
+          <w:tab w:val="clear" w:pos="720"/>
+          <w:tab w:val="num" w:pos="2160"/>
+        </w:tabs>
+        <w:spacing w:before="0" w:beforeAutospacing="0" w:after="0" w:afterAutospacing="0"/>
+        <w:ind w:left="2160"/>
+        <w:textAlignment w:val="baseline"/>
+        <w:rPr>
+          <w:rFonts w:ascii="Arial" w:hAnsi="Arial"/>
+          <w:color w:val="000000"/>
+          <w:sz w:val="22"/>
+          <w:szCs w:val="22"/>
+        </w:rPr>
+      </w:pPr>
+      <w:r>
+        <w:rPr>
+          <w:rFonts w:ascii="Calibri" w:hAnsi="Calibri"/>
+          <w:color w:val="000000"/>
+          <w:sz w:val="22"/>
+          <w:szCs w:val="22"/>
+        </w:rPr>
+        <w:t>High level design – focuses on system architecture and design</w:t>
+      </w:r>
+    </w:p>
+    <w:p>
+      <w:pPr>
+        <w:pStyle w:val="NormalWeb"/>
+        <w:numPr>
+          <w:ilvl w:val="1"/>
+          <w:numId w:val="24"/>
+        </w:numPr>
+        <w:tabs>
+          <w:tab w:val="clear" w:pos="1440"/>
+          <w:tab w:val="num" w:pos="2880"/>
+        </w:tabs>
+        <w:spacing w:before="0" w:beforeAutospacing="0" w:after="0" w:afterAutospacing="0"/>
+        <w:ind w:left="2880"/>
+        <w:textAlignment w:val="baseline"/>
+        <w:rPr>
+          <w:rFonts w:ascii="Arial" w:hAnsi="Arial"/>
+          <w:color w:val="000000"/>
+          <w:sz w:val="22"/>
+          <w:szCs w:val="22"/>
+        </w:rPr>
+      </w:pPr>
+      <w:r>
+        <w:rPr>
+          <w:rFonts w:ascii="Calibri" w:hAnsi="Calibri"/>
+          <w:color w:val="000000"/>
+          <w:sz w:val="22"/>
+          <w:szCs w:val="22"/>
+        </w:rPr>
+        <w:t>Provide overview of solution, platform, system, product and service/process</w:t>
+      </w:r>
+    </w:p>
+    <w:p>
+      <w:pPr>
+        <w:pStyle w:val="NormalWeb"/>
+        <w:numPr>
+          <w:ilvl w:val="1"/>
+          <w:numId w:val="24"/>
+        </w:numPr>
+        <w:tabs>
+          <w:tab w:val="clear" w:pos="1440"/>
+          <w:tab w:val="num" w:pos="2880"/>
+        </w:tabs>
+        <w:spacing w:before="0" w:beforeAutospacing="0" w:after="0" w:afterAutospacing="0"/>
+        <w:ind w:left="2880"/>
+        <w:textAlignment w:val="baseline"/>
+        <w:rPr>
+          <w:rFonts w:ascii="Arial" w:hAnsi="Arial"/>
+          <w:color w:val="000000"/>
+          <w:sz w:val="22"/>
+          <w:szCs w:val="22"/>
+        </w:rPr>
+      </w:pPr>
+      <w:r>
+        <w:rPr>
+          <w:rFonts w:ascii="Calibri" w:hAnsi="Calibri"/>
+          <w:color w:val="000000"/>
+          <w:sz w:val="22"/>
+          <w:szCs w:val="22"/>
+        </w:rPr>
+        <w:t>Integration test plan is created as well in order to test the pieces of the software system ability to work together</w:t>
+      </w:r>
+    </w:p>
+    <w:p>
+      <w:pPr>
+        <w:pStyle w:val="NormalWeb"/>
+        <w:numPr>
+          <w:ilvl w:val="0"/>
+          <w:numId w:val="24"/>
+        </w:numPr>
+        <w:tabs>
+          <w:tab w:val="clear" w:pos="720"/>
+          <w:tab w:val="num" w:pos="2160"/>
+        </w:tabs>
+        <w:spacing w:before="0" w:beforeAutospacing="0" w:after="0" w:afterAutospacing="0"/>
+        <w:ind w:left="2160"/>
+        <w:textAlignment w:val="baseline"/>
+        <w:rPr>
+          <w:rFonts w:ascii="Arial" w:hAnsi="Arial"/>
+          <w:color w:val="000000"/>
+          <w:sz w:val="22"/>
+          <w:szCs w:val="22"/>
+        </w:rPr>
+      </w:pPr>
+      <w:r>
+        <w:rPr>
+          <w:rFonts w:ascii="Calibri" w:hAnsi="Calibri"/>
+          <w:color w:val="000000"/>
+          <w:sz w:val="22"/>
+          <w:szCs w:val="22"/>
+        </w:rPr>
+        <w:t>Low level design – the actual software components are designed</w:t>
+      </w:r>
+    </w:p>
+    <w:p>
+      <w:pPr>
+        <w:pStyle w:val="NormalWeb"/>
+        <w:numPr>
+          <w:ilvl w:val="1"/>
+          <w:numId w:val="24"/>
+        </w:numPr>
+        <w:tabs>
+          <w:tab w:val="clear" w:pos="1440"/>
+          <w:tab w:val="num" w:pos="2880"/>
+        </w:tabs>
+        <w:spacing w:before="0" w:beforeAutospacing="0" w:after="0" w:afterAutospacing="0"/>
+        <w:ind w:left="2880"/>
+        <w:textAlignment w:val="baseline"/>
+        <w:rPr>
+          <w:rFonts w:ascii="Arial" w:hAnsi="Arial"/>
+          <w:color w:val="000000"/>
+          <w:sz w:val="22"/>
+          <w:szCs w:val="22"/>
+        </w:rPr>
+      </w:pPr>
+      <w:r>
+        <w:rPr>
+          <w:rFonts w:ascii="Calibri" w:hAnsi="Calibri"/>
+          <w:color w:val="000000"/>
+          <w:sz w:val="22"/>
+          <w:szCs w:val="22"/>
+        </w:rPr>
+        <w:t>Defines the actual logic for each and every component of the system</w:t>
+      </w:r>
+    </w:p>
+    <w:p>
+      <w:pPr>
+        <w:pStyle w:val="NormalWeb"/>
+        <w:numPr>
+          <w:ilvl w:val="1"/>
+          <w:numId w:val="24"/>
+        </w:numPr>
+        <w:tabs>
+          <w:tab w:val="clear" w:pos="1440"/>
+          <w:tab w:val="num" w:pos="2880"/>
+        </w:tabs>
+        <w:spacing w:before="0" w:beforeAutospacing="0" w:after="0" w:afterAutospacing="0"/>
+        <w:ind w:left="2880"/>
+        <w:textAlignment w:val="baseline"/>
+        <w:rPr>
+          <w:rFonts w:ascii="Arial" w:hAnsi="Arial"/>
+          <w:color w:val="000000"/>
+          <w:sz w:val="22"/>
+          <w:szCs w:val="22"/>
+        </w:rPr>
+      </w:pPr>
+      <w:r>
+        <w:rPr>
+          <w:rFonts w:ascii="Calibri" w:hAnsi="Calibri"/>
+          <w:color w:val="000000"/>
+          <w:sz w:val="22"/>
+          <w:szCs w:val="22"/>
+        </w:rPr>
+        <w:t>Class diagram with all the methods and relation between classes comes under this phase</w:t>
+      </w:r>
+    </w:p>
+    <w:p>
+      <w:pPr>
+        <w:pStyle w:val="NormalWeb"/>
+        <w:numPr>
+          <w:ilvl w:val="1"/>
+          <w:numId w:val="24"/>
+        </w:numPr>
+        <w:tabs>
+          <w:tab w:val="clear" w:pos="1440"/>
+          <w:tab w:val="num" w:pos="2880"/>
+        </w:tabs>
+        <w:spacing w:before="0" w:beforeAutospacing="0" w:after="0" w:afterAutospacing="0"/>
+        <w:ind w:left="2880"/>
+        <w:textAlignment w:val="baseline"/>
+        <w:rPr>
+          <w:rFonts w:ascii="Arial" w:hAnsi="Arial"/>
+          <w:color w:val="000000"/>
+          <w:sz w:val="22"/>
+          <w:szCs w:val="22"/>
+        </w:rPr>
+      </w:pPr>
+      <w:r>
+        <w:rPr>
+          <w:rFonts w:ascii="Calibri" w:hAnsi="Calibri"/>
+          <w:color w:val="000000"/>
+          <w:sz w:val="22"/>
+          <w:szCs w:val="22"/>
+        </w:rPr>
+        <w:t>Components test are created as well</w:t>
+      </w:r>
+    </w:p>
+    <w:p>
+      <w:pPr>
+        <w:pStyle w:val="NormalWeb"/>
+        <w:numPr>
+          <w:ilvl w:val="0"/>
+          <w:numId w:val="24"/>
+        </w:numPr>
+        <w:tabs>
+          <w:tab w:val="clear" w:pos="720"/>
+          <w:tab w:val="num" w:pos="2160"/>
+        </w:tabs>
+        <w:spacing w:before="0" w:beforeAutospacing="0" w:after="0" w:afterAutospacing="0"/>
+        <w:ind w:left="2160"/>
+        <w:textAlignment w:val="baseline"/>
+        <w:rPr>
+          <w:rFonts w:ascii="Arial" w:hAnsi="Arial"/>
+          <w:color w:val="000000"/>
+          <w:sz w:val="22"/>
+          <w:szCs w:val="22"/>
+        </w:rPr>
+      </w:pPr>
+      <w:r>
+        <w:rPr>
+          <w:rFonts w:ascii="Calibri" w:hAnsi="Calibri"/>
+          <w:color w:val="000000"/>
+          <w:sz w:val="22"/>
+          <w:szCs w:val="22"/>
+        </w:rPr>
+        <w:t>Implementation – all coding takes place</w:t>
+      </w:r>
+    </w:p>
+    <w:p>
+      <w:pPr>
+        <w:pStyle w:val="NormalWeb"/>
+        <w:numPr>
+          <w:ilvl w:val="1"/>
+          <w:numId w:val="24"/>
+        </w:numPr>
+        <w:tabs>
+          <w:tab w:val="clear" w:pos="1440"/>
+          <w:tab w:val="num" w:pos="2880"/>
+        </w:tabs>
+        <w:spacing w:before="0" w:beforeAutospacing="0" w:after="0" w:afterAutospacing="0"/>
+        <w:ind w:left="2880"/>
+        <w:textAlignment w:val="baseline"/>
+        <w:rPr>
+          <w:rFonts w:ascii="Arial" w:hAnsi="Arial"/>
+          <w:color w:val="000000"/>
+          <w:sz w:val="22"/>
+          <w:szCs w:val="22"/>
+        </w:rPr>
+      </w:pPr>
+      <w:r>
+        <w:rPr>
+          <w:rFonts w:ascii="Calibri" w:hAnsi="Calibri"/>
+          <w:color w:val="000000"/>
+          <w:sz w:val="22"/>
+          <w:szCs w:val="22"/>
+        </w:rPr>
+        <w:t>Once coding is complete, the path of execution continues up the right side of the V where test plans developed earlier are now put to use</w:t>
+      </w:r>
+    </w:p>
+    <w:p>
+      <w:pPr>
+        <w:pStyle w:val="NormalWeb"/>
+        <w:numPr>
+          <w:ilvl w:val="0"/>
+          <w:numId w:val="24"/>
+        </w:numPr>
+        <w:tabs>
+          <w:tab w:val="clear" w:pos="720"/>
+          <w:tab w:val="num" w:pos="2160"/>
+        </w:tabs>
+        <w:spacing w:before="0" w:beforeAutospacing="0" w:after="0" w:afterAutospacing="0"/>
+        <w:ind w:left="2160"/>
+        <w:textAlignment w:val="baseline"/>
+        <w:rPr>
+          <w:rFonts w:ascii="Arial" w:hAnsi="Arial"/>
+          <w:color w:val="000000"/>
+          <w:sz w:val="22"/>
+          <w:szCs w:val="22"/>
+        </w:rPr>
+      </w:pPr>
+      <w:r>
+        <w:rPr>
+          <w:rFonts w:ascii="Calibri" w:hAnsi="Calibri"/>
+          <w:color w:val="000000"/>
+          <w:sz w:val="22"/>
+          <w:szCs w:val="22"/>
+        </w:rPr>
+        <w:t>Coding – module design is converted into code by developers</w:t>
+      </w:r>
+    </w:p>
+    <w:p>
+      <w:pPr>
+        <w:pStyle w:val="NormalWeb"/>
+        <w:numPr>
+          <w:ilvl w:val="0"/>
+          <w:numId w:val="24"/>
+        </w:numPr>
+        <w:tabs>
+          <w:tab w:val="clear" w:pos="720"/>
+          <w:tab w:val="num" w:pos="2160"/>
+        </w:tabs>
+        <w:spacing w:before="0" w:beforeAutospacing="0" w:after="0" w:afterAutospacing="0"/>
+        <w:ind w:left="2160"/>
+        <w:textAlignment w:val="baseline"/>
+        <w:rPr>
+          <w:rFonts w:ascii="Arial" w:hAnsi="Arial"/>
+          <w:color w:val="000000"/>
+          <w:sz w:val="22"/>
+          <w:szCs w:val="22"/>
+        </w:rPr>
+      </w:pPr>
+      <w:r>
+        <w:rPr>
+          <w:rFonts w:ascii="Calibri" w:hAnsi="Calibri"/>
+          <w:color w:val="000000"/>
+          <w:sz w:val="22"/>
+          <w:szCs w:val="22"/>
+        </w:rPr>
+        <w:t>Advantages</w:t>
+      </w:r>
+    </w:p>
+    <w:p>
+      <w:pPr>
+        <w:pStyle w:val="NormalWeb"/>
+        <w:numPr>
+          <w:ilvl w:val="1"/>
+          <w:numId w:val="24"/>
+        </w:numPr>
+        <w:tabs>
+          <w:tab w:val="clear" w:pos="1440"/>
+          <w:tab w:val="num" w:pos="2880"/>
+        </w:tabs>
+        <w:spacing w:before="0" w:beforeAutospacing="0" w:after="0" w:afterAutospacing="0"/>
+        <w:ind w:left="2880"/>
+        <w:textAlignment w:val="baseline"/>
+        <w:rPr>
+          <w:rFonts w:ascii="Arial" w:hAnsi="Arial"/>
+          <w:color w:val="000000"/>
+          <w:sz w:val="22"/>
+          <w:szCs w:val="22"/>
+        </w:rPr>
+      </w:pPr>
+      <w:r>
+        <w:rPr>
+          <w:rFonts w:ascii="Calibri" w:hAnsi="Calibri"/>
+          <w:color w:val="000000"/>
+          <w:sz w:val="22"/>
+          <w:szCs w:val="22"/>
+        </w:rPr>
+        <w:t>Testing activities like planning, test designing happens well before coding</w:t>
+      </w:r>
+    </w:p>
+    <w:p>
+      <w:pPr>
+        <w:pStyle w:val="NormalWeb"/>
+        <w:numPr>
+          <w:ilvl w:val="2"/>
+          <w:numId w:val="25"/>
+        </w:numPr>
+        <w:tabs>
+          <w:tab w:val="clear" w:pos="2160"/>
+          <w:tab w:val="num" w:pos="3600"/>
+        </w:tabs>
+        <w:spacing w:before="0" w:beforeAutospacing="0" w:after="0" w:afterAutospacing="0"/>
+        <w:ind w:left="3600"/>
+        <w:textAlignment w:val="baseline"/>
+        <w:rPr>
+          <w:rFonts w:ascii="Arial" w:hAnsi="Arial"/>
+          <w:color w:val="000000"/>
+          <w:sz w:val="22"/>
+          <w:szCs w:val="22"/>
+        </w:rPr>
+      </w:pPr>
+      <w:r>
+        <w:rPr>
+          <w:rFonts w:ascii="Calibri" w:hAnsi="Calibri"/>
+          <w:color w:val="000000"/>
+          <w:sz w:val="22"/>
+          <w:szCs w:val="22"/>
+        </w:rPr>
+        <w:t>Saves a lot of time</w:t>
+      </w:r>
+    </w:p>
+    <w:p>
+      <w:pPr>
+        <w:pStyle w:val="NormalWeb"/>
+        <w:numPr>
+          <w:ilvl w:val="2"/>
+          <w:numId w:val="25"/>
+        </w:numPr>
+        <w:tabs>
+          <w:tab w:val="clear" w:pos="2160"/>
+          <w:tab w:val="num" w:pos="3600"/>
+        </w:tabs>
+        <w:spacing w:before="0" w:beforeAutospacing="0" w:after="0" w:afterAutospacing="0"/>
+        <w:ind w:left="3600"/>
+        <w:textAlignment w:val="baseline"/>
+        <w:rPr>
+          <w:rFonts w:ascii="Arial" w:hAnsi="Arial"/>
+          <w:color w:val="000000"/>
+          <w:sz w:val="22"/>
+          <w:szCs w:val="22"/>
+        </w:rPr>
+      </w:pPr>
+      <w:r>
+        <w:rPr>
+          <w:rFonts w:ascii="Calibri" w:hAnsi="Calibri"/>
+          <w:color w:val="000000"/>
+          <w:sz w:val="22"/>
+          <w:szCs w:val="22"/>
+        </w:rPr>
+        <w:t>High chance of success over the waterfall model</w:t>
+      </w:r>
+    </w:p>
+    <w:p>
+      <w:pPr>
+        <w:pStyle w:val="NormalWeb"/>
+        <w:numPr>
+          <w:ilvl w:val="1"/>
+          <w:numId w:val="25"/>
+        </w:numPr>
+        <w:tabs>
+          <w:tab w:val="clear" w:pos="1440"/>
+          <w:tab w:val="num" w:pos="2880"/>
+        </w:tabs>
+        <w:spacing w:before="0" w:beforeAutospacing="0" w:after="0" w:afterAutospacing="0"/>
+        <w:ind w:left="2880"/>
+        <w:textAlignment w:val="baseline"/>
+        <w:rPr>
+          <w:rFonts w:ascii="Arial" w:hAnsi="Arial"/>
+          <w:color w:val="000000"/>
+          <w:sz w:val="22"/>
+          <w:szCs w:val="22"/>
+        </w:rPr>
+      </w:pPr>
+      <w:r>
+        <w:rPr>
+          <w:rFonts w:ascii="Calibri" w:hAnsi="Calibri"/>
+          <w:color w:val="000000"/>
+          <w:sz w:val="22"/>
+          <w:szCs w:val="22"/>
+        </w:rPr>
+        <w:t>Proactive defect tracking – defects are found at early stage</w:t>
+      </w:r>
+    </w:p>
+    <w:p>
+      <w:pPr>
+        <w:pStyle w:val="NormalWeb"/>
+        <w:numPr>
+          <w:ilvl w:val="1"/>
+          <w:numId w:val="25"/>
+        </w:numPr>
+        <w:tabs>
+          <w:tab w:val="clear" w:pos="1440"/>
+          <w:tab w:val="num" w:pos="2880"/>
+        </w:tabs>
+        <w:spacing w:before="0" w:beforeAutospacing="0" w:after="0" w:afterAutospacing="0"/>
+        <w:ind w:left="2880"/>
+        <w:textAlignment w:val="baseline"/>
+        <w:rPr>
+          <w:rFonts w:ascii="Arial" w:hAnsi="Arial"/>
+          <w:color w:val="000000"/>
+          <w:sz w:val="22"/>
+          <w:szCs w:val="22"/>
+        </w:rPr>
+      </w:pPr>
+      <w:r>
+        <w:rPr>
+          <w:rFonts w:ascii="Calibri" w:hAnsi="Calibri"/>
+          <w:color w:val="000000"/>
+          <w:sz w:val="22"/>
+          <w:szCs w:val="22"/>
+        </w:rPr>
+        <w:t>Avoids the downward flow of the defects</w:t>
+      </w:r>
+    </w:p>
+    <w:p>
+      <w:pPr>
+        <w:pStyle w:val="NormalWeb"/>
+        <w:numPr>
+          <w:ilvl w:val="1"/>
+          <w:numId w:val="25"/>
+        </w:numPr>
+        <w:tabs>
+          <w:tab w:val="clear" w:pos="1440"/>
+          <w:tab w:val="num" w:pos="2880"/>
+        </w:tabs>
+        <w:spacing w:before="0" w:beforeAutospacing="0" w:after="0" w:afterAutospacing="0"/>
+        <w:ind w:left="2880"/>
+        <w:textAlignment w:val="baseline"/>
+        <w:rPr>
+          <w:rFonts w:ascii="Arial" w:hAnsi="Arial"/>
+          <w:color w:val="000000"/>
+          <w:sz w:val="22"/>
+          <w:szCs w:val="22"/>
+        </w:rPr>
+      </w:pPr>
+      <w:r>
+        <w:rPr>
+          <w:rFonts w:ascii="Calibri" w:hAnsi="Calibri"/>
+          <w:color w:val="000000"/>
+          <w:sz w:val="22"/>
+          <w:szCs w:val="22"/>
+        </w:rPr>
+        <w:t>Works well for small projects where requirements are easily understood</w:t>
+      </w:r>
+    </w:p>
+    <w:p>
+      <w:pPr>
+        <w:pStyle w:val="NormalWeb"/>
+        <w:numPr>
+          <w:ilvl w:val="0"/>
+          <w:numId w:val="25"/>
+        </w:numPr>
+        <w:tabs>
+          <w:tab w:val="clear" w:pos="720"/>
+          <w:tab w:val="num" w:pos="2160"/>
+        </w:tabs>
+        <w:spacing w:before="0" w:beforeAutospacing="0" w:after="0" w:afterAutospacing="0"/>
+        <w:ind w:left="2160"/>
+        <w:textAlignment w:val="baseline"/>
+        <w:rPr>
+          <w:rFonts w:ascii="Arial" w:hAnsi="Arial"/>
+          <w:color w:val="000000"/>
+          <w:sz w:val="22"/>
+          <w:szCs w:val="22"/>
+        </w:rPr>
+      </w:pPr>
+      <w:r>
+        <w:rPr>
+          <w:rFonts w:ascii="Calibri" w:hAnsi="Calibri"/>
+          <w:color w:val="000000"/>
+          <w:sz w:val="22"/>
+          <w:szCs w:val="22"/>
+        </w:rPr>
+        <w:t>Disadvantages</w:t>
+      </w:r>
+    </w:p>
+    <w:p>
+      <w:pPr>
+        <w:pStyle w:val="NormalWeb"/>
+        <w:numPr>
+          <w:ilvl w:val="1"/>
+          <w:numId w:val="25"/>
+        </w:numPr>
+        <w:tabs>
+          <w:tab w:val="clear" w:pos="1440"/>
+          <w:tab w:val="num" w:pos="2880"/>
+        </w:tabs>
+        <w:spacing w:before="0" w:beforeAutospacing="0" w:after="0" w:afterAutospacing="0"/>
+        <w:ind w:left="2880"/>
+        <w:textAlignment w:val="baseline"/>
+        <w:rPr>
+          <w:rFonts w:ascii="Arial" w:hAnsi="Arial"/>
+          <w:color w:val="000000"/>
+          <w:sz w:val="22"/>
+          <w:szCs w:val="22"/>
+        </w:rPr>
+      </w:pPr>
+      <w:r>
+        <w:rPr>
+          <w:rFonts w:ascii="Calibri" w:hAnsi="Calibri"/>
+          <w:color w:val="000000"/>
+          <w:sz w:val="22"/>
+          <w:szCs w:val="22"/>
+        </w:rPr>
+        <w:t>Very rigid and least flexible</w:t>
+      </w:r>
+    </w:p>
+    <w:p>
+      <w:pPr>
+        <w:pStyle w:val="NormalWeb"/>
+        <w:numPr>
+          <w:ilvl w:val="1"/>
+          <w:numId w:val="25"/>
+        </w:numPr>
+        <w:tabs>
+          <w:tab w:val="clear" w:pos="1440"/>
+          <w:tab w:val="num" w:pos="2880"/>
+        </w:tabs>
+        <w:spacing w:before="0" w:beforeAutospacing="0" w:after="0" w:afterAutospacing="0"/>
+        <w:ind w:left="2880"/>
+        <w:textAlignment w:val="baseline"/>
+        <w:rPr>
+          <w:rFonts w:ascii="Arial" w:hAnsi="Arial"/>
+          <w:color w:val="000000"/>
+          <w:sz w:val="22"/>
+          <w:szCs w:val="22"/>
+        </w:rPr>
+      </w:pPr>
+      <w:r>
+        <w:rPr>
+          <w:rFonts w:ascii="Calibri" w:hAnsi="Calibri"/>
+          <w:color w:val="000000"/>
+          <w:sz w:val="22"/>
+          <w:szCs w:val="22"/>
+        </w:rPr>
+        <w:t>Software is developed during the implementation phase</w:t>
+      </w:r>
+    </w:p>
+    <w:p>
+      <w:pPr>
+        <w:pStyle w:val="NormalWeb"/>
+        <w:numPr>
+          <w:ilvl w:val="2"/>
+          <w:numId w:val="25"/>
+        </w:numPr>
+        <w:tabs>
+          <w:tab w:val="clear" w:pos="2160"/>
+          <w:tab w:val="num" w:pos="3600"/>
+        </w:tabs>
+        <w:spacing w:before="0" w:beforeAutospacing="0" w:after="0" w:afterAutospacing="0"/>
+        <w:ind w:left="3600"/>
+        <w:textAlignment w:val="baseline"/>
+        <w:rPr>
+          <w:rFonts w:ascii="Arial" w:hAnsi="Arial"/>
+          <w:color w:val="000000"/>
+          <w:sz w:val="22"/>
+          <w:szCs w:val="22"/>
+        </w:rPr>
+      </w:pPr>
+      <w:r>
+        <w:rPr>
+          <w:rFonts w:ascii="Calibri" w:hAnsi="Calibri"/>
+          <w:color w:val="000000"/>
+          <w:sz w:val="22"/>
+          <w:szCs w:val="22"/>
+        </w:rPr>
+        <w:t>No early prototypes of the software are produced</w:t>
+      </w:r>
+    </w:p>
+    <w:p>
+      <w:pPr>
+        <w:pStyle w:val="NormalWeb"/>
+        <w:numPr>
+          <w:ilvl w:val="1"/>
+          <w:numId w:val="25"/>
+        </w:numPr>
+        <w:tabs>
+          <w:tab w:val="clear" w:pos="1440"/>
+          <w:tab w:val="num" w:pos="2880"/>
+        </w:tabs>
+        <w:spacing w:before="0" w:beforeAutospacing="0" w:after="0" w:afterAutospacing="0"/>
+        <w:ind w:left="2880"/>
+        <w:textAlignment w:val="baseline"/>
+        <w:rPr>
+          <w:rFonts w:ascii="Arial" w:hAnsi="Arial"/>
+          <w:color w:val="000000"/>
+          <w:sz w:val="22"/>
+          <w:szCs w:val="22"/>
+        </w:rPr>
+      </w:pPr>
+      <w:r>
+        <w:rPr>
+          <w:rFonts w:ascii="Calibri" w:hAnsi="Calibri"/>
+          <w:color w:val="000000"/>
+          <w:sz w:val="22"/>
+          <w:szCs w:val="22"/>
+        </w:rPr>
+        <w:t>Any changes happen midwa</w:t>
+      </w:r>
+      <w:bookmarkStart w:id="0" w:name="_GoBack"/>
+      <w:bookmarkEnd w:id="0"/>
+      <w:r>
+        <w:rPr>
+          <w:rFonts w:ascii="Calibri" w:hAnsi="Calibri"/>
+          <w:color w:val="000000"/>
+          <w:sz w:val="22"/>
+          <w:szCs w:val="22"/>
+        </w:rPr>
+        <w:t>y, the test documents along with requirement documents has to be updated</w:t>
+      </w:r>
+    </w:p>
+    <w:p>
+      <w:pPr>
+        <w:pStyle w:val="NormalWeb"/>
+        <w:numPr>
+          <w:ilvl w:val="0"/>
+          <w:numId w:val="25"/>
+        </w:numPr>
+        <w:tabs>
+          <w:tab w:val="clear" w:pos="720"/>
+          <w:tab w:val="num" w:pos="2160"/>
+        </w:tabs>
+        <w:spacing w:before="0" w:beforeAutospacing="0" w:after="200" w:afterAutospacing="0"/>
+        <w:ind w:left="2160"/>
+        <w:textAlignment w:val="baseline"/>
+        <w:rPr>
+          <w:rFonts w:ascii="Arial" w:hAnsi="Arial"/>
+          <w:color w:val="000000"/>
+          <w:sz w:val="22"/>
+          <w:szCs w:val="22"/>
+        </w:rPr>
+      </w:pPr>
+      <w:r>
+        <w:rPr>
+          <w:rFonts w:ascii="Calibri" w:hAnsi="Calibri"/>
+          <w:color w:val="000000"/>
+          <w:sz w:val="22"/>
+          <w:szCs w:val="22"/>
+        </w:rPr>
+        <w:t>http://istqbexamcertification.com/what-is-v-model-advantages-disadvantages-and-when-to-use-it/</w:t>
+      </w:r>
+    </w:p>
+    <w:p>
+      <w:pPr>
+        <w:rPr>
+          <w:rFonts w:ascii="Times" w:eastAsia="Times New Roman" w:hAnsi="Times" w:cs="Times New Roman"/>
+          <w:sz w:val="20"/>
+          <w:szCs w:val="20"/>
+        </w:rPr>
+      </w:pPr>
+    </w:p>
+    <w:p>
+      <w:pPr>
         <w:rPr>
           <w:rFonts w:ascii="Times" w:hAnsi="Times" w:cs="Times New Roman"/>
           <w:sz w:val="20"/>
@@ -5218,7 +7388,7 @@
           <w:szCs w:val="22"/>
         </w:rPr>
       </w:pPr>
-      <w:hyperlink r:id="rId7" w:history="1">
+      <w:hyperlink r:id="rId14" w:history="1">
         <w:r>
           <w:rPr>
             <w:rFonts w:ascii="Arial" w:hAnsi="Arial" w:cs="Times New Roman"/>
@@ -5245,7 +7415,7 @@
           <w:szCs w:val="22"/>
         </w:rPr>
       </w:pPr>
-      <w:hyperlink r:id="rId8" w:history="1">
+      <w:hyperlink r:id="rId15" w:history="1">
         <w:r>
           <w:rPr>
             <w:rFonts w:ascii="Arial" w:hAnsi="Arial" w:cs="Times New Roman"/>
@@ -5272,7 +7442,7 @@
           <w:szCs w:val="22"/>
         </w:rPr>
       </w:pPr>
-      <w:hyperlink r:id="rId9" w:history="1">
+      <w:hyperlink r:id="rId16" w:history="1">
         <w:r>
           <w:rPr>
             <w:rFonts w:ascii="Arial" w:hAnsi="Arial" w:cs="Times New Roman"/>
@@ -5317,7 +7487,7 @@
           <w:szCs w:val="22"/>
         </w:rPr>
       </w:pPr>
-      <w:hyperlink r:id="rId10" w:history="1">
+      <w:hyperlink r:id="rId17" w:history="1">
         <w:r>
           <w:rPr>
             <w:rFonts w:ascii="Arial" w:hAnsi="Arial" w:cs="Times New Roman"/>
@@ -5344,7 +7514,7 @@
           <w:szCs w:val="22"/>
         </w:rPr>
       </w:pPr>
-      <w:hyperlink r:id="rId11" w:history="1">
+      <w:hyperlink r:id="rId18" w:history="1">
         <w:r>
           <w:rPr>
             <w:rFonts w:ascii="Arial" w:hAnsi="Arial" w:cs="Times New Roman"/>
@@ -5372,7 +7542,7 @@
           <w:szCs w:val="22"/>
         </w:rPr>
       </w:pPr>
-      <w:hyperlink r:id="rId12" w:history="1">
+      <w:hyperlink r:id="rId19" w:history="1">
         <w:r>
           <w:rPr>
             <w:rStyle w:val="Hyperlink"/>
@@ -5399,7 +7569,7 @@
           <w:szCs w:val="22"/>
         </w:rPr>
       </w:pPr>
-      <w:hyperlink r:id="rId13" w:history="1">
+      <w:hyperlink r:id="rId20" w:history="1">
         <w:r>
           <w:rPr>
             <w:rStyle w:val="Hyperlink"/>
@@ -5451,7 +7621,7 @@
           <w:szCs w:val="22"/>
         </w:rPr>
       </w:pPr>
-      <w:hyperlink r:id="rId14" w:history="1">
+      <w:hyperlink r:id="rId21" w:history="1">
         <w:r>
           <w:rPr>
             <w:rStyle w:val="Hyperlink"/>
@@ -5850,7 +8020,6 @@
           <w:szCs w:val="22"/>
         </w:rPr>
       </w:pPr>
-      <w:bookmarkStart w:id="0" w:name="_GoBack"/>
       <w:proofErr w:type="spellStart"/>
       <w:r>
         <w:rPr>
@@ -5894,7 +8063,6 @@
         <w:t>. 22 Sept. 2006. Web. 24 Sept. 2015. &lt;http://www.techrepublic.com/article/understanding-the-pros-and-cons-of-the-waterfall-model-of-software-development/&gt;.</w:t>
       </w:r>
     </w:p>
-    <w:bookmarkEnd w:id="0"/>
     <w:p>
       <w:pPr>
         <w:spacing w:before="100" w:beforeAutospacing="1" w:after="100" w:afterAutospacing="1"/>
@@ -6021,6 +8189,155 @@
     </w:lvl>
   </w:abstractNum>
   <w:abstractNum w:abstractNumId="1">
+    <w:nsid w:val="1DBA0ED8"/>
+    <w:multiLevelType w:val="multilevel"/>
+    <w:tmpl w:val="3A622E6A"/>
+    <w:lvl w:ilvl="0">
+      <w:start w:val="1"/>
+      <w:numFmt w:val="bullet"/>
+      <w:lvlText w:val=""/>
+      <w:lvlJc w:val="left"/>
+      <w:pPr>
+        <w:tabs>
+          <w:tab w:val="num" w:pos="720"/>
+        </w:tabs>
+        <w:ind w:left="720" w:hanging="360"/>
+      </w:pPr>
+      <w:rPr>
+        <w:rFonts w:ascii="Symbol" w:hAnsi="Symbol" w:hint="default"/>
+        <w:sz w:val="20"/>
+      </w:rPr>
+    </w:lvl>
+    <w:lvl w:ilvl="1">
+      <w:start w:val="1"/>
+      <w:numFmt w:val="bullet"/>
+      <w:lvlText w:val="o"/>
+      <w:lvlJc w:val="left"/>
+      <w:pPr>
+        <w:tabs>
+          <w:tab w:val="num" w:pos="1440"/>
+        </w:tabs>
+        <w:ind w:left="1440" w:hanging="360"/>
+      </w:pPr>
+      <w:rPr>
+        <w:rFonts w:ascii="Courier New" w:hAnsi="Courier New" w:hint="default"/>
+        <w:sz w:val="20"/>
+      </w:rPr>
+    </w:lvl>
+    <w:lvl w:ilvl="2">
+      <w:start w:val="1"/>
+      <w:numFmt w:val="bullet"/>
+      <w:lvlText w:val=""/>
+      <w:lvlJc w:val="left"/>
+      <w:pPr>
+        <w:tabs>
+          <w:tab w:val="num" w:pos="2160"/>
+        </w:tabs>
+        <w:ind w:left="2160" w:hanging="360"/>
+      </w:pPr>
+      <w:rPr>
+        <w:rFonts w:ascii="Wingdings" w:hAnsi="Wingdings" w:hint="default"/>
+        <w:sz w:val="20"/>
+      </w:rPr>
+    </w:lvl>
+    <w:lvl w:ilvl="3" w:tentative="1">
+      <w:start w:val="1"/>
+      <w:numFmt w:val="bullet"/>
+      <w:lvlText w:val=""/>
+      <w:lvlJc w:val="left"/>
+      <w:pPr>
+        <w:tabs>
+          <w:tab w:val="num" w:pos="2880"/>
+        </w:tabs>
+        <w:ind w:left="2880" w:hanging="360"/>
+      </w:pPr>
+      <w:rPr>
+        <w:rFonts w:ascii="Wingdings" w:hAnsi="Wingdings" w:hint="default"/>
+        <w:sz w:val="20"/>
+      </w:rPr>
+    </w:lvl>
+    <w:lvl w:ilvl="4" w:tentative="1">
+      <w:start w:val="1"/>
+      <w:numFmt w:val="bullet"/>
+      <w:lvlText w:val=""/>
+      <w:lvlJc w:val="left"/>
+      <w:pPr>
+        <w:tabs>
+          <w:tab w:val="num" w:pos="3600"/>
+        </w:tabs>
+        <w:ind w:left="3600" w:hanging="360"/>
+      </w:pPr>
+      <w:rPr>
+        <w:rFonts w:ascii="Wingdings" w:hAnsi="Wingdings" w:hint="default"/>
+        <w:sz w:val="20"/>
+      </w:rPr>
+    </w:lvl>
+    <w:lvl w:ilvl="5" w:tentative="1">
+      <w:start w:val="1"/>
+      <w:numFmt w:val="bullet"/>
+      <w:lvlText w:val=""/>
+      <w:lvlJc w:val="left"/>
+      <w:pPr>
+        <w:tabs>
+          <w:tab w:val="num" w:pos="4320"/>
+        </w:tabs>
+        <w:ind w:left="4320" w:hanging="360"/>
+      </w:pPr>
+      <w:rPr>
+        <w:rFonts w:ascii="Wingdings" w:hAnsi="Wingdings" w:hint="default"/>
+        <w:sz w:val="20"/>
+      </w:rPr>
+    </w:lvl>
+    <w:lvl w:ilvl="6" w:tentative="1">
+      <w:start w:val="1"/>
+      <w:numFmt w:val="bullet"/>
+      <w:lvlText w:val=""/>
+      <w:lvlJc w:val="left"/>
+      <w:pPr>
+        <w:tabs>
+          <w:tab w:val="num" w:pos="5040"/>
+        </w:tabs>
+        <w:ind w:left="5040" w:hanging="360"/>
+      </w:pPr>
+      <w:rPr>
+        <w:rFonts w:ascii="Wingdings" w:hAnsi="Wingdings" w:hint="default"/>
+        <w:sz w:val="20"/>
+      </w:rPr>
+    </w:lvl>
+    <w:lvl w:ilvl="7" w:tentative="1">
+      <w:start w:val="1"/>
+      <w:numFmt w:val="bullet"/>
+      <w:lvlText w:val=""/>
+      <w:lvlJc w:val="left"/>
+      <w:pPr>
+        <w:tabs>
+          <w:tab w:val="num" w:pos="5760"/>
+        </w:tabs>
+        <w:ind w:left="5760" w:hanging="360"/>
+      </w:pPr>
+      <w:rPr>
+        <w:rFonts w:ascii="Wingdings" w:hAnsi="Wingdings" w:hint="default"/>
+        <w:sz w:val="20"/>
+      </w:rPr>
+    </w:lvl>
+    <w:lvl w:ilvl="8" w:tentative="1">
+      <w:start w:val="1"/>
+      <w:numFmt w:val="bullet"/>
+      <w:lvlText w:val=""/>
+      <w:lvlJc w:val="left"/>
+      <w:pPr>
+        <w:tabs>
+          <w:tab w:val="num" w:pos="6480"/>
+        </w:tabs>
+        <w:ind w:left="6480" w:hanging="360"/>
+      </w:pPr>
+      <w:rPr>
+        <w:rFonts w:ascii="Wingdings" w:hAnsi="Wingdings" w:hint="default"/>
+        <w:sz w:val="20"/>
+      </w:rPr>
+    </w:lvl>
+  </w:abstractNum>
+  <w:abstractNum w:abstractNumId="2">
     <w:nsid w:val="22431AAC"/>
     <w:multiLevelType w:val="multilevel"/>
     <w:tmpl w:val="F1AE462C"/>
@@ -6169,7 +8486,7 @@
       </w:rPr>
     </w:lvl>
   </w:abstractNum>
-  <w:abstractNum w:abstractNumId="2">
+  <w:abstractNum w:abstractNumId="3">
     <w:nsid w:val="2CAB4492"/>
     <w:multiLevelType w:val="multilevel"/>
     <w:tmpl w:val="A6A6D69A"/>
@@ -6318,7 +8635,156 @@
       </w:rPr>
     </w:lvl>
   </w:abstractNum>
-  <w:abstractNum w:abstractNumId="3">
+  <w:abstractNum w:abstractNumId="4">
+    <w:nsid w:val="304C10A6"/>
+    <w:multiLevelType w:val="multilevel"/>
+    <w:tmpl w:val="D07CB582"/>
+    <w:lvl w:ilvl="0">
+      <w:start w:val="1"/>
+      <w:numFmt w:val="bullet"/>
+      <w:lvlText w:val=""/>
+      <w:lvlJc w:val="left"/>
+      <w:pPr>
+        <w:tabs>
+          <w:tab w:val="num" w:pos="720"/>
+        </w:tabs>
+        <w:ind w:left="720" w:hanging="360"/>
+      </w:pPr>
+      <w:rPr>
+        <w:rFonts w:ascii="Symbol" w:hAnsi="Symbol" w:hint="default"/>
+        <w:sz w:val="20"/>
+      </w:rPr>
+    </w:lvl>
+    <w:lvl w:ilvl="1">
+      <w:start w:val="1"/>
+      <w:numFmt w:val="bullet"/>
+      <w:lvlText w:val="o"/>
+      <w:lvlJc w:val="left"/>
+      <w:pPr>
+        <w:tabs>
+          <w:tab w:val="num" w:pos="1440"/>
+        </w:tabs>
+        <w:ind w:left="1440" w:hanging="360"/>
+      </w:pPr>
+      <w:rPr>
+        <w:rFonts w:ascii="Courier New" w:hAnsi="Courier New" w:hint="default"/>
+        <w:sz w:val="20"/>
+      </w:rPr>
+    </w:lvl>
+    <w:lvl w:ilvl="2">
+      <w:start w:val="1"/>
+      <w:numFmt w:val="bullet"/>
+      <w:lvlText w:val=""/>
+      <w:lvlJc w:val="left"/>
+      <w:pPr>
+        <w:tabs>
+          <w:tab w:val="num" w:pos="2160"/>
+        </w:tabs>
+        <w:ind w:left="2160" w:hanging="360"/>
+      </w:pPr>
+      <w:rPr>
+        <w:rFonts w:ascii="Wingdings" w:hAnsi="Wingdings" w:hint="default"/>
+        <w:sz w:val="20"/>
+      </w:rPr>
+    </w:lvl>
+    <w:lvl w:ilvl="3" w:tentative="1">
+      <w:start w:val="1"/>
+      <w:numFmt w:val="bullet"/>
+      <w:lvlText w:val=""/>
+      <w:lvlJc w:val="left"/>
+      <w:pPr>
+        <w:tabs>
+          <w:tab w:val="num" w:pos="2880"/>
+        </w:tabs>
+        <w:ind w:left="2880" w:hanging="360"/>
+      </w:pPr>
+      <w:rPr>
+        <w:rFonts w:ascii="Wingdings" w:hAnsi="Wingdings" w:hint="default"/>
+        <w:sz w:val="20"/>
+      </w:rPr>
+    </w:lvl>
+    <w:lvl w:ilvl="4" w:tentative="1">
+      <w:start w:val="1"/>
+      <w:numFmt w:val="bullet"/>
+      <w:lvlText w:val=""/>
+      <w:lvlJc w:val="left"/>
+      <w:pPr>
+        <w:tabs>
+          <w:tab w:val="num" w:pos="3600"/>
+        </w:tabs>
+        <w:ind w:left="3600" w:hanging="360"/>
+      </w:pPr>
+      <w:rPr>
+        <w:rFonts w:ascii="Wingdings" w:hAnsi="Wingdings" w:hint="default"/>
+        <w:sz w:val="20"/>
+      </w:rPr>
+    </w:lvl>
+    <w:lvl w:ilvl="5" w:tentative="1">
+      <w:start w:val="1"/>
+      <w:numFmt w:val="bullet"/>
+      <w:lvlText w:val=""/>
+      <w:lvlJc w:val="left"/>
+      <w:pPr>
+        <w:tabs>
+          <w:tab w:val="num" w:pos="4320"/>
+        </w:tabs>
+        <w:ind w:left="4320" w:hanging="360"/>
+      </w:pPr>
+      <w:rPr>
+        <w:rFonts w:ascii="Wingdings" w:hAnsi="Wingdings" w:hint="default"/>
+        <w:sz w:val="20"/>
+      </w:rPr>
+    </w:lvl>
+    <w:lvl w:ilvl="6" w:tentative="1">
+      <w:start w:val="1"/>
+      <w:numFmt w:val="bullet"/>
+      <w:lvlText w:val=""/>
+      <w:lvlJc w:val="left"/>
+      <w:pPr>
+        <w:tabs>
+          <w:tab w:val="num" w:pos="5040"/>
+        </w:tabs>
+        <w:ind w:left="5040" w:hanging="360"/>
+      </w:pPr>
+      <w:rPr>
+        <w:rFonts w:ascii="Wingdings" w:hAnsi="Wingdings" w:hint="default"/>
+        <w:sz w:val="20"/>
+      </w:rPr>
+    </w:lvl>
+    <w:lvl w:ilvl="7" w:tentative="1">
+      <w:start w:val="1"/>
+      <w:numFmt w:val="bullet"/>
+      <w:lvlText w:val=""/>
+      <w:lvlJc w:val="left"/>
+      <w:pPr>
+        <w:tabs>
+          <w:tab w:val="num" w:pos="5760"/>
+        </w:tabs>
+        <w:ind w:left="5760" w:hanging="360"/>
+      </w:pPr>
+      <w:rPr>
+        <w:rFonts w:ascii="Wingdings" w:hAnsi="Wingdings" w:hint="default"/>
+        <w:sz w:val="20"/>
+      </w:rPr>
+    </w:lvl>
+    <w:lvl w:ilvl="8" w:tentative="1">
+      <w:start w:val="1"/>
+      <w:numFmt w:val="bullet"/>
+      <w:lvlText w:val=""/>
+      <w:lvlJc w:val="left"/>
+      <w:pPr>
+        <w:tabs>
+          <w:tab w:val="num" w:pos="6480"/>
+        </w:tabs>
+        <w:ind w:left="6480" w:hanging="360"/>
+      </w:pPr>
+      <w:rPr>
+        <w:rFonts w:ascii="Wingdings" w:hAnsi="Wingdings" w:hint="default"/>
+        <w:sz w:val="20"/>
+      </w:rPr>
+    </w:lvl>
+  </w:abstractNum>
+  <w:abstractNum w:abstractNumId="5">
     <w:nsid w:val="3682549C"/>
     <w:multiLevelType w:val="multilevel"/>
     <w:tmpl w:val="441A1CA8"/>
@@ -6467,7 +8933,7 @@
       </w:rPr>
     </w:lvl>
   </w:abstractNum>
-  <w:abstractNum w:abstractNumId="4">
+  <w:abstractNum w:abstractNumId="6">
     <w:nsid w:val="3E4F1D90"/>
     <w:multiLevelType w:val="multilevel"/>
     <w:tmpl w:val="A5AE8044"/>
@@ -6616,7 +9082,7 @@
       </w:rPr>
     </w:lvl>
   </w:abstractNum>
-  <w:abstractNum w:abstractNumId="5">
+  <w:abstractNum w:abstractNumId="7">
     <w:nsid w:val="4F885BF6"/>
     <w:multiLevelType w:val="multilevel"/>
     <w:tmpl w:val="5E205308"/>
@@ -6765,7 +9231,7 @@
       </w:rPr>
     </w:lvl>
   </w:abstractNum>
-  <w:abstractNum w:abstractNumId="6">
+  <w:abstractNum w:abstractNumId="8">
     <w:nsid w:val="57187F5B"/>
     <w:multiLevelType w:val="multilevel"/>
     <w:tmpl w:val="4BC084D2"/>
@@ -6914,7 +9380,156 @@
       </w:rPr>
     </w:lvl>
   </w:abstractNum>
-  <w:abstractNum w:abstractNumId="7">
+  <w:abstractNum w:abstractNumId="9">
+    <w:nsid w:val="62D30830"/>
+    <w:multiLevelType w:val="multilevel"/>
+    <w:tmpl w:val="765867AA"/>
+    <w:lvl w:ilvl="0">
+      <w:start w:val="1"/>
+      <w:numFmt w:val="bullet"/>
+      <w:lvlText w:val=""/>
+      <w:lvlJc w:val="left"/>
+      <w:pPr>
+        <w:tabs>
+          <w:tab w:val="num" w:pos="720"/>
+        </w:tabs>
+        <w:ind w:left="720" w:hanging="360"/>
+      </w:pPr>
+      <w:rPr>
+        <w:rFonts w:ascii="Symbol" w:hAnsi="Symbol" w:hint="default"/>
+        <w:sz w:val="20"/>
+      </w:rPr>
+    </w:lvl>
+    <w:lvl w:ilvl="1">
+      <w:start w:val="1"/>
+      <w:numFmt w:val="bullet"/>
+      <w:lvlText w:val="o"/>
+      <w:lvlJc w:val="left"/>
+      <w:pPr>
+        <w:tabs>
+          <w:tab w:val="num" w:pos="1440"/>
+        </w:tabs>
+        <w:ind w:left="1440" w:hanging="360"/>
+      </w:pPr>
+      <w:rPr>
+        <w:rFonts w:ascii="Courier New" w:hAnsi="Courier New" w:hint="default"/>
+        <w:sz w:val="20"/>
+      </w:rPr>
+    </w:lvl>
+    <w:lvl w:ilvl="2">
+      <w:start w:val="1"/>
+      <w:numFmt w:val="bullet"/>
+      <w:lvlText w:val=""/>
+      <w:lvlJc w:val="left"/>
+      <w:pPr>
+        <w:tabs>
+          <w:tab w:val="num" w:pos="2160"/>
+        </w:tabs>
+        <w:ind w:left="2160" w:hanging="360"/>
+      </w:pPr>
+      <w:rPr>
+        <w:rFonts w:ascii="Wingdings" w:hAnsi="Wingdings" w:hint="default"/>
+        <w:sz w:val="20"/>
+      </w:rPr>
+    </w:lvl>
+    <w:lvl w:ilvl="3" w:tentative="1">
+      <w:start w:val="1"/>
+      <w:numFmt w:val="bullet"/>
+      <w:lvlText w:val=""/>
+      <w:lvlJc w:val="left"/>
+      <w:pPr>
+        <w:tabs>
+          <w:tab w:val="num" w:pos="2880"/>
+        </w:tabs>
+        <w:ind w:left="2880" w:hanging="360"/>
+      </w:pPr>
+      <w:rPr>
+        <w:rFonts w:ascii="Wingdings" w:hAnsi="Wingdings" w:hint="default"/>
+        <w:sz w:val="20"/>
+      </w:rPr>
+    </w:lvl>
+    <w:lvl w:ilvl="4" w:tentative="1">
+      <w:start w:val="1"/>
+      <w:numFmt w:val="bullet"/>
+      <w:lvlText w:val=""/>
+      <w:lvlJc w:val="left"/>
+      <w:pPr>
+        <w:tabs>
+          <w:tab w:val="num" w:pos="3600"/>
+        </w:tabs>
+        <w:ind w:left="3600" w:hanging="360"/>
+      </w:pPr>
+      <w:rPr>
+        <w:rFonts w:ascii="Wingdings" w:hAnsi="Wingdings" w:hint="default"/>
+        <w:sz w:val="20"/>
+      </w:rPr>
+    </w:lvl>
+    <w:lvl w:ilvl="5" w:tentative="1">
+      <w:start w:val="1"/>
+      <w:numFmt w:val="bullet"/>
+      <w:lvlText w:val=""/>
+      <w:lvlJc w:val="left"/>
+      <w:pPr>
+        <w:tabs>
+          <w:tab w:val="num" w:pos="4320"/>
+        </w:tabs>
+        <w:ind w:left="4320" w:hanging="360"/>
+      </w:pPr>
+      <w:rPr>
+        <w:rFonts w:ascii="Wingdings" w:hAnsi="Wingdings" w:hint="default"/>
+        <w:sz w:val="20"/>
+      </w:rPr>
+    </w:lvl>
+    <w:lvl w:ilvl="6" w:tentative="1">
+      <w:start w:val="1"/>
+      <w:numFmt w:val="bullet"/>
+      <w:lvlText w:val=""/>
+      <w:lvlJc w:val="left"/>
+      <w:pPr>
+        <w:tabs>
+          <w:tab w:val="num" w:pos="5040"/>
+        </w:tabs>
+        <w:ind w:left="5040" w:hanging="360"/>
+      </w:pPr>
+      <w:rPr>
+        <w:rFonts w:ascii="Wingdings" w:hAnsi="Wingdings" w:hint="default"/>
+        <w:sz w:val="20"/>
+      </w:rPr>
+    </w:lvl>
+    <w:lvl w:ilvl="7" w:tentative="1">
+      <w:start w:val="1"/>
+      <w:numFmt w:val="bullet"/>
+      <w:lvlText w:val=""/>
+      <w:lvlJc w:val="left"/>
+      <w:pPr>
+        <w:tabs>
+          <w:tab w:val="num" w:pos="5760"/>
+        </w:tabs>
+        <w:ind w:left="5760" w:hanging="360"/>
+      </w:pPr>
+      <w:rPr>
+        <w:rFonts w:ascii="Wingdings" w:hAnsi="Wingdings" w:hint="default"/>
+        <w:sz w:val="20"/>
+      </w:rPr>
+    </w:lvl>
+    <w:lvl w:ilvl="8" w:tentative="1">
+      <w:start w:val="1"/>
+      <w:numFmt w:val="bullet"/>
+      <w:lvlText w:val=""/>
+      <w:lvlJc w:val="left"/>
+      <w:pPr>
+        <w:tabs>
+          <w:tab w:val="num" w:pos="6480"/>
+        </w:tabs>
+        <w:ind w:left="6480" w:hanging="360"/>
+      </w:pPr>
+      <w:rPr>
+        <w:rFonts w:ascii="Wingdings" w:hAnsi="Wingdings" w:hint="default"/>
+        <w:sz w:val="20"/>
+      </w:rPr>
+    </w:lvl>
+  </w:abstractNum>
+  <w:abstractNum w:abstractNumId="10">
     <w:nsid w:val="732D5AB7"/>
     <w:multiLevelType w:val="hybridMultilevel"/>
     <w:tmpl w:val="E578EB4C"/>
@@ -7027,7 +9642,7 @@
       </w:rPr>
     </w:lvl>
   </w:abstractNum>
-  <w:abstractNum w:abstractNumId="8">
+  <w:abstractNum w:abstractNumId="11">
     <w:nsid w:val="739F6429"/>
     <w:multiLevelType w:val="multilevel"/>
     <w:tmpl w:val="964666E4"/>
@@ -7176,7 +9791,7 @@
       </w:rPr>
     </w:lvl>
   </w:abstractNum>
-  <w:abstractNum w:abstractNumId="9">
+  <w:abstractNum w:abstractNumId="12">
     <w:nsid w:val="78940F59"/>
     <w:multiLevelType w:val="hybridMultilevel"/>
     <w:tmpl w:val="DE028538"/>
@@ -7289,7 +9904,7 @@
       </w:rPr>
     </w:lvl>
   </w:abstractNum>
-  <w:abstractNum w:abstractNumId="10">
+  <w:abstractNum w:abstractNumId="13">
     <w:nsid w:val="789C3E86"/>
     <w:multiLevelType w:val="multilevel"/>
     <w:tmpl w:val="B9AA27D8"/>
@@ -7438,14 +10053,312 @@
       </w:rPr>
     </w:lvl>
   </w:abstractNum>
+  <w:abstractNum w:abstractNumId="14">
+    <w:nsid w:val="7DDA69DA"/>
+    <w:multiLevelType w:val="multilevel"/>
+    <w:tmpl w:val="486CE8D0"/>
+    <w:lvl w:ilvl="0">
+      <w:start w:val="1"/>
+      <w:numFmt w:val="bullet"/>
+      <w:lvlText w:val=""/>
+      <w:lvlJc w:val="left"/>
+      <w:pPr>
+        <w:tabs>
+          <w:tab w:val="num" w:pos="720"/>
+        </w:tabs>
+        <w:ind w:left="720" w:hanging="360"/>
+      </w:pPr>
+      <w:rPr>
+        <w:rFonts w:ascii="Symbol" w:hAnsi="Symbol" w:hint="default"/>
+        <w:sz w:val="20"/>
+      </w:rPr>
+    </w:lvl>
+    <w:lvl w:ilvl="1">
+      <w:start w:val="1"/>
+      <w:numFmt w:val="bullet"/>
+      <w:lvlText w:val="o"/>
+      <w:lvlJc w:val="left"/>
+      <w:pPr>
+        <w:tabs>
+          <w:tab w:val="num" w:pos="1440"/>
+        </w:tabs>
+        <w:ind w:left="1440" w:hanging="360"/>
+      </w:pPr>
+      <w:rPr>
+        <w:rFonts w:ascii="Courier New" w:hAnsi="Courier New" w:hint="default"/>
+        <w:sz w:val="20"/>
+      </w:rPr>
+    </w:lvl>
+    <w:lvl w:ilvl="2" w:tentative="1">
+      <w:start w:val="1"/>
+      <w:numFmt w:val="bullet"/>
+      <w:lvlText w:val=""/>
+      <w:lvlJc w:val="left"/>
+      <w:pPr>
+        <w:tabs>
+          <w:tab w:val="num" w:pos="2160"/>
+        </w:tabs>
+        <w:ind w:left="2160" w:hanging="360"/>
+      </w:pPr>
+      <w:rPr>
+        <w:rFonts w:ascii="Wingdings" w:hAnsi="Wingdings" w:hint="default"/>
+        <w:sz w:val="20"/>
+      </w:rPr>
+    </w:lvl>
+    <w:lvl w:ilvl="3" w:tentative="1">
+      <w:start w:val="1"/>
+      <w:numFmt w:val="bullet"/>
+      <w:lvlText w:val=""/>
+      <w:lvlJc w:val="left"/>
+      <w:pPr>
+        <w:tabs>
+          <w:tab w:val="num" w:pos="2880"/>
+        </w:tabs>
+        <w:ind w:left="2880" w:hanging="360"/>
+      </w:pPr>
+      <w:rPr>
+        <w:rFonts w:ascii="Wingdings" w:hAnsi="Wingdings" w:hint="default"/>
+        <w:sz w:val="20"/>
+      </w:rPr>
+    </w:lvl>
+    <w:lvl w:ilvl="4" w:tentative="1">
+      <w:start w:val="1"/>
+      <w:numFmt w:val="bullet"/>
+      <w:lvlText w:val=""/>
+      <w:lvlJc w:val="left"/>
+      <w:pPr>
+        <w:tabs>
+          <w:tab w:val="num" w:pos="3600"/>
+        </w:tabs>
+        <w:ind w:left="3600" w:hanging="360"/>
+      </w:pPr>
+      <w:rPr>
+        <w:rFonts w:ascii="Wingdings" w:hAnsi="Wingdings" w:hint="default"/>
+        <w:sz w:val="20"/>
+      </w:rPr>
+    </w:lvl>
+    <w:lvl w:ilvl="5" w:tentative="1">
+      <w:start w:val="1"/>
+      <w:numFmt w:val="bullet"/>
+      <w:lvlText w:val=""/>
+      <w:lvlJc w:val="left"/>
+      <w:pPr>
+        <w:tabs>
+          <w:tab w:val="num" w:pos="4320"/>
+        </w:tabs>
+        <w:ind w:left="4320" w:hanging="360"/>
+      </w:pPr>
+      <w:rPr>
+        <w:rFonts w:ascii="Wingdings" w:hAnsi="Wingdings" w:hint="default"/>
+        <w:sz w:val="20"/>
+      </w:rPr>
+    </w:lvl>
+    <w:lvl w:ilvl="6" w:tentative="1">
+      <w:start w:val="1"/>
+      <w:numFmt w:val="bullet"/>
+      <w:lvlText w:val=""/>
+      <w:lvlJc w:val="left"/>
+      <w:pPr>
+        <w:tabs>
+          <w:tab w:val="num" w:pos="5040"/>
+        </w:tabs>
+        <w:ind w:left="5040" w:hanging="360"/>
+      </w:pPr>
+      <w:rPr>
+        <w:rFonts w:ascii="Wingdings" w:hAnsi="Wingdings" w:hint="default"/>
+        <w:sz w:val="20"/>
+      </w:rPr>
+    </w:lvl>
+    <w:lvl w:ilvl="7" w:tentative="1">
+      <w:start w:val="1"/>
+      <w:numFmt w:val="bullet"/>
+      <w:lvlText w:val=""/>
+      <w:lvlJc w:val="left"/>
+      <w:pPr>
+        <w:tabs>
+          <w:tab w:val="num" w:pos="5760"/>
+        </w:tabs>
+        <w:ind w:left="5760" w:hanging="360"/>
+      </w:pPr>
+      <w:rPr>
+        <w:rFonts w:ascii="Wingdings" w:hAnsi="Wingdings" w:hint="default"/>
+        <w:sz w:val="20"/>
+      </w:rPr>
+    </w:lvl>
+    <w:lvl w:ilvl="8" w:tentative="1">
+      <w:start w:val="1"/>
+      <w:numFmt w:val="bullet"/>
+      <w:lvlText w:val=""/>
+      <w:lvlJc w:val="left"/>
+      <w:pPr>
+        <w:tabs>
+          <w:tab w:val="num" w:pos="6480"/>
+        </w:tabs>
+        <w:ind w:left="6480" w:hanging="360"/>
+      </w:pPr>
+      <w:rPr>
+        <w:rFonts w:ascii="Wingdings" w:hAnsi="Wingdings" w:hint="default"/>
+        <w:sz w:val="20"/>
+      </w:rPr>
+    </w:lvl>
+  </w:abstractNum>
+  <w:abstractNum w:abstractNumId="15">
+    <w:nsid w:val="7F9C53CF"/>
+    <w:multiLevelType w:val="multilevel"/>
+    <w:tmpl w:val="F610472C"/>
+    <w:lvl w:ilvl="0">
+      <w:start w:val="1"/>
+      <w:numFmt w:val="bullet"/>
+      <w:lvlText w:val=""/>
+      <w:lvlJc w:val="left"/>
+      <w:pPr>
+        <w:tabs>
+          <w:tab w:val="num" w:pos="2160"/>
+        </w:tabs>
+        <w:ind w:left="2160" w:hanging="360"/>
+      </w:pPr>
+      <w:rPr>
+        <w:rFonts w:ascii="Symbol" w:hAnsi="Symbol" w:hint="default"/>
+        <w:sz w:val="20"/>
+      </w:rPr>
+    </w:lvl>
+    <w:lvl w:ilvl="1" w:tentative="1">
+      <w:start w:val="1"/>
+      <w:numFmt w:val="bullet"/>
+      <w:lvlText w:val="o"/>
+      <w:lvlJc w:val="left"/>
+      <w:pPr>
+        <w:tabs>
+          <w:tab w:val="num" w:pos="2880"/>
+        </w:tabs>
+        <w:ind w:left="2880" w:hanging="360"/>
+      </w:pPr>
+      <w:rPr>
+        <w:rFonts w:ascii="Courier New" w:hAnsi="Courier New" w:hint="default"/>
+        <w:sz w:val="20"/>
+      </w:rPr>
+    </w:lvl>
+    <w:lvl w:ilvl="2" w:tentative="1">
+      <w:start w:val="1"/>
+      <w:numFmt w:val="bullet"/>
+      <w:lvlText w:val=""/>
+      <w:lvlJc w:val="left"/>
+      <w:pPr>
+        <w:tabs>
+          <w:tab w:val="num" w:pos="3600"/>
+        </w:tabs>
+        <w:ind w:left="3600" w:hanging="360"/>
+      </w:pPr>
+      <w:rPr>
+        <w:rFonts w:ascii="Wingdings" w:hAnsi="Wingdings" w:hint="default"/>
+        <w:sz w:val="20"/>
+      </w:rPr>
+    </w:lvl>
+    <w:lvl w:ilvl="3" w:tentative="1">
+      <w:start w:val="1"/>
+      <w:numFmt w:val="bullet"/>
+      <w:lvlText w:val=""/>
+      <w:lvlJc w:val="left"/>
+      <w:pPr>
+        <w:tabs>
+          <w:tab w:val="num" w:pos="4320"/>
+        </w:tabs>
+        <w:ind w:left="4320" w:hanging="360"/>
+      </w:pPr>
+      <w:rPr>
+        <w:rFonts w:ascii="Wingdings" w:hAnsi="Wingdings" w:hint="default"/>
+        <w:sz w:val="20"/>
+      </w:rPr>
+    </w:lvl>
+    <w:lvl w:ilvl="4" w:tentative="1">
+      <w:start w:val="1"/>
+      <w:numFmt w:val="bullet"/>
+      <w:lvlText w:val=""/>
+      <w:lvlJc w:val="left"/>
+      <w:pPr>
+        <w:tabs>
+          <w:tab w:val="num" w:pos="5040"/>
+        </w:tabs>
+        <w:ind w:left="5040" w:hanging="360"/>
+      </w:pPr>
+      <w:rPr>
+        <w:rFonts w:ascii="Wingdings" w:hAnsi="Wingdings" w:hint="default"/>
+        <w:sz w:val="20"/>
+      </w:rPr>
+    </w:lvl>
+    <w:lvl w:ilvl="5" w:tentative="1">
+      <w:start w:val="1"/>
+      <w:numFmt w:val="bullet"/>
+      <w:lvlText w:val=""/>
+      <w:lvlJc w:val="left"/>
+      <w:pPr>
+        <w:tabs>
+          <w:tab w:val="num" w:pos="5760"/>
+        </w:tabs>
+        <w:ind w:left="5760" w:hanging="360"/>
+      </w:pPr>
+      <w:rPr>
+        <w:rFonts w:ascii="Wingdings" w:hAnsi="Wingdings" w:hint="default"/>
+        <w:sz w:val="20"/>
+      </w:rPr>
+    </w:lvl>
+    <w:lvl w:ilvl="6" w:tentative="1">
+      <w:start w:val="1"/>
+      <w:numFmt w:val="bullet"/>
+      <w:lvlText w:val=""/>
+      <w:lvlJc w:val="left"/>
+      <w:pPr>
+        <w:tabs>
+          <w:tab w:val="num" w:pos="6480"/>
+        </w:tabs>
+        <w:ind w:left="6480" w:hanging="360"/>
+      </w:pPr>
+      <w:rPr>
+        <w:rFonts w:ascii="Wingdings" w:hAnsi="Wingdings" w:hint="default"/>
+        <w:sz w:val="20"/>
+      </w:rPr>
+    </w:lvl>
+    <w:lvl w:ilvl="7" w:tentative="1">
+      <w:start w:val="1"/>
+      <w:numFmt w:val="bullet"/>
+      <w:lvlText w:val=""/>
+      <w:lvlJc w:val="left"/>
+      <w:pPr>
+        <w:tabs>
+          <w:tab w:val="num" w:pos="7200"/>
+        </w:tabs>
+        <w:ind w:left="7200" w:hanging="360"/>
+      </w:pPr>
+      <w:rPr>
+        <w:rFonts w:ascii="Wingdings" w:hAnsi="Wingdings" w:hint="default"/>
+        <w:sz w:val="20"/>
+      </w:rPr>
+    </w:lvl>
+    <w:lvl w:ilvl="8" w:tentative="1">
+      <w:start w:val="1"/>
+      <w:numFmt w:val="bullet"/>
+      <w:lvlText w:val=""/>
+      <w:lvlJc w:val="left"/>
+      <w:pPr>
+        <w:tabs>
+          <w:tab w:val="num" w:pos="7920"/>
+        </w:tabs>
+        <w:ind w:left="7920" w:hanging="360"/>
+      </w:pPr>
+      <w:rPr>
+        <w:rFonts w:ascii="Wingdings" w:hAnsi="Wingdings" w:hint="default"/>
+        <w:sz w:val="20"/>
+      </w:rPr>
+    </w:lvl>
+  </w:abstractNum>
   <w:num w:numId="1">
-    <w:abstractNumId w:val="5"/>
+    <w:abstractNumId w:val="7"/>
   </w:num>
   <w:num w:numId="2">
-    <w:abstractNumId w:val="8"/>
+    <w:abstractNumId w:val="11"/>
   </w:num>
   <w:num w:numId="3">
-    <w:abstractNumId w:val="8"/>
+    <w:abstractNumId w:val="11"/>
     <w:lvlOverride w:ilvl="3">
       <w:lvl w:ilvl="3">
         <w:numFmt w:val="bullet"/>
@@ -7465,22 +10378,22 @@
     </w:lvlOverride>
   </w:num>
   <w:num w:numId="4">
+    <w:abstractNumId w:val="8"/>
+  </w:num>
+  <w:num w:numId="5">
+    <w:abstractNumId w:val="13"/>
+  </w:num>
+  <w:num w:numId="6">
+    <w:abstractNumId w:val="2"/>
+  </w:num>
+  <w:num w:numId="7">
     <w:abstractNumId w:val="6"/>
   </w:num>
-  <w:num w:numId="5">
-    <w:abstractNumId w:val="10"/>
-  </w:num>
-  <w:num w:numId="6">
-    <w:abstractNumId w:val="1"/>
-  </w:num>
-  <w:num w:numId="7">
-    <w:abstractNumId w:val="4"/>
-  </w:num>
   <w:num w:numId="8">
-    <w:abstractNumId w:val="2"/>
+    <w:abstractNumId w:val="3"/>
   </w:num>
   <w:num w:numId="9">
-    <w:abstractNumId w:val="2"/>
+    <w:abstractNumId w:val="3"/>
     <w:lvlOverride w:ilvl="3">
       <w:lvl w:ilvl="3">
         <w:numFmt w:val="bullet"/>
@@ -7500,16 +10413,222 @@
     </w:lvlOverride>
   </w:num>
   <w:num w:numId="10">
-    <w:abstractNumId w:val="3"/>
+    <w:abstractNumId w:val="5"/>
   </w:num>
   <w:num w:numId="11">
-    <w:abstractNumId w:val="7"/>
+    <w:abstractNumId w:val="10"/>
   </w:num>
   <w:num w:numId="12">
     <w:abstractNumId w:val="0"/>
   </w:num>
   <w:num w:numId="13">
+    <w:abstractNumId w:val="12"/>
+  </w:num>
+  <w:num w:numId="14">
+    <w:abstractNumId w:val="14"/>
+  </w:num>
+  <w:num w:numId="15">
+    <w:abstractNumId w:val="14"/>
+    <w:lvlOverride w:ilvl="1">
+      <w:lvl w:ilvl="1">
+        <w:numFmt w:val="bullet"/>
+        <w:lvlText w:val=""/>
+        <w:lvlJc w:val="left"/>
+        <w:pPr>
+          <w:tabs>
+            <w:tab w:val="num" w:pos="1440"/>
+          </w:tabs>
+          <w:ind w:left="1440" w:hanging="360"/>
+        </w:pPr>
+        <w:rPr>
+          <w:rFonts w:ascii="Symbol" w:hAnsi="Symbol" w:hint="default"/>
+          <w:sz w:val="20"/>
+        </w:rPr>
+      </w:lvl>
+    </w:lvlOverride>
+  </w:num>
+  <w:num w:numId="16">
+    <w:abstractNumId w:val="15"/>
+  </w:num>
+  <w:num w:numId="17">
     <w:abstractNumId w:val="9"/>
+  </w:num>
+  <w:num w:numId="18">
+    <w:abstractNumId w:val="9"/>
+    <w:lvlOverride w:ilvl="1">
+      <w:lvl w:ilvl="1">
+        <w:numFmt w:val="bullet"/>
+        <w:lvlText w:val=""/>
+        <w:lvlJc w:val="left"/>
+        <w:pPr>
+          <w:tabs>
+            <w:tab w:val="num" w:pos="1440"/>
+          </w:tabs>
+          <w:ind w:left="1440" w:hanging="360"/>
+        </w:pPr>
+        <w:rPr>
+          <w:rFonts w:ascii="Symbol" w:hAnsi="Symbol" w:hint="default"/>
+          <w:sz w:val="20"/>
+        </w:rPr>
+      </w:lvl>
+    </w:lvlOverride>
+  </w:num>
+  <w:num w:numId="19">
+    <w:abstractNumId w:val="9"/>
+    <w:lvlOverride w:ilvl="1">
+      <w:lvl w:ilvl="1">
+        <w:numFmt w:val="bullet"/>
+        <w:lvlText w:val=""/>
+        <w:lvlJc w:val="left"/>
+        <w:pPr>
+          <w:tabs>
+            <w:tab w:val="num" w:pos="1440"/>
+          </w:tabs>
+          <w:ind w:left="1440" w:hanging="360"/>
+        </w:pPr>
+        <w:rPr>
+          <w:rFonts w:ascii="Symbol" w:hAnsi="Symbol" w:hint="default"/>
+          <w:sz w:val="20"/>
+        </w:rPr>
+      </w:lvl>
+    </w:lvlOverride>
+    <w:lvlOverride w:ilvl="2">
+      <w:lvl w:ilvl="2">
+        <w:numFmt w:val="bullet"/>
+        <w:lvlText w:val=""/>
+        <w:lvlJc w:val="left"/>
+        <w:pPr>
+          <w:tabs>
+            <w:tab w:val="num" w:pos="2160"/>
+          </w:tabs>
+          <w:ind w:left="2160" w:hanging="360"/>
+        </w:pPr>
+        <w:rPr>
+          <w:rFonts w:ascii="Symbol" w:hAnsi="Symbol" w:hint="default"/>
+          <w:sz w:val="20"/>
+        </w:rPr>
+      </w:lvl>
+    </w:lvlOverride>
+  </w:num>
+  <w:num w:numId="20">
+    <w:abstractNumId w:val="1"/>
+  </w:num>
+  <w:num w:numId="21">
+    <w:abstractNumId w:val="1"/>
+    <w:lvlOverride w:ilvl="1">
+      <w:lvl w:ilvl="1">
+        <w:numFmt w:val="bullet"/>
+        <w:lvlText w:val=""/>
+        <w:lvlJc w:val="left"/>
+        <w:pPr>
+          <w:tabs>
+            <w:tab w:val="num" w:pos="1440"/>
+          </w:tabs>
+          <w:ind w:left="1440" w:hanging="360"/>
+        </w:pPr>
+        <w:rPr>
+          <w:rFonts w:ascii="Symbol" w:hAnsi="Symbol" w:hint="default"/>
+          <w:sz w:val="20"/>
+        </w:rPr>
+      </w:lvl>
+    </w:lvlOverride>
+  </w:num>
+  <w:num w:numId="22">
+    <w:abstractNumId w:val="1"/>
+    <w:lvlOverride w:ilvl="1">
+      <w:lvl w:ilvl="1">
+        <w:numFmt w:val="bullet"/>
+        <w:lvlText w:val=""/>
+        <w:lvlJc w:val="left"/>
+        <w:pPr>
+          <w:tabs>
+            <w:tab w:val="num" w:pos="1440"/>
+          </w:tabs>
+          <w:ind w:left="1440" w:hanging="360"/>
+        </w:pPr>
+        <w:rPr>
+          <w:rFonts w:ascii="Symbol" w:hAnsi="Symbol" w:hint="default"/>
+          <w:sz w:val="20"/>
+        </w:rPr>
+      </w:lvl>
+    </w:lvlOverride>
+    <w:lvlOverride w:ilvl="2">
+      <w:lvl w:ilvl="2">
+        <w:numFmt w:val="bullet"/>
+        <w:lvlText w:val=""/>
+        <w:lvlJc w:val="left"/>
+        <w:pPr>
+          <w:tabs>
+            <w:tab w:val="num" w:pos="2160"/>
+          </w:tabs>
+          <w:ind w:left="2160" w:hanging="360"/>
+        </w:pPr>
+        <w:rPr>
+          <w:rFonts w:ascii="Symbol" w:hAnsi="Symbol" w:hint="default"/>
+          <w:sz w:val="20"/>
+        </w:rPr>
+      </w:lvl>
+    </w:lvlOverride>
+  </w:num>
+  <w:num w:numId="23">
+    <w:abstractNumId w:val="4"/>
+  </w:num>
+  <w:num w:numId="24">
+    <w:abstractNumId w:val="4"/>
+    <w:lvlOverride w:ilvl="1">
+      <w:lvl w:ilvl="1">
+        <w:numFmt w:val="bullet"/>
+        <w:lvlText w:val=""/>
+        <w:lvlJc w:val="left"/>
+        <w:pPr>
+          <w:tabs>
+            <w:tab w:val="num" w:pos="1440"/>
+          </w:tabs>
+          <w:ind w:left="1440" w:hanging="360"/>
+        </w:pPr>
+        <w:rPr>
+          <w:rFonts w:ascii="Symbol" w:hAnsi="Symbol" w:hint="default"/>
+          <w:sz w:val="20"/>
+        </w:rPr>
+      </w:lvl>
+    </w:lvlOverride>
+  </w:num>
+  <w:num w:numId="25">
+    <w:abstractNumId w:val="4"/>
+    <w:lvlOverride w:ilvl="1">
+      <w:lvl w:ilvl="1">
+        <w:numFmt w:val="bullet"/>
+        <w:lvlText w:val=""/>
+        <w:lvlJc w:val="left"/>
+        <w:pPr>
+          <w:tabs>
+            <w:tab w:val="num" w:pos="1440"/>
+          </w:tabs>
+          <w:ind w:left="1440" w:hanging="360"/>
+        </w:pPr>
+        <w:rPr>
+          <w:rFonts w:ascii="Symbol" w:hAnsi="Symbol" w:hint="default"/>
+          <w:sz w:val="20"/>
+        </w:rPr>
+      </w:lvl>
+    </w:lvlOverride>
+    <w:lvlOverride w:ilvl="2">
+      <w:lvl w:ilvl="2">
+        <w:numFmt w:val="bullet"/>
+        <w:lvlText w:val=""/>
+        <w:lvlJc w:val="left"/>
+        <w:pPr>
+          <w:tabs>
+            <w:tab w:val="num" w:pos="2160"/>
+          </w:tabs>
+          <w:ind w:left="2160" w:hanging="360"/>
+        </w:pPr>
+        <w:rPr>
+          <w:rFonts w:ascii="Symbol" w:hAnsi="Symbol" w:hint="default"/>
+          <w:sz w:val="20"/>
+        </w:rPr>
+      </w:lvl>
+    </w:lvlOverride>
   </w:num>
 </w:numbering>
 </file>

</xml_diff>

<commit_message>
Slide show is almost complete. Added more fun facts.
</commit_message>
<xml_diff>
--- a/Waterfall Method_Presentation Notes.docx
+++ b/Waterfall Method_Presentation Notes.docx
@@ -7302,18 +7302,7 @@
           <w:sz w:val="22"/>
           <w:szCs w:val="22"/>
         </w:rPr>
-        <w:t>Any changes happen midwa</w:t>
-      </w:r>
-      <w:bookmarkStart w:id="0" w:name="_GoBack"/>
-      <w:bookmarkEnd w:id="0"/>
-      <w:r>
-        <w:rPr>
-          <w:rFonts w:ascii="Calibri" w:hAnsi="Calibri"/>
-          <w:color w:val="000000"/>
-          <w:sz w:val="22"/>
-          <w:szCs w:val="22"/>
-        </w:rPr>
-        <w:t>y, the test documents along with requirement documents has to be updated</w:t>
+        <w:t>Any changes happen midway, the test documents along with requirement documents has to be updated</w:t>
       </w:r>
     </w:p>
     <w:p>
@@ -8061,6 +8050,177 @@
           <w:szCs w:val="32"/>
         </w:rPr>
         <w:t>. 22 Sept. 2006. Web. 24 Sept. 2015. &lt;http://www.techrepublic.com/article/understanding-the-pros-and-cons-of-the-waterfall-model-of-software-development/&gt;.</w:t>
+      </w:r>
+    </w:p>
+    <w:p>
+      <w:pPr>
+        <w:pStyle w:val="ListParagraph"/>
+        <w:numPr>
+          <w:ilvl w:val="0"/>
+          <w:numId w:val="13"/>
+        </w:numPr>
+        <w:spacing w:before="100" w:beforeAutospacing="1" w:after="100" w:afterAutospacing="1"/>
+        <w:textAlignment w:val="baseline"/>
+        <w:rPr>
+          <w:rFonts w:ascii="Arial" w:eastAsia="Times New Roman" w:hAnsi="Arial" w:cs="Times New Roman"/>
+          <w:color w:val="000000"/>
+          <w:sz w:val="22"/>
+          <w:szCs w:val="22"/>
+        </w:rPr>
+      </w:pPr>
+      <w:r>
+        <w:rPr>
+          <w:rFonts w:ascii="Times" w:hAnsi="Times" w:cs="Times"/>
+          <w:color w:val="262626"/>
+          <w:sz w:val="32"/>
+          <w:szCs w:val="32"/>
+        </w:rPr>
+        <w:t>"The "sashimi" Model.</w:t>
+      </w:r>
+      <w:proofErr w:type="gramStart"/>
+      <w:r>
+        <w:rPr>
+          <w:rFonts w:ascii="Times" w:hAnsi="Times" w:cs="Times"/>
+          <w:color w:val="262626"/>
+          <w:sz w:val="32"/>
+          <w:szCs w:val="32"/>
+        </w:rPr>
+        <w:t xml:space="preserve">" </w:t>
+      </w:r>
+      <w:r>
+        <w:rPr>
+          <w:rFonts w:ascii="Times" w:hAnsi="Times" w:cs="Times"/>
+          <w:i/>
+          <w:iCs/>
+          <w:color w:val="262626"/>
+          <w:sz w:val="32"/>
+          <w:szCs w:val="32"/>
+        </w:rPr>
+        <w:t>:</w:t>
+      </w:r>
+      <w:proofErr w:type="gramEnd"/>
+      <w:r>
+        <w:rPr>
+          <w:rFonts w:ascii="Times" w:hAnsi="Times" w:cs="Times"/>
+          <w:i/>
+          <w:iCs/>
+          <w:color w:val="262626"/>
+          <w:sz w:val="32"/>
+          <w:szCs w:val="32"/>
+        </w:rPr>
+        <w:t xml:space="preserve"> The "sashimi" Model</w:t>
+      </w:r>
+      <w:r>
+        <w:rPr>
+          <w:rFonts w:ascii="Times" w:hAnsi="Times" w:cs="Times"/>
+          <w:color w:val="262626"/>
+          <w:sz w:val="32"/>
+          <w:szCs w:val="32"/>
+        </w:rPr>
+        <w:t>. Web. 25 Sept. 2015. &lt;http://iamjeab9.blogspot.com/2007/12/sashimi-model.html&gt;.</w:t>
+      </w:r>
+    </w:p>
+    <w:p>
+      <w:pPr>
+        <w:pStyle w:val="ListParagraph"/>
+        <w:numPr>
+          <w:ilvl w:val="0"/>
+          <w:numId w:val="13"/>
+        </w:numPr>
+        <w:spacing w:before="100" w:beforeAutospacing="1" w:after="100" w:afterAutospacing="1"/>
+        <w:textAlignment w:val="baseline"/>
+        <w:rPr>
+          <w:rFonts w:ascii="Arial" w:eastAsia="Times New Roman" w:hAnsi="Arial" w:cs="Times New Roman"/>
+          <w:color w:val="000000"/>
+          <w:sz w:val="22"/>
+          <w:szCs w:val="22"/>
+        </w:rPr>
+      </w:pPr>
+      <w:r>
+        <w:rPr>
+          <w:rFonts w:ascii="Times" w:hAnsi="Times" w:cs="Times"/>
+          <w:color w:val="262626"/>
+          <w:sz w:val="32"/>
+          <w:szCs w:val="32"/>
+        </w:rPr>
+        <w:t xml:space="preserve">"Aorta Lifecycle-model." </w:t>
+      </w:r>
+      <w:r>
+        <w:rPr>
+          <w:rFonts w:ascii="Times" w:hAnsi="Times" w:cs="Times"/>
+          <w:i/>
+          <w:iCs/>
+          <w:color w:val="262626"/>
+          <w:sz w:val="32"/>
+          <w:szCs w:val="32"/>
+        </w:rPr>
+        <w:t>- Wikipedia</w:t>
+      </w:r>
+      <w:r>
+        <w:rPr>
+          <w:rFonts w:ascii="Times" w:hAnsi="Times" w:cs="Times"/>
+          <w:color w:val="262626"/>
+          <w:sz w:val="32"/>
+          <w:szCs w:val="32"/>
+        </w:rPr>
+        <w:t>. 27 May 2015. Web. 25 Sept. 2015. &lt;https://nl.wikipedia.org/wiki/Aorta_lifecycle-model&gt;.</w:t>
+      </w:r>
+    </w:p>
+    <w:p>
+      <w:pPr>
+        <w:pStyle w:val="ListParagraph"/>
+        <w:numPr>
+          <w:ilvl w:val="0"/>
+          <w:numId w:val="13"/>
+        </w:numPr>
+        <w:spacing w:before="100" w:beforeAutospacing="1" w:after="100" w:afterAutospacing="1"/>
+        <w:textAlignment w:val="baseline"/>
+        <w:rPr>
+          <w:rFonts w:ascii="Arial" w:eastAsia="Times New Roman" w:hAnsi="Arial" w:cs="Times New Roman"/>
+          <w:color w:val="000000"/>
+          <w:sz w:val="22"/>
+          <w:szCs w:val="22"/>
+        </w:rPr>
+      </w:pPr>
+      <w:r>
+        <w:rPr>
+          <w:rFonts w:ascii="Times" w:hAnsi="Times" w:cs="Times"/>
+          <w:color w:val="262626"/>
+          <w:sz w:val="32"/>
+          <w:szCs w:val="32"/>
+        </w:rPr>
+        <w:t>"What Is V-model- Advantages, Disadvanta</w:t>
+      </w:r>
+      <w:bookmarkStart w:id="0" w:name="_GoBack"/>
+      <w:bookmarkEnd w:id="0"/>
+      <w:r>
+        <w:rPr>
+          <w:rFonts w:ascii="Times" w:hAnsi="Times" w:cs="Times"/>
+          <w:color w:val="262626"/>
+          <w:sz w:val="32"/>
+          <w:szCs w:val="32"/>
+        </w:rPr>
+        <w:t xml:space="preserve">ges and When to Use It?" </w:t>
+      </w:r>
+      <w:r>
+        <w:rPr>
+          <w:rFonts w:ascii="Times" w:hAnsi="Times" w:cs="Times"/>
+          <w:i/>
+          <w:iCs/>
+          <w:color w:val="262626"/>
+          <w:sz w:val="32"/>
+          <w:szCs w:val="32"/>
+        </w:rPr>
+        <w:t>ISTQB Exam Certification</w:t>
+      </w:r>
+      <w:r>
+        <w:rPr>
+          <w:rFonts w:ascii="Times" w:hAnsi="Times" w:cs="Times"/>
+          <w:color w:val="262626"/>
+          <w:sz w:val="32"/>
+          <w:szCs w:val="32"/>
+        </w:rPr>
+        <w:t>. Web. 25 Sept. 2015. &lt;http://istqbexamcertification.com/what-is-v-model-advantages-disadvantages-and-when-to-use-it/&gt;.</w:t>
       </w:r>
     </w:p>
     <w:p>

</xml_diff>

<commit_message>
Added summary slide and more information on the document
</commit_message>
<xml_diff>
--- a/Waterfall Method_Presentation Notes.docx
+++ b/Waterfall Method_Presentation Notes.docx
@@ -7326,14 +7326,961 @@
           <w:szCs w:val="22"/>
         </w:rPr>
       </w:pPr>
-      <w:r>
+      <w:hyperlink r:id="rId14" w:history="1">
+        <w:r>
+          <w:rPr>
+            <w:rStyle w:val="Hyperlink"/>
+            <w:rFonts w:ascii="Calibri" w:hAnsi="Calibri"/>
+            <w:sz w:val="22"/>
+            <w:szCs w:val="22"/>
+          </w:rPr>
+          <w:t>http://istqbexamcertification.com/what-is-v-model-advantages-disadvantages-and-when-to-use-it/</w:t>
+        </w:r>
+      </w:hyperlink>
+    </w:p>
+    <w:p>
+      <w:pPr>
+        <w:pStyle w:val="NormalWeb"/>
+        <w:spacing w:before="0" w:beforeAutospacing="0" w:after="200" w:afterAutospacing="0"/>
+        <w:textAlignment w:val="baseline"/>
         <w:rPr>
           <w:rFonts w:ascii="Calibri" w:hAnsi="Calibri"/>
           <w:color w:val="000000"/>
           <w:sz w:val="22"/>
           <w:szCs w:val="22"/>
         </w:rPr>
-        <w:t>http://istqbexamcertification.com/what-is-v-model-advantages-disadvantages-and-when-to-use-it/</w:t>
+      </w:pPr>
+      <w:r>
+        <w:rPr>
+          <w:rFonts w:ascii="Calibri" w:hAnsi="Calibri"/>
+          <w:color w:val="000000"/>
+          <w:sz w:val="22"/>
+          <w:szCs w:val="22"/>
+        </w:rPr>
+        <w:t xml:space="preserve">Agile </w:t>
+      </w:r>
+      <w:proofErr w:type="spellStart"/>
+      <w:r>
+        <w:rPr>
+          <w:rFonts w:ascii="Calibri" w:hAnsi="Calibri"/>
+          <w:color w:val="000000"/>
+          <w:sz w:val="22"/>
+          <w:szCs w:val="22"/>
+        </w:rPr>
+        <w:t>vs</w:t>
+      </w:r>
+      <w:proofErr w:type="spellEnd"/>
+      <w:r>
+        <w:rPr>
+          <w:rFonts w:ascii="Calibri" w:hAnsi="Calibri"/>
+          <w:color w:val="000000"/>
+          <w:sz w:val="22"/>
+          <w:szCs w:val="22"/>
+        </w:rPr>
+        <w:t xml:space="preserve"> Waterfall</w:t>
+      </w:r>
+    </w:p>
+    <w:p>
+      <w:pPr>
+        <w:pStyle w:val="ListParagraph"/>
+        <w:numPr>
+          <w:ilvl w:val="0"/>
+          <w:numId w:val="11"/>
+        </w:numPr>
+        <w:rPr>
+          <w:rFonts w:ascii="Times" w:hAnsi="Times" w:cs="Times New Roman"/>
+          <w:sz w:val="20"/>
+          <w:szCs w:val="20"/>
+        </w:rPr>
+      </w:pPr>
+      <w:r>
+        <w:rPr>
+          <w:rFonts w:ascii="Arial" w:hAnsi="Arial" w:cs="Arial"/>
+          <w:sz w:val="22"/>
+          <w:szCs w:val="22"/>
+        </w:rPr>
+        <w:t>There are several ways to develop software and two of the most prominent methods are waterfall and Agile</w:t>
+      </w:r>
+    </w:p>
+    <w:p>
+      <w:pPr>
+        <w:pStyle w:val="ListParagraph"/>
+        <w:numPr>
+          <w:ilvl w:val="0"/>
+          <w:numId w:val="11"/>
+        </w:numPr>
+        <w:rPr>
+          <w:rFonts w:ascii="Times" w:hAnsi="Times" w:cs="Times New Roman"/>
+          <w:sz w:val="20"/>
+          <w:szCs w:val="20"/>
+        </w:rPr>
+      </w:pPr>
+      <w:r>
+        <w:rPr>
+          <w:rFonts w:ascii="Arial" w:hAnsi="Arial" w:cs="Arial"/>
+          <w:sz w:val="22"/>
+          <w:szCs w:val="22"/>
+        </w:rPr>
+        <w:t>Debate rages about which is better</w:t>
+      </w:r>
+    </w:p>
+    <w:p>
+      <w:pPr>
+        <w:pStyle w:val="ListParagraph"/>
+        <w:numPr>
+          <w:ilvl w:val="1"/>
+          <w:numId w:val="11"/>
+        </w:numPr>
+        <w:rPr>
+          <w:rFonts w:ascii="Times" w:hAnsi="Times" w:cs="Times New Roman"/>
+          <w:sz w:val="20"/>
+          <w:szCs w:val="20"/>
+        </w:rPr>
+      </w:pPr>
+      <w:r>
+        <w:rPr>
+          <w:rFonts w:ascii="Arial" w:hAnsi="Arial" w:cs="Arial"/>
+          <w:sz w:val="22"/>
+          <w:szCs w:val="22"/>
+        </w:rPr>
+        <w:t>Does it matter really</w:t>
+      </w:r>
+    </w:p>
+    <w:p>
+      <w:pPr>
+        <w:pStyle w:val="ListParagraph"/>
+        <w:numPr>
+          <w:ilvl w:val="1"/>
+          <w:numId w:val="11"/>
+        </w:numPr>
+        <w:rPr>
+          <w:rFonts w:ascii="Times" w:hAnsi="Times" w:cs="Times New Roman"/>
+          <w:sz w:val="20"/>
+          <w:szCs w:val="20"/>
+        </w:rPr>
+      </w:pPr>
+      <w:r>
+        <w:rPr>
+          <w:rFonts w:ascii="Arial" w:hAnsi="Arial" w:cs="Arial"/>
+          <w:sz w:val="22"/>
+          <w:szCs w:val="22"/>
+        </w:rPr>
+        <w:t>Doesn’t either way give you a product</w:t>
+      </w:r>
+    </w:p>
+    <w:p>
+      <w:pPr>
+        <w:pStyle w:val="ListParagraph"/>
+        <w:numPr>
+          <w:ilvl w:val="0"/>
+          <w:numId w:val="11"/>
+        </w:numPr>
+        <w:rPr>
+          <w:rFonts w:ascii="Times" w:hAnsi="Times" w:cs="Times New Roman"/>
+          <w:sz w:val="20"/>
+          <w:szCs w:val="20"/>
+        </w:rPr>
+      </w:pPr>
+      <w:r>
+        <w:rPr>
+          <w:rFonts w:ascii="Arial" w:hAnsi="Arial" w:cs="Arial"/>
+          <w:sz w:val="22"/>
+          <w:szCs w:val="22"/>
+        </w:rPr>
+        <w:t>Both have their strength and weakness</w:t>
+      </w:r>
+    </w:p>
+    <w:p>
+      <w:pPr>
+        <w:pStyle w:val="ListParagraph"/>
+        <w:numPr>
+          <w:ilvl w:val="0"/>
+          <w:numId w:val="11"/>
+        </w:numPr>
+        <w:rPr>
+          <w:rFonts w:ascii="Times" w:hAnsi="Times" w:cs="Times New Roman"/>
+          <w:sz w:val="20"/>
+          <w:szCs w:val="20"/>
+        </w:rPr>
+      </w:pPr>
+      <w:r>
+        <w:rPr>
+          <w:rFonts w:ascii="Arial" w:hAnsi="Arial" w:cs="Arial"/>
+          <w:sz w:val="22"/>
+          <w:szCs w:val="22"/>
+        </w:rPr>
+        <w:t>Key to deciding which is right for you comes down to the context of the project</w:t>
+      </w:r>
+    </w:p>
+    <w:p>
+      <w:pPr>
+        <w:pStyle w:val="ListParagraph"/>
+        <w:numPr>
+          <w:ilvl w:val="0"/>
+          <w:numId w:val="11"/>
+        </w:numPr>
+        <w:rPr>
+          <w:rFonts w:ascii="Times" w:hAnsi="Times" w:cs="Times New Roman"/>
+          <w:sz w:val="20"/>
+          <w:szCs w:val="20"/>
+        </w:rPr>
+      </w:pPr>
+      <w:r>
+        <w:rPr>
+          <w:rFonts w:ascii="Arial" w:hAnsi="Arial" w:cs="Arial"/>
+          <w:sz w:val="22"/>
+          <w:szCs w:val="22"/>
+        </w:rPr>
+        <w:t>Is it going to be changing rapidly?</w:t>
+      </w:r>
+    </w:p>
+    <w:p>
+      <w:pPr>
+        <w:pStyle w:val="ListParagraph"/>
+        <w:numPr>
+          <w:ilvl w:val="1"/>
+          <w:numId w:val="11"/>
+        </w:numPr>
+        <w:rPr>
+          <w:rFonts w:ascii="Times" w:hAnsi="Times" w:cs="Times New Roman"/>
+          <w:sz w:val="20"/>
+          <w:szCs w:val="20"/>
+        </w:rPr>
+      </w:pPr>
+      <w:r>
+        <w:rPr>
+          <w:rFonts w:ascii="Arial" w:hAnsi="Arial" w:cs="Arial"/>
+          <w:sz w:val="22"/>
+          <w:szCs w:val="22"/>
+        </w:rPr>
+        <w:t>Yes – choose Agile</w:t>
+      </w:r>
+    </w:p>
+    <w:p>
+      <w:pPr>
+        <w:pStyle w:val="ListParagraph"/>
+        <w:numPr>
+          <w:ilvl w:val="0"/>
+          <w:numId w:val="11"/>
+        </w:numPr>
+        <w:rPr>
+          <w:rFonts w:ascii="Times" w:hAnsi="Times" w:cs="Times New Roman"/>
+          <w:sz w:val="20"/>
+          <w:szCs w:val="20"/>
+        </w:rPr>
+      </w:pPr>
+      <w:r>
+        <w:rPr>
+          <w:rFonts w:ascii="Arial" w:hAnsi="Arial" w:cs="Arial"/>
+          <w:sz w:val="22"/>
+          <w:szCs w:val="22"/>
+        </w:rPr>
+        <w:t>Do you know exactly what you need?</w:t>
+      </w:r>
+    </w:p>
+    <w:p>
+      <w:pPr>
+        <w:pStyle w:val="ListParagraph"/>
+        <w:numPr>
+          <w:ilvl w:val="1"/>
+          <w:numId w:val="11"/>
+        </w:numPr>
+        <w:rPr>
+          <w:rFonts w:ascii="Times" w:hAnsi="Times" w:cs="Times New Roman"/>
+          <w:sz w:val="20"/>
+          <w:szCs w:val="20"/>
+        </w:rPr>
+      </w:pPr>
+      <w:r>
+        <w:rPr>
+          <w:rFonts w:ascii="Arial" w:hAnsi="Arial" w:cs="Arial"/>
+          <w:sz w:val="22"/>
+          <w:szCs w:val="22"/>
+        </w:rPr>
+        <w:t xml:space="preserve">Yes – choose </w:t>
+      </w:r>
+      <w:proofErr w:type="spellStart"/>
+      <w:r>
+        <w:rPr>
+          <w:rFonts w:ascii="Arial" w:hAnsi="Arial" w:cs="Arial"/>
+          <w:sz w:val="22"/>
+          <w:szCs w:val="22"/>
+        </w:rPr>
+        <w:t>eaterfally</w:t>
+      </w:r>
+      <w:proofErr w:type="spellEnd"/>
+    </w:p>
+    <w:p>
+      <w:pPr>
+        <w:pStyle w:val="ListParagraph"/>
+        <w:numPr>
+          <w:ilvl w:val="0"/>
+          <w:numId w:val="11"/>
+        </w:numPr>
+        <w:rPr>
+          <w:rFonts w:ascii="Times" w:hAnsi="Times" w:cs="Times New Roman"/>
+          <w:sz w:val="20"/>
+          <w:szCs w:val="20"/>
+        </w:rPr>
+      </w:pPr>
+      <w:hyperlink r:id="rId15" w:history="1">
+        <w:r>
+          <w:rPr>
+            <w:rStyle w:val="Hyperlink"/>
+            <w:rFonts w:ascii="Times" w:hAnsi="Times" w:cs="Times New Roman"/>
+            <w:sz w:val="20"/>
+            <w:szCs w:val="20"/>
+          </w:rPr>
+          <w:t>http://www.base36.com/2012/12/agile-waterfall-methodologies-a-side-by-side-comparison/</w:t>
+        </w:r>
+      </w:hyperlink>
+    </w:p>
+    <w:p>
+      <w:pPr>
+        <w:pStyle w:val="ListParagraph"/>
+        <w:rPr>
+          <w:rFonts w:ascii="Times" w:hAnsi="Times" w:cs="Times New Roman"/>
+          <w:sz w:val="20"/>
+          <w:szCs w:val="20"/>
+        </w:rPr>
+      </w:pPr>
+    </w:p>
+    <w:tbl>
+      <w:tblPr>
+        <w:tblStyle w:val="TableGrid"/>
+        <w:tblW w:w="0" w:type="auto"/>
+        <w:tblInd w:w="360" w:type="dxa"/>
+        <w:tblLook w:val="04A0" w:firstRow="1" w:lastRow="0" w:firstColumn="1" w:lastColumn="0" w:noHBand="0" w:noVBand="1"/>
+      </w:tblPr>
+      <w:tblGrid>
+        <w:gridCol w:w="4251"/>
+        <w:gridCol w:w="4245"/>
+      </w:tblGrid>
+      <w:tr>
+        <w:tc>
+          <w:tcPr>
+            <w:tcW w:w="4428" w:type="dxa"/>
+          </w:tcPr>
+          <w:p>
+            <w:pPr>
+              <w:jc w:val="center"/>
+              <w:rPr>
+                <w:rFonts w:ascii="Times" w:hAnsi="Times" w:cs="Times New Roman"/>
+                <w:sz w:val="20"/>
+                <w:szCs w:val="20"/>
+              </w:rPr>
+            </w:pPr>
+            <w:r>
+              <w:rPr>
+                <w:rFonts w:ascii="Times" w:hAnsi="Times" w:cs="Times New Roman"/>
+                <w:sz w:val="20"/>
+                <w:szCs w:val="20"/>
+              </w:rPr>
+              <w:t>Agile</w:t>
+            </w:r>
+          </w:p>
+        </w:tc>
+        <w:tc>
+          <w:tcPr>
+            <w:tcW w:w="4428" w:type="dxa"/>
+          </w:tcPr>
+          <w:p>
+            <w:pPr>
+              <w:jc w:val="center"/>
+              <w:rPr>
+                <w:rFonts w:ascii="Times" w:hAnsi="Times" w:cs="Times New Roman"/>
+                <w:sz w:val="20"/>
+                <w:szCs w:val="20"/>
+              </w:rPr>
+            </w:pPr>
+            <w:r>
+              <w:rPr>
+                <w:rFonts w:ascii="Times" w:hAnsi="Times" w:cs="Times New Roman"/>
+                <w:sz w:val="20"/>
+                <w:szCs w:val="20"/>
+              </w:rPr>
+              <w:t>Waterfall</w:t>
+            </w:r>
+          </w:p>
+        </w:tc>
+      </w:tr>
+      <w:tr>
+        <w:tc>
+          <w:tcPr>
+            <w:tcW w:w="4428" w:type="dxa"/>
+          </w:tcPr>
+          <w:p>
+            <w:pPr>
+              <w:jc w:val="center"/>
+              <w:rPr>
+                <w:rFonts w:ascii="Times" w:hAnsi="Times" w:cs="Times New Roman"/>
+                <w:sz w:val="20"/>
+                <w:szCs w:val="20"/>
+              </w:rPr>
+            </w:pPr>
+            <w:r>
+              <w:rPr>
+                <w:rFonts w:ascii="Times" w:hAnsi="Times" w:cs="Times New Roman"/>
+                <w:sz w:val="20"/>
+                <w:szCs w:val="20"/>
+              </w:rPr>
+              <w:t>Agile</w:t>
+            </w:r>
+          </w:p>
+        </w:tc>
+        <w:tc>
+          <w:tcPr>
+            <w:tcW w:w="4428" w:type="dxa"/>
+          </w:tcPr>
+          <w:p>
+            <w:pPr>
+              <w:jc w:val="center"/>
+              <w:rPr>
+                <w:rFonts w:ascii="Times" w:hAnsi="Times" w:cs="Times New Roman"/>
+                <w:sz w:val="20"/>
+                <w:szCs w:val="20"/>
+              </w:rPr>
+            </w:pPr>
+            <w:r>
+              <w:rPr>
+                <w:rFonts w:ascii="Times" w:hAnsi="Times" w:cs="Times New Roman"/>
+                <w:sz w:val="20"/>
+                <w:szCs w:val="20"/>
+              </w:rPr>
+              <w:t>Waterfall</w:t>
+            </w:r>
+          </w:p>
+        </w:tc>
+      </w:tr>
+      <w:tr>
+        <w:tc>
+          <w:tcPr>
+            <w:tcW w:w="4428" w:type="dxa"/>
+          </w:tcPr>
+          <w:p>
+            <w:pPr>
+              <w:jc w:val="center"/>
+              <w:rPr>
+                <w:rFonts w:ascii="Times" w:hAnsi="Times" w:cs="Times New Roman"/>
+                <w:sz w:val="20"/>
+                <w:szCs w:val="20"/>
+              </w:rPr>
+            </w:pPr>
+            <w:r>
+              <w:rPr>
+                <w:rFonts w:ascii="Times" w:hAnsi="Times" w:cs="Times New Roman"/>
+                <w:sz w:val="20"/>
+                <w:szCs w:val="20"/>
+              </w:rPr>
+              <w:t>Flexible</w:t>
+            </w:r>
+          </w:p>
+        </w:tc>
+        <w:tc>
+          <w:tcPr>
+            <w:tcW w:w="4428" w:type="dxa"/>
+          </w:tcPr>
+          <w:p>
+            <w:pPr>
+              <w:jc w:val="center"/>
+              <w:rPr>
+                <w:rFonts w:ascii="Times" w:hAnsi="Times" w:cs="Times New Roman"/>
+                <w:sz w:val="20"/>
+                <w:szCs w:val="20"/>
+              </w:rPr>
+            </w:pPr>
+            <w:r>
+              <w:rPr>
+                <w:rFonts w:ascii="Times" w:hAnsi="Times" w:cs="Times New Roman"/>
+                <w:sz w:val="20"/>
+                <w:szCs w:val="20"/>
+              </w:rPr>
+              <w:t>Structured</w:t>
+            </w:r>
+          </w:p>
+        </w:tc>
+      </w:tr>
+      <w:tr>
+        <w:tc>
+          <w:tcPr>
+            <w:tcW w:w="4428" w:type="dxa"/>
+          </w:tcPr>
+          <w:p>
+            <w:pPr>
+              <w:jc w:val="center"/>
+              <w:rPr>
+                <w:rFonts w:ascii="Times" w:hAnsi="Times" w:cs="Times New Roman"/>
+                <w:sz w:val="20"/>
+                <w:szCs w:val="20"/>
+              </w:rPr>
+            </w:pPr>
+            <w:r>
+              <w:rPr>
+                <w:rFonts w:ascii="Times" w:hAnsi="Times" w:cs="Times New Roman"/>
+                <w:sz w:val="20"/>
+                <w:szCs w:val="20"/>
+              </w:rPr>
+              <w:t>Many small projects</w:t>
+            </w:r>
+          </w:p>
+        </w:tc>
+        <w:tc>
+          <w:tcPr>
+            <w:tcW w:w="4428" w:type="dxa"/>
+          </w:tcPr>
+          <w:p>
+            <w:pPr>
+              <w:jc w:val="center"/>
+              <w:rPr>
+                <w:rFonts w:ascii="Times" w:hAnsi="Times" w:cs="Times New Roman"/>
+                <w:sz w:val="20"/>
+                <w:szCs w:val="20"/>
+              </w:rPr>
+            </w:pPr>
+            <w:r>
+              <w:rPr>
+                <w:rFonts w:ascii="Times" w:hAnsi="Times" w:cs="Times New Roman"/>
+                <w:sz w:val="20"/>
+                <w:szCs w:val="20"/>
+              </w:rPr>
+              <w:t>One big project</w:t>
+            </w:r>
+          </w:p>
+        </w:tc>
+      </w:tr>
+      <w:tr>
+        <w:tc>
+          <w:tcPr>
+            <w:tcW w:w="4428" w:type="dxa"/>
+          </w:tcPr>
+          <w:p>
+            <w:pPr>
+              <w:jc w:val="center"/>
+              <w:rPr>
+                <w:rFonts w:ascii="Times" w:hAnsi="Times" w:cs="Times New Roman"/>
+                <w:sz w:val="20"/>
+                <w:szCs w:val="20"/>
+              </w:rPr>
+            </w:pPr>
+            <w:r>
+              <w:rPr>
+                <w:rFonts w:ascii="Times" w:hAnsi="Times" w:cs="Times New Roman"/>
+                <w:sz w:val="20"/>
+                <w:szCs w:val="20"/>
+              </w:rPr>
+              <w:t>Highly collaborative</w:t>
+            </w:r>
+          </w:p>
+        </w:tc>
+        <w:tc>
+          <w:tcPr>
+            <w:tcW w:w="4428" w:type="dxa"/>
+          </w:tcPr>
+          <w:p>
+            <w:pPr>
+              <w:jc w:val="center"/>
+              <w:rPr>
+                <w:rFonts w:ascii="Times" w:hAnsi="Times" w:cs="Times New Roman"/>
+                <w:sz w:val="20"/>
+                <w:szCs w:val="20"/>
+              </w:rPr>
+            </w:pPr>
+            <w:r>
+              <w:rPr>
+                <w:rFonts w:ascii="Times" w:hAnsi="Times" w:cs="Times New Roman"/>
+                <w:sz w:val="20"/>
+                <w:szCs w:val="20"/>
+              </w:rPr>
+              <w:t>A sequential process</w:t>
+            </w:r>
+          </w:p>
+        </w:tc>
+      </w:tr>
+      <w:tr>
+        <w:tc>
+          <w:tcPr>
+            <w:tcW w:w="4428" w:type="dxa"/>
+          </w:tcPr>
+          <w:p>
+            <w:pPr>
+              <w:jc w:val="center"/>
+              <w:rPr>
+                <w:rFonts w:ascii="Times" w:hAnsi="Times" w:cs="Times New Roman"/>
+                <w:sz w:val="20"/>
+                <w:szCs w:val="20"/>
+              </w:rPr>
+            </w:pPr>
+            <w:r>
+              <w:rPr>
+                <w:rFonts w:ascii="Times" w:hAnsi="Times" w:cs="Times New Roman"/>
+                <w:sz w:val="20"/>
+                <w:szCs w:val="20"/>
+              </w:rPr>
+              <w:t>Best for those who want continuous improvements</w:t>
+            </w:r>
+          </w:p>
+        </w:tc>
+        <w:tc>
+          <w:tcPr>
+            <w:tcW w:w="4428" w:type="dxa"/>
+          </w:tcPr>
+          <w:p>
+            <w:pPr>
+              <w:jc w:val="center"/>
+              <w:rPr>
+                <w:rFonts w:ascii="Times" w:hAnsi="Times" w:cs="Times New Roman"/>
+                <w:sz w:val="20"/>
+                <w:szCs w:val="20"/>
+              </w:rPr>
+            </w:pPr>
+            <w:r>
+              <w:rPr>
+                <w:rFonts w:ascii="Times" w:hAnsi="Times" w:cs="Times New Roman"/>
+                <w:sz w:val="20"/>
+                <w:szCs w:val="20"/>
+              </w:rPr>
+              <w:t>Suited for situations where change is uncommon</w:t>
+            </w:r>
+          </w:p>
+        </w:tc>
+      </w:tr>
+      <w:tr>
+        <w:tc>
+          <w:tcPr>
+            <w:tcW w:w="4428" w:type="dxa"/>
+          </w:tcPr>
+          <w:p>
+            <w:pPr>
+              <w:jc w:val="center"/>
+              <w:rPr>
+                <w:rFonts w:ascii="Times" w:hAnsi="Times" w:cs="Times New Roman"/>
+                <w:sz w:val="20"/>
+                <w:szCs w:val="20"/>
+              </w:rPr>
+            </w:pPr>
+            <w:r>
+              <w:rPr>
+                <w:rFonts w:ascii="Times" w:hAnsi="Times" w:cs="Times New Roman"/>
+                <w:sz w:val="20"/>
+                <w:szCs w:val="20"/>
+              </w:rPr>
+              <w:t>Involved customers</w:t>
+            </w:r>
+          </w:p>
+        </w:tc>
+        <w:tc>
+          <w:tcPr>
+            <w:tcW w:w="4428" w:type="dxa"/>
+          </w:tcPr>
+          <w:p>
+            <w:pPr>
+              <w:jc w:val="center"/>
+              <w:rPr>
+                <w:rFonts w:ascii="Times" w:hAnsi="Times" w:cs="Times New Roman"/>
+                <w:sz w:val="20"/>
+                <w:szCs w:val="20"/>
+              </w:rPr>
+            </w:pPr>
+            <w:r>
+              <w:rPr>
+                <w:rFonts w:ascii="Times" w:hAnsi="Times" w:cs="Times New Roman"/>
+                <w:sz w:val="20"/>
+                <w:szCs w:val="20"/>
+              </w:rPr>
+              <w:t>Internal</w:t>
+            </w:r>
+          </w:p>
+        </w:tc>
+      </w:tr>
+      <w:tr>
+        <w:tc>
+          <w:tcPr>
+            <w:tcW w:w="4428" w:type="dxa"/>
+          </w:tcPr>
+          <w:p>
+            <w:pPr>
+              <w:jc w:val="center"/>
+              <w:rPr>
+                <w:rFonts w:ascii="Times" w:hAnsi="Times" w:cs="Times New Roman"/>
+                <w:sz w:val="20"/>
+                <w:szCs w:val="20"/>
+              </w:rPr>
+            </w:pPr>
+            <w:r>
+              <w:rPr>
+                <w:rFonts w:ascii="Times" w:hAnsi="Times" w:cs="Times New Roman"/>
+                <w:sz w:val="20"/>
+                <w:szCs w:val="20"/>
+              </w:rPr>
+              <w:t>A process in which requirements are expected to evolve and change</w:t>
+            </w:r>
+          </w:p>
+        </w:tc>
+        <w:tc>
+          <w:tcPr>
+            <w:tcW w:w="4428" w:type="dxa"/>
+          </w:tcPr>
+          <w:p>
+            <w:pPr>
+              <w:jc w:val="center"/>
+              <w:rPr>
+                <w:rFonts w:ascii="Times" w:hAnsi="Times" w:cs="Times New Roman"/>
+                <w:sz w:val="20"/>
+                <w:szCs w:val="20"/>
+              </w:rPr>
+            </w:pPr>
+            <w:r>
+              <w:rPr>
+                <w:rFonts w:ascii="Times" w:hAnsi="Times" w:cs="Times New Roman"/>
+                <w:sz w:val="20"/>
+                <w:szCs w:val="20"/>
+              </w:rPr>
+              <w:t>A process that requires clearly defined requirements upfront</w:t>
+            </w:r>
+          </w:p>
+        </w:tc>
+      </w:tr>
+      <w:tr>
+        <w:tc>
+          <w:tcPr>
+            <w:tcW w:w="4428" w:type="dxa"/>
+          </w:tcPr>
+          <w:p>
+            <w:pPr>
+              <w:jc w:val="center"/>
+              <w:rPr>
+                <w:rFonts w:ascii="Times" w:hAnsi="Times" w:cs="Times New Roman"/>
+                <w:sz w:val="20"/>
+                <w:szCs w:val="20"/>
+              </w:rPr>
+            </w:pPr>
+            <w:r>
+              <w:rPr>
+                <w:rFonts w:ascii="Times" w:hAnsi="Times" w:cs="Times New Roman"/>
+                <w:sz w:val="20"/>
+                <w:szCs w:val="20"/>
+              </w:rPr>
+              <w:t>Best for projects that deal with services-oriented and non-physical deliverables like code, copywriting and design projects</w:t>
+            </w:r>
+          </w:p>
+        </w:tc>
+        <w:tc>
+          <w:tcPr>
+            <w:tcW w:w="4428" w:type="dxa"/>
+          </w:tcPr>
+          <w:p>
+            <w:pPr>
+              <w:jc w:val="center"/>
+              <w:rPr>
+                <w:rFonts w:ascii="Times" w:hAnsi="Times" w:cs="Times New Roman"/>
+                <w:sz w:val="20"/>
+                <w:szCs w:val="20"/>
+              </w:rPr>
+            </w:pPr>
+            <w:r>
+              <w:rPr>
+                <w:rFonts w:ascii="Times" w:hAnsi="Times" w:cs="Times New Roman"/>
+                <w:sz w:val="20"/>
+                <w:szCs w:val="20"/>
+              </w:rPr>
+              <w:t>Best for projects that deal with physical objects – from a construction project to a hardware installation project</w:t>
+            </w:r>
+          </w:p>
+        </w:tc>
+      </w:tr>
+      <w:tr>
+        <w:tc>
+          <w:tcPr>
+            <w:tcW w:w="4428" w:type="dxa"/>
+          </w:tcPr>
+          <w:p>
+            <w:pPr>
+              <w:jc w:val="center"/>
+              <w:rPr>
+                <w:rFonts w:ascii="Times" w:hAnsi="Times" w:cs="Times New Roman"/>
+                <w:sz w:val="20"/>
+                <w:szCs w:val="20"/>
+              </w:rPr>
+            </w:pPr>
+            <w:r>
+              <w:rPr>
+                <w:rFonts w:ascii="Times" w:hAnsi="Times" w:cs="Times New Roman"/>
+                <w:sz w:val="20"/>
+                <w:szCs w:val="20"/>
+              </w:rPr>
+              <w:t>Allows for quick course correction based on stakeholder feedback</w:t>
+            </w:r>
+          </w:p>
+        </w:tc>
+        <w:tc>
+          <w:tcPr>
+            <w:tcW w:w="4428" w:type="dxa"/>
+          </w:tcPr>
+          <w:p>
+            <w:pPr>
+              <w:jc w:val="center"/>
+              <w:rPr>
+                <w:rFonts w:ascii="Times" w:hAnsi="Times" w:cs="Times New Roman"/>
+                <w:sz w:val="20"/>
+                <w:szCs w:val="20"/>
+              </w:rPr>
+            </w:pPr>
+            <w:r>
+              <w:rPr>
+                <w:rFonts w:ascii="Times" w:hAnsi="Times" w:cs="Times New Roman"/>
+                <w:sz w:val="20"/>
+                <w:szCs w:val="20"/>
+              </w:rPr>
+              <w:t>Best for projects with defined tasks and phases that must be completed in a specific sequence</w:t>
+            </w:r>
+          </w:p>
+        </w:tc>
+      </w:tr>
+      <w:tr>
+        <w:tc>
+          <w:tcPr>
+            <w:tcW w:w="4428" w:type="dxa"/>
+          </w:tcPr>
+          <w:p>
+            <w:pPr>
+              <w:jc w:val="center"/>
+              <w:rPr>
+                <w:rFonts w:ascii="Times" w:hAnsi="Times" w:cs="Times New Roman"/>
+                <w:sz w:val="20"/>
+                <w:szCs w:val="20"/>
+              </w:rPr>
+            </w:pPr>
+            <w:r>
+              <w:rPr>
+                <w:rFonts w:ascii="Times" w:hAnsi="Times" w:cs="Times New Roman"/>
+                <w:sz w:val="20"/>
+                <w:szCs w:val="20"/>
+              </w:rPr>
+              <w:t>Empowers project teams to work creatively and efficiency</w:t>
+            </w:r>
+          </w:p>
+        </w:tc>
+        <w:tc>
+          <w:tcPr>
+            <w:tcW w:w="4428" w:type="dxa"/>
+          </w:tcPr>
+          <w:p>
+            <w:pPr>
+              <w:jc w:val="center"/>
+              <w:rPr>
+                <w:rFonts w:ascii="Times" w:hAnsi="Times" w:cs="Times New Roman"/>
+                <w:sz w:val="20"/>
+                <w:szCs w:val="20"/>
+              </w:rPr>
+            </w:pPr>
+            <w:r>
+              <w:rPr>
+                <w:rFonts w:ascii="Times" w:hAnsi="Times" w:cs="Times New Roman"/>
+                <w:sz w:val="20"/>
+                <w:szCs w:val="20"/>
+              </w:rPr>
+              <w:t>Projects plans are repeatable for identical or similar projects in the future</w:t>
+            </w:r>
+          </w:p>
+        </w:tc>
+      </w:tr>
+      <w:tr>
+        <w:tc>
+          <w:tcPr>
+            <w:tcW w:w="4428" w:type="dxa"/>
+          </w:tcPr>
+          <w:p>
+            <w:pPr>
+              <w:jc w:val="center"/>
+              <w:rPr>
+                <w:rFonts w:ascii="Times" w:hAnsi="Times" w:cs="Times New Roman"/>
+                <w:sz w:val="20"/>
+                <w:szCs w:val="20"/>
+              </w:rPr>
+            </w:pPr>
+            <w:r>
+              <w:rPr>
+                <w:rFonts w:ascii="Times" w:hAnsi="Times" w:cs="Times New Roman"/>
+                <w:sz w:val="20"/>
+                <w:szCs w:val="20"/>
+              </w:rPr>
+              <w:t>Includes engagement and collaboration from all team members</w:t>
+            </w:r>
+          </w:p>
+        </w:tc>
+        <w:tc>
+          <w:tcPr>
+            <w:tcW w:w="4428" w:type="dxa"/>
+          </w:tcPr>
+          <w:p>
+            <w:pPr>
+              <w:jc w:val="center"/>
+              <w:rPr>
+                <w:rFonts w:ascii="Times" w:hAnsi="Times" w:cs="Times New Roman"/>
+                <w:sz w:val="20"/>
+                <w:szCs w:val="20"/>
+              </w:rPr>
+            </w:pPr>
+          </w:p>
+        </w:tc>
+      </w:tr>
+    </w:tbl>
+    <w:p>
+      <w:pPr>
+        <w:rPr>
+          <w:rFonts w:ascii="Times" w:hAnsi="Times" w:cs="Times New Roman"/>
+          <w:sz w:val="20"/>
+          <w:szCs w:val="20"/>
+        </w:rPr>
+      </w:pPr>
+    </w:p>
+    <w:p>
+      <w:pPr>
+        <w:pStyle w:val="ListParagraph"/>
+        <w:numPr>
+          <w:ilvl w:val="0"/>
+          <w:numId w:val="27"/>
+        </w:numPr>
+        <w:rPr>
+          <w:rFonts w:ascii="Times" w:hAnsi="Times" w:cs="Times New Roman"/>
+          <w:sz w:val="20"/>
+          <w:szCs w:val="20"/>
+        </w:rPr>
+      </w:pPr>
+      <w:hyperlink r:id="rId16" w:history="1">
+        <w:r>
+          <w:rPr>
+            <w:rStyle w:val="Hyperlink"/>
+            <w:rFonts w:ascii="Times" w:hAnsi="Times" w:cs="Times New Roman"/>
+            <w:sz w:val="20"/>
+            <w:szCs w:val="20"/>
+          </w:rPr>
+          <w:t>http://www.onedesk.com/2013/01/waterfall-vs-agile/</w:t>
+        </w:r>
+      </w:hyperlink>
+      <w:bookmarkStart w:id="0" w:name="_GoBack"/>
+      <w:bookmarkEnd w:id="0"/>
+    </w:p>
+    <w:p>
+      <w:pPr>
+        <w:pStyle w:val="ListParagraph"/>
+        <w:numPr>
+          <w:ilvl w:val="0"/>
+          <w:numId w:val="27"/>
+        </w:numPr>
+        <w:rPr>
+          <w:rFonts w:ascii="Times" w:hAnsi="Times" w:cs="Times New Roman"/>
+          <w:sz w:val="20"/>
+          <w:szCs w:val="20"/>
+        </w:rPr>
+      </w:pPr>
+      <w:r>
+        <w:rPr>
+          <w:rFonts w:ascii="Times" w:hAnsi="Times" w:cs="Times New Roman"/>
+          <w:sz w:val="20"/>
+          <w:szCs w:val="20"/>
+        </w:rPr>
+        <w:t>http://www.liquidplanner.com/blog/agile-v-waterfall-which-project-management-style-is-right-for-you/</w:t>
       </w:r>
     </w:p>
     <w:p>
@@ -7377,7 +8324,7 @@
           <w:szCs w:val="22"/>
         </w:rPr>
       </w:pPr>
-      <w:hyperlink r:id="rId14" w:history="1">
+      <w:hyperlink r:id="rId17" w:history="1">
         <w:r>
           <w:rPr>
             <w:rFonts w:ascii="Arial" w:hAnsi="Arial" w:cs="Times New Roman"/>
@@ -7404,7 +8351,7 @@
           <w:szCs w:val="22"/>
         </w:rPr>
       </w:pPr>
-      <w:hyperlink r:id="rId15" w:history="1">
+      <w:hyperlink r:id="rId18" w:history="1">
         <w:r>
           <w:rPr>
             <w:rFonts w:ascii="Arial" w:hAnsi="Arial" w:cs="Times New Roman"/>
@@ -7431,7 +8378,7 @@
           <w:szCs w:val="22"/>
         </w:rPr>
       </w:pPr>
-      <w:hyperlink r:id="rId16" w:history="1">
+      <w:hyperlink r:id="rId19" w:history="1">
         <w:r>
           <w:rPr>
             <w:rFonts w:ascii="Arial" w:hAnsi="Arial" w:cs="Times New Roman"/>
@@ -7476,7 +8423,7 @@
           <w:szCs w:val="22"/>
         </w:rPr>
       </w:pPr>
-      <w:hyperlink r:id="rId17" w:history="1">
+      <w:hyperlink r:id="rId20" w:history="1">
         <w:r>
           <w:rPr>
             <w:rFonts w:ascii="Arial" w:hAnsi="Arial" w:cs="Times New Roman"/>
@@ -7503,7 +8450,7 @@
           <w:szCs w:val="22"/>
         </w:rPr>
       </w:pPr>
-      <w:hyperlink r:id="rId18" w:history="1">
+      <w:hyperlink r:id="rId21" w:history="1">
         <w:r>
           <w:rPr>
             <w:rFonts w:ascii="Arial" w:hAnsi="Arial" w:cs="Times New Roman"/>
@@ -7531,7 +8478,7 @@
           <w:szCs w:val="22"/>
         </w:rPr>
       </w:pPr>
-      <w:hyperlink r:id="rId19" w:history="1">
+      <w:hyperlink r:id="rId22" w:history="1">
         <w:r>
           <w:rPr>
             <w:rStyle w:val="Hyperlink"/>
@@ -7558,7 +8505,7 @@
           <w:szCs w:val="22"/>
         </w:rPr>
       </w:pPr>
-      <w:hyperlink r:id="rId20" w:history="1">
+      <w:hyperlink r:id="rId23" w:history="1">
         <w:r>
           <w:rPr>
             <w:rStyle w:val="Hyperlink"/>
@@ -7610,7 +8557,7 @@
           <w:szCs w:val="22"/>
         </w:rPr>
       </w:pPr>
-      <w:hyperlink r:id="rId21" w:history="1">
+      <w:hyperlink r:id="rId24" w:history="1">
         <w:r>
           <w:rPr>
             <w:rStyle w:val="Hyperlink"/>
@@ -8189,18 +9136,7 @@
           <w:sz w:val="32"/>
           <w:szCs w:val="32"/>
         </w:rPr>
-        <w:t>"What Is V-model- Advantages, Disadvanta</w:t>
-      </w:r>
-      <w:bookmarkStart w:id="0" w:name="_GoBack"/>
-      <w:bookmarkEnd w:id="0"/>
-      <w:r>
-        <w:rPr>
-          <w:rFonts w:ascii="Times" w:hAnsi="Times" w:cs="Times"/>
-          <w:color w:val="262626"/>
-          <w:sz w:val="32"/>
-          <w:szCs w:val="32"/>
-        </w:rPr>
-        <w:t xml:space="preserve">ges and When to Use It?" </w:t>
+        <w:t xml:space="preserve">"What Is V-model- Advantages, Disadvantages and When to Use It?" </w:t>
       </w:r>
       <w:r>
         <w:rPr>
@@ -9541,6 +10477,232 @@
     </w:lvl>
   </w:abstractNum>
   <w:abstractNum w:abstractNumId="9">
+    <w:nsid w:val="58F33455"/>
+    <w:multiLevelType w:val="hybridMultilevel"/>
+    <w:tmpl w:val="C40CB5B8"/>
+    <w:lvl w:ilvl="0" w:tplc="04090001">
+      <w:start w:val="1"/>
+      <w:numFmt w:val="bullet"/>
+      <w:lvlText w:val=""/>
+      <w:lvlJc w:val="left"/>
+      <w:pPr>
+        <w:ind w:left="360" w:hanging="360"/>
+      </w:pPr>
+      <w:rPr>
+        <w:rFonts w:ascii="Symbol" w:hAnsi="Symbol" w:hint="default"/>
+      </w:rPr>
+    </w:lvl>
+    <w:lvl w:ilvl="1" w:tplc="04090003" w:tentative="1">
+      <w:start w:val="1"/>
+      <w:numFmt w:val="bullet"/>
+      <w:lvlText w:val="o"/>
+      <w:lvlJc w:val="left"/>
+      <w:pPr>
+        <w:ind w:left="1080" w:hanging="360"/>
+      </w:pPr>
+      <w:rPr>
+        <w:rFonts w:ascii="Courier New" w:hAnsi="Courier New" w:hint="default"/>
+      </w:rPr>
+    </w:lvl>
+    <w:lvl w:ilvl="2" w:tplc="04090005" w:tentative="1">
+      <w:start w:val="1"/>
+      <w:numFmt w:val="bullet"/>
+      <w:lvlText w:val=""/>
+      <w:lvlJc w:val="left"/>
+      <w:pPr>
+        <w:ind w:left="1800" w:hanging="360"/>
+      </w:pPr>
+      <w:rPr>
+        <w:rFonts w:ascii="Wingdings" w:hAnsi="Wingdings" w:hint="default"/>
+      </w:rPr>
+    </w:lvl>
+    <w:lvl w:ilvl="3" w:tplc="04090001" w:tentative="1">
+      <w:start w:val="1"/>
+      <w:numFmt w:val="bullet"/>
+      <w:lvlText w:val=""/>
+      <w:lvlJc w:val="left"/>
+      <w:pPr>
+        <w:ind w:left="2520" w:hanging="360"/>
+      </w:pPr>
+      <w:rPr>
+        <w:rFonts w:ascii="Symbol" w:hAnsi="Symbol" w:hint="default"/>
+      </w:rPr>
+    </w:lvl>
+    <w:lvl w:ilvl="4" w:tplc="04090003" w:tentative="1">
+      <w:start w:val="1"/>
+      <w:numFmt w:val="bullet"/>
+      <w:lvlText w:val="o"/>
+      <w:lvlJc w:val="left"/>
+      <w:pPr>
+        <w:ind w:left="3240" w:hanging="360"/>
+      </w:pPr>
+      <w:rPr>
+        <w:rFonts w:ascii="Courier New" w:hAnsi="Courier New" w:hint="default"/>
+      </w:rPr>
+    </w:lvl>
+    <w:lvl w:ilvl="5" w:tplc="04090005" w:tentative="1">
+      <w:start w:val="1"/>
+      <w:numFmt w:val="bullet"/>
+      <w:lvlText w:val=""/>
+      <w:lvlJc w:val="left"/>
+      <w:pPr>
+        <w:ind w:left="3960" w:hanging="360"/>
+      </w:pPr>
+      <w:rPr>
+        <w:rFonts w:ascii="Wingdings" w:hAnsi="Wingdings" w:hint="default"/>
+      </w:rPr>
+    </w:lvl>
+    <w:lvl w:ilvl="6" w:tplc="04090001" w:tentative="1">
+      <w:start w:val="1"/>
+      <w:numFmt w:val="bullet"/>
+      <w:lvlText w:val=""/>
+      <w:lvlJc w:val="left"/>
+      <w:pPr>
+        <w:ind w:left="4680" w:hanging="360"/>
+      </w:pPr>
+      <w:rPr>
+        <w:rFonts w:ascii="Symbol" w:hAnsi="Symbol" w:hint="default"/>
+      </w:rPr>
+    </w:lvl>
+    <w:lvl w:ilvl="7" w:tplc="04090003" w:tentative="1">
+      <w:start w:val="1"/>
+      <w:numFmt w:val="bullet"/>
+      <w:lvlText w:val="o"/>
+      <w:lvlJc w:val="left"/>
+      <w:pPr>
+        <w:ind w:left="5400" w:hanging="360"/>
+      </w:pPr>
+      <w:rPr>
+        <w:rFonts w:ascii="Courier New" w:hAnsi="Courier New" w:hint="default"/>
+      </w:rPr>
+    </w:lvl>
+    <w:lvl w:ilvl="8" w:tplc="04090005" w:tentative="1">
+      <w:start w:val="1"/>
+      <w:numFmt w:val="bullet"/>
+      <w:lvlText w:val=""/>
+      <w:lvlJc w:val="left"/>
+      <w:pPr>
+        <w:ind w:left="6120" w:hanging="360"/>
+      </w:pPr>
+      <w:rPr>
+        <w:rFonts w:ascii="Wingdings" w:hAnsi="Wingdings" w:hint="default"/>
+      </w:rPr>
+    </w:lvl>
+  </w:abstractNum>
+  <w:abstractNum w:abstractNumId="10">
+    <w:nsid w:val="5F2D0F98"/>
+    <w:multiLevelType w:val="hybridMultilevel"/>
+    <w:tmpl w:val="FA149B56"/>
+    <w:lvl w:ilvl="0" w:tplc="04090001">
+      <w:start w:val="1"/>
+      <w:numFmt w:val="bullet"/>
+      <w:lvlText w:val=""/>
+      <w:lvlJc w:val="left"/>
+      <w:pPr>
+        <w:ind w:left="720" w:hanging="360"/>
+      </w:pPr>
+      <w:rPr>
+        <w:rFonts w:ascii="Symbol" w:hAnsi="Symbol" w:hint="default"/>
+      </w:rPr>
+    </w:lvl>
+    <w:lvl w:ilvl="1" w:tplc="04090003" w:tentative="1">
+      <w:start w:val="1"/>
+      <w:numFmt w:val="bullet"/>
+      <w:lvlText w:val="o"/>
+      <w:lvlJc w:val="left"/>
+      <w:pPr>
+        <w:ind w:left="1440" w:hanging="360"/>
+      </w:pPr>
+      <w:rPr>
+        <w:rFonts w:ascii="Courier New" w:hAnsi="Courier New" w:hint="default"/>
+      </w:rPr>
+    </w:lvl>
+    <w:lvl w:ilvl="2" w:tplc="04090005" w:tentative="1">
+      <w:start w:val="1"/>
+      <w:numFmt w:val="bullet"/>
+      <w:lvlText w:val=""/>
+      <w:lvlJc w:val="left"/>
+      <w:pPr>
+        <w:ind w:left="2160" w:hanging="360"/>
+      </w:pPr>
+      <w:rPr>
+        <w:rFonts w:ascii="Wingdings" w:hAnsi="Wingdings" w:hint="default"/>
+      </w:rPr>
+    </w:lvl>
+    <w:lvl w:ilvl="3" w:tplc="04090001" w:tentative="1">
+      <w:start w:val="1"/>
+      <w:numFmt w:val="bullet"/>
+      <w:lvlText w:val=""/>
+      <w:lvlJc w:val="left"/>
+      <w:pPr>
+        <w:ind w:left="2880" w:hanging="360"/>
+      </w:pPr>
+      <w:rPr>
+        <w:rFonts w:ascii="Symbol" w:hAnsi="Symbol" w:hint="default"/>
+      </w:rPr>
+    </w:lvl>
+    <w:lvl w:ilvl="4" w:tplc="04090003" w:tentative="1">
+      <w:start w:val="1"/>
+      <w:numFmt w:val="bullet"/>
+      <w:lvlText w:val="o"/>
+      <w:lvlJc w:val="left"/>
+      <w:pPr>
+        <w:ind w:left="3600" w:hanging="360"/>
+      </w:pPr>
+      <w:rPr>
+        <w:rFonts w:ascii="Courier New" w:hAnsi="Courier New" w:hint="default"/>
+      </w:rPr>
+    </w:lvl>
+    <w:lvl w:ilvl="5" w:tplc="04090005" w:tentative="1">
+      <w:start w:val="1"/>
+      <w:numFmt w:val="bullet"/>
+      <w:lvlText w:val=""/>
+      <w:lvlJc w:val="left"/>
+      <w:pPr>
+        <w:ind w:left="4320" w:hanging="360"/>
+      </w:pPr>
+      <w:rPr>
+        <w:rFonts w:ascii="Wingdings" w:hAnsi="Wingdings" w:hint="default"/>
+      </w:rPr>
+    </w:lvl>
+    <w:lvl w:ilvl="6" w:tplc="04090001" w:tentative="1">
+      <w:start w:val="1"/>
+      <w:numFmt w:val="bullet"/>
+      <w:lvlText w:val=""/>
+      <w:lvlJc w:val="left"/>
+      <w:pPr>
+        <w:ind w:left="5040" w:hanging="360"/>
+      </w:pPr>
+      <w:rPr>
+        <w:rFonts w:ascii="Symbol" w:hAnsi="Symbol" w:hint="default"/>
+      </w:rPr>
+    </w:lvl>
+    <w:lvl w:ilvl="7" w:tplc="04090003" w:tentative="1">
+      <w:start w:val="1"/>
+      <w:numFmt w:val="bullet"/>
+      <w:lvlText w:val="o"/>
+      <w:lvlJc w:val="left"/>
+      <w:pPr>
+        <w:ind w:left="5760" w:hanging="360"/>
+      </w:pPr>
+      <w:rPr>
+        <w:rFonts w:ascii="Courier New" w:hAnsi="Courier New" w:hint="default"/>
+      </w:rPr>
+    </w:lvl>
+    <w:lvl w:ilvl="8" w:tplc="04090005" w:tentative="1">
+      <w:start w:val="1"/>
+      <w:numFmt w:val="bullet"/>
+      <w:lvlText w:val=""/>
+      <w:lvlJc w:val="left"/>
+      <w:pPr>
+        <w:ind w:left="6480" w:hanging="360"/>
+      </w:pPr>
+      <w:rPr>
+        <w:rFonts w:ascii="Wingdings" w:hAnsi="Wingdings" w:hint="default"/>
+      </w:rPr>
+    </w:lvl>
+  </w:abstractNum>
+  <w:abstractNum w:abstractNumId="11">
     <w:nsid w:val="62D30830"/>
     <w:multiLevelType w:val="multilevel"/>
     <w:tmpl w:val="765867AA"/>
@@ -9689,7 +10851,7 @@
       </w:rPr>
     </w:lvl>
   </w:abstractNum>
-  <w:abstractNum w:abstractNumId="10">
+  <w:abstractNum w:abstractNumId="12">
     <w:nsid w:val="732D5AB7"/>
     <w:multiLevelType w:val="hybridMultilevel"/>
     <w:tmpl w:val="E578EB4C"/>
@@ -9802,7 +10964,7 @@
       </w:rPr>
     </w:lvl>
   </w:abstractNum>
-  <w:abstractNum w:abstractNumId="11">
+  <w:abstractNum w:abstractNumId="13">
     <w:nsid w:val="739F6429"/>
     <w:multiLevelType w:val="multilevel"/>
     <w:tmpl w:val="964666E4"/>
@@ -9951,7 +11113,7 @@
       </w:rPr>
     </w:lvl>
   </w:abstractNum>
-  <w:abstractNum w:abstractNumId="12">
+  <w:abstractNum w:abstractNumId="14">
     <w:nsid w:val="78940F59"/>
     <w:multiLevelType w:val="hybridMultilevel"/>
     <w:tmpl w:val="DE028538"/>
@@ -10064,7 +11226,7 @@
       </w:rPr>
     </w:lvl>
   </w:abstractNum>
-  <w:abstractNum w:abstractNumId="13">
+  <w:abstractNum w:abstractNumId="15">
     <w:nsid w:val="789C3E86"/>
     <w:multiLevelType w:val="multilevel"/>
     <w:tmpl w:val="B9AA27D8"/>
@@ -10213,7 +11375,7 @@
       </w:rPr>
     </w:lvl>
   </w:abstractNum>
-  <w:abstractNum w:abstractNumId="14">
+  <w:abstractNum w:abstractNumId="16">
     <w:nsid w:val="7DDA69DA"/>
     <w:multiLevelType w:val="multilevel"/>
     <w:tmpl w:val="486CE8D0"/>
@@ -10362,7 +11524,7 @@
       </w:rPr>
     </w:lvl>
   </w:abstractNum>
-  <w:abstractNum w:abstractNumId="15">
+  <w:abstractNum w:abstractNumId="17">
     <w:nsid w:val="7F9C53CF"/>
     <w:multiLevelType w:val="multilevel"/>
     <w:tmpl w:val="F610472C"/>
@@ -10515,10 +11677,10 @@
     <w:abstractNumId w:val="7"/>
   </w:num>
   <w:num w:numId="2">
-    <w:abstractNumId w:val="11"/>
+    <w:abstractNumId w:val="13"/>
   </w:num>
   <w:num w:numId="3">
-    <w:abstractNumId w:val="11"/>
+    <w:abstractNumId w:val="13"/>
     <w:lvlOverride w:ilvl="3">
       <w:lvl w:ilvl="3">
         <w:numFmt w:val="bullet"/>
@@ -10541,7 +11703,7 @@
     <w:abstractNumId w:val="8"/>
   </w:num>
   <w:num w:numId="5">
-    <w:abstractNumId w:val="13"/>
+    <w:abstractNumId w:val="15"/>
   </w:num>
   <w:num w:numId="6">
     <w:abstractNumId w:val="2"/>
@@ -10576,19 +11738,19 @@
     <w:abstractNumId w:val="5"/>
   </w:num>
   <w:num w:numId="11">
-    <w:abstractNumId w:val="10"/>
+    <w:abstractNumId w:val="12"/>
   </w:num>
   <w:num w:numId="12">
     <w:abstractNumId w:val="0"/>
   </w:num>
   <w:num w:numId="13">
-    <w:abstractNumId w:val="12"/>
+    <w:abstractNumId w:val="14"/>
   </w:num>
   <w:num w:numId="14">
-    <w:abstractNumId w:val="14"/>
+    <w:abstractNumId w:val="16"/>
   </w:num>
   <w:num w:numId="15">
-    <w:abstractNumId w:val="14"/>
+    <w:abstractNumId w:val="16"/>
     <w:lvlOverride w:ilvl="1">
       <w:lvl w:ilvl="1">
         <w:numFmt w:val="bullet"/>
@@ -10608,13 +11770,13 @@
     </w:lvlOverride>
   </w:num>
   <w:num w:numId="16">
-    <w:abstractNumId w:val="15"/>
+    <w:abstractNumId w:val="17"/>
   </w:num>
   <w:num w:numId="17">
-    <w:abstractNumId w:val="9"/>
+    <w:abstractNumId w:val="11"/>
   </w:num>
   <w:num w:numId="18">
-    <w:abstractNumId w:val="9"/>
+    <w:abstractNumId w:val="11"/>
     <w:lvlOverride w:ilvl="1">
       <w:lvl w:ilvl="1">
         <w:numFmt w:val="bullet"/>
@@ -10634,7 +11796,7 @@
     </w:lvlOverride>
   </w:num>
   <w:num w:numId="19">
-    <w:abstractNumId w:val="9"/>
+    <w:abstractNumId w:val="11"/>
     <w:lvlOverride w:ilvl="1">
       <w:lvl w:ilvl="1">
         <w:numFmt w:val="bullet"/>
@@ -10789,6 +11951,12 @@
         </w:rPr>
       </w:lvl>
     </w:lvlOverride>
+  </w:num>
+  <w:num w:numId="26">
+    <w:abstractNumId w:val="10"/>
+  </w:num>
+  <w:num w:numId="27">
+    <w:abstractNumId w:val="9"/>
   </w:num>
 </w:numbering>
 </file>
@@ -11023,6 +12191,29 @@
     <w:basedOn w:val="DefaultParagraphFont"/>
     <w:rsid w:val="00514BEC"/>
   </w:style>
+  <w:style w:type="table" w:styleId="TableGrid">
+    <w:name w:val="Table Grid"/>
+    <w:basedOn w:val="TableNormal"/>
+    <w:uiPriority w:val="59"/>
+    <w:rsid w:val="004510ED"/>
+    <w:tblPr>
+      <w:tblInd w:w="0" w:type="dxa"/>
+      <w:tblBorders>
+        <w:top w:val="single" w:sz="4" w:space="0" w:color="auto"/>
+        <w:left w:val="single" w:sz="4" w:space="0" w:color="auto"/>
+        <w:bottom w:val="single" w:sz="4" w:space="0" w:color="auto"/>
+        <w:right w:val="single" w:sz="4" w:space="0" w:color="auto"/>
+        <w:insideH w:val="single" w:sz="4" w:space="0" w:color="auto"/>
+        <w:insideV w:val="single" w:sz="4" w:space="0" w:color="auto"/>
+      </w:tblBorders>
+      <w:tblCellMar>
+        <w:top w:w="0" w:type="dxa"/>
+        <w:left w:w="108" w:type="dxa"/>
+        <w:bottom w:w="0" w:type="dxa"/>
+        <w:right w:w="108" w:type="dxa"/>
+      </w:tblCellMar>
+    </w:tblPr>
+  </w:style>
 </w:styles>
 </file>
 
@@ -11255,6 +12446,29 @@
     <w:name w:val="apple-converted-space"/>
     <w:basedOn w:val="DefaultParagraphFont"/>
     <w:rsid w:val="00514BEC"/>
+  </w:style>
+  <w:style w:type="table" w:styleId="TableGrid">
+    <w:name w:val="Table Grid"/>
+    <w:basedOn w:val="TableNormal"/>
+    <w:uiPriority w:val="59"/>
+    <w:rsid w:val="004510ED"/>
+    <w:tblPr>
+      <w:tblInd w:w="0" w:type="dxa"/>
+      <w:tblBorders>
+        <w:top w:val="single" w:sz="4" w:space="0" w:color="auto"/>
+        <w:left w:val="single" w:sz="4" w:space="0" w:color="auto"/>
+        <w:bottom w:val="single" w:sz="4" w:space="0" w:color="auto"/>
+        <w:right w:val="single" w:sz="4" w:space="0" w:color="auto"/>
+        <w:insideH w:val="single" w:sz="4" w:space="0" w:color="auto"/>
+        <w:insideV w:val="single" w:sz="4" w:space="0" w:color="auto"/>
+      </w:tblBorders>
+      <w:tblCellMar>
+        <w:top w:w="0" w:type="dxa"/>
+        <w:left w:w="108" w:type="dxa"/>
+        <w:bottom w:w="0" w:type="dxa"/>
+        <w:right w:w="108" w:type="dxa"/>
+      </w:tblCellMar>
+    </w:tblPr>
   </w:style>
 </w:styles>
 </file>

</xml_diff>

<commit_message>
Added slide about agile vs waterfall
</commit_message>
<xml_diff>
--- a/Waterfall Method_Presentation Notes.docx
+++ b/Waterfall Method_Presentation Notes.docx
@@ -7555,6 +7555,8 @@
         </w:rPr>
         <w:t>Yes – choose Agile</w:t>
       </w:r>
+      <w:bookmarkStart w:id="0" w:name="_GoBack"/>
+      <w:bookmarkEnd w:id="0"/>
     </w:p>
     <w:p>
       <w:pPr>
@@ -7597,18 +7599,24 @@
           <w:sz w:val="22"/>
           <w:szCs w:val="22"/>
         </w:rPr>
-        <w:t xml:space="preserve">Yes – choose </w:t>
-      </w:r>
-      <w:proofErr w:type="spellStart"/>
+        <w:t>Yes –</w:t>
+      </w:r>
       <w:r>
         <w:rPr>
           <w:rFonts w:ascii="Arial" w:hAnsi="Arial" w:cs="Arial"/>
           <w:sz w:val="22"/>
           <w:szCs w:val="22"/>
         </w:rPr>
-        <w:t>eaterfally</w:t>
-      </w:r>
-      <w:proofErr w:type="spellEnd"/>
+        <w:t xml:space="preserve"> choose w</w:t>
+      </w:r>
+      <w:r>
+        <w:rPr>
+          <w:rFonts w:ascii="Arial" w:hAnsi="Arial" w:cs="Arial"/>
+          <w:sz w:val="22"/>
+          <w:szCs w:val="22"/>
+        </w:rPr>
+        <w:t>aterfall</w:t>
+      </w:r>
     </w:p>
     <w:p>
       <w:pPr>
@@ -8258,8 +8266,6 @@
           <w:t>http://www.onedesk.com/2013/01/waterfall-vs-agile/</w:t>
         </w:r>
       </w:hyperlink>
-      <w:bookmarkStart w:id="0" w:name="_GoBack"/>
-      <w:bookmarkEnd w:id="0"/>
     </w:p>
     <w:p>
       <w:pPr>

</xml_diff>

<commit_message>
Added more information about Importance to SE
</commit_message>
<xml_diff>
--- a/Waterfall Method_Presentation Notes.docx
+++ b/Waterfall Method_Presentation Notes.docx
@@ -4753,6 +4753,277 @@
     </w:p>
     <w:p>
       <w:pPr>
+        <w:numPr>
+          <w:ilvl w:val="0"/>
+          <w:numId w:val="7"/>
+        </w:numPr>
+        <w:textAlignment w:val="baseline"/>
+        <w:rPr>
+          <w:rFonts w:ascii="Arial" w:hAnsi="Arial" w:cs="Times New Roman"/>
+          <w:color w:val="000000"/>
+          <w:sz w:val="22"/>
+          <w:szCs w:val="22"/>
+        </w:rPr>
+      </w:pPr>
+      <w:proofErr w:type="gramStart"/>
+      <w:r>
+        <w:rPr>
+          <w:rFonts w:ascii="Arial" w:hAnsi="Arial" w:cs="Times New Roman"/>
+          <w:color w:val="000000"/>
+          <w:sz w:val="22"/>
+          <w:szCs w:val="22"/>
+        </w:rPr>
+        <w:t>models</w:t>
+      </w:r>
+      <w:proofErr w:type="gramEnd"/>
+      <w:r>
+        <w:rPr>
+          <w:rFonts w:ascii="Arial" w:hAnsi="Arial" w:cs="Times New Roman"/>
+          <w:color w:val="000000"/>
+          <w:sz w:val="22"/>
+          <w:szCs w:val="22"/>
+        </w:rPr>
+        <w:t xml:space="preserve"> are important to software engineering</w:t>
+      </w:r>
+    </w:p>
+    <w:p>
+      <w:pPr>
+        <w:numPr>
+          <w:ilvl w:val="1"/>
+          <w:numId w:val="7"/>
+        </w:numPr>
+        <w:textAlignment w:val="baseline"/>
+        <w:rPr>
+          <w:rFonts w:ascii="Arial" w:hAnsi="Arial" w:cs="Times New Roman"/>
+          <w:color w:val="000000"/>
+          <w:sz w:val="22"/>
+          <w:szCs w:val="22"/>
+        </w:rPr>
+      </w:pPr>
+      <w:proofErr w:type="gramStart"/>
+      <w:r>
+        <w:rPr>
+          <w:rFonts w:ascii="Arial" w:hAnsi="Arial" w:cs="Times New Roman"/>
+          <w:color w:val="000000"/>
+          <w:sz w:val="22"/>
+          <w:szCs w:val="22"/>
+        </w:rPr>
+        <w:t>a</w:t>
+      </w:r>
+      <w:proofErr w:type="gramEnd"/>
+      <w:r>
+        <w:rPr>
+          <w:rFonts w:ascii="Arial" w:hAnsi="Arial" w:cs="Times New Roman"/>
+          <w:color w:val="000000"/>
+          <w:sz w:val="22"/>
+          <w:szCs w:val="22"/>
+        </w:rPr>
+        <w:t xml:space="preserve"> program is a model</w:t>
+      </w:r>
+    </w:p>
+    <w:p>
+      <w:pPr>
+        <w:numPr>
+          <w:ilvl w:val="1"/>
+          <w:numId w:val="7"/>
+        </w:numPr>
+        <w:textAlignment w:val="baseline"/>
+        <w:rPr>
+          <w:rFonts w:ascii="Arial" w:hAnsi="Arial" w:cs="Times New Roman"/>
+          <w:color w:val="000000"/>
+          <w:sz w:val="22"/>
+          <w:szCs w:val="22"/>
+        </w:rPr>
+      </w:pPr>
+      <w:proofErr w:type="gramStart"/>
+      <w:r>
+        <w:rPr>
+          <w:rFonts w:ascii="Arial" w:hAnsi="Arial" w:cs="Times New Roman"/>
+          <w:color w:val="000000"/>
+          <w:sz w:val="22"/>
+          <w:szCs w:val="22"/>
+        </w:rPr>
+        <w:t>even</w:t>
+      </w:r>
+      <w:proofErr w:type="gramEnd"/>
+      <w:r>
+        <w:rPr>
+          <w:rFonts w:ascii="Arial" w:hAnsi="Arial" w:cs="Times New Roman"/>
+          <w:color w:val="000000"/>
+          <w:sz w:val="22"/>
+          <w:szCs w:val="22"/>
+        </w:rPr>
+        <w:t xml:space="preserve"> at the assembly level, programming is constructing a model</w:t>
+      </w:r>
+    </w:p>
+    <w:p>
+      <w:pPr>
+        <w:numPr>
+          <w:ilvl w:val="0"/>
+          <w:numId w:val="7"/>
+        </w:numPr>
+        <w:textAlignment w:val="baseline"/>
+        <w:rPr>
+          <w:rFonts w:ascii="Arial" w:hAnsi="Arial" w:cs="Times New Roman"/>
+          <w:color w:val="000000"/>
+          <w:sz w:val="22"/>
+          <w:szCs w:val="22"/>
+        </w:rPr>
+      </w:pPr>
+      <w:proofErr w:type="gramStart"/>
+      <w:r>
+        <w:rPr>
+          <w:rFonts w:ascii="Arial" w:hAnsi="Arial" w:cs="Times New Roman"/>
+          <w:color w:val="000000"/>
+          <w:sz w:val="22"/>
+          <w:szCs w:val="22"/>
+        </w:rPr>
+        <w:t>modeling</w:t>
+      </w:r>
+      <w:proofErr w:type="gramEnd"/>
+      <w:r>
+        <w:rPr>
+          <w:rFonts w:ascii="Arial" w:hAnsi="Arial" w:cs="Times New Roman"/>
+          <w:color w:val="000000"/>
+          <w:sz w:val="22"/>
+          <w:szCs w:val="22"/>
+        </w:rPr>
+        <w:t xml:space="preserve"> is the way humans deal with complexity</w:t>
+      </w:r>
+    </w:p>
+    <w:p>
+      <w:pPr>
+        <w:numPr>
+          <w:ilvl w:val="0"/>
+          <w:numId w:val="7"/>
+        </w:numPr>
+        <w:textAlignment w:val="baseline"/>
+        <w:rPr>
+          <w:rFonts w:ascii="Arial" w:hAnsi="Arial" w:cs="Times New Roman"/>
+          <w:color w:val="000000"/>
+          <w:sz w:val="22"/>
+          <w:szCs w:val="22"/>
+        </w:rPr>
+      </w:pPr>
+      <w:proofErr w:type="gramStart"/>
+      <w:r>
+        <w:rPr>
+          <w:rFonts w:ascii="Arial" w:hAnsi="Arial" w:cs="Times New Roman"/>
+          <w:color w:val="000000"/>
+          <w:sz w:val="22"/>
+          <w:szCs w:val="22"/>
+        </w:rPr>
+        <w:t>modeling</w:t>
+      </w:r>
+      <w:proofErr w:type="gramEnd"/>
+      <w:r>
+        <w:rPr>
+          <w:rFonts w:ascii="Arial" w:hAnsi="Arial" w:cs="Times New Roman"/>
+          <w:color w:val="000000"/>
+          <w:sz w:val="22"/>
+          <w:szCs w:val="22"/>
+        </w:rPr>
+        <w:t xml:space="preserve"> helps us reduce and understand</w:t>
+      </w:r>
+    </w:p>
+    <w:p>
+      <w:pPr>
+        <w:numPr>
+          <w:ilvl w:val="0"/>
+          <w:numId w:val="7"/>
+        </w:numPr>
+        <w:textAlignment w:val="baseline"/>
+        <w:rPr>
+          <w:rFonts w:ascii="Arial" w:hAnsi="Arial" w:cs="Times New Roman"/>
+          <w:color w:val="000000"/>
+          <w:sz w:val="22"/>
+          <w:szCs w:val="22"/>
+        </w:rPr>
+      </w:pPr>
+      <w:proofErr w:type="gramStart"/>
+      <w:r>
+        <w:rPr>
+          <w:rFonts w:ascii="Arial" w:hAnsi="Arial" w:cs="Times New Roman"/>
+          <w:color w:val="000000"/>
+          <w:sz w:val="22"/>
+          <w:szCs w:val="22"/>
+        </w:rPr>
+        <w:t>domain</w:t>
+      </w:r>
+      <w:proofErr w:type="gramEnd"/>
+      <w:r>
+        <w:rPr>
+          <w:rFonts w:ascii="Arial" w:hAnsi="Arial" w:cs="Times New Roman"/>
+          <w:color w:val="000000"/>
+          <w:sz w:val="22"/>
+          <w:szCs w:val="22"/>
+        </w:rPr>
+        <w:t xml:space="preserve"> capturing is perhaps one of the hardest part of the engineering process and at its heart it is domain understanding</w:t>
+      </w:r>
+    </w:p>
+    <w:p>
+      <w:pPr>
+        <w:numPr>
+          <w:ilvl w:val="1"/>
+          <w:numId w:val="7"/>
+        </w:numPr>
+        <w:textAlignment w:val="baseline"/>
+        <w:rPr>
+          <w:rFonts w:ascii="Arial" w:hAnsi="Arial" w:cs="Times New Roman"/>
+          <w:color w:val="000000"/>
+          <w:sz w:val="22"/>
+          <w:szCs w:val="22"/>
+        </w:rPr>
+      </w:pPr>
+      <w:proofErr w:type="gramStart"/>
+      <w:r>
+        <w:rPr>
+          <w:rFonts w:ascii="Arial" w:hAnsi="Arial" w:cs="Times New Roman"/>
+          <w:color w:val="000000"/>
+          <w:sz w:val="22"/>
+          <w:szCs w:val="22"/>
+        </w:rPr>
+        <w:t>for</w:t>
+      </w:r>
+      <w:proofErr w:type="gramEnd"/>
+      <w:r>
+        <w:rPr>
+          <w:rFonts w:ascii="Arial" w:hAnsi="Arial" w:cs="Times New Roman"/>
+          <w:color w:val="000000"/>
+          <w:sz w:val="22"/>
+          <w:szCs w:val="22"/>
+        </w:rPr>
+        <w:t xml:space="preserve"> that you need models</w:t>
+      </w:r>
+    </w:p>
+    <w:p>
+      <w:pPr>
+        <w:numPr>
+          <w:ilvl w:val="0"/>
+          <w:numId w:val="7"/>
+        </w:numPr>
+        <w:textAlignment w:val="baseline"/>
+        <w:rPr>
+          <w:rFonts w:ascii="Arial" w:hAnsi="Arial" w:cs="Times New Roman"/>
+          <w:color w:val="000000"/>
+          <w:sz w:val="22"/>
+          <w:szCs w:val="22"/>
+        </w:rPr>
+      </w:pPr>
+      <w:r>
+        <w:rPr>
+          <w:rFonts w:ascii="Arial" w:hAnsi="Arial" w:cs="Times New Roman"/>
+          <w:color w:val="000000"/>
+          <w:sz w:val="22"/>
+          <w:szCs w:val="22"/>
+        </w:rPr>
+        <w:t>software engineering is about models</w:t>
+      </w:r>
+      <w:bookmarkStart w:id="0" w:name="_GoBack"/>
+      <w:bookmarkEnd w:id="0"/>
+    </w:p>
+    <w:p>
+      <w:pPr>
         <w:rPr>
           <w:rFonts w:ascii="Times" w:hAnsi="Times" w:cs="Times New Roman"/>
           <w:sz w:val="20"/>
@@ -7555,8 +7826,6 @@
         </w:rPr>
         <w:t>Yes – choose Agile</w:t>
       </w:r>
-      <w:bookmarkStart w:id="0" w:name="_GoBack"/>
-      <w:bookmarkEnd w:id="0"/>
     </w:p>
     <w:p>
       <w:pPr>
@@ -9167,6 +9436,183 @@
     </w:p>
     <w:p>
       <w:pPr>
+        <w:pStyle w:val="ListParagraph"/>
+        <w:numPr>
+          <w:ilvl w:val="0"/>
+          <w:numId w:val="13"/>
+        </w:numPr>
+        <w:spacing w:before="100" w:beforeAutospacing="1" w:after="100" w:afterAutospacing="1"/>
+        <w:textAlignment w:val="baseline"/>
+        <w:rPr>
+          <w:rFonts w:ascii="Arial" w:eastAsia="Times New Roman" w:hAnsi="Arial" w:cs="Times New Roman"/>
+          <w:color w:val="000000"/>
+          <w:sz w:val="22"/>
+          <w:szCs w:val="22"/>
+        </w:rPr>
+      </w:pPr>
+      <w:r>
+        <w:rPr>
+          <w:rFonts w:ascii="Times" w:hAnsi="Times" w:cs="Times"/>
+          <w:color w:val="262626"/>
+          <w:sz w:val="32"/>
+          <w:szCs w:val="32"/>
+        </w:rPr>
+        <w:t>Sussex, Tatyana. "</w:t>
+      </w:r>
+      <w:proofErr w:type="spellStart"/>
+      <w:r>
+        <w:rPr>
+          <w:rFonts w:ascii="Times" w:hAnsi="Times" w:cs="Times"/>
+          <w:color w:val="262626"/>
+          <w:sz w:val="32"/>
+          <w:szCs w:val="32"/>
+        </w:rPr>
+        <w:t>Infographic</w:t>
+      </w:r>
+      <w:proofErr w:type="spellEnd"/>
+      <w:r>
+        <w:rPr>
+          <w:rFonts w:ascii="Times" w:hAnsi="Times" w:cs="Times"/>
+          <w:color w:val="262626"/>
+          <w:sz w:val="32"/>
+          <w:szCs w:val="32"/>
+        </w:rPr>
+        <w:t xml:space="preserve">: Agile vs. Waterfall–Which Project Management Style Is Right for You?" </w:t>
+      </w:r>
+      <w:proofErr w:type="spellStart"/>
+      <w:r>
+        <w:rPr>
+          <w:rFonts w:ascii="Times" w:hAnsi="Times" w:cs="Times"/>
+          <w:i/>
+          <w:iCs/>
+          <w:color w:val="262626"/>
+          <w:sz w:val="32"/>
+          <w:szCs w:val="32"/>
+        </w:rPr>
+        <w:t>LiquidPlanner</w:t>
+      </w:r>
+      <w:proofErr w:type="spellEnd"/>
+      <w:r>
+        <w:rPr>
+          <w:rFonts w:ascii="Times" w:hAnsi="Times" w:cs="Times"/>
+          <w:color w:val="262626"/>
+          <w:sz w:val="32"/>
+          <w:szCs w:val="32"/>
+        </w:rPr>
+        <w:t>. 2 Oct. 2013. Web. 28 Sept. 2015. &lt;http://www.liquidplanner.com/blog/agile-v-waterfall-which-project-management-style-is-right-for-you/&gt;.</w:t>
+      </w:r>
+    </w:p>
+    <w:p>
+      <w:pPr>
+        <w:pStyle w:val="ListParagraph"/>
+        <w:numPr>
+          <w:ilvl w:val="0"/>
+          <w:numId w:val="13"/>
+        </w:numPr>
+        <w:spacing w:before="100" w:beforeAutospacing="1" w:after="100" w:afterAutospacing="1"/>
+        <w:textAlignment w:val="baseline"/>
+        <w:rPr>
+          <w:rFonts w:ascii="Arial" w:eastAsia="Times New Roman" w:hAnsi="Arial" w:cs="Times New Roman"/>
+          <w:color w:val="000000"/>
+          <w:sz w:val="22"/>
+          <w:szCs w:val="22"/>
+        </w:rPr>
+      </w:pPr>
+      <w:r>
+        <w:rPr>
+          <w:rFonts w:ascii="Times" w:hAnsi="Times" w:cs="Times"/>
+          <w:color w:val="262626"/>
+          <w:sz w:val="32"/>
+          <w:szCs w:val="32"/>
+        </w:rPr>
+        <w:t xml:space="preserve">"Agile &amp; Waterfall Methodologies – A Side-By-Side Comparison." </w:t>
+      </w:r>
+      <w:r>
+        <w:rPr>
+          <w:rFonts w:ascii="Times" w:hAnsi="Times" w:cs="Times"/>
+          <w:i/>
+          <w:iCs/>
+          <w:color w:val="262626"/>
+          <w:sz w:val="32"/>
+          <w:szCs w:val="32"/>
+        </w:rPr>
+        <w:t>Base36</w:t>
+      </w:r>
+      <w:r>
+        <w:rPr>
+          <w:rFonts w:ascii="Times" w:hAnsi="Times" w:cs="Times"/>
+          <w:color w:val="262626"/>
+          <w:sz w:val="32"/>
+          <w:szCs w:val="32"/>
+        </w:rPr>
+        <w:t>. Web. 28 Sept. 2015. &lt;http://www.base36.com/2012/12/agile-waterfall-methodologies-a-side-by-side-comparison/&gt;.</w:t>
+      </w:r>
+    </w:p>
+    <w:p>
+      <w:pPr>
+        <w:pStyle w:val="ListParagraph"/>
+        <w:numPr>
+          <w:ilvl w:val="0"/>
+          <w:numId w:val="13"/>
+        </w:numPr>
+        <w:spacing w:before="100" w:beforeAutospacing="1" w:after="100" w:afterAutospacing="1"/>
+        <w:textAlignment w:val="baseline"/>
+        <w:rPr>
+          <w:rFonts w:ascii="Arial" w:eastAsia="Times New Roman" w:hAnsi="Arial" w:cs="Times New Roman"/>
+          <w:color w:val="000000"/>
+          <w:sz w:val="22"/>
+          <w:szCs w:val="22"/>
+        </w:rPr>
+      </w:pPr>
+      <w:r>
+        <w:rPr>
+          <w:rFonts w:ascii="Times" w:hAnsi="Times" w:cs="Times"/>
+          <w:color w:val="262626"/>
+          <w:sz w:val="32"/>
+          <w:szCs w:val="32"/>
+        </w:rPr>
+        <w:t xml:space="preserve">Chan, Kimberley. "Waterfall vs. Agile." </w:t>
+      </w:r>
+      <w:r>
+        <w:rPr>
+          <w:rFonts w:ascii="Times" w:hAnsi="Times" w:cs="Times"/>
+          <w:i/>
+          <w:iCs/>
+          <w:color w:val="262626"/>
+          <w:sz w:val="32"/>
+          <w:szCs w:val="32"/>
+        </w:rPr>
+        <w:t>Waterfall vs. Agile</w:t>
+      </w:r>
+      <w:r>
+        <w:rPr>
+          <w:rFonts w:ascii="Times" w:hAnsi="Times" w:cs="Times"/>
+          <w:color w:val="262626"/>
+          <w:sz w:val="32"/>
+          <w:szCs w:val="32"/>
+        </w:rPr>
+        <w:t>. 31 Jan. 2013. Web. 28 Sept. 2015. &lt;http://www.onedesk.com/2013/01/waterfall-vs-agile/&gt;.</w:t>
+      </w:r>
+    </w:p>
+    <w:p>
+      <w:pPr>
+        <w:pStyle w:val="ListParagraph"/>
+        <w:numPr>
+          <w:ilvl w:val="0"/>
+          <w:numId w:val="13"/>
+        </w:numPr>
+        <w:spacing w:before="100" w:beforeAutospacing="1" w:after="100" w:afterAutospacing="1"/>
+        <w:textAlignment w:val="baseline"/>
+        <w:rPr>
+          <w:rFonts w:ascii="Arial" w:eastAsia="Times New Roman" w:hAnsi="Arial" w:cs="Times New Roman"/>
+          <w:color w:val="000000"/>
+          <w:sz w:val="22"/>
+          <w:szCs w:val="22"/>
+        </w:rPr>
+      </w:pPr>
+    </w:p>
+    <w:p>
+      <w:pPr>
         <w:spacing w:before="100" w:beforeAutospacing="1" w:after="100" w:afterAutospacing="1"/>
         <w:textAlignment w:val="baseline"/>
         <w:rPr>

</xml_diff>

<commit_message>
Added section about Royce
</commit_message>
<xml_diff>
--- a/Waterfall Method_Presentation Notes.docx
+++ b/Waterfall Method_Presentation Notes.docx
@@ -5019,8 +5019,6 @@
         </w:rPr>
         <w:t>software engineering is about models</w:t>
       </w:r>
-      <w:bookmarkStart w:id="0" w:name="_GoBack"/>
-      <w:bookmarkEnd w:id="0"/>
     </w:p>
     <w:p>
       <w:pPr>
@@ -9671,6 +9669,1132 @@
         </w:rPr>
       </w:pPr>
     </w:p>
+    <w:p>
+      <w:pPr>
+        <w:spacing w:before="100" w:beforeAutospacing="1" w:after="100" w:afterAutospacing="1"/>
+        <w:textAlignment w:val="baseline"/>
+        <w:rPr>
+          <w:rFonts w:ascii="Arial" w:eastAsia="Times New Roman" w:hAnsi="Arial" w:cs="Times New Roman"/>
+          <w:color w:val="000000"/>
+          <w:sz w:val="22"/>
+          <w:szCs w:val="22"/>
+        </w:rPr>
+      </w:pPr>
+    </w:p>
+    <w:p>
+      <w:pPr>
+        <w:spacing w:before="100" w:beforeAutospacing="1" w:after="100" w:afterAutospacing="1"/>
+        <w:textAlignment w:val="baseline"/>
+        <w:rPr>
+          <w:rFonts w:ascii="Arial" w:eastAsia="Times New Roman" w:hAnsi="Arial" w:cs="Times New Roman"/>
+          <w:color w:val="000000"/>
+          <w:sz w:val="22"/>
+          <w:szCs w:val="22"/>
+        </w:rPr>
+      </w:pPr>
+    </w:p>
+    <w:p>
+      <w:pPr>
+        <w:spacing w:before="100" w:beforeAutospacing="1" w:after="100" w:afterAutospacing="1"/>
+        <w:textAlignment w:val="baseline"/>
+        <w:rPr>
+          <w:rFonts w:ascii="Arial" w:eastAsia="Times New Roman" w:hAnsi="Arial" w:cs="Times New Roman"/>
+          <w:color w:val="000000"/>
+          <w:sz w:val="22"/>
+          <w:szCs w:val="22"/>
+        </w:rPr>
+      </w:pPr>
+    </w:p>
+    <w:p>
+      <w:pPr>
+        <w:pStyle w:val="ListParagraph"/>
+        <w:numPr>
+          <w:ilvl w:val="0"/>
+          <w:numId w:val="13"/>
+        </w:numPr>
+        <w:spacing w:before="100" w:beforeAutospacing="1" w:after="100" w:afterAutospacing="1"/>
+        <w:textAlignment w:val="baseline"/>
+        <w:rPr>
+          <w:rFonts w:ascii="Calibri" w:hAnsi="Calibri" w:cs="Times New Roman"/>
+          <w:color w:val="000000"/>
+          <w:sz w:val="22"/>
+          <w:szCs w:val="22"/>
+        </w:rPr>
+      </w:pPr>
+      <w:r>
+        <w:rPr>
+          <w:rFonts w:ascii="Calibri" w:hAnsi="Calibri" w:cs="Times New Roman"/>
+          <w:color w:val="000000"/>
+          <w:sz w:val="22"/>
+          <w:szCs w:val="22"/>
+        </w:rPr>
+        <w:t>Winston W. Royce (1929-1995)</w:t>
+      </w:r>
+    </w:p>
+    <w:p>
+      <w:pPr>
+        <w:pStyle w:val="ListParagraph"/>
+        <w:numPr>
+          <w:ilvl w:val="1"/>
+          <w:numId w:val="13"/>
+        </w:numPr>
+        <w:spacing w:before="100" w:beforeAutospacing="1" w:after="100" w:afterAutospacing="1"/>
+        <w:textAlignment w:val="baseline"/>
+        <w:rPr>
+          <w:rFonts w:ascii="Calibri" w:hAnsi="Calibri" w:cs="Times New Roman"/>
+          <w:color w:val="000000"/>
+          <w:sz w:val="22"/>
+          <w:szCs w:val="22"/>
+        </w:rPr>
+      </w:pPr>
+      <w:r>
+        <w:rPr>
+          <w:rFonts w:ascii="Calibri" w:hAnsi="Calibri" w:cs="Times New Roman"/>
+          <w:color w:val="000000"/>
+          <w:sz w:val="22"/>
+          <w:szCs w:val="22"/>
+        </w:rPr>
+        <w:t>Computer scientist with Lockheed Software Technology Center</w:t>
+      </w:r>
+    </w:p>
+    <w:p>
+      <w:pPr>
+        <w:pStyle w:val="ListParagraph"/>
+        <w:numPr>
+          <w:ilvl w:val="1"/>
+          <w:numId w:val="13"/>
+        </w:numPr>
+        <w:spacing w:before="100" w:beforeAutospacing="1" w:after="100" w:afterAutospacing="1"/>
+        <w:textAlignment w:val="baseline"/>
+        <w:rPr>
+          <w:rFonts w:ascii="Calibri" w:hAnsi="Calibri" w:cs="Times New Roman"/>
+          <w:color w:val="000000"/>
+          <w:sz w:val="22"/>
+          <w:szCs w:val="22"/>
+        </w:rPr>
+      </w:pPr>
+      <w:r>
+        <w:rPr>
+          <w:rFonts w:ascii="Calibri" w:hAnsi="Calibri" w:cs="Times New Roman"/>
+          <w:color w:val="000000"/>
+          <w:sz w:val="22"/>
+          <w:szCs w:val="22"/>
+        </w:rPr>
+        <w:t xml:space="preserve">Software developer </w:t>
+      </w:r>
+    </w:p>
+    <w:p>
+      <w:pPr>
+        <w:pStyle w:val="ListParagraph"/>
+        <w:numPr>
+          <w:ilvl w:val="1"/>
+          <w:numId w:val="13"/>
+        </w:numPr>
+        <w:spacing w:before="100" w:beforeAutospacing="1" w:after="100" w:afterAutospacing="1"/>
+        <w:textAlignment w:val="baseline"/>
+        <w:rPr>
+          <w:rFonts w:ascii="Calibri" w:hAnsi="Calibri" w:cs="Times New Roman"/>
+          <w:color w:val="000000"/>
+          <w:sz w:val="22"/>
+          <w:szCs w:val="22"/>
+        </w:rPr>
+      </w:pPr>
+      <w:r>
+        <w:rPr>
+          <w:rFonts w:ascii="Calibri" w:hAnsi="Calibri" w:cs="Times New Roman"/>
+          <w:color w:val="000000"/>
+          <w:sz w:val="22"/>
+          <w:szCs w:val="22"/>
+        </w:rPr>
+        <w:t>His first project concerned the design of a mission planning and orbit selection system for spacecraft.</w:t>
+      </w:r>
+    </w:p>
+    <w:p>
+      <w:pPr>
+        <w:pStyle w:val="ListParagraph"/>
+        <w:numPr>
+          <w:ilvl w:val="1"/>
+          <w:numId w:val="13"/>
+        </w:numPr>
+        <w:rPr>
+          <w:rFonts w:ascii="Calibri" w:hAnsi="Calibri" w:cs="Times New Roman"/>
+          <w:color w:val="000000"/>
+          <w:sz w:val="22"/>
+          <w:szCs w:val="22"/>
+        </w:rPr>
+      </w:pPr>
+      <w:r>
+        <w:rPr>
+          <w:rFonts w:ascii="Calibri" w:hAnsi="Calibri" w:cs="Times New Roman"/>
+          <w:color w:val="000000"/>
+          <w:sz w:val="22"/>
+          <w:szCs w:val="22"/>
+        </w:rPr>
+        <w:t xml:space="preserve">In 1970 he published his influential article "Managing the Development of Large Software Systems", in which he presented several project management models, including what we now know as waterfall, iterative, and agile.  </w:t>
+      </w:r>
+    </w:p>
+    <w:p>
+      <w:pPr>
+        <w:pStyle w:val="ListParagraph"/>
+        <w:numPr>
+          <w:ilvl w:val="0"/>
+          <w:numId w:val="13"/>
+        </w:numPr>
+        <w:rPr>
+          <w:rFonts w:ascii="Calibri" w:hAnsi="Calibri" w:cs="Times New Roman"/>
+          <w:color w:val="000000"/>
+          <w:sz w:val="22"/>
+          <w:szCs w:val="22"/>
+        </w:rPr>
+      </w:pPr>
+      <w:r>
+        <w:rPr>
+          <w:rFonts w:ascii="Calibri" w:hAnsi="Calibri" w:cs="Times New Roman"/>
+          <w:color w:val="000000"/>
+          <w:sz w:val="22"/>
+          <w:szCs w:val="22"/>
+        </w:rPr>
+        <w:t>Royce is mistakenly accredited with the waterfall method</w:t>
+      </w:r>
+    </w:p>
+    <w:p>
+      <w:pPr>
+        <w:pStyle w:val="ListParagraph"/>
+        <w:numPr>
+          <w:ilvl w:val="1"/>
+          <w:numId w:val="13"/>
+        </w:numPr>
+        <w:rPr>
+          <w:rFonts w:ascii="Calibri" w:hAnsi="Calibri" w:cs="Times New Roman"/>
+          <w:color w:val="000000"/>
+          <w:sz w:val="22"/>
+          <w:szCs w:val="22"/>
+        </w:rPr>
+      </w:pPr>
+      <w:r>
+        <w:rPr>
+          <w:rFonts w:ascii="Calibri" w:hAnsi="Calibri" w:cs="Times New Roman"/>
+          <w:color w:val="000000"/>
+          <w:sz w:val="22"/>
+          <w:szCs w:val="22"/>
+        </w:rPr>
+        <w:t>“I believe in this concept, but the implementation described above is risky and invites failure.”</w:t>
+      </w:r>
+    </w:p>
+    <w:p>
+      <w:pPr>
+        <w:pStyle w:val="ListParagraph"/>
+        <w:numPr>
+          <w:ilvl w:val="1"/>
+          <w:numId w:val="13"/>
+        </w:numPr>
+        <w:rPr>
+          <w:rFonts w:ascii="Calibri" w:hAnsi="Calibri" w:cs="Times New Roman"/>
+          <w:color w:val="000000"/>
+          <w:sz w:val="22"/>
+          <w:szCs w:val="22"/>
+        </w:rPr>
+      </w:pPr>
+      <w:r>
+        <w:rPr>
+          <w:rFonts w:ascii="Calibri" w:hAnsi="Calibri" w:cs="Times New Roman"/>
+          <w:color w:val="000000"/>
+          <w:sz w:val="22"/>
+          <w:szCs w:val="22"/>
+        </w:rPr>
+        <w:t>He identified the pattern and showed</w:t>
+      </w:r>
+      <w:r>
+        <w:rPr>
+          <w:rFonts w:ascii="Calibri" w:hAnsi="Calibri" w:cs="Times New Roman"/>
+          <w:color w:val="000000"/>
+          <w:sz w:val="22"/>
+          <w:szCs w:val="22"/>
+        </w:rPr>
+        <w:t xml:space="preserve"> one of the major problems of the Waterfall model as the testing phase occurs at the</w:t>
+      </w:r>
+      <w:r>
+        <w:rPr>
+          <w:rFonts w:ascii="Calibri" w:hAnsi="Calibri" w:cs="Times New Roman"/>
+          <w:color w:val="000000"/>
+          <w:sz w:val="22"/>
+          <w:szCs w:val="22"/>
+        </w:rPr>
+        <w:t xml:space="preserve"> end of the development process.</w:t>
+      </w:r>
+    </w:p>
+    <w:p>
+      <w:pPr>
+        <w:pStyle w:val="ListParagraph"/>
+        <w:numPr>
+          <w:ilvl w:val="2"/>
+          <w:numId w:val="13"/>
+        </w:numPr>
+        <w:rPr>
+          <w:rFonts w:ascii="Calibri" w:hAnsi="Calibri" w:cs="Times New Roman"/>
+          <w:color w:val="000000"/>
+          <w:sz w:val="22"/>
+          <w:szCs w:val="22"/>
+        </w:rPr>
+      </w:pPr>
+      <w:r>
+        <w:rPr>
+          <w:rFonts w:ascii="Calibri" w:hAnsi="Calibri" w:cs="Times New Roman"/>
+          <w:color w:val="000000"/>
+          <w:sz w:val="22"/>
+          <w:szCs w:val="22"/>
+        </w:rPr>
+        <w:t>“</w:t>
+      </w:r>
+      <w:r>
+        <w:rPr>
+          <w:rFonts w:ascii="Calibri" w:hAnsi="Calibri" w:cs="Times New Roman"/>
+          <w:color w:val="000000"/>
+          <w:sz w:val="22"/>
+          <w:szCs w:val="22"/>
+        </w:rPr>
+        <w:t>The testing phase, which occurs at the end of the development cycle, is the first event for which timing, storage, input/output transfers, etc., are experienced as distinguished from analyzed.</w:t>
+      </w:r>
+      <w:r>
+        <w:rPr>
+          <w:rFonts w:ascii="Calibri" w:hAnsi="Calibri" w:cs="Times New Roman"/>
+          <w:color w:val="000000"/>
+          <w:sz w:val="22"/>
+          <w:szCs w:val="22"/>
+        </w:rPr>
+        <w:t>”</w:t>
+      </w:r>
+    </w:p>
+    <w:p>
+      <w:pPr>
+        <w:pStyle w:val="ListParagraph"/>
+        <w:numPr>
+          <w:ilvl w:val="1"/>
+          <w:numId w:val="13"/>
+        </w:numPr>
+        <w:rPr>
+          <w:rFonts w:ascii="Calibri" w:hAnsi="Calibri" w:cs="Times New Roman"/>
+          <w:color w:val="000000"/>
+          <w:sz w:val="22"/>
+          <w:szCs w:val="22"/>
+        </w:rPr>
+      </w:pPr>
+      <w:r>
+        <w:rPr>
+          <w:rFonts w:ascii="Calibri" w:hAnsi="Calibri" w:cs="Times New Roman"/>
+          <w:color w:val="000000"/>
+          <w:sz w:val="22"/>
+          <w:szCs w:val="22"/>
+        </w:rPr>
+        <w:t>These faults will most likely result a major redesign of the software</w:t>
+      </w:r>
+    </w:p>
+    <w:p>
+      <w:pPr>
+        <w:pStyle w:val="ListParagraph"/>
+        <w:numPr>
+          <w:ilvl w:val="2"/>
+          <w:numId w:val="13"/>
+        </w:numPr>
+        <w:rPr>
+          <w:rFonts w:ascii="Calibri" w:hAnsi="Calibri" w:cs="Times New Roman"/>
+          <w:color w:val="000000"/>
+          <w:sz w:val="22"/>
+          <w:szCs w:val="22"/>
+        </w:rPr>
+      </w:pPr>
+      <w:r>
+        <w:rPr>
+          <w:rFonts w:ascii="Calibri" w:hAnsi="Calibri" w:cs="Times New Roman"/>
+          <w:color w:val="000000"/>
+          <w:sz w:val="22"/>
+          <w:szCs w:val="22"/>
+        </w:rPr>
+        <w:t>“</w:t>
+      </w:r>
+      <w:r>
+        <w:rPr>
+          <w:rFonts w:ascii="Calibri" w:hAnsi="Calibri" w:cs="Times New Roman"/>
+          <w:color w:val="000000"/>
+          <w:sz w:val="22"/>
+          <w:szCs w:val="22"/>
+        </w:rPr>
+        <w:t>The required design changes are likely to be so disruptive that the software requirements upon which the design is based and which provides the rationale for everything are violated.</w:t>
+      </w:r>
+      <w:r>
+        <w:rPr>
+          <w:rFonts w:ascii="Calibri" w:hAnsi="Calibri" w:cs="Times New Roman"/>
+          <w:color w:val="000000"/>
+          <w:sz w:val="22"/>
+          <w:szCs w:val="22"/>
+        </w:rPr>
+        <w:t>”</w:t>
+      </w:r>
+    </w:p>
+    <w:p>
+      <w:pPr>
+        <w:pStyle w:val="ListParagraph"/>
+        <w:numPr>
+          <w:ilvl w:val="2"/>
+          <w:numId w:val="13"/>
+        </w:numPr>
+        <w:rPr>
+          <w:rFonts w:ascii="Calibri" w:hAnsi="Calibri" w:cs="Times New Roman"/>
+          <w:color w:val="000000"/>
+          <w:sz w:val="22"/>
+          <w:szCs w:val="22"/>
+        </w:rPr>
+      </w:pPr>
+      <w:r>
+        <w:rPr>
+          <w:rFonts w:ascii="Calibri" w:hAnsi="Calibri" w:cs="Times New Roman"/>
+          <w:color w:val="000000"/>
+          <w:sz w:val="22"/>
+          <w:szCs w:val="22"/>
+        </w:rPr>
+        <w:t>“</w:t>
+      </w:r>
+      <w:r>
+        <w:rPr>
+          <w:rFonts w:ascii="Calibri" w:hAnsi="Calibri" w:cs="Times New Roman"/>
+          <w:color w:val="000000"/>
+          <w:sz w:val="22"/>
+          <w:szCs w:val="22"/>
+        </w:rPr>
+        <w:t>Either the requirements must be modified, or a substantial change in the design is required.</w:t>
+      </w:r>
+      <w:r>
+        <w:rPr>
+          <w:rFonts w:ascii="Calibri" w:hAnsi="Calibri" w:cs="Times New Roman"/>
+          <w:color w:val="000000"/>
+          <w:sz w:val="22"/>
+          <w:szCs w:val="22"/>
+        </w:rPr>
+        <w:t>”</w:t>
+      </w:r>
+    </w:p>
+    <w:p>
+      <w:pPr>
+        <w:pStyle w:val="ListParagraph"/>
+        <w:numPr>
+          <w:ilvl w:val="2"/>
+          <w:numId w:val="13"/>
+        </w:numPr>
+        <w:rPr>
+          <w:rFonts w:ascii="Calibri" w:hAnsi="Calibri" w:cs="Times New Roman"/>
+          <w:color w:val="000000"/>
+          <w:sz w:val="22"/>
+          <w:szCs w:val="22"/>
+        </w:rPr>
+      </w:pPr>
+      <w:r>
+        <w:rPr>
+          <w:rFonts w:ascii="Calibri" w:hAnsi="Calibri" w:cs="Times New Roman"/>
+          <w:color w:val="000000"/>
+          <w:sz w:val="22"/>
+          <w:szCs w:val="22"/>
+        </w:rPr>
+        <w:t>Royce does not recommend the process.</w:t>
+      </w:r>
+    </w:p>
+    <w:p>
+      <w:pPr>
+        <w:pStyle w:val="ListParagraph"/>
+        <w:numPr>
+          <w:ilvl w:val="0"/>
+          <w:numId w:val="13"/>
+        </w:numPr>
+        <w:rPr>
+          <w:rFonts w:ascii="Calibri" w:hAnsi="Calibri" w:cs="Times New Roman"/>
+          <w:color w:val="000000"/>
+          <w:sz w:val="22"/>
+          <w:szCs w:val="22"/>
+        </w:rPr>
+      </w:pPr>
+      <w:r>
+        <w:rPr>
+          <w:rFonts w:ascii="Calibri" w:hAnsi="Calibri" w:cs="Times New Roman"/>
+          <w:color w:val="000000"/>
+          <w:sz w:val="22"/>
+          <w:szCs w:val="22"/>
+        </w:rPr>
+        <w:t>Royce proposed a more incremental development, where every next step links back to the step before.</w:t>
+      </w:r>
+    </w:p>
+    <w:p>
+      <w:pPr>
+        <w:pStyle w:val="ListParagraph"/>
+        <w:numPr>
+          <w:ilvl w:val="1"/>
+          <w:numId w:val="13"/>
+        </w:numPr>
+        <w:rPr>
+          <w:rFonts w:ascii="Calibri" w:hAnsi="Calibri" w:cs="Times New Roman"/>
+          <w:color w:val="000000"/>
+          <w:sz w:val="22"/>
+          <w:szCs w:val="22"/>
+        </w:rPr>
+      </w:pPr>
+      <w:r>
+        <w:rPr>
+          <w:rFonts w:ascii="Calibri" w:hAnsi="Calibri" w:cs="Times New Roman"/>
+          <w:color w:val="000000"/>
+          <w:sz w:val="22"/>
+          <w:szCs w:val="22"/>
+        </w:rPr>
+        <w:t xml:space="preserve">Not agile method but had a few ideas that were agile and seemed to move in that direction </w:t>
+      </w:r>
+    </w:p>
+    <w:p>
+      <w:pPr>
+        <w:pStyle w:val="ListParagraph"/>
+        <w:numPr>
+          <w:ilvl w:val="1"/>
+          <w:numId w:val="13"/>
+        </w:numPr>
+        <w:rPr>
+          <w:rFonts w:ascii="Calibri" w:hAnsi="Calibri" w:cs="Times New Roman"/>
+          <w:color w:val="000000"/>
+          <w:sz w:val="22"/>
+          <w:szCs w:val="22"/>
+        </w:rPr>
+      </w:pPr>
+      <w:r>
+        <w:rPr>
+          <w:rFonts w:ascii="Calibri" w:hAnsi="Calibri" w:cs="Times New Roman"/>
+          <w:color w:val="000000"/>
+          <w:sz w:val="22"/>
+          <w:szCs w:val="22"/>
+        </w:rPr>
+        <w:t>Royce suggested 5 improvements to the flawed (Waterfall) method:</w:t>
+      </w:r>
+    </w:p>
+    <w:p>
+      <w:pPr>
+        <w:numPr>
+          <w:ilvl w:val="2"/>
+          <w:numId w:val="13"/>
+        </w:numPr>
+        <w:spacing w:line="315" w:lineRule="atLeast"/>
+        <w:textAlignment w:val="baseline"/>
+        <w:rPr>
+          <w:rFonts w:ascii="Calibri" w:hAnsi="Calibri" w:cs="Times New Roman"/>
+          <w:color w:val="000000"/>
+          <w:sz w:val="22"/>
+          <w:szCs w:val="22"/>
+        </w:rPr>
+      </w:pPr>
+      <w:r>
+        <w:rPr>
+          <w:rFonts w:ascii="Calibri" w:hAnsi="Calibri" w:cs="Times New Roman"/>
+          <w:color w:val="000000"/>
+          <w:sz w:val="22"/>
+          <w:szCs w:val="22"/>
+        </w:rPr>
+        <w:t>Program design comes first</w:t>
+      </w:r>
+    </w:p>
+    <w:p>
+      <w:pPr>
+        <w:numPr>
+          <w:ilvl w:val="2"/>
+          <w:numId w:val="13"/>
+        </w:numPr>
+        <w:spacing w:line="315" w:lineRule="atLeast"/>
+        <w:textAlignment w:val="baseline"/>
+        <w:rPr>
+          <w:rFonts w:ascii="Calibri" w:hAnsi="Calibri" w:cs="Times New Roman"/>
+          <w:color w:val="000000"/>
+          <w:sz w:val="22"/>
+          <w:szCs w:val="22"/>
+        </w:rPr>
+      </w:pPr>
+      <w:r>
+        <w:rPr>
+          <w:rFonts w:ascii="Calibri" w:hAnsi="Calibri" w:cs="Times New Roman"/>
+          <w:color w:val="000000"/>
+          <w:sz w:val="22"/>
+          <w:szCs w:val="22"/>
+        </w:rPr>
+        <w:t>Document the design</w:t>
+      </w:r>
+    </w:p>
+    <w:p>
+      <w:pPr>
+        <w:numPr>
+          <w:ilvl w:val="2"/>
+          <w:numId w:val="13"/>
+        </w:numPr>
+        <w:spacing w:line="315" w:lineRule="atLeast"/>
+        <w:textAlignment w:val="baseline"/>
+        <w:rPr>
+          <w:rFonts w:ascii="Calibri" w:hAnsi="Calibri" w:cs="Times New Roman"/>
+          <w:color w:val="000000"/>
+          <w:sz w:val="22"/>
+          <w:szCs w:val="22"/>
+        </w:rPr>
+      </w:pPr>
+      <w:r>
+        <w:rPr>
+          <w:rFonts w:ascii="Calibri" w:hAnsi="Calibri" w:cs="Times New Roman"/>
+          <w:color w:val="000000"/>
+          <w:sz w:val="22"/>
+          <w:szCs w:val="22"/>
+        </w:rPr>
+        <w:t>Do it twice</w:t>
+      </w:r>
+    </w:p>
+    <w:p>
+      <w:pPr>
+        <w:numPr>
+          <w:ilvl w:val="2"/>
+          <w:numId w:val="13"/>
+        </w:numPr>
+        <w:spacing w:line="315" w:lineRule="atLeast"/>
+        <w:textAlignment w:val="baseline"/>
+        <w:rPr>
+          <w:rFonts w:ascii="Calibri" w:hAnsi="Calibri" w:cs="Times New Roman"/>
+          <w:color w:val="000000"/>
+          <w:sz w:val="22"/>
+          <w:szCs w:val="22"/>
+        </w:rPr>
+      </w:pPr>
+      <w:r>
+        <w:rPr>
+          <w:rFonts w:ascii="Calibri" w:hAnsi="Calibri" w:cs="Times New Roman"/>
+          <w:color w:val="000000"/>
+          <w:sz w:val="22"/>
+          <w:szCs w:val="22"/>
+        </w:rPr>
+        <w:t>Plan, control and monitor testing</w:t>
+      </w:r>
+    </w:p>
+    <w:p>
+      <w:pPr>
+        <w:numPr>
+          <w:ilvl w:val="2"/>
+          <w:numId w:val="13"/>
+        </w:numPr>
+        <w:spacing w:line="315" w:lineRule="atLeast"/>
+        <w:textAlignment w:val="baseline"/>
+        <w:rPr>
+          <w:rFonts w:ascii="Calibri" w:hAnsi="Calibri" w:cs="Times New Roman"/>
+          <w:color w:val="000000"/>
+          <w:sz w:val="22"/>
+          <w:szCs w:val="22"/>
+        </w:rPr>
+      </w:pPr>
+      <w:r>
+        <w:rPr>
+          <w:rFonts w:ascii="Calibri" w:hAnsi="Calibri" w:cs="Times New Roman"/>
+          <w:color w:val="000000"/>
+          <w:sz w:val="22"/>
+          <w:szCs w:val="22"/>
+        </w:rPr>
+        <w:t>Involve the customer</w:t>
+      </w:r>
+    </w:p>
+    <w:p>
+      <w:pPr>
+        <w:pStyle w:val="ListParagraph"/>
+        <w:numPr>
+          <w:ilvl w:val="0"/>
+          <w:numId w:val="13"/>
+        </w:numPr>
+        <w:rPr>
+          <w:rFonts w:ascii="Calibri" w:hAnsi="Calibri" w:cs="Times New Roman"/>
+          <w:color w:val="000000"/>
+          <w:sz w:val="22"/>
+          <w:szCs w:val="22"/>
+        </w:rPr>
+      </w:pPr>
+      <w:r>
+        <w:rPr>
+          <w:rFonts w:ascii="Calibri" w:hAnsi="Calibri" w:cs="Times New Roman"/>
+          <w:color w:val="000000"/>
+          <w:sz w:val="22"/>
+          <w:szCs w:val="22"/>
+        </w:rPr>
+        <w:t>How did Royce’s message become so misconstrued?</w:t>
+      </w:r>
+    </w:p>
+    <w:p>
+      <w:pPr>
+        <w:pStyle w:val="ListParagraph"/>
+        <w:numPr>
+          <w:ilvl w:val="1"/>
+          <w:numId w:val="13"/>
+        </w:numPr>
+        <w:rPr>
+          <w:rFonts w:ascii="Calibri" w:hAnsi="Calibri" w:cs="Times New Roman"/>
+          <w:color w:val="000000"/>
+          <w:sz w:val="22"/>
+          <w:szCs w:val="22"/>
+        </w:rPr>
+      </w:pPr>
+      <w:r>
+        <w:rPr>
+          <w:rFonts w:ascii="Calibri" w:hAnsi="Calibri" w:cs="Times New Roman"/>
+          <w:color w:val="000000"/>
+          <w:sz w:val="22"/>
+          <w:szCs w:val="22"/>
+        </w:rPr>
+        <w:t>Urban legend has it that an employee of the Department of Defense was put in charge of finding a software development process to develop a new system.</w:t>
+      </w:r>
+    </w:p>
+    <w:p>
+      <w:pPr>
+        <w:pStyle w:val="ListParagraph"/>
+        <w:numPr>
+          <w:ilvl w:val="1"/>
+          <w:numId w:val="13"/>
+        </w:numPr>
+        <w:rPr>
+          <w:rFonts w:ascii="Calibri" w:hAnsi="Calibri" w:cs="Times New Roman"/>
+          <w:color w:val="000000"/>
+          <w:sz w:val="22"/>
+          <w:szCs w:val="22"/>
+        </w:rPr>
+      </w:pPr>
+      <w:r>
+        <w:rPr>
+          <w:rFonts w:ascii="Calibri" w:hAnsi="Calibri" w:cs="Times New Roman"/>
+          <w:color w:val="000000"/>
+          <w:sz w:val="22"/>
+          <w:szCs w:val="22"/>
+        </w:rPr>
+        <w:t>This employee only read the first page of Royce’s paper and saw the figure at the top of page 2</w:t>
+      </w:r>
+    </w:p>
+    <w:p>
+      <w:pPr>
+        <w:pStyle w:val="ListParagraph"/>
+        <w:numPr>
+          <w:ilvl w:val="1"/>
+          <w:numId w:val="13"/>
+        </w:numPr>
+        <w:rPr>
+          <w:rFonts w:ascii="Calibri" w:hAnsi="Calibri" w:cs="Times New Roman"/>
+          <w:color w:val="000000"/>
+          <w:sz w:val="22"/>
+          <w:szCs w:val="22"/>
+        </w:rPr>
+      </w:pPr>
+      <w:r>
+        <w:rPr>
+          <w:rFonts w:ascii="Calibri" w:hAnsi="Calibri" w:cs="Times New Roman"/>
+          <w:color w:val="000000"/>
+          <w:sz w:val="22"/>
+          <w:szCs w:val="22"/>
+        </w:rPr>
+        <w:t xml:space="preserve">Without reading the rest of the paper this </w:t>
+      </w:r>
+      <w:proofErr w:type="spellStart"/>
+      <w:r>
+        <w:rPr>
+          <w:rFonts w:ascii="Calibri" w:hAnsi="Calibri" w:cs="Times New Roman"/>
+          <w:color w:val="000000"/>
+          <w:sz w:val="22"/>
+          <w:szCs w:val="22"/>
+        </w:rPr>
+        <w:t>DoD</w:t>
+      </w:r>
+      <w:proofErr w:type="spellEnd"/>
+      <w:r>
+        <w:rPr>
+          <w:rFonts w:ascii="Calibri" w:hAnsi="Calibri" w:cs="Times New Roman"/>
+          <w:color w:val="000000"/>
+          <w:sz w:val="22"/>
+          <w:szCs w:val="22"/>
+        </w:rPr>
+        <w:t xml:space="preserve"> employee proposed this method, as it was simple and easy to follow thus creating the Waterfall method.</w:t>
+      </w:r>
+    </w:p>
+    <w:p>
+      <w:pPr>
+        <w:pStyle w:val="ListParagraph"/>
+        <w:numPr>
+          <w:ilvl w:val="2"/>
+          <w:numId w:val="13"/>
+        </w:numPr>
+        <w:rPr>
+          <w:rFonts w:ascii="Calibri" w:hAnsi="Calibri" w:cs="Times New Roman"/>
+          <w:color w:val="000000"/>
+          <w:sz w:val="22"/>
+          <w:szCs w:val="22"/>
+        </w:rPr>
+      </w:pPr>
+      <w:r>
+        <w:rPr>
+          <w:rFonts w:ascii="Calibri" w:hAnsi="Calibri" w:cs="Times New Roman"/>
+          <w:color w:val="000000"/>
+          <w:sz w:val="22"/>
+          <w:szCs w:val="22"/>
+        </w:rPr>
+        <w:t xml:space="preserve">As the employee only read the first page, they never read about Royce’s ideas to fix this deficient method. </w:t>
+      </w:r>
+    </w:p>
+    <w:p>
+      <w:pPr>
+        <w:rPr>
+          <w:rFonts w:ascii="Calibri" w:hAnsi="Calibri" w:cs="Times New Roman"/>
+          <w:color w:val="000000"/>
+          <w:sz w:val="22"/>
+          <w:szCs w:val="22"/>
+        </w:rPr>
+      </w:pPr>
+      <w:r>
+        <w:rPr>
+          <w:rFonts w:ascii="Calibri" w:hAnsi="Calibri" w:cs="Times New Roman"/>
+          <w:color w:val="000000"/>
+          <w:sz w:val="22"/>
+          <w:szCs w:val="22"/>
+        </w:rPr>
+        <w:t>https://pragtob.wordpress.com/2012/03/02/why-waterfall-was-a-big-misunderstanding-from-the-beginning-reading-the-original-paper/</w:t>
+      </w:r>
+    </w:p>
+    <w:p>
+      <w:pPr>
+        <w:rPr>
+          <w:rFonts w:ascii="Calibri" w:hAnsi="Calibri" w:cs="Times New Roman"/>
+          <w:color w:val="000000"/>
+          <w:sz w:val="22"/>
+          <w:szCs w:val="22"/>
+        </w:rPr>
+      </w:pPr>
+      <w:r>
+        <w:rPr>
+          <w:rFonts w:ascii="Calibri" w:hAnsi="Calibri" w:cs="Times New Roman"/>
+          <w:color w:val="000000"/>
+          <w:sz w:val="22"/>
+          <w:szCs w:val="22"/>
+        </w:rPr>
+        <w:t>https://en.wikipedia.org/wiki/</w:t>
+      </w:r>
+      <w:r>
+        <w:rPr>
+          <w:rFonts w:ascii="Calibri" w:hAnsi="Calibri" w:cs="Times New Roman"/>
+          <w:b/>
+          <w:bCs/>
+          <w:color w:val="000000"/>
+          <w:sz w:val="22"/>
+          <w:szCs w:val="22"/>
+        </w:rPr>
+        <w:t>Winston</w:t>
+      </w:r>
+      <w:r>
+        <w:rPr>
+          <w:rFonts w:ascii="Calibri" w:hAnsi="Calibri" w:cs="Times New Roman"/>
+          <w:color w:val="000000"/>
+          <w:sz w:val="22"/>
+          <w:szCs w:val="22"/>
+        </w:rPr>
+        <w:t>_W._</w:t>
+      </w:r>
+      <w:r>
+        <w:rPr>
+          <w:rFonts w:ascii="Calibri" w:hAnsi="Calibri" w:cs="Times New Roman"/>
+          <w:b/>
+          <w:bCs/>
+          <w:color w:val="000000"/>
+          <w:sz w:val="22"/>
+          <w:szCs w:val="22"/>
+        </w:rPr>
+        <w:t>Royce</w:t>
+      </w:r>
+    </w:p>
+    <w:p>
+      <w:pPr>
+        <w:rPr>
+          <w:rFonts w:ascii="Calibri" w:hAnsi="Calibri" w:cs="Times New Roman"/>
+          <w:color w:val="000000"/>
+          <w:sz w:val="22"/>
+          <w:szCs w:val="22"/>
+        </w:rPr>
+      </w:pPr>
+    </w:p>
+    <w:p>
+      <w:pPr>
+        <w:pStyle w:val="ListParagraph"/>
+        <w:numPr>
+          <w:ilvl w:val="0"/>
+          <w:numId w:val="30"/>
+        </w:numPr>
+        <w:spacing w:before="100" w:beforeAutospacing="1" w:after="100" w:afterAutospacing="1"/>
+        <w:textAlignment w:val="baseline"/>
+        <w:rPr>
+          <w:rFonts w:ascii="Arial" w:eastAsia="Times New Roman" w:hAnsi="Arial" w:cs="Times New Roman"/>
+          <w:color w:val="000000"/>
+          <w:sz w:val="22"/>
+          <w:szCs w:val="22"/>
+        </w:rPr>
+      </w:pPr>
+      <w:bookmarkStart w:id="0" w:name="_GoBack"/>
+      <w:bookmarkEnd w:id="0"/>
+      <w:r>
+        <w:rPr>
+          <w:rFonts w:ascii="Arial" w:eastAsia="Times New Roman" w:hAnsi="Arial" w:cs="Times New Roman"/>
+          <w:color w:val="000000"/>
+          <w:sz w:val="22"/>
+          <w:szCs w:val="22"/>
+        </w:rPr>
+        <w:t>Role</w:t>
+      </w:r>
+      <w:r>
+        <w:rPr>
+          <w:rFonts w:ascii="Arial" w:eastAsia="Times New Roman" w:hAnsi="Arial" w:cs="Times New Roman"/>
+          <w:color w:val="000000"/>
+          <w:sz w:val="22"/>
+          <w:szCs w:val="22"/>
+        </w:rPr>
+        <w:t xml:space="preserve"> of the </w:t>
+      </w:r>
+      <w:r>
+        <w:rPr>
+          <w:rFonts w:ascii="Arial" w:eastAsia="Times New Roman" w:hAnsi="Arial" w:cs="Times New Roman"/>
+          <w:bCs/>
+          <w:color w:val="000000"/>
+          <w:sz w:val="22"/>
+          <w:szCs w:val="22"/>
+        </w:rPr>
+        <w:t>product man</w:t>
+      </w:r>
+      <w:r>
+        <w:rPr>
+          <w:rFonts w:ascii="Arial" w:eastAsia="Times New Roman" w:hAnsi="Arial" w:cs="Times New Roman"/>
+          <w:bCs/>
+          <w:color w:val="000000"/>
+          <w:sz w:val="22"/>
+          <w:szCs w:val="22"/>
+        </w:rPr>
+        <w:t>a</w:t>
+      </w:r>
+      <w:r>
+        <w:rPr>
+          <w:rFonts w:ascii="Arial" w:eastAsia="Times New Roman" w:hAnsi="Arial" w:cs="Times New Roman"/>
+          <w:bCs/>
+          <w:color w:val="000000"/>
+          <w:sz w:val="22"/>
+          <w:szCs w:val="22"/>
+        </w:rPr>
+        <w:t>ger</w:t>
+      </w:r>
+      <w:r>
+        <w:rPr>
+          <w:rFonts w:ascii="Arial" w:eastAsia="Times New Roman" w:hAnsi="Arial" w:cs="Times New Roman"/>
+          <w:color w:val="000000"/>
+          <w:sz w:val="22"/>
+          <w:szCs w:val="22"/>
+        </w:rPr>
+        <w:t xml:space="preserve"> is to create the requirements and ask all pertinent questions up front. </w:t>
+      </w:r>
+    </w:p>
+    <w:p>
+      <w:pPr>
+        <w:pStyle w:val="ListParagraph"/>
+        <w:numPr>
+          <w:ilvl w:val="1"/>
+          <w:numId w:val="30"/>
+        </w:numPr>
+        <w:spacing w:before="100" w:beforeAutospacing="1" w:after="100" w:afterAutospacing="1"/>
+        <w:textAlignment w:val="baseline"/>
+        <w:rPr>
+          <w:rFonts w:ascii="Arial" w:eastAsia="Times New Roman" w:hAnsi="Arial" w:cs="Times New Roman"/>
+          <w:color w:val="000000"/>
+          <w:sz w:val="22"/>
+          <w:szCs w:val="22"/>
+        </w:rPr>
+      </w:pPr>
+      <w:r>
+        <w:rPr>
+          <w:rFonts w:ascii="Arial" w:eastAsia="Times New Roman" w:hAnsi="Arial" w:cs="Times New Roman"/>
+          <w:color w:val="000000"/>
+          <w:sz w:val="22"/>
+          <w:szCs w:val="22"/>
+        </w:rPr>
+        <w:t xml:space="preserve">Because the team does all of the research and design in the initial phases, the requirements given must be as complete as possible. </w:t>
+      </w:r>
+    </w:p>
+    <w:p>
+      <w:pPr>
+        <w:pStyle w:val="ListParagraph"/>
+        <w:numPr>
+          <w:ilvl w:val="1"/>
+          <w:numId w:val="30"/>
+        </w:numPr>
+        <w:spacing w:before="100" w:beforeAutospacing="1" w:after="100" w:afterAutospacing="1"/>
+        <w:textAlignment w:val="baseline"/>
+        <w:rPr>
+          <w:rFonts w:ascii="Arial" w:eastAsia="Times New Roman" w:hAnsi="Arial" w:cs="Times New Roman"/>
+          <w:color w:val="000000"/>
+          <w:sz w:val="22"/>
+          <w:szCs w:val="22"/>
+        </w:rPr>
+      </w:pPr>
+      <w:r>
+        <w:rPr>
+          <w:rFonts w:ascii="Arial" w:eastAsia="Times New Roman" w:hAnsi="Arial" w:cs="Times New Roman"/>
+          <w:color w:val="000000"/>
+          <w:sz w:val="22"/>
+          <w:szCs w:val="22"/>
+        </w:rPr>
+        <w:t>As well, the requirements drive the detailed estimates on which the project plan will be based.</w:t>
+      </w:r>
+    </w:p>
+    <w:p>
+      <w:pPr>
+        <w:pStyle w:val="ListParagraph"/>
+        <w:numPr>
+          <w:ilvl w:val="0"/>
+          <w:numId w:val="30"/>
+        </w:numPr>
+        <w:spacing w:before="100" w:beforeAutospacing="1" w:after="100" w:afterAutospacing="1"/>
+        <w:textAlignment w:val="baseline"/>
+        <w:rPr>
+          <w:rFonts w:ascii="Arial" w:eastAsia="Times New Roman" w:hAnsi="Arial" w:cs="Times New Roman"/>
+          <w:color w:val="000000"/>
+          <w:sz w:val="22"/>
+          <w:szCs w:val="22"/>
+        </w:rPr>
+      </w:pPr>
+      <w:r>
+        <w:rPr>
+          <w:rFonts w:ascii="Arial" w:eastAsia="Times New Roman" w:hAnsi="Arial" w:cs="Times New Roman"/>
+          <w:bCs/>
+          <w:color w:val="000000"/>
+          <w:sz w:val="22"/>
+          <w:szCs w:val="22"/>
+        </w:rPr>
+        <w:t>Documentation-heavy approach</w:t>
+      </w:r>
+      <w:r>
+        <w:rPr>
+          <w:rFonts w:ascii="Arial" w:eastAsia="Times New Roman" w:hAnsi="Arial" w:cs="Times New Roman"/>
+          <w:color w:val="000000"/>
+          <w:sz w:val="22"/>
+          <w:szCs w:val="22"/>
+        </w:rPr>
+        <w:t> </w:t>
+      </w:r>
+    </w:p>
+    <w:p>
+      <w:pPr>
+        <w:pStyle w:val="ListParagraph"/>
+        <w:numPr>
+          <w:ilvl w:val="1"/>
+          <w:numId w:val="30"/>
+        </w:numPr>
+        <w:spacing w:before="100" w:beforeAutospacing="1" w:after="100" w:afterAutospacing="1"/>
+        <w:textAlignment w:val="baseline"/>
+        <w:rPr>
+          <w:rFonts w:ascii="Arial" w:eastAsia="Times New Roman" w:hAnsi="Arial" w:cs="Times New Roman"/>
+          <w:color w:val="000000"/>
+          <w:sz w:val="22"/>
+          <w:szCs w:val="22"/>
+        </w:rPr>
+      </w:pPr>
+      <w:proofErr w:type="gramStart"/>
+      <w:r>
+        <w:rPr>
+          <w:rFonts w:ascii="Arial" w:eastAsia="Times New Roman" w:hAnsi="Arial" w:cs="Times New Roman"/>
+          <w:color w:val="000000"/>
+          <w:sz w:val="22"/>
+          <w:szCs w:val="22"/>
+        </w:rPr>
+        <w:t>it</w:t>
+      </w:r>
+      <w:proofErr w:type="gramEnd"/>
+      <w:r>
+        <w:rPr>
+          <w:rFonts w:ascii="Arial" w:eastAsia="Times New Roman" w:hAnsi="Arial" w:cs="Times New Roman"/>
+          <w:color w:val="000000"/>
+          <w:sz w:val="22"/>
+          <w:szCs w:val="22"/>
+        </w:rPr>
+        <w:t xml:space="preserve"> relies on the “measure twice, cut once” theory. The product manager’s workload is much heavier at the beginning of the project than it is during the actual release. The aim is to ask all pertinent questions in advance to minimize change during the development process, especially since change is relatively expensive.</w:t>
+      </w:r>
+    </w:p>
+    <w:p>
+      <w:pPr>
+        <w:spacing w:before="100" w:beforeAutospacing="1" w:after="100" w:afterAutospacing="1"/>
+        <w:textAlignment w:val="baseline"/>
+        <w:rPr>
+          <w:rFonts w:ascii="Arial" w:eastAsia="Times New Roman" w:hAnsi="Arial" w:cs="Times New Roman"/>
+          <w:color w:val="000000"/>
+          <w:sz w:val="22"/>
+          <w:szCs w:val="22"/>
+        </w:rPr>
+      </w:pPr>
+      <w:r>
+        <w:rPr>
+          <w:rFonts w:ascii="Arial" w:eastAsia="Times New Roman" w:hAnsi="Arial" w:cs="Times New Roman"/>
+          <w:color w:val="000000"/>
+          <w:sz w:val="22"/>
+          <w:szCs w:val="22"/>
+        </w:rPr>
+        <w:t>http://www.marsdd.com/mars-library/product-development-the-waterfall-methodology-model-in-software-development/</w:t>
+      </w:r>
+    </w:p>
+    <w:p>
+      <w:pPr>
+        <w:spacing w:before="100" w:beforeAutospacing="1" w:after="100" w:afterAutospacing="1"/>
+        <w:textAlignment w:val="baseline"/>
+        <w:rPr>
+          <w:rFonts w:ascii="Arial" w:eastAsia="Times New Roman" w:hAnsi="Arial" w:cs="Times New Roman"/>
+          <w:color w:val="000000"/>
+          <w:sz w:val="22"/>
+          <w:szCs w:val="22"/>
+        </w:rPr>
+      </w:pPr>
+    </w:p>
+    <w:p>
+      <w:pPr>
+        <w:spacing w:before="100" w:beforeAutospacing="1" w:after="100" w:afterAutospacing="1"/>
+        <w:textAlignment w:val="baseline"/>
+        <w:rPr>
+          <w:rFonts w:ascii="Arial" w:eastAsia="Times New Roman" w:hAnsi="Arial" w:cs="Times New Roman"/>
+          <w:color w:val="000000"/>
+          <w:sz w:val="22"/>
+          <w:szCs w:val="22"/>
+        </w:rPr>
+      </w:pPr>
+    </w:p>
+    <w:p>
+      <w:pPr>
+        <w:spacing w:before="100" w:beforeAutospacing="1" w:after="100" w:afterAutospacing="1"/>
+        <w:textAlignment w:val="baseline"/>
+        <w:rPr>
+          <w:rFonts w:ascii="Arial" w:eastAsia="Times New Roman" w:hAnsi="Arial" w:cs="Times New Roman"/>
+          <w:color w:val="000000"/>
+          <w:sz w:val="22"/>
+          <w:szCs w:val="22"/>
+        </w:rPr>
+      </w:pPr>
+    </w:p>
+    <w:p>
+      <w:pPr>
+        <w:spacing w:before="100" w:beforeAutospacing="1" w:after="100" w:afterAutospacing="1"/>
+        <w:textAlignment w:val="baseline"/>
+        <w:rPr>
+          <w:rFonts w:ascii="Arial" w:eastAsia="Times New Roman" w:hAnsi="Arial" w:cs="Times New Roman"/>
+          <w:color w:val="000000"/>
+          <w:sz w:val="22"/>
+          <w:szCs w:val="22"/>
+        </w:rPr>
+      </w:pPr>
+    </w:p>
+    <w:p>
+      <w:pPr>
+        <w:spacing w:before="100" w:beforeAutospacing="1" w:after="100" w:afterAutospacing="1"/>
+        <w:textAlignment w:val="baseline"/>
+        <w:rPr>
+          <w:rFonts w:ascii="Arial" w:eastAsia="Times New Roman" w:hAnsi="Arial" w:cs="Times New Roman"/>
+          <w:color w:val="000000"/>
+          <w:sz w:val="22"/>
+          <w:szCs w:val="22"/>
+        </w:rPr>
+      </w:pPr>
+    </w:p>
     <w:sectPr>
       <w:pgSz w:w="12240" w:h="15840"/>
       <w:pgMar w:top="1440" w:right="1800" w:bottom="1440" w:left="1800" w:header="720" w:footer="720" w:gutter="0"/>
@@ -9737,6 +10861,232 @@
     </w:lvl>
   </w:abstractNum>
   <w:abstractNum w:abstractNumId="1">
+    <w:nsid w:val="027E39BC"/>
+    <w:multiLevelType w:val="hybridMultilevel"/>
+    <w:tmpl w:val="1C401B9A"/>
+    <w:lvl w:ilvl="0" w:tplc="04090001">
+      <w:start w:val="1"/>
+      <w:numFmt w:val="bullet"/>
+      <w:lvlText w:val=""/>
+      <w:lvlJc w:val="left"/>
+      <w:pPr>
+        <w:ind w:left="720" w:hanging="360"/>
+      </w:pPr>
+      <w:rPr>
+        <w:rFonts w:ascii="Symbol" w:hAnsi="Symbol" w:hint="default"/>
+      </w:rPr>
+    </w:lvl>
+    <w:lvl w:ilvl="1" w:tplc="04090003">
+      <w:start w:val="1"/>
+      <w:numFmt w:val="bullet"/>
+      <w:lvlText w:val="o"/>
+      <w:lvlJc w:val="left"/>
+      <w:pPr>
+        <w:ind w:left="1440" w:hanging="360"/>
+      </w:pPr>
+      <w:rPr>
+        <w:rFonts w:ascii="Courier New" w:hAnsi="Courier New" w:hint="default"/>
+      </w:rPr>
+    </w:lvl>
+    <w:lvl w:ilvl="2" w:tplc="04090005" w:tentative="1">
+      <w:start w:val="1"/>
+      <w:numFmt w:val="bullet"/>
+      <w:lvlText w:val=""/>
+      <w:lvlJc w:val="left"/>
+      <w:pPr>
+        <w:ind w:left="2160" w:hanging="360"/>
+      </w:pPr>
+      <w:rPr>
+        <w:rFonts w:ascii="Wingdings" w:hAnsi="Wingdings" w:hint="default"/>
+      </w:rPr>
+    </w:lvl>
+    <w:lvl w:ilvl="3" w:tplc="04090001" w:tentative="1">
+      <w:start w:val="1"/>
+      <w:numFmt w:val="bullet"/>
+      <w:lvlText w:val=""/>
+      <w:lvlJc w:val="left"/>
+      <w:pPr>
+        <w:ind w:left="2880" w:hanging="360"/>
+      </w:pPr>
+      <w:rPr>
+        <w:rFonts w:ascii="Symbol" w:hAnsi="Symbol" w:hint="default"/>
+      </w:rPr>
+    </w:lvl>
+    <w:lvl w:ilvl="4" w:tplc="04090003" w:tentative="1">
+      <w:start w:val="1"/>
+      <w:numFmt w:val="bullet"/>
+      <w:lvlText w:val="o"/>
+      <w:lvlJc w:val="left"/>
+      <w:pPr>
+        <w:ind w:left="3600" w:hanging="360"/>
+      </w:pPr>
+      <w:rPr>
+        <w:rFonts w:ascii="Courier New" w:hAnsi="Courier New" w:hint="default"/>
+      </w:rPr>
+    </w:lvl>
+    <w:lvl w:ilvl="5" w:tplc="04090005" w:tentative="1">
+      <w:start w:val="1"/>
+      <w:numFmt w:val="bullet"/>
+      <w:lvlText w:val=""/>
+      <w:lvlJc w:val="left"/>
+      <w:pPr>
+        <w:ind w:left="4320" w:hanging="360"/>
+      </w:pPr>
+      <w:rPr>
+        <w:rFonts w:ascii="Wingdings" w:hAnsi="Wingdings" w:hint="default"/>
+      </w:rPr>
+    </w:lvl>
+    <w:lvl w:ilvl="6" w:tplc="04090001" w:tentative="1">
+      <w:start w:val="1"/>
+      <w:numFmt w:val="bullet"/>
+      <w:lvlText w:val=""/>
+      <w:lvlJc w:val="left"/>
+      <w:pPr>
+        <w:ind w:left="5040" w:hanging="360"/>
+      </w:pPr>
+      <w:rPr>
+        <w:rFonts w:ascii="Symbol" w:hAnsi="Symbol" w:hint="default"/>
+      </w:rPr>
+    </w:lvl>
+    <w:lvl w:ilvl="7" w:tplc="04090003" w:tentative="1">
+      <w:start w:val="1"/>
+      <w:numFmt w:val="bullet"/>
+      <w:lvlText w:val="o"/>
+      <w:lvlJc w:val="left"/>
+      <w:pPr>
+        <w:ind w:left="5760" w:hanging="360"/>
+      </w:pPr>
+      <w:rPr>
+        <w:rFonts w:ascii="Courier New" w:hAnsi="Courier New" w:hint="default"/>
+      </w:rPr>
+    </w:lvl>
+    <w:lvl w:ilvl="8" w:tplc="04090005" w:tentative="1">
+      <w:start w:val="1"/>
+      <w:numFmt w:val="bullet"/>
+      <w:lvlText w:val=""/>
+      <w:lvlJc w:val="left"/>
+      <w:pPr>
+        <w:ind w:left="6480" w:hanging="360"/>
+      </w:pPr>
+      <w:rPr>
+        <w:rFonts w:ascii="Wingdings" w:hAnsi="Wingdings" w:hint="default"/>
+      </w:rPr>
+    </w:lvl>
+  </w:abstractNum>
+  <w:abstractNum w:abstractNumId="2">
+    <w:nsid w:val="17BD6F7B"/>
+    <w:multiLevelType w:val="multilevel"/>
+    <w:tmpl w:val="017E7DA0"/>
+    <w:lvl w:ilvl="0">
+      <w:start w:val="1"/>
+      <w:numFmt w:val="decimal"/>
+      <w:lvlText w:val="%1."/>
+      <w:lvlJc w:val="left"/>
+      <w:pPr>
+        <w:tabs>
+          <w:tab w:val="num" w:pos="720"/>
+        </w:tabs>
+        <w:ind w:left="720" w:hanging="360"/>
+      </w:pPr>
+    </w:lvl>
+    <w:lvl w:ilvl="1" w:tentative="1">
+      <w:start w:val="1"/>
+      <w:numFmt w:val="decimal"/>
+      <w:lvlText w:val="%2."/>
+      <w:lvlJc w:val="left"/>
+      <w:pPr>
+        <w:tabs>
+          <w:tab w:val="num" w:pos="1440"/>
+        </w:tabs>
+        <w:ind w:left="1440" w:hanging="360"/>
+      </w:pPr>
+    </w:lvl>
+    <w:lvl w:ilvl="2" w:tentative="1">
+      <w:start w:val="1"/>
+      <w:numFmt w:val="decimal"/>
+      <w:lvlText w:val="%3."/>
+      <w:lvlJc w:val="left"/>
+      <w:pPr>
+        <w:tabs>
+          <w:tab w:val="num" w:pos="2160"/>
+        </w:tabs>
+        <w:ind w:left="2160" w:hanging="360"/>
+      </w:pPr>
+    </w:lvl>
+    <w:lvl w:ilvl="3" w:tentative="1">
+      <w:start w:val="1"/>
+      <w:numFmt w:val="decimal"/>
+      <w:lvlText w:val="%4."/>
+      <w:lvlJc w:val="left"/>
+      <w:pPr>
+        <w:tabs>
+          <w:tab w:val="num" w:pos="2880"/>
+        </w:tabs>
+        <w:ind w:left="2880" w:hanging="360"/>
+      </w:pPr>
+    </w:lvl>
+    <w:lvl w:ilvl="4" w:tentative="1">
+      <w:start w:val="1"/>
+      <w:numFmt w:val="decimal"/>
+      <w:lvlText w:val="%5."/>
+      <w:lvlJc w:val="left"/>
+      <w:pPr>
+        <w:tabs>
+          <w:tab w:val="num" w:pos="3600"/>
+        </w:tabs>
+        <w:ind w:left="3600" w:hanging="360"/>
+      </w:pPr>
+    </w:lvl>
+    <w:lvl w:ilvl="5" w:tentative="1">
+      <w:start w:val="1"/>
+      <w:numFmt w:val="decimal"/>
+      <w:lvlText w:val="%6."/>
+      <w:lvlJc w:val="left"/>
+      <w:pPr>
+        <w:tabs>
+          <w:tab w:val="num" w:pos="4320"/>
+        </w:tabs>
+        <w:ind w:left="4320" w:hanging="360"/>
+      </w:pPr>
+    </w:lvl>
+    <w:lvl w:ilvl="6" w:tentative="1">
+      <w:start w:val="1"/>
+      <w:numFmt w:val="decimal"/>
+      <w:lvlText w:val="%7."/>
+      <w:lvlJc w:val="left"/>
+      <w:pPr>
+        <w:tabs>
+          <w:tab w:val="num" w:pos="5040"/>
+        </w:tabs>
+        <w:ind w:left="5040" w:hanging="360"/>
+      </w:pPr>
+    </w:lvl>
+    <w:lvl w:ilvl="7" w:tentative="1">
+      <w:start w:val="1"/>
+      <w:numFmt w:val="decimal"/>
+      <w:lvlText w:val="%8."/>
+      <w:lvlJc w:val="left"/>
+      <w:pPr>
+        <w:tabs>
+          <w:tab w:val="num" w:pos="5760"/>
+        </w:tabs>
+        <w:ind w:left="5760" w:hanging="360"/>
+      </w:pPr>
+    </w:lvl>
+    <w:lvl w:ilvl="8" w:tentative="1">
+      <w:start w:val="1"/>
+      <w:numFmt w:val="decimal"/>
+      <w:lvlText w:val="%9."/>
+      <w:lvlJc w:val="left"/>
+      <w:pPr>
+        <w:tabs>
+          <w:tab w:val="num" w:pos="6480"/>
+        </w:tabs>
+        <w:ind w:left="6480" w:hanging="360"/>
+      </w:pPr>
+    </w:lvl>
+  </w:abstractNum>
+  <w:abstractNum w:abstractNumId="3">
     <w:nsid w:val="1DBA0ED8"/>
     <w:multiLevelType w:val="multilevel"/>
     <w:tmpl w:val="3A622E6A"/>
@@ -9885,7 +11235,7 @@
       </w:rPr>
     </w:lvl>
   </w:abstractNum>
-  <w:abstractNum w:abstractNumId="2">
+  <w:abstractNum w:abstractNumId="4">
     <w:nsid w:val="22431AAC"/>
     <w:multiLevelType w:val="multilevel"/>
     <w:tmpl w:val="F1AE462C"/>
@@ -10034,7 +11384,7 @@
       </w:rPr>
     </w:lvl>
   </w:abstractNum>
-  <w:abstractNum w:abstractNumId="3">
+  <w:abstractNum w:abstractNumId="5">
     <w:nsid w:val="2CAB4492"/>
     <w:multiLevelType w:val="multilevel"/>
     <w:tmpl w:val="A6A6D69A"/>
@@ -10183,7 +11533,7 @@
       </w:rPr>
     </w:lvl>
   </w:abstractNum>
-  <w:abstractNum w:abstractNumId="4">
+  <w:abstractNum w:abstractNumId="6">
     <w:nsid w:val="304C10A6"/>
     <w:multiLevelType w:val="multilevel"/>
     <w:tmpl w:val="D07CB582"/>
@@ -10332,7 +11682,7 @@
       </w:rPr>
     </w:lvl>
   </w:abstractNum>
-  <w:abstractNum w:abstractNumId="5">
+  <w:abstractNum w:abstractNumId="7">
     <w:nsid w:val="3682549C"/>
     <w:multiLevelType w:val="multilevel"/>
     <w:tmpl w:val="441A1CA8"/>
@@ -10481,7 +11831,7 @@
       </w:rPr>
     </w:lvl>
   </w:abstractNum>
-  <w:abstractNum w:abstractNumId="6">
+  <w:abstractNum w:abstractNumId="8">
     <w:nsid w:val="3E4F1D90"/>
     <w:multiLevelType w:val="multilevel"/>
     <w:tmpl w:val="A5AE8044"/>
@@ -10630,7 +11980,7 @@
       </w:rPr>
     </w:lvl>
   </w:abstractNum>
-  <w:abstractNum w:abstractNumId="7">
+  <w:abstractNum w:abstractNumId="9">
     <w:nsid w:val="4F885BF6"/>
     <w:multiLevelType w:val="multilevel"/>
     <w:tmpl w:val="5E205308"/>
@@ -10779,7 +12129,7 @@
       </w:rPr>
     </w:lvl>
   </w:abstractNum>
-  <w:abstractNum w:abstractNumId="8">
+  <w:abstractNum w:abstractNumId="10">
     <w:nsid w:val="57187F5B"/>
     <w:multiLevelType w:val="multilevel"/>
     <w:tmpl w:val="4BC084D2"/>
@@ -10928,7 +12278,7 @@
       </w:rPr>
     </w:lvl>
   </w:abstractNum>
-  <w:abstractNum w:abstractNumId="9">
+  <w:abstractNum w:abstractNumId="11">
     <w:nsid w:val="58F33455"/>
     <w:multiLevelType w:val="hybridMultilevel"/>
     <w:tmpl w:val="C40CB5B8"/>
@@ -11041,7 +12391,7 @@
       </w:rPr>
     </w:lvl>
   </w:abstractNum>
-  <w:abstractNum w:abstractNumId="10">
+  <w:abstractNum w:abstractNumId="12">
     <w:nsid w:val="5F2D0F98"/>
     <w:multiLevelType w:val="hybridMultilevel"/>
     <w:tmpl w:val="FA149B56"/>
@@ -11154,7 +12504,7 @@
       </w:rPr>
     </w:lvl>
   </w:abstractNum>
-  <w:abstractNum w:abstractNumId="11">
+  <w:abstractNum w:abstractNumId="13">
     <w:nsid w:val="62D30830"/>
     <w:multiLevelType w:val="multilevel"/>
     <w:tmpl w:val="765867AA"/>
@@ -11303,7 +12653,7 @@
       </w:rPr>
     </w:lvl>
   </w:abstractNum>
-  <w:abstractNum w:abstractNumId="12">
+  <w:abstractNum w:abstractNumId="14">
     <w:nsid w:val="732D5AB7"/>
     <w:multiLevelType w:val="hybridMultilevel"/>
     <w:tmpl w:val="E578EB4C"/>
@@ -11416,7 +12766,7 @@
       </w:rPr>
     </w:lvl>
   </w:abstractNum>
-  <w:abstractNum w:abstractNumId="13">
+  <w:abstractNum w:abstractNumId="15">
     <w:nsid w:val="739F6429"/>
     <w:multiLevelType w:val="multilevel"/>
     <w:tmpl w:val="964666E4"/>
@@ -11565,7 +12915,7 @@
       </w:rPr>
     </w:lvl>
   </w:abstractNum>
-  <w:abstractNum w:abstractNumId="14">
+  <w:abstractNum w:abstractNumId="16">
     <w:nsid w:val="78940F59"/>
     <w:multiLevelType w:val="hybridMultilevel"/>
     <w:tmpl w:val="DE028538"/>
@@ -11581,7 +12931,7 @@
         <w:rFonts w:ascii="Symbol" w:hAnsi="Symbol" w:hint="default"/>
       </w:rPr>
     </w:lvl>
-    <w:lvl w:ilvl="1" w:tplc="04090003" w:tentative="1">
+    <w:lvl w:ilvl="1" w:tplc="04090003">
       <w:start w:val="1"/>
       <w:numFmt w:val="bullet"/>
       <w:lvlText w:val="o"/>
@@ -11593,7 +12943,7 @@
         <w:rFonts w:ascii="Courier New" w:hAnsi="Courier New" w:hint="default"/>
       </w:rPr>
     </w:lvl>
-    <w:lvl w:ilvl="2" w:tplc="04090005" w:tentative="1">
+    <w:lvl w:ilvl="2" w:tplc="04090005">
       <w:start w:val="1"/>
       <w:numFmt w:val="bullet"/>
       <w:lvlText w:val=""/>
@@ -11678,7 +13028,7 @@
       </w:rPr>
     </w:lvl>
   </w:abstractNum>
-  <w:abstractNum w:abstractNumId="15">
+  <w:abstractNum w:abstractNumId="17">
     <w:nsid w:val="789C3E86"/>
     <w:multiLevelType w:val="multilevel"/>
     <w:tmpl w:val="B9AA27D8"/>
@@ -11827,7 +13177,156 @@
       </w:rPr>
     </w:lvl>
   </w:abstractNum>
-  <w:abstractNum w:abstractNumId="16">
+  <w:abstractNum w:abstractNumId="18">
+    <w:nsid w:val="7C6B6174"/>
+    <w:multiLevelType w:val="multilevel"/>
+    <w:tmpl w:val="B8B20416"/>
+    <w:lvl w:ilvl="0">
+      <w:start w:val="1"/>
+      <w:numFmt w:val="bullet"/>
+      <w:lvlText w:val=""/>
+      <w:lvlJc w:val="left"/>
+      <w:pPr>
+        <w:tabs>
+          <w:tab w:val="num" w:pos="720"/>
+        </w:tabs>
+        <w:ind w:left="720" w:hanging="360"/>
+      </w:pPr>
+      <w:rPr>
+        <w:rFonts w:ascii="Symbol" w:hAnsi="Symbol" w:hint="default"/>
+        <w:sz w:val="20"/>
+      </w:rPr>
+    </w:lvl>
+    <w:lvl w:ilvl="1" w:tentative="1">
+      <w:start w:val="1"/>
+      <w:numFmt w:val="bullet"/>
+      <w:lvlText w:val="o"/>
+      <w:lvlJc w:val="left"/>
+      <w:pPr>
+        <w:tabs>
+          <w:tab w:val="num" w:pos="1440"/>
+        </w:tabs>
+        <w:ind w:left="1440" w:hanging="360"/>
+      </w:pPr>
+      <w:rPr>
+        <w:rFonts w:ascii="Courier New" w:hAnsi="Courier New" w:hint="default"/>
+        <w:sz w:val="20"/>
+      </w:rPr>
+    </w:lvl>
+    <w:lvl w:ilvl="2" w:tentative="1">
+      <w:start w:val="1"/>
+      <w:numFmt w:val="bullet"/>
+      <w:lvlText w:val=""/>
+      <w:lvlJc w:val="left"/>
+      <w:pPr>
+        <w:tabs>
+          <w:tab w:val="num" w:pos="2160"/>
+        </w:tabs>
+        <w:ind w:left="2160" w:hanging="360"/>
+      </w:pPr>
+      <w:rPr>
+        <w:rFonts w:ascii="Wingdings" w:hAnsi="Wingdings" w:hint="default"/>
+        <w:sz w:val="20"/>
+      </w:rPr>
+    </w:lvl>
+    <w:lvl w:ilvl="3" w:tentative="1">
+      <w:start w:val="1"/>
+      <w:numFmt w:val="bullet"/>
+      <w:lvlText w:val=""/>
+      <w:lvlJc w:val="left"/>
+      <w:pPr>
+        <w:tabs>
+          <w:tab w:val="num" w:pos="2880"/>
+        </w:tabs>
+        <w:ind w:left="2880" w:hanging="360"/>
+      </w:pPr>
+      <w:rPr>
+        <w:rFonts w:ascii="Wingdings" w:hAnsi="Wingdings" w:hint="default"/>
+        <w:sz w:val="20"/>
+      </w:rPr>
+    </w:lvl>
+    <w:lvl w:ilvl="4" w:tentative="1">
+      <w:start w:val="1"/>
+      <w:numFmt w:val="bullet"/>
+      <w:lvlText w:val=""/>
+      <w:lvlJc w:val="left"/>
+      <w:pPr>
+        <w:tabs>
+          <w:tab w:val="num" w:pos="3600"/>
+        </w:tabs>
+        <w:ind w:left="3600" w:hanging="360"/>
+      </w:pPr>
+      <w:rPr>
+        <w:rFonts w:ascii="Wingdings" w:hAnsi="Wingdings" w:hint="default"/>
+        <w:sz w:val="20"/>
+      </w:rPr>
+    </w:lvl>
+    <w:lvl w:ilvl="5" w:tentative="1">
+      <w:start w:val="1"/>
+      <w:numFmt w:val="bullet"/>
+      <w:lvlText w:val=""/>
+      <w:lvlJc w:val="left"/>
+      <w:pPr>
+        <w:tabs>
+          <w:tab w:val="num" w:pos="4320"/>
+        </w:tabs>
+        <w:ind w:left="4320" w:hanging="360"/>
+      </w:pPr>
+      <w:rPr>
+        <w:rFonts w:ascii="Wingdings" w:hAnsi="Wingdings" w:hint="default"/>
+        <w:sz w:val="20"/>
+      </w:rPr>
+    </w:lvl>
+    <w:lvl w:ilvl="6" w:tentative="1">
+      <w:start w:val="1"/>
+      <w:numFmt w:val="bullet"/>
+      <w:lvlText w:val=""/>
+      <w:lvlJc w:val="left"/>
+      <w:pPr>
+        <w:tabs>
+          <w:tab w:val="num" w:pos="5040"/>
+        </w:tabs>
+        <w:ind w:left="5040" w:hanging="360"/>
+      </w:pPr>
+      <w:rPr>
+        <w:rFonts w:ascii="Wingdings" w:hAnsi="Wingdings" w:hint="default"/>
+        <w:sz w:val="20"/>
+      </w:rPr>
+    </w:lvl>
+    <w:lvl w:ilvl="7" w:tentative="1">
+      <w:start w:val="1"/>
+      <w:numFmt w:val="bullet"/>
+      <w:lvlText w:val=""/>
+      <w:lvlJc w:val="left"/>
+      <w:pPr>
+        <w:tabs>
+          <w:tab w:val="num" w:pos="5760"/>
+        </w:tabs>
+        <w:ind w:left="5760" w:hanging="360"/>
+      </w:pPr>
+      <w:rPr>
+        <w:rFonts w:ascii="Wingdings" w:hAnsi="Wingdings" w:hint="default"/>
+        <w:sz w:val="20"/>
+      </w:rPr>
+    </w:lvl>
+    <w:lvl w:ilvl="8" w:tentative="1">
+      <w:start w:val="1"/>
+      <w:numFmt w:val="bullet"/>
+      <w:lvlText w:val=""/>
+      <w:lvlJc w:val="left"/>
+      <w:pPr>
+        <w:tabs>
+          <w:tab w:val="num" w:pos="6480"/>
+        </w:tabs>
+        <w:ind w:left="6480" w:hanging="360"/>
+      </w:pPr>
+      <w:rPr>
+        <w:rFonts w:ascii="Wingdings" w:hAnsi="Wingdings" w:hint="default"/>
+        <w:sz w:val="20"/>
+      </w:rPr>
+    </w:lvl>
+  </w:abstractNum>
+  <w:abstractNum w:abstractNumId="19">
     <w:nsid w:val="7DDA69DA"/>
     <w:multiLevelType w:val="multilevel"/>
     <w:tmpl w:val="486CE8D0"/>
@@ -11976,7 +13475,7 @@
       </w:rPr>
     </w:lvl>
   </w:abstractNum>
-  <w:abstractNum w:abstractNumId="17">
+  <w:abstractNum w:abstractNumId="20">
     <w:nsid w:val="7F9C53CF"/>
     <w:multiLevelType w:val="multilevel"/>
     <w:tmpl w:val="F610472C"/>
@@ -12126,13 +13625,13 @@
     </w:lvl>
   </w:abstractNum>
   <w:num w:numId="1">
-    <w:abstractNumId w:val="7"/>
+    <w:abstractNumId w:val="9"/>
   </w:num>
   <w:num w:numId="2">
-    <w:abstractNumId w:val="13"/>
+    <w:abstractNumId w:val="15"/>
   </w:num>
   <w:num w:numId="3">
-    <w:abstractNumId w:val="13"/>
+    <w:abstractNumId w:val="15"/>
     <w:lvlOverride w:ilvl="3">
       <w:lvl w:ilvl="3">
         <w:numFmt w:val="bullet"/>
@@ -12152,22 +13651,22 @@
     </w:lvlOverride>
   </w:num>
   <w:num w:numId="4">
+    <w:abstractNumId w:val="10"/>
+  </w:num>
+  <w:num w:numId="5">
+    <w:abstractNumId w:val="17"/>
+  </w:num>
+  <w:num w:numId="6">
+    <w:abstractNumId w:val="4"/>
+  </w:num>
+  <w:num w:numId="7">
     <w:abstractNumId w:val="8"/>
   </w:num>
-  <w:num w:numId="5">
-    <w:abstractNumId w:val="15"/>
-  </w:num>
-  <w:num w:numId="6">
-    <w:abstractNumId w:val="2"/>
-  </w:num>
-  <w:num w:numId="7">
-    <w:abstractNumId w:val="6"/>
-  </w:num>
   <w:num w:numId="8">
-    <w:abstractNumId w:val="3"/>
+    <w:abstractNumId w:val="5"/>
   </w:num>
   <w:num w:numId="9">
-    <w:abstractNumId w:val="3"/>
+    <w:abstractNumId w:val="5"/>
     <w:lvlOverride w:ilvl="3">
       <w:lvl w:ilvl="3">
         <w:numFmt w:val="bullet"/>
@@ -12187,22 +13686,22 @@
     </w:lvlOverride>
   </w:num>
   <w:num w:numId="10">
-    <w:abstractNumId w:val="5"/>
+    <w:abstractNumId w:val="7"/>
   </w:num>
   <w:num w:numId="11">
-    <w:abstractNumId w:val="12"/>
+    <w:abstractNumId w:val="14"/>
   </w:num>
   <w:num w:numId="12">
     <w:abstractNumId w:val="0"/>
   </w:num>
   <w:num w:numId="13">
-    <w:abstractNumId w:val="14"/>
+    <w:abstractNumId w:val="16"/>
   </w:num>
   <w:num w:numId="14">
-    <w:abstractNumId w:val="16"/>
+    <w:abstractNumId w:val="19"/>
   </w:num>
   <w:num w:numId="15">
-    <w:abstractNumId w:val="16"/>
+    <w:abstractNumId w:val="19"/>
     <w:lvlOverride w:ilvl="1">
       <w:lvl w:ilvl="1">
         <w:numFmt w:val="bullet"/>
@@ -12222,13 +13721,13 @@
     </w:lvlOverride>
   </w:num>
   <w:num w:numId="16">
-    <w:abstractNumId w:val="17"/>
+    <w:abstractNumId w:val="20"/>
   </w:num>
   <w:num w:numId="17">
-    <w:abstractNumId w:val="11"/>
+    <w:abstractNumId w:val="13"/>
   </w:num>
   <w:num w:numId="18">
-    <w:abstractNumId w:val="11"/>
+    <w:abstractNumId w:val="13"/>
     <w:lvlOverride w:ilvl="1">
       <w:lvl w:ilvl="1">
         <w:numFmt w:val="bullet"/>
@@ -12248,7 +13747,7 @@
     </w:lvlOverride>
   </w:num>
   <w:num w:numId="19">
-    <w:abstractNumId w:val="11"/>
+    <w:abstractNumId w:val="13"/>
     <w:lvlOverride w:ilvl="1">
       <w:lvl w:ilvl="1">
         <w:numFmt w:val="bullet"/>
@@ -12285,10 +13784,10 @@
     </w:lvlOverride>
   </w:num>
   <w:num w:numId="20">
-    <w:abstractNumId w:val="1"/>
+    <w:abstractNumId w:val="3"/>
   </w:num>
   <w:num w:numId="21">
-    <w:abstractNumId w:val="1"/>
+    <w:abstractNumId w:val="3"/>
     <w:lvlOverride w:ilvl="1">
       <w:lvl w:ilvl="1">
         <w:numFmt w:val="bullet"/>
@@ -12308,7 +13807,7 @@
     </w:lvlOverride>
   </w:num>
   <w:num w:numId="22">
-    <w:abstractNumId w:val="1"/>
+    <w:abstractNumId w:val="3"/>
     <w:lvlOverride w:ilvl="1">
       <w:lvl w:ilvl="1">
         <w:numFmt w:val="bullet"/>
@@ -12345,10 +13844,10 @@
     </w:lvlOverride>
   </w:num>
   <w:num w:numId="23">
-    <w:abstractNumId w:val="4"/>
+    <w:abstractNumId w:val="6"/>
   </w:num>
   <w:num w:numId="24">
-    <w:abstractNumId w:val="4"/>
+    <w:abstractNumId w:val="6"/>
     <w:lvlOverride w:ilvl="1">
       <w:lvl w:ilvl="1">
         <w:numFmt w:val="bullet"/>
@@ -12368,7 +13867,7 @@
     </w:lvlOverride>
   </w:num>
   <w:num w:numId="25">
-    <w:abstractNumId w:val="4"/>
+    <w:abstractNumId w:val="6"/>
     <w:lvlOverride w:ilvl="1">
       <w:lvl w:ilvl="1">
         <w:numFmt w:val="bullet"/>
@@ -12405,10 +13904,19 @@
     </w:lvlOverride>
   </w:num>
   <w:num w:numId="26">
-    <w:abstractNumId w:val="10"/>
+    <w:abstractNumId w:val="12"/>
   </w:num>
   <w:num w:numId="27">
-    <w:abstractNumId w:val="9"/>
+    <w:abstractNumId w:val="11"/>
+  </w:num>
+  <w:num w:numId="28">
+    <w:abstractNumId w:val="2"/>
+  </w:num>
+  <w:num w:numId="29">
+    <w:abstractNumId w:val="18"/>
+  </w:num>
+  <w:num w:numId="30">
+    <w:abstractNumId w:val="1"/>
   </w:num>
 </w:numbering>
 </file>
@@ -12572,7 +14080,6 @@
   <w:style w:type="character" w:default="1" w:styleId="DefaultParagraphFont">
     <w:name w:val="Default Paragraph Font"/>
     <w:uiPriority w:val="1"/>
-    <w:semiHidden/>
     <w:unhideWhenUsed/>
   </w:style>
   <w:style w:type="table" w:default="1" w:styleId="TableNormal">
@@ -12665,6 +14172,18 @@
         <w:right w:w="108" w:type="dxa"/>
       </w:tblCellMar>
     </w:tblPr>
+  </w:style>
+  <w:style w:type="character" w:styleId="FollowedHyperlink">
+    <w:name w:val="FollowedHyperlink"/>
+    <w:basedOn w:val="DefaultParagraphFont"/>
+    <w:uiPriority w:val="99"/>
+    <w:semiHidden/>
+    <w:unhideWhenUsed/>
+    <w:rsid w:val="00F609F7"/>
+    <w:rPr>
+      <w:color w:val="800080" w:themeColor="followedHyperlink"/>
+      <w:u w:val="single"/>
+    </w:rPr>
   </w:style>
 </w:styles>
 </file>
@@ -12828,7 +14347,6 @@
   <w:style w:type="character" w:default="1" w:styleId="DefaultParagraphFont">
     <w:name w:val="Default Paragraph Font"/>
     <w:uiPriority w:val="1"/>
-    <w:semiHidden/>
     <w:unhideWhenUsed/>
   </w:style>
   <w:style w:type="table" w:default="1" w:styleId="TableNormal">
@@ -12921,6 +14439,18 @@
         <w:right w:w="108" w:type="dxa"/>
       </w:tblCellMar>
     </w:tblPr>
+  </w:style>
+  <w:style w:type="character" w:styleId="FollowedHyperlink">
+    <w:name w:val="FollowedHyperlink"/>
+    <w:basedOn w:val="DefaultParagraphFont"/>
+    <w:uiPriority w:val="99"/>
+    <w:semiHidden/>
+    <w:unhideWhenUsed/>
+    <w:rsid w:val="00F609F7"/>
+    <w:rPr>
+      <w:color w:val="800080" w:themeColor="followedHyperlink"/>
+      <w:u w:val="single"/>
+    </w:rPr>
   </w:style>
 </w:styles>
 </file>

</xml_diff>

<commit_message>
Added notes and updated example
</commit_message>
<xml_diff>
--- a/Waterfall Method_Presentation Notes.docx
+++ b/Waterfall Method_Presentation Notes.docx
@@ -10184,72 +10184,84 @@
           <w:sz w:val="21"/>
           <w:szCs w:val="21"/>
         </w:rPr>
-        <w:t xml:space="preserve"> team suffers from different problems that are getting accumulated with time. Those listed below are not applicable to all companies </w:t>
-      </w:r>
-      <w:r>
+        <w:t xml:space="preserve"> team suffers from different problems that are getting accumulated with time. Those listed below are not applicable to all companies practicing waterfall model. However, due to the nature of the model, its fostering of silos and types of organizations that still practice this type of delivery, they are more common than not.</w:t>
+      </w:r>
+    </w:p>
+    <w:p>
+      <w:pPr>
+        <w:pStyle w:val="NormalWeb"/>
+        <w:numPr>
+          <w:ilvl w:val="1"/>
+          <w:numId w:val="30"/>
+        </w:numPr>
+        <w:shd w:val="clear" w:color="auto" w:fill="FFFFFF"/>
+        <w:textAlignment w:val="baseline"/>
         <w:rPr>
           <w:rFonts w:ascii="Helvetica" w:hAnsi="Helvetica"/>
           <w:sz w:val="21"/>
           <w:szCs w:val="21"/>
         </w:rPr>
-        <w:t>practicing</w:t>
-      </w:r>
+      </w:pPr>
       <w:r>
         <w:rPr>
           <w:rFonts w:ascii="Helvetica" w:hAnsi="Helvetica"/>
           <w:sz w:val="21"/>
           <w:szCs w:val="21"/>
         </w:rPr>
-        <w:t xml:space="preserve"> waterfall model. However, due to the nature of the model, its fostering of silos and types of organizations that</w:t>
-      </w:r>
-      <w:r>
+        <w:t>http://technologyconversations.com/2014/01/10/software-development-models-waterfall/</w:t>
+      </w:r>
+    </w:p>
+    <w:p>
+      <w:pPr>
+        <w:pStyle w:val="NormalWeb"/>
+        <w:shd w:val="clear" w:color="auto" w:fill="FFFFFF"/>
+        <w:textAlignment w:val="baseline"/>
         <w:rPr>
           <w:rFonts w:ascii="Helvetica" w:hAnsi="Helvetica"/>
           <w:sz w:val="21"/>
           <w:szCs w:val="21"/>
         </w:rPr>
-        <w:t xml:space="preserve"> still practice this </w:t>
-      </w:r>
+      </w:pPr>
       <w:r>
         <w:rPr>
           <w:rFonts w:ascii="Helvetica" w:hAnsi="Helvetica"/>
           <w:sz w:val="21"/>
           <w:szCs w:val="21"/>
         </w:rPr>
-        <w:t>type of delivery</w:t>
-      </w:r>
-      <w:r>
+        <w:t xml:space="preserve">Project Manager: Waterfall </w:t>
+      </w:r>
+    </w:p>
+    <w:p>
+      <w:pPr>
+        <w:pStyle w:val="NormalWeb"/>
+        <w:shd w:val="clear" w:color="auto" w:fill="FFFFFF"/>
+        <w:textAlignment w:val="baseline"/>
         <w:rPr>
           <w:rFonts w:ascii="Helvetica" w:hAnsi="Helvetica"/>
           <w:sz w:val="21"/>
           <w:szCs w:val="21"/>
         </w:rPr>
-        <w:t>, they are more common than not.</w:t>
-      </w:r>
-    </w:p>
-    <w:p>
-      <w:pPr>
-        <w:pStyle w:val="NormalWeb"/>
-        <w:numPr>
-          <w:ilvl w:val="1"/>
-          <w:numId w:val="30"/>
-        </w:numPr>
-        <w:shd w:val="clear" w:color="auto" w:fill="FFFFFF"/>
-        <w:textAlignment w:val="baseline"/>
+      </w:pPr>
+      <w:r>
         <w:rPr>
           <w:rFonts w:ascii="Helvetica" w:hAnsi="Helvetica"/>
           <w:sz w:val="21"/>
           <w:szCs w:val="21"/>
         </w:rPr>
-      </w:pPr>
-      <w:r>
+        <w:t>http://zilicus.com/Resources/blog-2014/Traditional-or-Agile-Project-Management-Approach-Which-One-Is-Right-For-You.html</w:t>
+      </w:r>
+    </w:p>
+    <w:p>
+      <w:pPr>
+        <w:pStyle w:val="NormalWeb"/>
+        <w:shd w:val="clear" w:color="auto" w:fill="FFFFFF"/>
+        <w:textAlignment w:val="baseline"/>
         <w:rPr>
           <w:rFonts w:ascii="Helvetica" w:hAnsi="Helvetica"/>
           <w:sz w:val="21"/>
           <w:szCs w:val="21"/>
         </w:rPr>
-        <w:t>http://technologyconversations.com/2014/01/10/software-development-models-waterfall/</w:t>
-      </w:r>
+      </w:pPr>
     </w:p>
     <w:p>
       <w:pPr>
@@ -10262,14 +10274,18 @@
           <w:szCs w:val="21"/>
         </w:rPr>
       </w:pPr>
-      <w:r>
+    </w:p>
+    <w:p>
+      <w:pPr>
+        <w:pStyle w:val="NormalWeb"/>
+        <w:shd w:val="clear" w:color="auto" w:fill="FFFFFF"/>
+        <w:textAlignment w:val="baseline"/>
         <w:rPr>
           <w:rFonts w:ascii="Helvetica" w:hAnsi="Helvetica"/>
           <w:sz w:val="21"/>
           <w:szCs w:val="21"/>
         </w:rPr>
-        <w:t xml:space="preserve">Project Manager: Waterfall </w:t>
-      </w:r>
+      </w:pPr>
     </w:p>
     <w:p>
       <w:pPr>
@@ -10288,21 +10304,684 @@
           <w:sz w:val="21"/>
           <w:szCs w:val="21"/>
         </w:rPr>
-        <w:t>http://zilicus.com/Resources/blog-2014/Traditional-or-Agile-Project-Management-Approach-Which-One-Is-Right-For-You.html</w:t>
-      </w:r>
+        <w:t xml:space="preserve">Example #2: </w:t>
+      </w:r>
+    </w:p>
+    <w:p>
+      <w:pPr>
+        <w:pStyle w:val="ListParagraph"/>
+        <w:numPr>
+          <w:ilvl w:val="0"/>
+          <w:numId w:val="31"/>
+        </w:numPr>
+        <w:rPr>
+          <w:rFonts w:ascii="Calibri" w:hAnsi="Calibri"/>
+        </w:rPr>
+      </w:pPr>
+      <w:r>
+        <w:rPr>
+          <w:rFonts w:ascii="Calibri" w:hAnsi="Calibri"/>
+        </w:rPr>
+        <w:t xml:space="preserve">Product: Create an internal instant messaging system </w:t>
+      </w:r>
+    </w:p>
+    <w:p>
+      <w:pPr>
+        <w:pStyle w:val="ListParagraph"/>
+        <w:numPr>
+          <w:ilvl w:val="1"/>
+          <w:numId w:val="31"/>
+        </w:numPr>
+        <w:rPr>
+          <w:rFonts w:ascii="Calibri" w:hAnsi="Calibri"/>
+        </w:rPr>
+      </w:pPr>
+      <w:r>
+        <w:rPr>
+          <w:rFonts w:ascii="Calibri" w:hAnsi="Calibri"/>
+        </w:rPr>
+        <w:t>Product Requirements document created by product manager with client:</w:t>
+      </w:r>
+    </w:p>
+    <w:p>
+      <w:pPr>
+        <w:pStyle w:val="ListParagraph"/>
+        <w:numPr>
+          <w:ilvl w:val="2"/>
+          <w:numId w:val="31"/>
+        </w:numPr>
+        <w:rPr>
+          <w:rFonts w:ascii="Calibri" w:hAnsi="Calibri"/>
+        </w:rPr>
+      </w:pPr>
+      <w:r>
+        <w:rPr>
+          <w:rFonts w:ascii="Calibri" w:hAnsi="Calibri"/>
+        </w:rPr>
+        <w:t>Users should be able to send, receive, and reply to messages to other users within the organization</w:t>
+      </w:r>
+    </w:p>
+    <w:p>
+      <w:pPr>
+        <w:pStyle w:val="ListParagraph"/>
+        <w:numPr>
+          <w:ilvl w:val="2"/>
+          <w:numId w:val="31"/>
+        </w:numPr>
+        <w:rPr>
+          <w:rFonts w:ascii="Calibri" w:hAnsi="Calibri"/>
+        </w:rPr>
+      </w:pPr>
+      <w:r>
+        <w:rPr>
+          <w:rFonts w:ascii="Calibri" w:hAnsi="Calibri"/>
+        </w:rPr>
+        <w:t xml:space="preserve">Users should be able to see past messages </w:t>
+      </w:r>
+    </w:p>
+    <w:p>
+      <w:pPr>
+        <w:pStyle w:val="ListParagraph"/>
+        <w:numPr>
+          <w:ilvl w:val="2"/>
+          <w:numId w:val="31"/>
+        </w:numPr>
+        <w:rPr>
+          <w:rFonts w:ascii="Calibri" w:hAnsi="Calibri"/>
+        </w:rPr>
+      </w:pPr>
+      <w:r>
+        <w:rPr>
+          <w:rFonts w:ascii="Calibri" w:hAnsi="Calibri"/>
+        </w:rPr>
+        <w:t>Users should be able to see if other users are available</w:t>
+      </w:r>
+    </w:p>
+    <w:p>
+      <w:pPr>
+        <w:pStyle w:val="ListParagraph"/>
+        <w:numPr>
+          <w:ilvl w:val="2"/>
+          <w:numId w:val="31"/>
+        </w:numPr>
+        <w:rPr>
+          <w:rFonts w:ascii="Calibri" w:hAnsi="Calibri"/>
+        </w:rPr>
+      </w:pPr>
+      <w:r>
+        <w:rPr>
+          <w:rFonts w:ascii="Calibri" w:hAnsi="Calibri"/>
+        </w:rPr>
+        <w:t>Users should be able to hear notification when new message is received</w:t>
+      </w:r>
+    </w:p>
+    <w:p>
+      <w:pPr>
+        <w:pStyle w:val="ListParagraph"/>
+        <w:numPr>
+          <w:ilvl w:val="1"/>
+          <w:numId w:val="31"/>
+        </w:numPr>
+        <w:rPr>
+          <w:rFonts w:ascii="Calibri" w:hAnsi="Calibri"/>
+        </w:rPr>
+      </w:pPr>
+      <w:r>
+        <w:rPr>
+          <w:rFonts w:ascii="Calibri" w:hAnsi="Calibri"/>
+        </w:rPr>
+        <w:t>Requirement documents will include detailed requirements, user and person scenarios and potential layouts for function.</w:t>
+      </w:r>
+    </w:p>
+    <w:p>
+      <w:pPr>
+        <w:pStyle w:val="ListParagraph"/>
+        <w:numPr>
+          <w:ilvl w:val="1"/>
+          <w:numId w:val="31"/>
+        </w:numPr>
+        <w:rPr>
+          <w:rFonts w:ascii="Calibri" w:hAnsi="Calibri"/>
+        </w:rPr>
+      </w:pPr>
+      <w:r>
+        <w:rPr>
+          <w:rFonts w:ascii="Calibri" w:hAnsi="Calibri"/>
+        </w:rPr>
+        <w:t>Timeframe: 2 weeks</w:t>
+      </w:r>
+    </w:p>
+    <w:p>
+      <w:pPr>
+        <w:pStyle w:val="ListParagraph"/>
+        <w:numPr>
+          <w:ilvl w:val="0"/>
+          <w:numId w:val="31"/>
+        </w:numPr>
+        <w:rPr>
+          <w:rFonts w:ascii="Calibri" w:hAnsi="Calibri"/>
+        </w:rPr>
+      </w:pPr>
+      <w:r>
+        <w:rPr>
+          <w:rFonts w:ascii="Calibri" w:hAnsi="Calibri"/>
+        </w:rPr>
+        <w:t>Analysis: Engineering team takes the requirements from the product team and analyzes them, breaking the documents into sections.</w:t>
+      </w:r>
+    </w:p>
+    <w:p>
+      <w:pPr>
+        <w:pStyle w:val="ListParagraph"/>
+        <w:numPr>
+          <w:ilvl w:val="1"/>
+          <w:numId w:val="31"/>
+        </w:numPr>
+        <w:rPr>
+          <w:rFonts w:ascii="Calibri" w:hAnsi="Calibri"/>
+        </w:rPr>
+      </w:pPr>
+      <w:r>
+        <w:rPr>
+          <w:rFonts w:ascii="Calibri" w:hAnsi="Calibri"/>
+        </w:rPr>
+        <w:t>Asking questions as needed. Product manager updates document.</w:t>
+      </w:r>
+    </w:p>
+    <w:p>
+      <w:pPr>
+        <w:pStyle w:val="ListParagraph"/>
+        <w:numPr>
+          <w:ilvl w:val="1"/>
+          <w:numId w:val="31"/>
+        </w:numPr>
+        <w:rPr>
+          <w:rFonts w:ascii="Calibri" w:hAnsi="Calibri"/>
+        </w:rPr>
+      </w:pPr>
+      <w:r>
+        <w:rPr>
+          <w:rFonts w:ascii="Calibri" w:hAnsi="Calibri"/>
+        </w:rPr>
+        <w:t>Timeframe: 1 week.</w:t>
+      </w:r>
+    </w:p>
+    <w:p>
+      <w:pPr>
+        <w:pStyle w:val="ListParagraph"/>
+        <w:numPr>
+          <w:ilvl w:val="0"/>
+          <w:numId w:val="31"/>
+        </w:numPr>
+        <w:rPr>
+          <w:rFonts w:ascii="Calibri" w:hAnsi="Calibri"/>
+        </w:rPr>
+      </w:pPr>
+      <w:r>
+        <w:rPr>
+          <w:rFonts w:ascii="Calibri" w:hAnsi="Calibri"/>
+        </w:rPr>
+        <w:t>EXCEPT: Product manager is out of the office for 2 weeks on vacation and is not available to answer questions. This results in a minor confusion about one part of the product.</w:t>
+      </w:r>
+    </w:p>
+    <w:p>
+      <w:pPr>
+        <w:pStyle w:val="ListParagraph"/>
+        <w:numPr>
+          <w:ilvl w:val="0"/>
+          <w:numId w:val="31"/>
+        </w:numPr>
+        <w:rPr>
+          <w:rFonts w:ascii="Calibri" w:hAnsi="Calibri"/>
+        </w:rPr>
+      </w:pPr>
+      <w:r>
+        <w:rPr>
+          <w:rFonts w:ascii="Calibri" w:hAnsi="Calibri"/>
+        </w:rPr>
+        <w:t>Design: Engineering team then creates mock-up with both function and database design and workflows.</w:t>
+      </w:r>
+    </w:p>
+    <w:p>
+      <w:pPr>
+        <w:pStyle w:val="ListParagraph"/>
+        <w:numPr>
+          <w:ilvl w:val="1"/>
+          <w:numId w:val="31"/>
+        </w:numPr>
+        <w:rPr>
+          <w:rFonts w:ascii="Calibri" w:hAnsi="Calibri"/>
+        </w:rPr>
+      </w:pPr>
+      <w:r>
+        <w:rPr>
+          <w:rFonts w:ascii="Calibri" w:hAnsi="Calibri"/>
+        </w:rPr>
+        <w:t>Timeframe: 3 weeks.</w:t>
+      </w:r>
+    </w:p>
+    <w:p>
+      <w:pPr>
+        <w:pStyle w:val="ListParagraph"/>
+        <w:numPr>
+          <w:ilvl w:val="0"/>
+          <w:numId w:val="31"/>
+        </w:numPr>
+        <w:rPr>
+          <w:rFonts w:ascii="Calibri" w:hAnsi="Calibri"/>
+        </w:rPr>
+      </w:pPr>
+      <w:r>
+        <w:rPr>
+          <w:rFonts w:ascii="Calibri" w:hAnsi="Calibri"/>
+        </w:rPr>
+        <w:t>Implementation: The system is developed in units.</w:t>
+      </w:r>
+    </w:p>
+    <w:p>
+      <w:pPr>
+        <w:pStyle w:val="ListParagraph"/>
+        <w:numPr>
+          <w:ilvl w:val="1"/>
+          <w:numId w:val="31"/>
+        </w:numPr>
+        <w:rPr>
+          <w:rFonts w:ascii="Calibri" w:hAnsi="Calibri"/>
+        </w:rPr>
+      </w:pPr>
+      <w:r>
+        <w:rPr>
+          <w:rFonts w:ascii="Calibri" w:hAnsi="Calibri"/>
+        </w:rPr>
+        <w:t>Each unit is created and tested for functionality during Unit Testing.</w:t>
+      </w:r>
+    </w:p>
+    <w:p>
+      <w:pPr>
+        <w:pStyle w:val="ListParagraph"/>
+        <w:numPr>
+          <w:ilvl w:val="1"/>
+          <w:numId w:val="31"/>
+        </w:numPr>
+        <w:rPr>
+          <w:rFonts w:ascii="Calibri" w:hAnsi="Calibri"/>
+        </w:rPr>
+      </w:pPr>
+      <w:r>
+        <w:rPr>
+          <w:rFonts w:ascii="Calibri" w:hAnsi="Calibri"/>
+        </w:rPr>
+        <w:t>Source code for program is being written.</w:t>
+      </w:r>
+    </w:p>
+    <w:p>
+      <w:pPr>
+        <w:pStyle w:val="ListParagraph"/>
+        <w:numPr>
+          <w:ilvl w:val="1"/>
+          <w:numId w:val="31"/>
+        </w:numPr>
+        <w:rPr>
+          <w:rFonts w:ascii="Calibri" w:hAnsi="Calibri"/>
+        </w:rPr>
+      </w:pPr>
+      <w:r>
+        <w:rPr>
+          <w:rFonts w:ascii="Calibri" w:hAnsi="Calibri"/>
+        </w:rPr>
+        <w:t>Timeframe: 3 weeks.</w:t>
+      </w:r>
+    </w:p>
+    <w:p>
+      <w:pPr>
+        <w:pStyle w:val="ListParagraph"/>
+        <w:numPr>
+          <w:ilvl w:val="0"/>
+          <w:numId w:val="31"/>
+        </w:numPr>
+        <w:rPr>
+          <w:rFonts w:ascii="Calibri" w:hAnsi="Calibri"/>
+        </w:rPr>
+      </w:pPr>
+      <w:r>
+        <w:rPr>
+          <w:rFonts w:ascii="Calibri" w:hAnsi="Calibri"/>
+        </w:rPr>
+        <w:t>Integration and Testing: All units are integrated into a system after testing each unit.</w:t>
+      </w:r>
+    </w:p>
+    <w:p>
+      <w:pPr>
+        <w:pStyle w:val="ListParagraph"/>
+        <w:numPr>
+          <w:ilvl w:val="1"/>
+          <w:numId w:val="31"/>
+        </w:numPr>
+        <w:rPr>
+          <w:rFonts w:ascii="Calibri" w:hAnsi="Calibri"/>
+        </w:rPr>
+      </w:pPr>
+      <w:r>
+        <w:rPr>
+          <w:rFonts w:ascii="Calibri" w:hAnsi="Calibri"/>
+        </w:rPr>
+        <w:t>The entire system is tested for faults and failures.</w:t>
+      </w:r>
+    </w:p>
+    <w:p>
+      <w:pPr>
+        <w:pStyle w:val="ListParagraph"/>
+        <w:numPr>
+          <w:ilvl w:val="1"/>
+          <w:numId w:val="31"/>
+        </w:numPr>
+        <w:rPr>
+          <w:rFonts w:ascii="Calibri" w:hAnsi="Calibri"/>
+        </w:rPr>
+      </w:pPr>
+      <w:r>
+        <w:rPr>
+          <w:rFonts w:ascii="Calibri" w:hAnsi="Calibri"/>
+        </w:rPr>
+        <w:t>Whole design and construction is put under test to check functionality</w:t>
+      </w:r>
+    </w:p>
+    <w:p>
+      <w:pPr>
+        <w:pStyle w:val="ListParagraph"/>
+        <w:numPr>
+          <w:ilvl w:val="2"/>
+          <w:numId w:val="31"/>
+        </w:numPr>
+        <w:rPr>
+          <w:rFonts w:ascii="Calibri" w:hAnsi="Calibri"/>
+        </w:rPr>
+      </w:pPr>
+      <w:r>
+        <w:rPr>
+          <w:rFonts w:ascii="Calibri" w:hAnsi="Calibri"/>
+        </w:rPr>
+        <w:t>Unit testing</w:t>
+      </w:r>
+    </w:p>
+    <w:p>
+      <w:pPr>
+        <w:pStyle w:val="ListParagraph"/>
+        <w:numPr>
+          <w:ilvl w:val="2"/>
+          <w:numId w:val="31"/>
+        </w:numPr>
+        <w:rPr>
+          <w:rFonts w:ascii="Calibri" w:hAnsi="Calibri"/>
+        </w:rPr>
+      </w:pPr>
+      <w:r>
+        <w:rPr>
+          <w:rFonts w:ascii="Calibri" w:hAnsi="Calibri"/>
+        </w:rPr>
+        <w:t>System testing</w:t>
+      </w:r>
+    </w:p>
+    <w:p>
+      <w:pPr>
+        <w:pStyle w:val="ListParagraph"/>
+        <w:numPr>
+          <w:ilvl w:val="2"/>
+          <w:numId w:val="31"/>
+        </w:numPr>
+        <w:rPr>
+          <w:rFonts w:ascii="Calibri" w:hAnsi="Calibri"/>
+        </w:rPr>
+      </w:pPr>
+      <w:r>
+        <w:rPr>
+          <w:rFonts w:ascii="Calibri" w:hAnsi="Calibri"/>
+        </w:rPr>
+        <w:t>Acceptance testing</w:t>
+      </w:r>
+    </w:p>
+    <w:p>
+      <w:pPr>
+        <w:pStyle w:val="ListParagraph"/>
+        <w:numPr>
+          <w:ilvl w:val="0"/>
+          <w:numId w:val="31"/>
+        </w:numPr>
+        <w:rPr>
+          <w:rFonts w:ascii="Calibri" w:hAnsi="Calibri"/>
+        </w:rPr>
+      </w:pPr>
+      <w:r>
+        <w:rPr>
+          <w:rFonts w:ascii="Calibri" w:hAnsi="Calibri"/>
+        </w:rPr>
+        <w:t>EXCEPT: Faults have been located in 2 units, no one can figure out why. The lead engineer for one unit has changed companies so others are scrambling to figure out the failures. Pushes back timeframe by 2 weeks.</w:t>
+      </w:r>
+    </w:p>
+    <w:p>
+      <w:pPr>
+        <w:pStyle w:val="ListParagraph"/>
+        <w:numPr>
+          <w:ilvl w:val="0"/>
+          <w:numId w:val="31"/>
+        </w:numPr>
+        <w:rPr>
+          <w:rFonts w:ascii="Calibri" w:hAnsi="Calibri"/>
+        </w:rPr>
+      </w:pPr>
+      <w:r>
+        <w:rPr>
+          <w:rFonts w:ascii="Calibri" w:hAnsi="Calibri"/>
+        </w:rPr>
+        <w:t>THEN: The client has decided that they want the users to be able to make their profile pictures using set templates. Decide they want to be able to create their own avatar and change hair color, skin color, clothes and add or remove glasses.</w:t>
+      </w:r>
+    </w:p>
+    <w:p>
+      <w:pPr>
+        <w:pStyle w:val="ListParagraph"/>
+        <w:numPr>
+          <w:ilvl w:val="1"/>
+          <w:numId w:val="31"/>
+        </w:numPr>
+        <w:rPr>
+          <w:rFonts w:ascii="Calibri" w:hAnsi="Calibri"/>
+        </w:rPr>
+      </w:pPr>
+      <w:r>
+        <w:rPr>
+          <w:rFonts w:ascii="Calibri" w:hAnsi="Calibri"/>
+        </w:rPr>
+        <w:t>This pushes release back by over a month because the entire process must start over.</w:t>
+      </w:r>
+    </w:p>
+    <w:p>
+      <w:pPr>
+        <w:pStyle w:val="ListParagraph"/>
+        <w:numPr>
+          <w:ilvl w:val="0"/>
+          <w:numId w:val="31"/>
+        </w:numPr>
+        <w:rPr>
+          <w:rFonts w:ascii="Calibri" w:hAnsi="Calibri"/>
+        </w:rPr>
+      </w:pPr>
+      <w:r>
+        <w:rPr>
+          <w:rFonts w:ascii="Calibri" w:hAnsi="Calibri"/>
+        </w:rPr>
+        <w:t>The integration of the avatar unit was created too quickly and has many errors that must be fixed in the integration phase.</w:t>
+      </w:r>
+    </w:p>
+    <w:p>
+      <w:pPr>
+        <w:pStyle w:val="ListParagraph"/>
+        <w:numPr>
+          <w:ilvl w:val="0"/>
+          <w:numId w:val="31"/>
+        </w:numPr>
+        <w:rPr>
+          <w:rFonts w:ascii="Calibri" w:hAnsi="Calibri"/>
+        </w:rPr>
+      </w:pPr>
+      <w:r>
+        <w:rPr>
+          <w:rFonts w:ascii="Calibri" w:hAnsi="Calibri"/>
+        </w:rPr>
+        <w:t>Failures are fixed but the client finds the design “clunky” and wants to add a mobile feature and change the keyboard settings.</w:t>
+      </w:r>
+    </w:p>
+    <w:p>
+      <w:pPr>
+        <w:pStyle w:val="ListParagraph"/>
+        <w:numPr>
+          <w:ilvl w:val="1"/>
+          <w:numId w:val="31"/>
+        </w:numPr>
+        <w:rPr>
+          <w:rFonts w:ascii="Calibri" w:hAnsi="Calibri"/>
+        </w:rPr>
+      </w:pPr>
+      <w:r>
+        <w:rPr>
+          <w:rFonts w:ascii="Calibri" w:hAnsi="Calibri"/>
+        </w:rPr>
+        <w:t xml:space="preserve">Adds 2 months and takes the project over budget. </w:t>
+      </w:r>
+    </w:p>
+    <w:p>
+      <w:pPr>
+        <w:pStyle w:val="ListParagraph"/>
+        <w:numPr>
+          <w:ilvl w:val="0"/>
+          <w:numId w:val="31"/>
+        </w:numPr>
+        <w:rPr>
+          <w:rFonts w:ascii="Calibri" w:hAnsi="Calibri"/>
+        </w:rPr>
+      </w:pPr>
+      <w:r>
+        <w:rPr>
+          <w:rFonts w:ascii="Calibri" w:hAnsi="Calibri"/>
+        </w:rPr>
+        <w:t>Deployment of the System: Finally the function and nonfunctional tests are passed and the product is deployed to the customer environment.</w:t>
+      </w:r>
+    </w:p>
+    <w:p>
+      <w:pPr>
+        <w:pStyle w:val="ListParagraph"/>
+        <w:numPr>
+          <w:ilvl w:val="1"/>
+          <w:numId w:val="31"/>
+        </w:numPr>
+        <w:rPr>
+          <w:rFonts w:ascii="Calibri" w:hAnsi="Calibri"/>
+        </w:rPr>
+      </w:pPr>
+      <w:r>
+        <w:rPr>
+          <w:rFonts w:ascii="Calibri" w:hAnsi="Calibri"/>
+        </w:rPr>
+        <w:t>EXCEPT: The client was wrong about the software running on the desktops in the office, which causes some failures.</w:t>
+      </w:r>
+    </w:p>
+    <w:p>
+      <w:pPr>
+        <w:pStyle w:val="ListParagraph"/>
+        <w:numPr>
+          <w:ilvl w:val="2"/>
+          <w:numId w:val="31"/>
+        </w:numPr>
+        <w:rPr>
+          <w:rFonts w:ascii="Calibri" w:hAnsi="Calibri"/>
+        </w:rPr>
+      </w:pPr>
+      <w:r>
+        <w:rPr>
+          <w:rFonts w:ascii="Calibri" w:hAnsi="Calibri"/>
+        </w:rPr>
+        <w:t xml:space="preserve">The product manager and client must decide if more cost effective to update desktop software or change product. </w:t>
+      </w:r>
+    </w:p>
+    <w:p>
+      <w:pPr>
+        <w:pStyle w:val="ListParagraph"/>
+        <w:numPr>
+          <w:ilvl w:val="3"/>
+          <w:numId w:val="31"/>
+        </w:numPr>
+        <w:rPr>
+          <w:rFonts w:ascii="Calibri" w:hAnsi="Calibri"/>
+        </w:rPr>
+      </w:pPr>
+      <w:r>
+        <w:rPr>
+          <w:rFonts w:ascii="Calibri" w:hAnsi="Calibri"/>
+        </w:rPr>
+        <w:t>Pushes timeframe back by 2 weeks.</w:t>
+      </w:r>
+    </w:p>
+    <w:p>
+      <w:pPr>
+        <w:pStyle w:val="ListParagraph"/>
+        <w:numPr>
+          <w:ilvl w:val="0"/>
+          <w:numId w:val="31"/>
+        </w:numPr>
+        <w:rPr>
+          <w:rFonts w:ascii="Calibri" w:hAnsi="Calibri"/>
+        </w:rPr>
+      </w:pPr>
+      <w:r>
+        <w:rPr>
+          <w:rFonts w:ascii="Calibri" w:hAnsi="Calibri"/>
+        </w:rPr>
+        <w:t>Maintenance: The client doesn’t like the avatars and just wants the profile pictures to be photos from the users computer.</w:t>
+      </w:r>
+    </w:p>
+    <w:p>
+      <w:pPr>
+        <w:pStyle w:val="ListParagraph"/>
+        <w:numPr>
+          <w:ilvl w:val="1"/>
+          <w:numId w:val="31"/>
+        </w:numPr>
+        <w:rPr>
+          <w:rFonts w:ascii="Calibri" w:hAnsi="Calibri"/>
+        </w:rPr>
+      </w:pPr>
+      <w:r>
+        <w:rPr>
+          <w:rFonts w:ascii="Calibri" w:hAnsi="Calibri"/>
+        </w:rPr>
+        <w:t>Engineering team has to start working to fix bugs that have arisen.</w:t>
+      </w:r>
+    </w:p>
+    <w:p>
+      <w:pPr>
+        <w:pStyle w:val="ListParagraph"/>
+        <w:rPr>
+          <w:rFonts w:ascii="Calibri" w:hAnsi="Calibri"/>
+        </w:rPr>
+      </w:pPr>
+    </w:p>
+    <w:p>
+      <w:pPr>
+        <w:rPr>
+          <w:rFonts w:ascii="Calibri" w:hAnsi="Calibri"/>
+        </w:rPr>
+      </w:pPr>
+    </w:p>
+    <w:p>
+      <w:pPr>
+        <w:spacing w:before="100" w:beforeAutospacing="1" w:after="100" w:afterAutospacing="1"/>
+        <w:textAlignment w:val="baseline"/>
+        <w:rPr>
+          <w:rFonts w:ascii="Arial" w:eastAsia="Times New Roman" w:hAnsi="Arial" w:cs="Times New Roman"/>
+          <w:sz w:val="22"/>
+          <w:szCs w:val="22"/>
+        </w:rPr>
+      </w:pPr>
       <w:bookmarkStart w:id="0" w:name="_GoBack"/>
       <w:bookmarkEnd w:id="0"/>
-    </w:p>
-    <w:p>
-      <w:pPr>
-        <w:spacing w:before="100" w:beforeAutospacing="1" w:after="100" w:afterAutospacing="1"/>
-        <w:textAlignment w:val="baseline"/>
-        <w:rPr>
-          <w:rFonts w:ascii="Arial" w:eastAsia="Times New Roman" w:hAnsi="Arial" w:cs="Times New Roman"/>
-          <w:sz w:val="22"/>
-          <w:szCs w:val="22"/>
-        </w:rPr>
-      </w:pPr>
     </w:p>
     <w:sectPr>
       <w:pgSz w:w="12240" w:h="15840"/>
@@ -11490,6 +12169,119 @@
     </w:lvl>
   </w:abstractNum>
   <w:abstractNum w:abstractNumId="9">
+    <w:nsid w:val="46E4647B"/>
+    <w:multiLevelType w:val="hybridMultilevel"/>
+    <w:tmpl w:val="0B1459D2"/>
+    <w:lvl w:ilvl="0" w:tplc="04090001">
+      <w:start w:val="1"/>
+      <w:numFmt w:val="bullet"/>
+      <w:lvlText w:val=""/>
+      <w:lvlJc w:val="left"/>
+      <w:pPr>
+        <w:ind w:left="720" w:hanging="360"/>
+      </w:pPr>
+      <w:rPr>
+        <w:rFonts w:ascii="Symbol" w:hAnsi="Symbol" w:hint="default"/>
+      </w:rPr>
+    </w:lvl>
+    <w:lvl w:ilvl="1" w:tplc="04090003">
+      <w:start w:val="1"/>
+      <w:numFmt w:val="bullet"/>
+      <w:lvlText w:val="o"/>
+      <w:lvlJc w:val="left"/>
+      <w:pPr>
+        <w:ind w:left="1440" w:hanging="360"/>
+      </w:pPr>
+      <w:rPr>
+        <w:rFonts w:ascii="Courier New" w:hAnsi="Courier New" w:hint="default"/>
+      </w:rPr>
+    </w:lvl>
+    <w:lvl w:ilvl="2" w:tplc="04090005">
+      <w:start w:val="1"/>
+      <w:numFmt w:val="bullet"/>
+      <w:lvlText w:val=""/>
+      <w:lvlJc w:val="left"/>
+      <w:pPr>
+        <w:ind w:left="2160" w:hanging="360"/>
+      </w:pPr>
+      <w:rPr>
+        <w:rFonts w:ascii="Wingdings" w:hAnsi="Wingdings" w:hint="default"/>
+      </w:rPr>
+    </w:lvl>
+    <w:lvl w:ilvl="3" w:tplc="04090001">
+      <w:start w:val="1"/>
+      <w:numFmt w:val="bullet"/>
+      <w:lvlText w:val=""/>
+      <w:lvlJc w:val="left"/>
+      <w:pPr>
+        <w:ind w:left="2880" w:hanging="360"/>
+      </w:pPr>
+      <w:rPr>
+        <w:rFonts w:ascii="Symbol" w:hAnsi="Symbol" w:hint="default"/>
+      </w:rPr>
+    </w:lvl>
+    <w:lvl w:ilvl="4" w:tplc="04090003" w:tentative="1">
+      <w:start w:val="1"/>
+      <w:numFmt w:val="bullet"/>
+      <w:lvlText w:val="o"/>
+      <w:lvlJc w:val="left"/>
+      <w:pPr>
+        <w:ind w:left="3600" w:hanging="360"/>
+      </w:pPr>
+      <w:rPr>
+        <w:rFonts w:ascii="Courier New" w:hAnsi="Courier New" w:hint="default"/>
+      </w:rPr>
+    </w:lvl>
+    <w:lvl w:ilvl="5" w:tplc="04090005" w:tentative="1">
+      <w:start w:val="1"/>
+      <w:numFmt w:val="bullet"/>
+      <w:lvlText w:val=""/>
+      <w:lvlJc w:val="left"/>
+      <w:pPr>
+        <w:ind w:left="4320" w:hanging="360"/>
+      </w:pPr>
+      <w:rPr>
+        <w:rFonts w:ascii="Wingdings" w:hAnsi="Wingdings" w:hint="default"/>
+      </w:rPr>
+    </w:lvl>
+    <w:lvl w:ilvl="6" w:tplc="04090001" w:tentative="1">
+      <w:start w:val="1"/>
+      <w:numFmt w:val="bullet"/>
+      <w:lvlText w:val=""/>
+      <w:lvlJc w:val="left"/>
+      <w:pPr>
+        <w:ind w:left="5040" w:hanging="360"/>
+      </w:pPr>
+      <w:rPr>
+        <w:rFonts w:ascii="Symbol" w:hAnsi="Symbol" w:hint="default"/>
+      </w:rPr>
+    </w:lvl>
+    <w:lvl w:ilvl="7" w:tplc="04090003" w:tentative="1">
+      <w:start w:val="1"/>
+      <w:numFmt w:val="bullet"/>
+      <w:lvlText w:val="o"/>
+      <w:lvlJc w:val="left"/>
+      <w:pPr>
+        <w:ind w:left="5760" w:hanging="360"/>
+      </w:pPr>
+      <w:rPr>
+        <w:rFonts w:ascii="Courier New" w:hAnsi="Courier New" w:hint="default"/>
+      </w:rPr>
+    </w:lvl>
+    <w:lvl w:ilvl="8" w:tplc="04090005" w:tentative="1">
+      <w:start w:val="1"/>
+      <w:numFmt w:val="bullet"/>
+      <w:lvlText w:val=""/>
+      <w:lvlJc w:val="left"/>
+      <w:pPr>
+        <w:ind w:left="6480" w:hanging="360"/>
+      </w:pPr>
+      <w:rPr>
+        <w:rFonts w:ascii="Wingdings" w:hAnsi="Wingdings" w:hint="default"/>
+      </w:rPr>
+    </w:lvl>
+  </w:abstractNum>
+  <w:abstractNum w:abstractNumId="10">
     <w:nsid w:val="4F885BF6"/>
     <w:multiLevelType w:val="multilevel"/>
     <w:tmpl w:val="5E205308"/>
@@ -11638,7 +12430,7 @@
       </w:rPr>
     </w:lvl>
   </w:abstractNum>
-  <w:abstractNum w:abstractNumId="10">
+  <w:abstractNum w:abstractNumId="11">
     <w:nsid w:val="57187F5B"/>
     <w:multiLevelType w:val="multilevel"/>
     <w:tmpl w:val="4BC084D2"/>
@@ -11787,7 +12579,7 @@
       </w:rPr>
     </w:lvl>
   </w:abstractNum>
-  <w:abstractNum w:abstractNumId="11">
+  <w:abstractNum w:abstractNumId="12">
     <w:nsid w:val="58F33455"/>
     <w:multiLevelType w:val="hybridMultilevel"/>
     <w:tmpl w:val="C40CB5B8"/>
@@ -11900,7 +12692,7 @@
       </w:rPr>
     </w:lvl>
   </w:abstractNum>
-  <w:abstractNum w:abstractNumId="12">
+  <w:abstractNum w:abstractNumId="13">
     <w:nsid w:val="5F2D0F98"/>
     <w:multiLevelType w:val="hybridMultilevel"/>
     <w:tmpl w:val="FA149B56"/>
@@ -12013,7 +12805,7 @@
       </w:rPr>
     </w:lvl>
   </w:abstractNum>
-  <w:abstractNum w:abstractNumId="13">
+  <w:abstractNum w:abstractNumId="14">
     <w:nsid w:val="62D30830"/>
     <w:multiLevelType w:val="multilevel"/>
     <w:tmpl w:val="765867AA"/>
@@ -12162,7 +12954,7 @@
       </w:rPr>
     </w:lvl>
   </w:abstractNum>
-  <w:abstractNum w:abstractNumId="14">
+  <w:abstractNum w:abstractNumId="15">
     <w:nsid w:val="732D5AB7"/>
     <w:multiLevelType w:val="hybridMultilevel"/>
     <w:tmpl w:val="E578EB4C"/>
@@ -12275,7 +13067,7 @@
       </w:rPr>
     </w:lvl>
   </w:abstractNum>
-  <w:abstractNum w:abstractNumId="15">
+  <w:abstractNum w:abstractNumId="16">
     <w:nsid w:val="739F6429"/>
     <w:multiLevelType w:val="multilevel"/>
     <w:tmpl w:val="964666E4"/>
@@ -12424,7 +13216,7 @@
       </w:rPr>
     </w:lvl>
   </w:abstractNum>
-  <w:abstractNum w:abstractNumId="16">
+  <w:abstractNum w:abstractNumId="17">
     <w:nsid w:val="78940F59"/>
     <w:multiLevelType w:val="hybridMultilevel"/>
     <w:tmpl w:val="DE028538"/>
@@ -12537,7 +13329,7 @@
       </w:rPr>
     </w:lvl>
   </w:abstractNum>
-  <w:abstractNum w:abstractNumId="17">
+  <w:abstractNum w:abstractNumId="18">
     <w:nsid w:val="789C3E86"/>
     <w:multiLevelType w:val="multilevel"/>
     <w:tmpl w:val="B9AA27D8"/>
@@ -12686,7 +13478,7 @@
       </w:rPr>
     </w:lvl>
   </w:abstractNum>
-  <w:abstractNum w:abstractNumId="18">
+  <w:abstractNum w:abstractNumId="19">
     <w:nsid w:val="7C6B6174"/>
     <w:multiLevelType w:val="multilevel"/>
     <w:tmpl w:val="B8B20416"/>
@@ -12835,7 +13627,7 @@
       </w:rPr>
     </w:lvl>
   </w:abstractNum>
-  <w:abstractNum w:abstractNumId="19">
+  <w:abstractNum w:abstractNumId="20">
     <w:nsid w:val="7DDA69DA"/>
     <w:multiLevelType w:val="multilevel"/>
     <w:tmpl w:val="486CE8D0"/>
@@ -12984,7 +13776,7 @@
       </w:rPr>
     </w:lvl>
   </w:abstractNum>
-  <w:abstractNum w:abstractNumId="20">
+  <w:abstractNum w:abstractNumId="21">
     <w:nsid w:val="7F9C53CF"/>
     <w:multiLevelType w:val="multilevel"/>
     <w:tmpl w:val="F610472C"/>
@@ -13134,13 +13926,13 @@
     </w:lvl>
   </w:abstractNum>
   <w:num w:numId="1">
-    <w:abstractNumId w:val="9"/>
+    <w:abstractNumId w:val="10"/>
   </w:num>
   <w:num w:numId="2">
-    <w:abstractNumId w:val="15"/>
+    <w:abstractNumId w:val="16"/>
   </w:num>
   <w:num w:numId="3">
-    <w:abstractNumId w:val="15"/>
+    <w:abstractNumId w:val="16"/>
     <w:lvlOverride w:ilvl="3">
       <w:lvl w:ilvl="3">
         <w:numFmt w:val="bullet"/>
@@ -13160,10 +13952,10 @@
     </w:lvlOverride>
   </w:num>
   <w:num w:numId="4">
-    <w:abstractNumId w:val="10"/>
+    <w:abstractNumId w:val="11"/>
   </w:num>
   <w:num w:numId="5">
-    <w:abstractNumId w:val="17"/>
+    <w:abstractNumId w:val="18"/>
   </w:num>
   <w:num w:numId="6">
     <w:abstractNumId w:val="4"/>
@@ -13198,19 +13990,19 @@
     <w:abstractNumId w:val="7"/>
   </w:num>
   <w:num w:numId="11">
-    <w:abstractNumId w:val="14"/>
+    <w:abstractNumId w:val="15"/>
   </w:num>
   <w:num w:numId="12">
     <w:abstractNumId w:val="0"/>
   </w:num>
   <w:num w:numId="13">
-    <w:abstractNumId w:val="16"/>
+    <w:abstractNumId w:val="17"/>
   </w:num>
   <w:num w:numId="14">
-    <w:abstractNumId w:val="19"/>
+    <w:abstractNumId w:val="20"/>
   </w:num>
   <w:num w:numId="15">
-    <w:abstractNumId w:val="19"/>
+    <w:abstractNumId w:val="20"/>
     <w:lvlOverride w:ilvl="1">
       <w:lvl w:ilvl="1">
         <w:numFmt w:val="bullet"/>
@@ -13230,13 +14022,13 @@
     </w:lvlOverride>
   </w:num>
   <w:num w:numId="16">
-    <w:abstractNumId w:val="20"/>
+    <w:abstractNumId w:val="21"/>
   </w:num>
   <w:num w:numId="17">
-    <w:abstractNumId w:val="13"/>
+    <w:abstractNumId w:val="14"/>
   </w:num>
   <w:num w:numId="18">
-    <w:abstractNumId w:val="13"/>
+    <w:abstractNumId w:val="14"/>
     <w:lvlOverride w:ilvl="1">
       <w:lvl w:ilvl="1">
         <w:numFmt w:val="bullet"/>
@@ -13256,7 +14048,7 @@
     </w:lvlOverride>
   </w:num>
   <w:num w:numId="19">
-    <w:abstractNumId w:val="13"/>
+    <w:abstractNumId w:val="14"/>
     <w:lvlOverride w:ilvl="1">
       <w:lvl w:ilvl="1">
         <w:numFmt w:val="bullet"/>
@@ -13413,19 +14205,22 @@
     </w:lvlOverride>
   </w:num>
   <w:num w:numId="26">
-    <w:abstractNumId w:val="12"/>
+    <w:abstractNumId w:val="13"/>
   </w:num>
   <w:num w:numId="27">
-    <w:abstractNumId w:val="11"/>
+    <w:abstractNumId w:val="12"/>
   </w:num>
   <w:num w:numId="28">
     <w:abstractNumId w:val="2"/>
   </w:num>
   <w:num w:numId="29">
-    <w:abstractNumId w:val="18"/>
+    <w:abstractNumId w:val="19"/>
   </w:num>
   <w:num w:numId="30">
     <w:abstractNumId w:val="1"/>
+  </w:num>
+  <w:num w:numId="31">
+    <w:abstractNumId w:val="9"/>
   </w:num>
 </w:numbering>
 </file>

</xml_diff>